<commit_message>
updtae before python run
</commit_message>
<xml_diff>
--- a/jfwm_template_raw.docx
+++ b/jfwm_template_raw.docx
@@ -99,7 +99,7 @@
           <w:iCs/>
           <w:i/>
         </w:rPr>
-        <w:t xml:space="preserve">Managment</w:t>
+        <w:t xml:space="preserve">Management</w:t>
       </w:r>
     </w:p>
     <w:p>
@@ -231,7 +231,7 @@
         <w:pStyle w:val="Date"/>
       </w:pPr>
       <w:r>
-        <w:t xml:space="preserve">2023-08-21</w:t>
+        <w:t xml:space="preserve">2023-08-24</w:t>
       </w:r>
     </w:p>
     <w:p>
@@ -324,253 +324,326 @@
         <w:pStyle w:val="Heading1"/>
       </w:pPr>
       <w:r>
-        <w:t xml:space="preserve">1. Introduction</w:t>
+        <w:t xml:space="preserve">Introduction</w:t>
       </w:r>
     </w:p>
     <w:p>
       <w:pPr>
-        <w:numPr>
-          <w:ilvl w:val="0"/>
-          <w:numId w:val="1001"/>
-        </w:numPr>
-        <w:pStyle w:val="Compact"/>
-      </w:pPr>
-      <w:r>
-        <w:t xml:space="preserve">Motivation</w:t>
+        <w:pStyle w:val="FirstParagraph"/>
+      </w:pPr>
+      <w:r>
+        <w:t xml:space="preserve">Modern computing tools can allow scientists and practitioners to be more efficient, transparent, and reproducible [_doi:10.1111/2041-210X.14108; _doi:10.1111/nrm.12318].</w:t>
+      </w:r>
+      <w:r>
+        <w:t xml:space="preserve"> </w:t>
+      </w:r>
+      <w:r>
+        <w:t xml:space="preserve">For example, ecologists are moving away from point-and-click statistical methods to using scripting languages with code [_doi:10.1111/ecog.02493].</w:t>
+      </w:r>
+      <w:r>
+        <w:t xml:space="preserve"> </w:t>
+      </w:r>
+      <w:r>
+        <w:t xml:space="preserve">These changes not only make scientists more productive, but confer additional benefits.</w:t>
+      </w:r>
+      <w:r>
+        <w:t xml:space="preserve"> </w:t>
+      </w:r>
+      <w:r>
+        <w:t xml:space="preserve">First, using scripting allows the ready reuse of methods by their creator.</w:t>
+      </w:r>
+      <w:r>
+        <w:t xml:space="preserve"> </w:t>
+      </w:r>
+      <w:r>
+        <w:t xml:space="preserve">For example, scientists commonly conduct the same or similar analyses on a regular basis</w:t>
+      </w:r>
+      <w:r>
+        <w:t xml:space="preserve"> </w:t>
+      </w:r>
+      <w:r>
+        <w:t xml:space="preserve">(such as U.S. Fish and Wildlife Service 2023)</w:t>
+      </w:r>
+      <w:r>
+        <w:t xml:space="preserve">.</w:t>
+      </w:r>
+      <w:r>
+        <w:t xml:space="preserve"> </w:t>
+      </w:r>
+      <w:r>
+        <w:t xml:space="preserve">Thus, scripting allows methods to be easily adapted and often quickly rerun with minimal formatting.</w:t>
+      </w:r>
+      <w:r>
+        <w:t xml:space="preserve"> </w:t>
+      </w:r>
+      <w:r>
+        <w:t xml:space="preserve">Second, sharing the code allows others to reuse methods and also recreate results when data are shared as well.</w:t>
       </w:r>
     </w:p>
     <w:p>
       <w:pPr>
-        <w:numPr>
-          <w:ilvl w:val="1"/>
-          <w:numId w:val="1002"/>
-        </w:numPr>
-        <w:pStyle w:val="Compact"/>
-      </w:pPr>
-      <w:r>
-        <w:t xml:space="preserve">Scientists increasingly using reproducible results</w:t>
+        <w:pStyle w:val="BodyText"/>
+      </w:pPr>
+      <w:r>
+        <w:t xml:space="preserve">The broader scientific community has begun to increasingly see the importance of reproducible results because of a perception of a reproducibility crisis exists, across scientific fields [_doi:10.1038/533452a; _doi:10.1073/pnas.1708272114].</w:t>
+      </w:r>
+      <w:r>
+        <w:t xml:space="preserve"> </w:t>
+      </w:r>
+      <w:r>
+        <w:t xml:space="preserve">Thus, scientists increasingly seek to produce reproducible results, especially for computationally intensive projects [_doi:10.1126/science.1179653].</w:t>
+      </w:r>
+      <w:r>
+        <w:t xml:space="preserve"> </w:t>
+      </w:r>
+      <w:r>
+        <w:t xml:space="preserve">This lack reproducibility also occurs in natural resource fields [such as _doi:10.1002/jwmg.21855].</w:t>
+      </w:r>
+      <w:r>
+        <w:t xml:space="preserve"> </w:t>
+      </w:r>
+      <w:r>
+        <w:t xml:space="preserve">Others have provided suggestions and methods for creating reproducible results in natural resource and related fields [such as _doi:10.1111/2041-210X.14108; _doi:10.1111/ecog.02493].</w:t>
+      </w:r>
+      <w:r>
+        <w:t xml:space="preserve"> </w:t>
+      </w:r>
+      <w:r>
+        <w:t xml:space="preserve">Additionally, Findability, Accessibility, Interoperability, and Reuse (commonly known as</w:t>
+      </w:r>
+      <w:r>
+        <w:t xml:space="preserve"> </w:t>
+      </w:r>
+      <w:r>
+        <w:t xml:space="preserve">“</w:t>
+      </w:r>
+      <w:r>
+        <w:t xml:space="preserve">FAIR</w:t>
+      </w:r>
+      <w:r>
+        <w:t xml:space="preserve">”</w:t>
+      </w:r>
+      <w:r>
+        <w:t xml:space="preserve"> </w:t>
+      </w:r>
+      <w:r>
+        <w:t xml:space="preserve">by the organizers) principles exist to help scientists share and produce reproducible science [_doi:10.1016/j.molp.2018.07.005].</w:t>
+      </w:r>
+      <w:r>
+        <w:t xml:space="preserve"> </w:t>
+      </w:r>
+      <w:r>
+        <w:t xml:space="preserve">Likewise, professional societies and government agencies have produced guidelines for reproducible science and Table 1 of _doi:10.1111/nrm.12318 lists example organizations.</w:t>
       </w:r>
     </w:p>
     <w:p>
       <w:pPr>
-        <w:numPr>
-          <w:ilvl w:val="1"/>
-          <w:numId w:val="1002"/>
-        </w:numPr>
-        <w:pStyle w:val="Compact"/>
-      </w:pPr>
-      <w:r>
-        <w:t xml:space="preserve">Findability, Accessibility, Interoperability, and Reuse (FAIR) [_doi:10.1016/j.molp.2018.07.005]</w:t>
+        <w:pStyle w:val="BodyText"/>
+      </w:pPr>
+      <w:r>
+        <w:t xml:space="preserve">While many scientists now use scripting languages for their statistical method [for example, see Figure 2 of _doi:10.1002/etc.4800 who found that a plurality of authors in an the journal</w:t>
+      </w:r>
+      <w:r>
+        <w:t xml:space="preserve"> </w:t>
+      </w:r>
+      <w:r>
+        <w:rPr>
+          <w:iCs/>
+          <w:i/>
+        </w:rPr>
+        <w:t xml:space="preserve">Environmental Toxicology and Chemistry</w:t>
+      </w:r>
+      <w:r>
+        <w:t xml:space="preserve"> </w:t>
+      </w:r>
+      <w:r>
+        <w:t xml:space="preserve">use R] fewer use similar tools for writing manuscripts.</w:t>
+      </w:r>
+      <w:r>
+        <w:t xml:space="preserve"> </w:t>
+      </w:r>
+      <w:r>
+        <w:t xml:space="preserve">However, similar tools to scripting languages for statistics (such as Python or R) exist that allow scientist to more efficiently write manuscript that are Markdown-based [_doi:10.1002/wics.1348].</w:t>
+      </w:r>
+      <w:r>
+        <w:t xml:space="preserve"> </w:t>
+      </w:r>
+      <w:r>
+        <w:t xml:space="preserve">These writing tools can be especially powerful when embedded with code and released, but also include other benefits.</w:t>
+      </w:r>
+      <w:r>
+        <w:t xml:space="preserve"> </w:t>
+      </w:r>
+      <w:r>
+        <w:t xml:space="preserve">_10.1002/wics.1348 note that Markdown-based programs such as</w:t>
+      </w:r>
+      <w:r>
+        <w:t xml:space="preserve"> </w:t>
+      </w:r>
+      <w:r>
+        <w:rPr>
+          <w:rStyle w:val="VerbatimChar"/>
+        </w:rPr>
+        <w:t xml:space="preserve">R Markdown</w:t>
+      </w:r>
+      <w:r>
+        <w:t xml:space="preserve"> </w:t>
+      </w:r>
+      <w:r>
+        <w:t xml:space="preserve">and</w:t>
+      </w:r>
+      <w:r>
+        <w:t xml:space="preserve"> </w:t>
+      </w:r>
+      <w:r>
+        <w:rPr>
+          <w:rStyle w:val="VerbatimChar"/>
+        </w:rPr>
+        <w:t xml:space="preserve">Quarto</w:t>
+      </w:r>
+      <w:r>
+        <w:t xml:space="preserve"> </w:t>
+      </w:r>
+      <w:r>
+        <w:t xml:space="preserve">offer advantages over LaTeX, Word, or HTML for the author.</w:t>
+      </w:r>
+      <w:r>
+        <w:t xml:space="preserve"> </w:t>
+      </w:r>
+      <w:r>
+        <w:t xml:space="preserve">These include simplicity, readability, transparency, and embedded computation.</w:t>
       </w:r>
     </w:p>
     <w:p>
       <w:pPr>
-        <w:numPr>
-          <w:ilvl w:val="1"/>
-          <w:numId w:val="1002"/>
-        </w:numPr>
-        <w:pStyle w:val="Compact"/>
-      </w:pPr>
-      <w:r>
-        <w:t xml:space="preserve">Often not reproducible in Natural Resource fields such as _doi:10.1002/jwmg.21855</w:t>
+        <w:pStyle w:val="BodyText"/>
+      </w:pPr>
+      <w:r>
+        <w:t xml:space="preserve">On a more personal note, we have observed interest in Markdown-based writing documents from our colleague and collaborators.</w:t>
+      </w:r>
+      <w:r>
+        <w:t xml:space="preserve"> </w:t>
+      </w:r>
+      <w:r>
+        <w:t xml:space="preserve">For example, Erickson co-leads a U.S. Geological Survey Markdown Community of Practice and all of the authors have presented tutorials to this group.</w:t>
+      </w:r>
+      <w:r>
+        <w:t xml:space="preserve"> </w:t>
+      </w:r>
+      <w:r>
+        <w:t xml:space="preserve">Additionally, this group includes members from the U.S. Fish and Wildlife.</w:t>
+      </w:r>
+      <w:r>
+        <w:t xml:space="preserve"> </w:t>
+      </w:r>
+      <w:r>
+        <w:t xml:space="preserve">We have also observed conservations about using Markdown-based writing tools in online conversations such as the U.S. Fish and Wildlife Service’s</w:t>
+      </w:r>
+      <w:r>
+        <w:t xml:space="preserve"> </w:t>
+      </w:r>
+      <w:r>
+        <w:t xml:space="preserve">“</w:t>
+      </w:r>
+      <w:r>
+        <w:t xml:space="preserve">Great Lakes R Working Group</w:t>
+      </w:r>
+      <w:r>
+        <w:t xml:space="preserve">”</w:t>
+      </w:r>
+      <w:r>
+        <w:t xml:space="preserve">.</w:t>
       </w:r>
     </w:p>
     <w:p>
       <w:pPr>
-        <w:numPr>
-          <w:ilvl w:val="1"/>
-          <w:numId w:val="1002"/>
-        </w:numPr>
-        <w:pStyle w:val="Compact"/>
-      </w:pPr>
-      <w:r>
-        <w:t xml:space="preserve">Embedding data and code into documents can help with reproducible, especially when released together</w:t>
+        <w:pStyle w:val="BodyText"/>
+      </w:pPr>
+      <w:r>
+        <w:t xml:space="preserve">For readers who unfamiliar with Markdown-based writings tools, we provide a brief history here.</w:t>
+      </w:r>
+      <w:r>
+        <w:t xml:space="preserve"> </w:t>
+      </w:r>
+      <w:r>
+        <w:t xml:space="preserve">Stanford University computer scientist Donald Knuth had trouble typesetting his mathematical equations in the late-1970s and early-1980s and this led him to create the TeX language</w:t>
+      </w:r>
+      <w:r>
+        <w:t xml:space="preserve"> </w:t>
+      </w:r>
+      <w:r>
+        <w:t xml:space="preserve">(Knuth 1984)</w:t>
+      </w:r>
+      <w:r>
+        <w:t xml:space="preserve">.</w:t>
+      </w:r>
+      <w:r>
+        <w:t xml:space="preserve"> </w:t>
+      </w:r>
+      <w:r>
+        <w:t xml:space="preserve">Leslie Lamport create LaTeX as a set of macros to make TeX easier to use</w:t>
+      </w:r>
+      <w:r>
+        <w:t xml:space="preserve"> </w:t>
+      </w:r>
+      <w:r>
+        <w:t xml:space="preserve">(Lamport 1985)</w:t>
+      </w:r>
+      <w:r>
+        <w:t xml:space="preserve">.</w:t>
+      </w:r>
+      <w:r>
+        <w:t xml:space="preserve"> </w:t>
+      </w:r>
+      <w:r>
+        <w:t xml:space="preserve">Statistics sought to easily embed statistical code with LaTeX documents.</w:t>
+      </w:r>
+      <w:r>
+        <w:t xml:space="preserve"> </w:t>
+      </w:r>
+      <w:r>
+        <w:t xml:space="preserve">At the time, the S-language (the language upon which R is based) was popular so the program Sweave was created to weave S with LaTeX.</w:t>
+      </w:r>
+      <w:r>
+        <w:t xml:space="preserve"> </w:t>
+      </w:r>
+      <w:r>
+        <w:t xml:space="preserve">While brilliant in theory, Tex, LaTeX, and Sweave all can be complicated to use and Sweave can be especially cumbersome to use.</w:t>
+      </w:r>
+      <w:r>
+        <w:t xml:space="preserve"> </w:t>
+      </w:r>
+      <w:r>
+        <w:t xml:space="preserve">This difficulty in use led Yihui Xie and others to create a Markdown-based program, RMarkdown [_doi:10.1201/9781138359444].</w:t>
+      </w:r>
+      <w:r>
+        <w:t xml:space="preserve"> </w:t>
+      </w:r>
+      <w:r>
+        <w:t xml:space="preserve">The popularity of RMarkdown led Yihui Xie and others to create a more general program that works natively with many languages rather than only R, Quarto [_doi:10.5281/zenodo.5960048].</w:t>
       </w:r>
     </w:p>
     <w:p>
       <w:pPr>
-        <w:numPr>
-          <w:ilvl w:val="1"/>
-          <w:numId w:val="1002"/>
-        </w:numPr>
-        <w:pStyle w:val="Compact"/>
-      </w:pPr>
-      <w:r>
-        <w:t xml:space="preserve">Additionally, natural resource professional routinely complete reports (e.g., annual reports) with standard statistics and data summaries.</w:t>
-      </w:r>
-    </w:p>
-    <w:p>
-      <w:pPr>
-        <w:numPr>
-          <w:ilvl w:val="1"/>
-          <w:numId w:val="1002"/>
-        </w:numPr>
-        <w:pStyle w:val="Compact"/>
-      </w:pPr>
-      <w:r>
-        <w:t xml:space="preserve">Embeding code can help, such as R Markdown and Quarto documents.</w:t>
-      </w:r>
-    </w:p>
-    <w:p>
-      <w:pPr>
-        <w:numPr>
-          <w:ilvl w:val="1"/>
-          <w:numId w:val="1002"/>
-        </w:numPr>
-        <w:pStyle w:val="Compact"/>
-      </w:pPr>
-      <w:r>
-        <w:t xml:space="preserve">First hand observation that FWS scientists would use tools based upon conversations on</w:t>
-      </w:r>
-      <w:r>
-        <w:t xml:space="preserve"> </w:t>
-      </w:r>
-      <w:r>
-        <w:t xml:space="preserve">the FWS’s MS Teams</w:t>
-      </w:r>
-      <w:r>
-        <w:t xml:space="preserve"> </w:t>
-      </w:r>
-      <w:r>
-        <w:t xml:space="preserve">“</w:t>
-      </w:r>
-      <w:r>
-        <w:t xml:space="preserve">Great Lakes R Working Group</w:t>
-      </w:r>
-      <w:r>
-        <w:t xml:space="preserve">”</w:t>
-      </w:r>
-      <w:r>
-        <w:t xml:space="preserve"> </w:t>
-      </w:r>
-      <w:r>
-        <w:t xml:space="preserve">and FWS participation in USGS CDI CoP for LaTeX and Markdown</w:t>
-      </w:r>
-    </w:p>
-    <w:p>
-      <w:pPr>
-        <w:numPr>
-          <w:ilvl w:val="0"/>
-          <w:numId w:val="1001"/>
-        </w:numPr>
-        <w:pStyle w:val="Compact"/>
-      </w:pPr>
-      <w:r>
-        <w:t xml:space="preserve">Brief history</w:t>
-      </w:r>
-    </w:p>
-    <w:p>
-      <w:pPr>
-        <w:numPr>
-          <w:ilvl w:val="1"/>
-          <w:numId w:val="1003"/>
-        </w:numPr>
-        <w:pStyle w:val="Compact"/>
-      </w:pPr>
-      <w:r>
-        <w:t xml:space="preserve">Trouble typesetting math, which lead to TeX</w:t>
-      </w:r>
-      <w:r>
-        <w:t xml:space="preserve"> </w:t>
-      </w:r>
-      <w:r>
-        <w:t xml:space="preserve">(Knuth 1984)</w:t>
-      </w:r>
-      <w:r>
-        <w:t xml:space="preserve"> </w:t>
-      </w:r>
-      <w:r>
-        <w:t xml:space="preserve">and then an easier to use via Leslie Lamport’s LaTeX</w:t>
-      </w:r>
-      <w:r>
-        <w:t xml:space="preserve"> </w:t>
-      </w:r>
-      <w:r>
-        <w:t xml:space="preserve">(Lamport 1985)</w:t>
-      </w:r>
-    </w:p>
-    <w:p>
-      <w:pPr>
-        <w:numPr>
-          <w:ilvl w:val="1"/>
-          <w:numId w:val="1003"/>
-        </w:numPr>
-        <w:pStyle w:val="Compact"/>
-      </w:pPr>
-      <w:r>
-        <w:t xml:space="preserve">Sweave _doi:10.1007/978-3-642-57489-4_89</w:t>
-      </w:r>
-    </w:p>
-    <w:p>
-      <w:pPr>
-        <w:numPr>
-          <w:ilvl w:val="1"/>
-          <w:numId w:val="1003"/>
-        </w:numPr>
-        <w:pStyle w:val="Compact"/>
-      </w:pPr>
-      <w:r>
-        <w:t xml:space="preserve">Jupyter Notebooks (Quarto documents non-interactive, better for static documents) _doi:10.1109/JCDL.2017.7991618</w:t>
-      </w:r>
-    </w:p>
-    <w:p>
-      <w:pPr>
-        <w:numPr>
-          <w:ilvl w:val="1"/>
-          <w:numId w:val="1003"/>
-        </w:numPr>
-        <w:pStyle w:val="Compact"/>
-      </w:pPr>
-      <w:r>
-        <w:t xml:space="preserve">RMarkdown _doi:10.1201/9781138359444</w:t>
-      </w:r>
-    </w:p>
-    <w:p>
-      <w:pPr>
-        <w:numPr>
-          <w:ilvl w:val="1"/>
-          <w:numId w:val="1003"/>
-        </w:numPr>
-        <w:pStyle w:val="Compact"/>
-      </w:pPr>
-      <w:r>
-        <w:t xml:space="preserve">Quarto _doi:10.5281/zenodo.5960048</w:t>
-      </w:r>
-    </w:p>
-    <w:p>
-      <w:pPr>
-        <w:numPr>
-          <w:ilvl w:val="0"/>
-          <w:numId w:val="1001"/>
-        </w:numPr>
-        <w:pStyle w:val="Compact"/>
-      </w:pPr>
-      <w:r>
-        <w:t xml:space="preserve">Purpose of this manuscript</w:t>
-      </w:r>
-    </w:p>
-    <w:p>
-      <w:pPr>
-        <w:numPr>
-          <w:ilvl w:val="1"/>
-          <w:numId w:val="1004"/>
-        </w:numPr>
-        <w:pStyle w:val="Compact"/>
-      </w:pPr>
-      <w:r>
-        <w:t xml:space="preserve">Present a template for JFWM using Quarto</w:t>
-      </w:r>
-    </w:p>
-    <w:p>
-      <w:pPr>
-        <w:numPr>
-          <w:ilvl w:val="1"/>
-          <w:numId w:val="1004"/>
-        </w:numPr>
-        <w:pStyle w:val="Compact"/>
-      </w:pPr>
-      <w:r>
-        <w:t xml:space="preserve">Demonstrate some useful features: table creation and</w:t>
+        <w:pStyle w:val="BodyText"/>
+      </w:pPr>
+      <w:r>
+        <w:t xml:space="preserve">The remaining purpose of our paper is to present our Quarto template for this journal</w:t>
+      </w:r>
+      <w:r>
+        <w:t xml:space="preserve"> </w:t>
+      </w:r>
+      <w:r>
+        <w:t xml:space="preserve">(Erickson et al. 2023)</w:t>
+      </w:r>
+      <w:r>
+        <w:t xml:space="preserve">.</w:t>
+      </w:r>
+      <w:r>
+        <w:t xml:space="preserve"> </w:t>
+      </w:r>
+      <w:r>
+        <w:t xml:space="preserve">We demonstrate useful some useful features including how to include figures, tables, and the</w:t>
       </w:r>
       <w:r>
         <w:t xml:space="preserve"> </w:t>
@@ -585,19 +658,19 @@
         <w:t xml:space="preserve"> </w:t>
       </w:r>
       <w:r>
-        <w:t xml:space="preserve">package</w:t>
-      </w:r>
-    </w:p>
-    <w:p>
-      <w:pPr>
-        <w:numPr>
-          <w:ilvl w:val="1"/>
-          <w:numId w:val="1004"/>
-        </w:numPr>
-        <w:pStyle w:val="Compact"/>
-      </w:pPr>
-      <w:r>
-        <w:t xml:space="preserve">Examples tend to focus on R, but Quarto works with many languages. In fact, one of the authors does not use R at all.</w:t>
+        <w:t xml:space="preserve">package for automatic bibliography generation.</w:t>
+      </w:r>
+      <w:r>
+        <w:t xml:space="preserve"> </w:t>
+      </w:r>
+      <w:r>
+        <w:t xml:space="preserve">We also discuss how these tools may be applied to other situations.</w:t>
+      </w:r>
+      <w:r>
+        <w:t xml:space="preserve"> </w:t>
+      </w:r>
+      <w:r>
+        <w:t xml:space="preserve">Although our examples tend to focus on R, Quarto works with many languages.</w:t>
       </w:r>
     </w:p>
     <w:bookmarkEnd w:id="21"/>
@@ -607,14 +680,23 @@
         <w:pStyle w:val="Heading1"/>
       </w:pPr>
       <w:r>
-        <w:t xml:space="preserve">2. Materials and Methods</w:t>
+        <w:t xml:space="preserve">Materials and Methods</w:t>
+      </w:r>
+    </w:p>
+    <w:bookmarkStart w:id="22" w:name="quarto-workflow"/>
+    <w:p>
+      <w:pPr>
+        <w:pStyle w:val="Heading2"/>
+      </w:pPr>
+      <w:r>
+        <w:t xml:space="preserve">Quarto workflow</w:t>
       </w:r>
     </w:p>
     <w:p>
       <w:pPr>
         <w:numPr>
           <w:ilvl w:val="0"/>
-          <w:numId w:val="1005"/>
+          <w:numId w:val="1001"/>
         </w:numPr>
         <w:pStyle w:val="Compact"/>
       </w:pPr>
@@ -637,7 +719,41 @@
       <w:pPr>
         <w:numPr>
           <w:ilvl w:val="0"/>
-          <w:numId w:val="1005"/>
+          <w:numId w:val="1001"/>
+        </w:numPr>
+        <w:pStyle w:val="Compact"/>
+      </w:pPr>
+      <w:r>
+        <w:t xml:space="preserve">Journal pipeline</w:t>
+      </w:r>
+    </w:p>
+    <w:bookmarkEnd w:id="22"/>
+    <w:bookmarkStart w:id="23" w:name="useful-feature"/>
+    <w:p>
+      <w:pPr>
+        <w:pStyle w:val="Heading2"/>
+      </w:pPr>
+      <w:r>
+        <w:t xml:space="preserve">Useful feature</w:t>
+      </w:r>
+    </w:p>
+    <w:p>
+      <w:pPr>
+        <w:numPr>
+          <w:ilvl w:val="0"/>
+          <w:numId w:val="1002"/>
+        </w:numPr>
+        <w:pStyle w:val="Compact"/>
+      </w:pPr>
+      <w:r>
+        <w:t xml:space="preserve">basic Markdown</w:t>
+      </w:r>
+    </w:p>
+    <w:p>
+      <w:pPr>
+        <w:numPr>
+          <w:ilvl w:val="0"/>
+          <w:numId w:val="1002"/>
         </w:numPr>
         <w:pStyle w:val="Compact"/>
       </w:pPr>
@@ -658,7 +774,7 @@
       <w:pPr>
         <w:numPr>
           <w:ilvl w:val="0"/>
-          <w:numId w:val="1005"/>
+          <w:numId w:val="1002"/>
         </w:numPr>
         <w:pStyle w:val="Compact"/>
       </w:pPr>
@@ -670,82 +786,12 @@
       <w:pPr>
         <w:numPr>
           <w:ilvl w:val="0"/>
-          <w:numId w:val="1005"/>
+          <w:numId w:val="1002"/>
         </w:numPr>
         <w:pStyle w:val="Compact"/>
       </w:pPr>
       <w:r>
         <w:t xml:space="preserve">Inline code with R (currently underdevelopment with Python https://github.com/quarto-dev/quarto-cli/pull/6190)</w:t>
-      </w:r>
-    </w:p>
-    <w:bookmarkStart w:id="22" w:name="background-knowledge"/>
-    <w:p>
-      <w:pPr>
-        <w:pStyle w:val="Heading2"/>
-      </w:pPr>
-      <w:r>
-        <w:t xml:space="preserve">2.1 Background knowledge</w:t>
-      </w:r>
-    </w:p>
-    <w:p>
-      <w:pPr>
-        <w:numPr>
-          <w:ilvl w:val="0"/>
-          <w:numId w:val="1006"/>
-        </w:numPr>
-        <w:pStyle w:val="Compact"/>
-      </w:pPr>
-      <w:r>
-        <w:t xml:space="preserve">Basic Markdown</w:t>
-      </w:r>
-    </w:p>
-    <w:bookmarkEnd w:id="22"/>
-    <w:bookmarkStart w:id="23" w:name="specific-steps"/>
-    <w:p>
-      <w:pPr>
-        <w:pStyle w:val="Heading2"/>
-      </w:pPr>
-      <w:r>
-        <w:t xml:space="preserve">2.2 Specific steps</w:t>
-      </w:r>
-    </w:p>
-    <w:p>
-      <w:pPr>
-        <w:numPr>
-          <w:ilvl w:val="0"/>
-          <w:numId w:val="1007"/>
-        </w:numPr>
-        <w:pStyle w:val="Compact"/>
-      </w:pPr>
-      <w:r>
-        <w:t xml:space="preserve">Write document.</w:t>
-      </w:r>
-    </w:p>
-    <w:p>
-      <w:pPr>
-        <w:numPr>
-          <w:ilvl w:val="0"/>
-          <w:numId w:val="1007"/>
-        </w:numPr>
-        <w:pStyle w:val="Compact"/>
-      </w:pPr>
-      <w:r>
-        <w:t xml:space="preserve">Optionally, include code or call code through</w:t>
-      </w:r>
-      <w:r>
-        <w:t xml:space="preserve"> </w:t>
-      </w:r>
-      <w:r>
-        <w:rPr>
-          <w:rStyle w:val="VerbatimChar"/>
-        </w:rPr>
-        <w:t xml:space="preserve">knitr::read_chunk()</w:t>
-      </w:r>
-      <w:r>
-        <w:t xml:space="preserve"> </w:t>
-      </w:r>
-      <w:r>
-        <w:t xml:space="preserve">Table 1.</w:t>
       </w:r>
     </w:p>
     <w:bookmarkEnd w:id="23"/>
@@ -756,7 +802,7 @@
         <w:pStyle w:val="Heading1"/>
       </w:pPr>
       <w:r>
-        <w:t xml:space="preserve">3. Results</w:t>
+        <w:t xml:space="preserve">Results</w:t>
       </w:r>
     </w:p>
     <w:p>
@@ -821,14 +867,14 @@
         <w:pStyle w:val="Heading1"/>
       </w:pPr>
       <w:r>
-        <w:t xml:space="preserve">4. Discussion</w:t>
+        <w:t xml:space="preserve">Discussion</w:t>
       </w:r>
     </w:p>
     <w:p>
       <w:pPr>
         <w:numPr>
           <w:ilvl w:val="0"/>
-          <w:numId w:val="1008"/>
+          <w:numId w:val="1003"/>
         </w:numPr>
         <w:pStyle w:val="Compact"/>
       </w:pPr>
@@ -840,12 +886,96 @@
       <w:pPr>
         <w:numPr>
           <w:ilvl w:val="0"/>
-          <w:numId w:val="1008"/>
+          <w:numId w:val="1003"/>
         </w:numPr>
         <w:pStyle w:val="Compact"/>
       </w:pPr>
       <w:r>
         <w:t xml:space="preserve">Pragmatically, helps author be more efficient and avoid formatting of word documents</w:t>
+      </w:r>
+    </w:p>
+    <w:p>
+      <w:pPr>
+        <w:numPr>
+          <w:ilvl w:val="0"/>
+          <w:numId w:val="1003"/>
+        </w:numPr>
+        <w:pStyle w:val="Compact"/>
+      </w:pPr>
+      <w:r>
+        <w:t xml:space="preserve">Also, scientific workflow that differs by authors</w:t>
+      </w:r>
+    </w:p>
+    <w:p>
+      <w:pPr>
+        <w:numPr>
+          <w:ilvl w:val="1"/>
+          <w:numId w:val="1004"/>
+        </w:numPr>
+        <w:pStyle w:val="Compact"/>
+      </w:pPr>
+      <w:r>
+        <w:t xml:space="preserve">Erickson will often use 3 files: For example (1) format data (2) run a long bayesian model and (3) call an R script from a Quarto file to produce a summary report</w:t>
+      </w:r>
+    </w:p>
+    <w:p>
+      <w:pPr>
+        <w:numPr>
+          <w:ilvl w:val="1"/>
+          <w:numId w:val="1004"/>
+        </w:numPr>
+        <w:pStyle w:val="Compact"/>
+      </w:pPr>
+      <w:r>
+        <w:t xml:space="preserve">Fienen will often times run everything in Python and then write manuscript using Quarto</w:t>
+      </w:r>
+    </w:p>
+    <w:p>
+      <w:pPr>
+        <w:numPr>
+          <w:ilvl w:val="0"/>
+          <w:numId w:val="1003"/>
+        </w:numPr>
+        <w:pStyle w:val="Compact"/>
+      </w:pPr>
+      <w:r>
+        <w:t xml:space="preserve">Applications to other systems such as reports (key is to create template)</w:t>
+      </w:r>
+    </w:p>
+    <w:p>
+      <w:pPr>
+        <w:numPr>
+          <w:ilvl w:val="1"/>
+          <w:numId w:val="1005"/>
+        </w:numPr>
+        <w:pStyle w:val="Compact"/>
+      </w:pPr>
+      <w:r>
+        <w:t xml:space="preserve">Other journals may have LaTeX templates that can readily be used</w:t>
+      </w:r>
+    </w:p>
+    <w:p>
+      <w:pPr>
+        <w:numPr>
+          <w:ilvl w:val="1"/>
+          <w:numId w:val="1005"/>
+        </w:numPr>
+        <w:pStyle w:val="Compact"/>
+      </w:pPr>
+      <w:r>
+        <w:t xml:space="preserve">Easy to change reference managers</w:t>
+      </w:r>
+    </w:p>
+    <w:p>
+      <w:pPr>
+        <w:numPr>
+          <w:ilvl w:val="1"/>
+          <w:numId w:val="1005"/>
+        </w:numPr>
+        <w:pStyle w:val="Compact"/>
+      </w:pPr>
+      <w:r>
+        <w:t xml:space="preserve">Ease of reformatting also allows for easy reformatting a resubmitting</w:t>
       </w:r>
     </w:p>
     <w:bookmarkEnd w:id="26"/>
@@ -881,7 +1011,7 @@
         <w:pStyle w:val="FirstParagraph"/>
       </w:pPr>
       <w:r>
-        <w:t xml:space="preserve">We thank the USGS Biological Threats and Invasive Species Program for funding.</w:t>
+        <w:t xml:space="preserve">We thank the U.S. Geological Survey Biological Threats and Invasive Species Research Program for funding.</w:t>
       </w:r>
       <w:r>
         <w:t xml:space="preserve"> </w:t>
@@ -893,7 +1023,7 @@
         <w:t xml:space="preserve"> </w:t>
       </w:r>
       <w:r>
-        <w:t xml:space="preserve">The findings and opinions expressed in this manuscript are those of the authors and do not necessarily represent the views of the US Fish and Wildlife Service.</w:t>
+        <w:t xml:space="preserve">The findings and opinions expressed in this manuscript are those of the authors and do not necessarily represent the views of the U.S. Fish and Wildlife Service.</w:t>
       </w:r>
     </w:p>
     <w:bookmarkEnd w:id="28"/>
@@ -922,7 +1052,6 @@
         <w:tblW w:type="pct" w:w="5000"/>
         <w:tblLook w:firstRow="0" w:lastRow="0" w:firstColumn="0" w:lastColumn="0" w:noHBand="0" w:noVBand="0" w:val="0000"/>
         <w:jc w:val="start"/>
-        <w:tblLayout w:type="fixed"/>
       </w:tblPr>
       <w:tblGrid>
         <w:gridCol w:w="7920"/>
@@ -1033,12 +1162,12 @@
         <w:tblLook w:firstRow="1" w:lastRow="0" w:firstColumn="0" w:lastColumn="0" w:noHBand="0" w:noVBand="1"/>
       </w:tblPr>
       <w:tblGrid>
-        <w:gridCol w:w="1912"/>
-        <w:gridCol w:w="7448"/>
+        <w:gridCol w:w="1882"/>
+        <w:gridCol w:w="7478"/>
       </w:tblGrid>
       <w:tr>
         <w:trPr>
-          <w:trHeight w:val="608" w:hRule="auto"/>
+          <w:trHeight w:val="611" w:hRule="auto"/>
           <w:tblHeader/>
         </w:trPr>
         header1
@@ -1074,7 +1203,7 @@
             </w:pPr>
             <w:r xmlns:w="http://schemas.openxmlformats.org/wordprocessingml/2006/main" xmlns:wp="http://schemas.openxmlformats.org/drawingml/2006/wordprocessingDrawing" xmlns:r="http://schemas.openxmlformats.org/officeDocument/2006/relationships" xmlns:w14="http://schemas.microsoft.com/office/word/2010/wordml">
               <w:rPr>
-                <w:rFonts w:ascii="Arial" w:hAnsi="Arial" w:eastAsia="Arial" w:cs="Arial"/>
+                <w:rFonts w:ascii="DejaVu Sans" w:hAnsi="DejaVu Sans" w:eastAsia="DejaVu Sans" w:cs="DejaVu Sans"/>
                 <w:i w:val="false"/>
                 <w:b w:val="false"/>
                 <w:u w:val="none"/>
@@ -1118,7 +1247,7 @@
             </w:pPr>
             <w:r xmlns:w="http://schemas.openxmlformats.org/wordprocessingml/2006/main" xmlns:wp="http://schemas.openxmlformats.org/drawingml/2006/wordprocessingDrawing" xmlns:r="http://schemas.openxmlformats.org/officeDocument/2006/relationships" xmlns:w14="http://schemas.microsoft.com/office/word/2010/wordml">
               <w:rPr>
-                <w:rFonts w:ascii="Arial" w:hAnsi="Arial" w:eastAsia="Arial" w:cs="Arial"/>
+                <w:rFonts w:ascii="DejaVu Sans" w:hAnsi="DejaVu Sans" w:eastAsia="DejaVu Sans" w:cs="DejaVu Sans"/>
                 <w:i w:val="false"/>
                 <w:b w:val="false"/>
                 <w:u w:val="none"/>
@@ -1133,7 +1262,7 @@
       </w:tr>
       <w:tr>
         <w:trPr>
-          <w:trHeight w:val="615" w:hRule="auto"/>
+          <w:trHeight w:val="624" w:hRule="auto"/>
         </w:trPr>
         body1
         <w:tc>
@@ -1168,7 +1297,7 @@
             </w:pPr>
             <w:r xmlns:w="http://schemas.openxmlformats.org/wordprocessingml/2006/main" xmlns:wp="http://schemas.openxmlformats.org/drawingml/2006/wordprocessingDrawing" xmlns:r="http://schemas.openxmlformats.org/officeDocument/2006/relationships" xmlns:w14="http://schemas.microsoft.com/office/word/2010/wordml">
               <w:rPr>
-                <w:rFonts w:ascii="Arial" w:hAnsi="Arial" w:eastAsia="Arial" w:cs="Arial"/>
+                <w:rFonts w:ascii="DejaVu Sans" w:hAnsi="DejaVu Sans" w:eastAsia="DejaVu Sans" w:cs="DejaVu Sans"/>
                 <w:i w:val="false"/>
                 <w:b w:val="false"/>
                 <w:u w:val="none"/>
@@ -1212,7 +1341,7 @@
             </w:pPr>
             <w:r xmlns:w="http://schemas.openxmlformats.org/wordprocessingml/2006/main" xmlns:wp="http://schemas.openxmlformats.org/drawingml/2006/wordprocessingDrawing" xmlns:r="http://schemas.openxmlformats.org/officeDocument/2006/relationships" xmlns:w14="http://schemas.microsoft.com/office/word/2010/wordml">
               <w:rPr>
-                <w:rFonts w:ascii="Arial" w:hAnsi="Arial" w:eastAsia="Arial" w:cs="Arial"/>
+                <w:rFonts w:ascii="DejaVu Sans" w:hAnsi="DejaVu Sans" w:eastAsia="DejaVu Sans" w:cs="DejaVu Sans"/>
                 <w:i w:val="false"/>
                 <w:b w:val="false"/>
                 <w:u w:val="none"/>
@@ -1227,7 +1356,7 @@
       </w:tr>
       <w:tr>
         <w:trPr>
-          <w:trHeight w:val="614" w:hRule="auto"/>
+          <w:trHeight w:val="624" w:hRule="auto"/>
         </w:trPr>
         body2
         <w:tc>
@@ -1262,7 +1391,7 @@
             </w:pPr>
             <w:r xmlns:w="http://schemas.openxmlformats.org/wordprocessingml/2006/main" xmlns:wp="http://schemas.openxmlformats.org/drawingml/2006/wordprocessingDrawing" xmlns:r="http://schemas.openxmlformats.org/officeDocument/2006/relationships" xmlns:w14="http://schemas.microsoft.com/office/word/2010/wordml">
               <w:rPr>
-                <w:rFonts w:ascii="Arial" w:hAnsi="Arial" w:eastAsia="Arial" w:cs="Arial"/>
+                <w:rFonts w:ascii="DejaVu Sans" w:hAnsi="DejaVu Sans" w:eastAsia="DejaVu Sans" w:cs="DejaVu Sans"/>
                 <w:i w:val="false"/>
                 <w:b w:val="false"/>
                 <w:u w:val="none"/>
@@ -1306,7 +1435,7 @@
             </w:pPr>
             <w:r xmlns:w="http://schemas.openxmlformats.org/wordprocessingml/2006/main" xmlns:wp="http://schemas.openxmlformats.org/drawingml/2006/wordprocessingDrawing" xmlns:r="http://schemas.openxmlformats.org/officeDocument/2006/relationships" xmlns:w14="http://schemas.microsoft.com/office/word/2010/wordml">
               <w:rPr>
-                <w:rFonts w:ascii="Arial" w:hAnsi="Arial" w:eastAsia="Arial" w:cs="Arial"/>
+                <w:rFonts w:ascii="DejaVu Sans" w:hAnsi="DejaVu Sans" w:eastAsia="DejaVu Sans" w:cs="DejaVu Sans"/>
                 <w:i w:val="false"/>
                 <w:b w:val="false"/>
                 <w:u w:val="none"/>
@@ -1321,7 +1450,7 @@
       </w:tr>
       <w:tr>
         <w:trPr>
-          <w:trHeight w:val="617" w:hRule="auto"/>
+          <w:trHeight w:val="624" w:hRule="auto"/>
         </w:trPr>
         body3
         <w:tc>
@@ -1356,7 +1485,7 @@
             </w:pPr>
             <w:r xmlns:w="http://schemas.openxmlformats.org/wordprocessingml/2006/main" xmlns:wp="http://schemas.openxmlformats.org/drawingml/2006/wordprocessingDrawing" xmlns:r="http://schemas.openxmlformats.org/officeDocument/2006/relationships" xmlns:w14="http://schemas.microsoft.com/office/word/2010/wordml">
               <w:rPr>
-                <w:rFonts w:ascii="Arial" w:hAnsi="Arial" w:eastAsia="Arial" w:cs="Arial"/>
+                <w:rFonts w:ascii="DejaVu Sans" w:hAnsi="DejaVu Sans" w:eastAsia="DejaVu Sans" w:cs="DejaVu Sans"/>
                 <w:i w:val="false"/>
                 <w:b w:val="false"/>
                 <w:u w:val="none"/>
@@ -1400,7 +1529,7 @@
             </w:pPr>
             <w:r xmlns:w="http://schemas.openxmlformats.org/wordprocessingml/2006/main" xmlns:wp="http://schemas.openxmlformats.org/drawingml/2006/wordprocessingDrawing" xmlns:r="http://schemas.openxmlformats.org/officeDocument/2006/relationships" xmlns:w14="http://schemas.microsoft.com/office/word/2010/wordml">
               <w:rPr>
-                <w:rFonts w:ascii="Arial" w:hAnsi="Arial" w:eastAsia="Arial" w:cs="Arial"/>
+                <w:rFonts w:ascii="DejaVu Sans" w:hAnsi="DejaVu Sans" w:eastAsia="DejaVu Sans" w:cs="DejaVu Sans"/>
                 <w:i w:val="false"/>
                 <w:b w:val="false"/>
                 <w:u w:val="none"/>
@@ -1415,7 +1544,7 @@
       </w:tr>
       <w:tr>
         <w:trPr>
-          <w:trHeight w:val="617" w:hRule="auto"/>
+          <w:trHeight w:val="624" w:hRule="auto"/>
         </w:trPr>
         body4
         <w:tc>
@@ -1450,7 +1579,7 @@
             </w:pPr>
             <w:r xmlns:w="http://schemas.openxmlformats.org/wordprocessingml/2006/main" xmlns:wp="http://schemas.openxmlformats.org/drawingml/2006/wordprocessingDrawing" xmlns:r="http://schemas.openxmlformats.org/officeDocument/2006/relationships" xmlns:w14="http://schemas.microsoft.com/office/word/2010/wordml">
               <w:rPr>
-                <w:rFonts w:ascii="Arial" w:hAnsi="Arial" w:eastAsia="Arial" w:cs="Arial"/>
+                <w:rFonts w:ascii="DejaVu Sans" w:hAnsi="DejaVu Sans" w:eastAsia="DejaVu Sans" w:cs="DejaVu Sans"/>
                 <w:i w:val="false"/>
                 <w:b w:val="false"/>
                 <w:u w:val="none"/>
@@ -1494,7 +1623,7 @@
             </w:pPr>
             <w:r xmlns:w="http://schemas.openxmlformats.org/wordprocessingml/2006/main" xmlns:wp="http://schemas.openxmlformats.org/drawingml/2006/wordprocessingDrawing" xmlns:r="http://schemas.openxmlformats.org/officeDocument/2006/relationships" xmlns:w14="http://schemas.microsoft.com/office/word/2010/wordml">
               <w:rPr>
-                <w:rFonts w:ascii="Arial" w:hAnsi="Arial" w:eastAsia="Arial" w:cs="Arial"/>
+                <w:rFonts w:ascii="DejaVu Sans" w:hAnsi="DejaVu Sans" w:eastAsia="DejaVu Sans" w:cs="DejaVu Sans"/>
                 <w:i w:val="false"/>
                 <w:b w:val="false"/>
                 <w:u w:val="none"/>
@@ -1509,7 +1638,7 @@
       </w:tr>
       <w:tr>
         <w:trPr>
-          <w:trHeight w:val="617" w:hRule="auto"/>
+          <w:trHeight w:val="630" w:hRule="auto"/>
         </w:trPr>
         body5
         <w:tc>
@@ -1544,7 +1673,7 @@
             </w:pPr>
             <w:r xmlns:w="http://schemas.openxmlformats.org/wordprocessingml/2006/main" xmlns:wp="http://schemas.openxmlformats.org/drawingml/2006/wordprocessingDrawing" xmlns:r="http://schemas.openxmlformats.org/officeDocument/2006/relationships" xmlns:w14="http://schemas.microsoft.com/office/word/2010/wordml">
               <w:rPr>
-                <w:rFonts w:ascii="Arial" w:hAnsi="Arial" w:eastAsia="Arial" w:cs="Arial"/>
+                <w:rFonts w:ascii="DejaVu Sans" w:hAnsi="DejaVu Sans" w:eastAsia="DejaVu Sans" w:cs="DejaVu Sans"/>
                 <w:i w:val="false"/>
                 <w:b w:val="false"/>
                 <w:u w:val="none"/>
@@ -1588,7 +1717,7 @@
             </w:pPr>
             <w:r xmlns:w="http://schemas.openxmlformats.org/wordprocessingml/2006/main" xmlns:wp="http://schemas.openxmlformats.org/drawingml/2006/wordprocessingDrawing" xmlns:r="http://schemas.openxmlformats.org/officeDocument/2006/relationships" xmlns:w14="http://schemas.microsoft.com/office/word/2010/wordml">
               <w:rPr>
-                <w:rFonts w:ascii="Arial" w:hAnsi="Arial" w:eastAsia="Arial" w:cs="Arial"/>
+                <w:rFonts w:ascii="DejaVu Sans" w:hAnsi="DejaVu Sans" w:eastAsia="DejaVu Sans" w:cs="DejaVu Sans"/>
                 <w:i w:val="false"/>
                 <w:b w:val="false"/>
                 <w:u w:val="none"/>
@@ -1632,14 +1761,14 @@
         <w:tblLook w:firstRow="1" w:lastRow="0" w:firstColumn="0" w:lastColumn="0" w:noHBand="0" w:noVBand="1"/>
       </w:tblPr>
       <w:tblGrid>
-        <w:gridCol w:w="979"/>
-        <w:gridCol w:w="2493"/>
-        <w:gridCol w:w="2143"/>
-        <w:gridCol w:w="3746"/>
+        <w:gridCol w:w="964"/>
+        <w:gridCol w:w="2519"/>
+        <w:gridCol w:w="2119"/>
+        <w:gridCol w:w="3758"/>
       </w:tblGrid>
       <w:tr>
         <w:trPr>
-          <w:trHeight w:val="574" w:hRule="auto"/>
+          <w:trHeight w:val="581" w:hRule="auto"/>
           <w:tblHeader/>
         </w:trPr>
         header1
@@ -1675,7 +1804,7 @@
             </w:pPr>
             <w:r xmlns:w="http://schemas.openxmlformats.org/wordprocessingml/2006/main" xmlns:wp="http://schemas.openxmlformats.org/drawingml/2006/wordprocessingDrawing" xmlns:r="http://schemas.openxmlformats.org/officeDocument/2006/relationships" xmlns:w14="http://schemas.microsoft.com/office/word/2010/wordml">
               <w:rPr>
-                <w:rFonts w:ascii="Arial" w:hAnsi="Arial" w:eastAsia="Arial" w:cs="Arial"/>
+                <w:rFonts w:ascii="DejaVu Sans" w:hAnsi="DejaVu Sans" w:eastAsia="DejaVu Sans" w:cs="DejaVu Sans"/>
                 <w:i w:val="false"/>
                 <w:b w:val="false"/>
                 <w:u w:val="none"/>
@@ -1720,7 +1849,7 @@
             </w:pPr>
             <w:r xmlns:w="http://schemas.openxmlformats.org/wordprocessingml/2006/main" xmlns:wp="http://schemas.openxmlformats.org/drawingml/2006/wordprocessingDrawing" xmlns:r="http://schemas.openxmlformats.org/officeDocument/2006/relationships" xmlns:w14="http://schemas.microsoft.com/office/word/2010/wordml">
               <w:rPr>
-                <w:rFonts w:ascii="Arial" w:hAnsi="Arial" w:eastAsia="Arial" w:cs="Arial"/>
+                <w:rFonts w:ascii="DejaVu Sans" w:hAnsi="DejaVu Sans" w:eastAsia="DejaVu Sans" w:cs="DejaVu Sans"/>
                 <w:i w:val="false"/>
                 <w:b w:val="false"/>
                 <w:u w:val="none"/>
@@ -1764,7 +1893,7 @@
             </w:pPr>
             <w:r xmlns:w="http://schemas.openxmlformats.org/wordprocessingml/2006/main" xmlns:wp="http://schemas.openxmlformats.org/drawingml/2006/wordprocessingDrawing" xmlns:r="http://schemas.openxmlformats.org/officeDocument/2006/relationships" xmlns:w14="http://schemas.microsoft.com/office/word/2010/wordml">
               <w:rPr>
-                <w:rFonts w:ascii="Arial" w:hAnsi="Arial" w:eastAsia="Arial" w:cs="Arial"/>
+                <w:rFonts w:ascii="DejaVu Sans" w:hAnsi="DejaVu Sans" w:eastAsia="DejaVu Sans" w:cs="DejaVu Sans"/>
                 <w:i w:val="false"/>
                 <w:b w:val="false"/>
                 <w:u w:val="none"/>
@@ -1779,7 +1908,7 @@
       </w:tr>
       <w:tr>
         <w:trPr>
-          <w:trHeight w:val="617" w:hRule="auto"/>
+          <w:trHeight w:val="624" w:hRule="auto"/>
           <w:tblHeader/>
         </w:trPr>
         header2
@@ -1815,7 +1944,7 @@
             </w:pPr>
             <w:r xmlns:w="http://schemas.openxmlformats.org/wordprocessingml/2006/main" xmlns:wp="http://schemas.openxmlformats.org/drawingml/2006/wordprocessingDrawing" xmlns:r="http://schemas.openxmlformats.org/officeDocument/2006/relationships" xmlns:w14="http://schemas.microsoft.com/office/word/2010/wordml">
               <w:rPr>
-                <w:rFonts w:ascii="Arial" w:hAnsi="Arial" w:eastAsia="Arial" w:cs="Arial"/>
+                <w:rFonts w:ascii="DejaVu Sans" w:hAnsi="DejaVu Sans" w:eastAsia="DejaVu Sans" w:cs="DejaVu Sans"/>
                 <w:i w:val="false"/>
                 <w:b w:val="false"/>
                 <w:u w:val="none"/>
@@ -1859,7 +1988,7 @@
             </w:pPr>
             <w:r xmlns:w="http://schemas.openxmlformats.org/wordprocessingml/2006/main" xmlns:wp="http://schemas.openxmlformats.org/drawingml/2006/wordprocessingDrawing" xmlns:r="http://schemas.openxmlformats.org/officeDocument/2006/relationships" xmlns:w14="http://schemas.microsoft.com/office/word/2010/wordml">
               <w:rPr>
-                <w:rFonts w:ascii="Arial" w:hAnsi="Arial" w:eastAsia="Arial" w:cs="Arial"/>
+                <w:rFonts w:ascii="DejaVu Sans" w:hAnsi="DejaVu Sans" w:eastAsia="DejaVu Sans" w:cs="DejaVu Sans"/>
                 <w:i w:val="false"/>
                 <w:b w:val="false"/>
                 <w:u w:val="none"/>
@@ -1903,7 +2032,7 @@
             </w:pPr>
             <w:r xmlns:w="http://schemas.openxmlformats.org/wordprocessingml/2006/main" xmlns:wp="http://schemas.openxmlformats.org/drawingml/2006/wordprocessingDrawing" xmlns:r="http://schemas.openxmlformats.org/officeDocument/2006/relationships" xmlns:w14="http://schemas.microsoft.com/office/word/2010/wordml">
               <w:rPr>
-                <w:rFonts w:ascii="Arial" w:hAnsi="Arial" w:eastAsia="Arial" w:cs="Arial"/>
+                <w:rFonts w:ascii="DejaVu Sans" w:hAnsi="DejaVu Sans" w:eastAsia="DejaVu Sans" w:cs="DejaVu Sans"/>
                 <w:i w:val="false"/>
                 <w:b w:val="false"/>
                 <w:u w:val="none"/>
@@ -1947,7 +2076,7 @@
             </w:pPr>
             <w:r xmlns:w="http://schemas.openxmlformats.org/wordprocessingml/2006/main" xmlns:wp="http://schemas.openxmlformats.org/drawingml/2006/wordprocessingDrawing" xmlns:r="http://schemas.openxmlformats.org/officeDocument/2006/relationships" xmlns:w14="http://schemas.microsoft.com/office/word/2010/wordml">
               <w:rPr>
-                <w:rFonts w:ascii="Arial" w:hAnsi="Arial" w:eastAsia="Arial" w:cs="Arial"/>
+                <w:rFonts w:ascii="DejaVu Sans" w:hAnsi="DejaVu Sans" w:eastAsia="DejaVu Sans" w:cs="DejaVu Sans"/>
                 <w:i w:val="false"/>
                 <w:b w:val="false"/>
                 <w:u w:val="none"/>
@@ -1962,7 +2091,7 @@
       </w:tr>
       <w:tr>
         <w:trPr>
-          <w:trHeight w:val="617" w:hRule="auto"/>
+          <w:trHeight w:val="624" w:hRule="auto"/>
         </w:trPr>
         body1
         <w:tc>
@@ -1998,7 +2127,7 @@
             </w:pPr>
             <w:r xmlns:w="http://schemas.openxmlformats.org/wordprocessingml/2006/main" xmlns:wp="http://schemas.openxmlformats.org/drawingml/2006/wordprocessingDrawing" xmlns:r="http://schemas.openxmlformats.org/officeDocument/2006/relationships" xmlns:w14="http://schemas.microsoft.com/office/word/2010/wordml">
               <w:rPr>
-                <w:rFonts w:ascii="Arial" w:hAnsi="Arial" w:eastAsia="Arial" w:cs="Arial"/>
+                <w:rFonts w:ascii="DejaVu Sans" w:hAnsi="DejaVu Sans" w:eastAsia="DejaVu Sans" w:cs="DejaVu Sans"/>
                 <w:i w:val="false"/>
                 <w:b w:val="false"/>
                 <w:u w:val="none"/>
@@ -2042,7 +2171,7 @@
             </w:pPr>
             <w:r xmlns:w="http://schemas.openxmlformats.org/wordprocessingml/2006/main" xmlns:wp="http://schemas.openxmlformats.org/drawingml/2006/wordprocessingDrawing" xmlns:r="http://schemas.openxmlformats.org/officeDocument/2006/relationships" xmlns:w14="http://schemas.microsoft.com/office/word/2010/wordml">
               <w:rPr>
-                <w:rFonts w:ascii="Arial" w:hAnsi="Arial" w:eastAsia="Arial" w:cs="Arial"/>
+                <w:rFonts w:ascii="DejaVu Sans" w:hAnsi="DejaVu Sans" w:eastAsia="DejaVu Sans" w:cs="DejaVu Sans"/>
                 <w:i w:val="false"/>
                 <w:b w:val="false"/>
                 <w:u w:val="none"/>
@@ -2086,7 +2215,7 @@
             </w:pPr>
             <w:r xmlns:w="http://schemas.openxmlformats.org/wordprocessingml/2006/main" xmlns:wp="http://schemas.openxmlformats.org/drawingml/2006/wordprocessingDrawing" xmlns:r="http://schemas.openxmlformats.org/officeDocument/2006/relationships" xmlns:w14="http://schemas.microsoft.com/office/word/2010/wordml">
               <w:rPr>
-                <w:rFonts w:ascii="Arial" w:hAnsi="Arial" w:eastAsia="Arial" w:cs="Arial"/>
+                <w:rFonts w:ascii="DejaVu Sans" w:hAnsi="DejaVu Sans" w:eastAsia="DejaVu Sans" w:cs="DejaVu Sans"/>
                 <w:i w:val="false"/>
                 <w:b w:val="false"/>
                 <w:u w:val="none"/>
@@ -2130,7 +2259,7 @@
             </w:pPr>
             <w:r xmlns:w="http://schemas.openxmlformats.org/wordprocessingml/2006/main" xmlns:wp="http://schemas.openxmlformats.org/drawingml/2006/wordprocessingDrawing" xmlns:r="http://schemas.openxmlformats.org/officeDocument/2006/relationships" xmlns:w14="http://schemas.microsoft.com/office/word/2010/wordml">
               <w:rPr>
-                <w:rFonts w:ascii="Arial" w:hAnsi="Arial" w:eastAsia="Arial" w:cs="Arial"/>
+                <w:rFonts w:ascii="DejaVu Sans" w:hAnsi="DejaVu Sans" w:eastAsia="DejaVu Sans" w:cs="DejaVu Sans"/>
                 <w:i w:val="false"/>
                 <w:b w:val="false"/>
                 <w:u w:val="none"/>
@@ -2145,7 +2274,7 @@
       </w:tr>
       <w:tr>
         <w:trPr>
-          <w:trHeight w:val="612" w:hRule="auto"/>
+          <w:trHeight w:val="624" w:hRule="auto"/>
         </w:trPr>
         body2
         <w:tc>
@@ -2213,7 +2342,7 @@
             </w:pPr>
             <w:r xmlns:w="http://schemas.openxmlformats.org/wordprocessingml/2006/main" xmlns:wp="http://schemas.openxmlformats.org/drawingml/2006/wordprocessingDrawing" xmlns:r="http://schemas.openxmlformats.org/officeDocument/2006/relationships" xmlns:w14="http://schemas.microsoft.com/office/word/2010/wordml">
               <w:rPr>
-                <w:rFonts w:ascii="Arial" w:hAnsi="Arial" w:eastAsia="Arial" w:cs="Arial"/>
+                <w:rFonts w:ascii="DejaVu Sans" w:hAnsi="DejaVu Sans" w:eastAsia="DejaVu Sans" w:cs="DejaVu Sans"/>
                 <w:i w:val="false"/>
                 <w:b w:val="false"/>
                 <w:u w:val="none"/>
@@ -2257,7 +2386,7 @@
             </w:pPr>
             <w:r xmlns:w="http://schemas.openxmlformats.org/wordprocessingml/2006/main" xmlns:wp="http://schemas.openxmlformats.org/drawingml/2006/wordprocessingDrawing" xmlns:r="http://schemas.openxmlformats.org/officeDocument/2006/relationships" xmlns:w14="http://schemas.microsoft.com/office/word/2010/wordml">
               <w:rPr>
-                <w:rFonts w:ascii="Arial" w:hAnsi="Arial" w:eastAsia="Arial" w:cs="Arial"/>
+                <w:rFonts w:ascii="DejaVu Sans" w:hAnsi="DejaVu Sans" w:eastAsia="DejaVu Sans" w:cs="DejaVu Sans"/>
                 <w:i w:val="false"/>
                 <w:b w:val="false"/>
                 <w:u w:val="none"/>
@@ -2301,7 +2430,7 @@
             </w:pPr>
             <w:r xmlns:w="http://schemas.openxmlformats.org/wordprocessingml/2006/main" xmlns:wp="http://schemas.openxmlformats.org/drawingml/2006/wordprocessingDrawing" xmlns:r="http://schemas.openxmlformats.org/officeDocument/2006/relationships" xmlns:w14="http://schemas.microsoft.com/office/word/2010/wordml">
               <w:rPr>
-                <w:rFonts w:ascii="Arial" w:hAnsi="Arial" w:eastAsia="Arial" w:cs="Arial"/>
+                <w:rFonts w:ascii="DejaVu Sans" w:hAnsi="DejaVu Sans" w:eastAsia="DejaVu Sans" w:cs="DejaVu Sans"/>
                 <w:i w:val="false"/>
                 <w:b w:val="false"/>
                 <w:u w:val="none"/>
@@ -2316,7 +2445,7 @@
       </w:tr>
       <w:tr>
         <w:trPr>
-          <w:trHeight w:val="617" w:hRule="auto"/>
+          <w:trHeight w:val="624" w:hRule="auto"/>
         </w:trPr>
         body3
         <w:tc>
@@ -2384,7 +2513,7 @@
             </w:pPr>
             <w:r xmlns:w="http://schemas.openxmlformats.org/wordprocessingml/2006/main" xmlns:wp="http://schemas.openxmlformats.org/drawingml/2006/wordprocessingDrawing" xmlns:r="http://schemas.openxmlformats.org/officeDocument/2006/relationships" xmlns:w14="http://schemas.microsoft.com/office/word/2010/wordml">
               <w:rPr>
-                <w:rFonts w:ascii="Arial" w:hAnsi="Arial" w:eastAsia="Arial" w:cs="Arial"/>
+                <w:rFonts w:ascii="DejaVu Sans" w:hAnsi="DejaVu Sans" w:eastAsia="DejaVu Sans" w:cs="DejaVu Sans"/>
                 <w:i w:val="false"/>
                 <w:b w:val="false"/>
                 <w:u w:val="none"/>
@@ -2428,7 +2557,7 @@
             </w:pPr>
             <w:r xmlns:w="http://schemas.openxmlformats.org/wordprocessingml/2006/main" xmlns:wp="http://schemas.openxmlformats.org/drawingml/2006/wordprocessingDrawing" xmlns:r="http://schemas.openxmlformats.org/officeDocument/2006/relationships" xmlns:w14="http://schemas.microsoft.com/office/word/2010/wordml">
               <w:rPr>
-                <w:rFonts w:ascii="Arial" w:hAnsi="Arial" w:eastAsia="Arial" w:cs="Arial"/>
+                <w:rFonts w:ascii="DejaVu Sans" w:hAnsi="DejaVu Sans" w:eastAsia="DejaVu Sans" w:cs="DejaVu Sans"/>
                 <w:i w:val="false"/>
                 <w:b w:val="false"/>
                 <w:u w:val="none"/>
@@ -2472,7 +2601,7 @@
             </w:pPr>
             <w:r xmlns:w="http://schemas.openxmlformats.org/wordprocessingml/2006/main" xmlns:wp="http://schemas.openxmlformats.org/drawingml/2006/wordprocessingDrawing" xmlns:r="http://schemas.openxmlformats.org/officeDocument/2006/relationships" xmlns:w14="http://schemas.microsoft.com/office/word/2010/wordml">
               <w:rPr>
-                <w:rFonts w:ascii="Arial" w:hAnsi="Arial" w:eastAsia="Arial" w:cs="Arial"/>
+                <w:rFonts w:ascii="DejaVu Sans" w:hAnsi="DejaVu Sans" w:eastAsia="DejaVu Sans" w:cs="DejaVu Sans"/>
                 <w:i w:val="false"/>
                 <w:b w:val="false"/>
                 <w:u w:val="none"/>
@@ -2487,7 +2616,7 @@
       </w:tr>
       <w:tr>
         <w:trPr>
-          <w:trHeight w:val="617" w:hRule="auto"/>
+          <w:trHeight w:val="624" w:hRule="auto"/>
         </w:trPr>
         body4
         <w:tc>
@@ -2522,7 +2651,7 @@
             </w:pPr>
             <w:r xmlns:w="http://schemas.openxmlformats.org/wordprocessingml/2006/main" xmlns:wp="http://schemas.openxmlformats.org/drawingml/2006/wordprocessingDrawing" xmlns:r="http://schemas.openxmlformats.org/officeDocument/2006/relationships" xmlns:w14="http://schemas.microsoft.com/office/word/2010/wordml">
               <w:rPr>
-                <w:rFonts w:ascii="Arial" w:hAnsi="Arial" w:eastAsia="Arial" w:cs="Arial"/>
+                <w:rFonts w:ascii="DejaVu Sans" w:hAnsi="DejaVu Sans" w:eastAsia="DejaVu Sans" w:cs="DejaVu Sans"/>
                 <w:i w:val="false"/>
                 <w:b w:val="false"/>
                 <w:u w:val="none"/>
@@ -2566,7 +2695,7 @@
             </w:pPr>
             <w:r xmlns:w="http://schemas.openxmlformats.org/wordprocessingml/2006/main" xmlns:wp="http://schemas.openxmlformats.org/drawingml/2006/wordprocessingDrawing" xmlns:r="http://schemas.openxmlformats.org/officeDocument/2006/relationships" xmlns:w14="http://schemas.microsoft.com/office/word/2010/wordml">
               <w:rPr>
-                <w:rFonts w:ascii="Arial" w:hAnsi="Arial" w:eastAsia="Arial" w:cs="Arial"/>
+                <w:rFonts w:ascii="DejaVu Sans" w:hAnsi="DejaVu Sans" w:eastAsia="DejaVu Sans" w:cs="DejaVu Sans"/>
                 <w:i w:val="false"/>
                 <w:b w:val="false"/>
                 <w:u w:val="none"/>
@@ -2610,7 +2739,7 @@
             </w:pPr>
             <w:r xmlns:w="http://schemas.openxmlformats.org/wordprocessingml/2006/main" xmlns:wp="http://schemas.openxmlformats.org/drawingml/2006/wordprocessingDrawing" xmlns:r="http://schemas.openxmlformats.org/officeDocument/2006/relationships" xmlns:w14="http://schemas.microsoft.com/office/word/2010/wordml">
               <w:rPr>
-                <w:rFonts w:ascii="Arial" w:hAnsi="Arial" w:eastAsia="Arial" w:cs="Arial"/>
+                <w:rFonts w:ascii="DejaVu Sans" w:hAnsi="DejaVu Sans" w:eastAsia="DejaVu Sans" w:cs="DejaVu Sans"/>
                 <w:i w:val="false"/>
                 <w:b w:val="false"/>
                 <w:u w:val="none"/>
@@ -2654,7 +2783,7 @@
             </w:pPr>
             <w:r xmlns:w="http://schemas.openxmlformats.org/wordprocessingml/2006/main" xmlns:wp="http://schemas.openxmlformats.org/drawingml/2006/wordprocessingDrawing" xmlns:r="http://schemas.openxmlformats.org/officeDocument/2006/relationships" xmlns:w14="http://schemas.microsoft.com/office/word/2010/wordml">
               <w:rPr>
-                <w:rFonts w:ascii="Arial" w:hAnsi="Arial" w:eastAsia="Arial" w:cs="Arial"/>
+                <w:rFonts w:ascii="DejaVu Sans" w:hAnsi="DejaVu Sans" w:eastAsia="DejaVu Sans" w:cs="DejaVu Sans"/>
                 <w:i w:val="false"/>
                 <w:b w:val="false"/>
                 <w:u w:val="none"/>
@@ -2669,7 +2798,7 @@
       </w:tr>
       <w:tr>
         <w:trPr>
-          <w:trHeight w:val="617" w:hRule="auto"/>
+          <w:trHeight w:val="624" w:hRule="auto"/>
         </w:trPr>
         body5
         <w:tc>
@@ -2704,7 +2833,7 @@
             </w:pPr>
             <w:r xmlns:w="http://schemas.openxmlformats.org/wordprocessingml/2006/main" xmlns:wp="http://schemas.openxmlformats.org/drawingml/2006/wordprocessingDrawing" xmlns:r="http://schemas.openxmlformats.org/officeDocument/2006/relationships" xmlns:w14="http://schemas.microsoft.com/office/word/2010/wordml">
               <w:rPr>
-                <w:rFonts w:ascii="Arial" w:hAnsi="Arial" w:eastAsia="Arial" w:cs="Arial"/>
+                <w:rFonts w:ascii="DejaVu Sans" w:hAnsi="DejaVu Sans" w:eastAsia="DejaVu Sans" w:cs="DejaVu Sans"/>
                 <w:i w:val="false"/>
                 <w:b w:val="false"/>
                 <w:u w:val="none"/>
@@ -2748,7 +2877,7 @@
             </w:pPr>
             <w:r xmlns:w="http://schemas.openxmlformats.org/wordprocessingml/2006/main" xmlns:wp="http://schemas.openxmlformats.org/drawingml/2006/wordprocessingDrawing" xmlns:r="http://schemas.openxmlformats.org/officeDocument/2006/relationships" xmlns:w14="http://schemas.microsoft.com/office/word/2010/wordml">
               <w:rPr>
-                <w:rFonts w:ascii="Arial" w:hAnsi="Arial" w:eastAsia="Arial" w:cs="Arial"/>
+                <w:rFonts w:ascii="DejaVu Sans" w:hAnsi="DejaVu Sans" w:eastAsia="DejaVu Sans" w:cs="DejaVu Sans"/>
                 <w:i w:val="false"/>
                 <w:b w:val="false"/>
                 <w:u w:val="none"/>
@@ -2792,7 +2921,7 @@
             </w:pPr>
             <w:r xmlns:w="http://schemas.openxmlformats.org/wordprocessingml/2006/main" xmlns:wp="http://schemas.openxmlformats.org/drawingml/2006/wordprocessingDrawing" xmlns:r="http://schemas.openxmlformats.org/officeDocument/2006/relationships" xmlns:w14="http://schemas.microsoft.com/office/word/2010/wordml">
               <w:rPr>
-                <w:rFonts w:ascii="Arial" w:hAnsi="Arial" w:eastAsia="Arial" w:cs="Arial"/>
+                <w:rFonts w:ascii="DejaVu Sans" w:hAnsi="DejaVu Sans" w:eastAsia="DejaVu Sans" w:cs="DejaVu Sans"/>
                 <w:i w:val="false"/>
                 <w:b w:val="false"/>
                 <w:u w:val="none"/>
@@ -2836,7 +2965,7 @@
             </w:pPr>
             <w:r xmlns:w="http://schemas.openxmlformats.org/wordprocessingml/2006/main" xmlns:wp="http://schemas.openxmlformats.org/drawingml/2006/wordprocessingDrawing" xmlns:r="http://schemas.openxmlformats.org/officeDocument/2006/relationships" xmlns:w14="http://schemas.microsoft.com/office/word/2010/wordml">
               <w:rPr>
-                <w:rFonts w:ascii="Arial" w:hAnsi="Arial" w:eastAsia="Arial" w:cs="Arial"/>
+                <w:rFonts w:ascii="DejaVu Sans" w:hAnsi="DejaVu Sans" w:eastAsia="DejaVu Sans" w:cs="DejaVu Sans"/>
                 <w:i w:val="false"/>
                 <w:b w:val="false"/>
                 <w:u w:val="none"/>
@@ -2851,7 +2980,7 @@
       </w:tr>
     </w:tbl>
     <w:bookmarkEnd w:id="35"/>
-    <w:bookmarkStart w:id="39" w:name="references"/>
+    <w:bookmarkStart w:id="42" w:name="references"/>
     <w:p>
       <w:pPr>
         <w:pStyle w:val="Heading1"/>
@@ -2860,29 +2989,72 @@
         <w:t xml:space="preserve">References</w:t>
       </w:r>
     </w:p>
-    <w:bookmarkStart w:id="38" w:name="refs"/>
-    <w:bookmarkStart w:id="36" w:name="ref-knuth1984tex"/>
+    <w:bookmarkStart w:id="41" w:name="refs"/>
+    <w:bookmarkStart w:id="37" w:name="ref-erickosn2023quarto"/>
     <w:p>
       <w:pPr>
         <w:pStyle w:val="Bibliography"/>
       </w:pPr>
       <w:r>
-        <w:t xml:space="preserve">Knuth DE. 1984. TEX: The program. Reading, MA: Addison–Wesley.</w:t>
-      </w:r>
-    </w:p>
-    <w:bookmarkEnd w:id="36"/>
-    <w:bookmarkStart w:id="37" w:name="ref-lamport1985latex"/>
-    <w:p>
-      <w:pPr>
-        <w:pStyle w:val="Bibliography"/>
-      </w:pPr>
-      <w:r>
-        <w:t xml:space="preserve">Lamport L. 1985. LaTeX–a document preparation system. Reading, MA: Addison–Wesley.</w:t>
+        <w:t xml:space="preserve">Erickson RA, Archer AA, Fienen MN. 2023. Journal of fish and wildlife management quarto template, u.s. Geological survey software release. Reston, VA.</w:t>
+      </w:r>
+      <w:r>
+        <w:t xml:space="preserve"> </w:t>
+      </w:r>
+      <w:hyperlink r:id="rId36">
+        <w:r>
+          <w:rPr>
+            <w:rStyle w:val="Hyperlink"/>
+          </w:rPr>
+          <w:t xml:space="preserve">https://code.usgs.gov/umesc/quant-ecology/jfwm-quarto-template</w:t>
+        </w:r>
+      </w:hyperlink>
+      <w:r>
+        <w:t xml:space="preserve">.</w:t>
       </w:r>
     </w:p>
     <w:bookmarkEnd w:id="37"/>
+    <w:bookmarkStart w:id="38" w:name="ref-knuth1984tex"/>
+    <w:p>
+      <w:pPr>
+        <w:pStyle w:val="Bibliography"/>
+      </w:pPr>
+      <w:r>
+        <w:t xml:space="preserve">Knuth DE. 1984. TEX: The program. Reading, MA: Addison–Wesley.</w:t>
+      </w:r>
+    </w:p>
     <w:bookmarkEnd w:id="38"/>
+    <w:bookmarkStart w:id="39" w:name="ref-lamport1985latex"/>
+    <w:p>
+      <w:pPr>
+        <w:pStyle w:val="Bibliography"/>
+      </w:pPr>
+      <w:r>
+        <w:t xml:space="preserve">Lamport L. 1985. LaTeX–a document preparation system. Reading, MA: Addison–Wesley.</w:t>
+      </w:r>
+    </w:p>
     <w:bookmarkEnd w:id="39"/>
+    <w:bookmarkStart w:id="40" w:name="ref-usfws2023"/>
+    <w:p>
+      <w:pPr>
+        <w:pStyle w:val="Bibliography"/>
+      </w:pPr>
+      <w:r>
+        <w:t xml:space="preserve">U.S. Fish and Wildlife Service. 2023. Waterfowl population status, 2023.</w:t>
+      </w:r>
+      <w:r>
+        <w:t xml:space="preserve"> </w:t>
+      </w:r>
+      <w:r>
+        <w:t xml:space="preserve">U.S. Department of the Interior, Washington, D.C. USA</w:t>
+      </w:r>
+      <w:r>
+        <w:t xml:space="preserve">.</w:t>
+      </w:r>
+    </w:p>
+    <w:bookmarkEnd w:id="40"/>
+    <w:bookmarkEnd w:id="41"/>
+    <w:bookmarkEnd w:id="42"/>
     <w:sectPr>
       <w:headerReference r:id="rId10" w:type="even"/>
       <w:headerReference r:id="rId9" w:type="default"/>
@@ -3519,91 +3691,6 @@
       </w:pPr>
     </w:lvl>
   </w:abstractNum>
-  <w:abstractNum w:abstractNumId="99411">
-    <w:nsid w:val="A99411"/>
-    <w:multiLevelType w:val="multilevel"/>
-    <w:lvl w:ilvl="0">
-      <w:start w:val="1"/>
-      <w:numFmt w:val="decimal"/>
-      <w:lvlText w:val="%1."/>
-      <w:lvlJc w:val="left"/>
-      <w:pPr>
-        <w:ind w:left="720" w:hanging="480"/>
-      </w:pPr>
-    </w:lvl>
-    <w:lvl w:ilvl="1">
-      <w:start w:val="1"/>
-      <w:numFmt w:val="decimal"/>
-      <w:lvlText w:val="%2."/>
-      <w:lvlJc w:val="left"/>
-      <w:pPr>
-        <w:ind w:left="1440" w:hanging="480"/>
-      </w:pPr>
-    </w:lvl>
-    <w:lvl w:ilvl="2">
-      <w:start w:val="1"/>
-      <w:numFmt w:val="decimal"/>
-      <w:lvlText w:val="%3."/>
-      <w:lvlJc w:val="left"/>
-      <w:pPr>
-        <w:ind w:left="2160" w:hanging="480"/>
-      </w:pPr>
-    </w:lvl>
-    <w:lvl w:ilvl="3">
-      <w:start w:val="1"/>
-      <w:numFmt w:val="decimal"/>
-      <w:lvlText w:val="%4."/>
-      <w:lvlJc w:val="left"/>
-      <w:pPr>
-        <w:ind w:left="2880" w:hanging="480"/>
-      </w:pPr>
-    </w:lvl>
-    <w:lvl w:ilvl="4">
-      <w:start w:val="1"/>
-      <w:numFmt w:val="decimal"/>
-      <w:lvlText w:val="%5."/>
-      <w:lvlJc w:val="left"/>
-      <w:pPr>
-        <w:ind w:left="3600" w:hanging="480"/>
-      </w:pPr>
-    </w:lvl>
-    <w:lvl w:ilvl="5">
-      <w:start w:val="1"/>
-      <w:numFmt w:val="decimal"/>
-      <w:lvlText w:val="%6."/>
-      <w:lvlJc w:val="left"/>
-      <w:pPr>
-        <w:ind w:left="4320" w:hanging="480"/>
-      </w:pPr>
-    </w:lvl>
-    <w:lvl w:ilvl="6">
-      <w:start w:val="1"/>
-      <w:numFmt w:val="decimal"/>
-      <w:lvlText w:val="%7."/>
-      <w:lvlJc w:val="left"/>
-      <w:pPr>
-        <w:ind w:left="5040" w:hanging="480"/>
-      </w:pPr>
-    </w:lvl>
-    <w:lvl w:ilvl="7">
-      <w:start w:val="1"/>
-      <w:numFmt w:val="decimal"/>
-      <w:lvlText w:val="%8."/>
-      <w:lvlJc w:val="left"/>
-      <w:pPr>
-        <w:ind w:left="5760" w:hanging="480"/>
-      </w:pPr>
-    </w:lvl>
-    <w:lvl w:ilvl="8">
-      <w:start w:val="1"/>
-      <w:numFmt w:val="decimal"/>
-      <w:lvlText w:val="%9."/>
-      <w:lvlJc w:val="left"/>
-      <w:pPr>
-        <w:ind w:left="6480" w:hanging="480"/>
-      </w:pPr>
-    </w:lvl>
-  </w:abstractNum>
   <w:num w16cid:durableId="891190032" w:numId="1">
     <w:abstractNumId w:val="0"/>
   </w:num>
@@ -3632,42 +3719,6 @@
     <w:abstractNumId w:val="991"/>
   </w:num>
   <w:num w:numId="1005">
-    <w:abstractNumId w:val="991"/>
-  </w:num>
-  <w:num w:numId="1006">
-    <w:abstractNumId w:val="991"/>
-  </w:num>
-  <w:num w:numId="1007">
-    <w:abstractNumId w:val="99411"/>
-    <w:lvlOverride w:ilvl="0">
-      <w:startOverride w:val="1"/>
-    </w:lvlOverride>
-    <w:lvlOverride w:ilvl="1">
-      <w:startOverride w:val="1"/>
-    </w:lvlOverride>
-    <w:lvlOverride w:ilvl="2">
-      <w:startOverride w:val="1"/>
-    </w:lvlOverride>
-    <w:lvlOverride w:ilvl="3">
-      <w:startOverride w:val="1"/>
-    </w:lvlOverride>
-    <w:lvlOverride w:ilvl="4">
-      <w:startOverride w:val="1"/>
-    </w:lvlOverride>
-    <w:lvlOverride w:ilvl="5">
-      <w:startOverride w:val="1"/>
-    </w:lvlOverride>
-    <w:lvlOverride w:ilvl="6">
-      <w:startOverride w:val="1"/>
-    </w:lvlOverride>
-    <w:lvlOverride w:ilvl="7">
-      <w:startOverride w:val="1"/>
-    </w:lvlOverride>
-    <w:lvlOverride w:ilvl="8">
-      <w:startOverride w:val="1"/>
-    </w:lvlOverride>
-  </w:num>
-  <w:num w:numId="1008">
     <w:abstractNumId w:val="991"/>
   </w:num>
 </w:numbering>

</xml_diff>

<commit_message>
updated before share with co-authors
</commit_message>
<xml_diff>
--- a/jfwm_template_raw.docx
+++ b/jfwm_template_raw.docx
@@ -237,7 +237,7 @@
         <w:pStyle w:val="Date"/>
       </w:pPr>
       <w:r>
-        <w:t xml:space="preserve">2023-09-01</w:t>
+        <w:t xml:space="preserve">2023-09-08</w:t>
       </w:r>
     </w:p>
     <w:p>
@@ -296,18 +296,9 @@
         <w:t xml:space="preserve">*Corresponding author: (rerickson@usgs.gov)</w:t>
       </w:r>
     </w:p>
-    <w:bookmarkStart w:id="20" w:name="abstract"/>
-    <w:p>
-      <w:pPr>
-        <w:pStyle w:val="Heading1"/>
-      </w:pPr>
-      <w:r>
-        <w:t xml:space="preserve">Abstract</w:t>
-      </w:r>
-    </w:p>
-    <w:p>
-      <w:pPr>
-        <w:pStyle w:val="FirstParagraph"/>
+    <w:p>
+      <w:pPr>
+        <w:pStyle w:val="BodyText"/>
       </w:pPr>
       <w:r>
         <w:t xml:space="preserve">To do:</w:t>
@@ -322,7 +313,7 @@
         <w:pStyle w:val="Compact"/>
       </w:pPr>
       <w:r>
-        <w:t xml:space="preserve">☐ Finish repo metadata, including readme, license, etc.</w:t>
+        <w:t xml:space="preserve">☐ RAE Finish repo metadata, including readme, license, etc.</w:t>
       </w:r>
     </w:p>
     <w:p>
@@ -334,12 +325,80 @@
         <w:pStyle w:val="Compact"/>
       </w:pPr>
       <w:r>
-        <w:t xml:space="preserve">☐ Finish writing first draft of this document</w:t>
+        <w:t xml:space="preserve">☐ AAA and MNF proof read and give your blessing to be co-authors</w:t>
+      </w:r>
+    </w:p>
+    <w:p>
+      <w:pPr>
+        <w:numPr>
+          <w:ilvl w:val="0"/>
+          <w:numId w:val="1001"/>
+        </w:numPr>
+        <w:pStyle w:val="Compact"/>
+      </w:pPr>
+      <w:r>
+        <w:t xml:space="preserve">☐ MNF add in section on</w:t>
+      </w:r>
+      <w:r>
+        <w:t xml:space="preserve"> </w:t>
+      </w:r>
+      <w:r>
+        <w:rPr>
+          <w:rStyle w:val="VerbatimChar"/>
+        </w:rPr>
+        <w:t xml:space="preserve">quart-utils</w:t>
+      </w:r>
+    </w:p>
+    <w:p>
+      <w:pPr>
+        <w:numPr>
+          <w:ilvl w:val="0"/>
+          <w:numId w:val="1001"/>
+        </w:numPr>
+        <w:pStyle w:val="Compact"/>
+      </w:pPr>
+      <w:r>
+        <w:t xml:space="preserve">☐ MNF create figure 1</w:t>
+      </w:r>
+    </w:p>
+    <w:bookmarkStart w:id="20" w:name="abstract"/>
+    <w:p>
+      <w:pPr>
+        <w:pStyle w:val="Heading1"/>
+      </w:pPr>
+      <w:r>
+        <w:t xml:space="preserve">Abstract</w:t>
       </w:r>
     </w:p>
     <w:p>
       <w:pPr>
         <w:pStyle w:val="FirstParagraph"/>
+      </w:pPr>
+      <w:r>
+        <w:t xml:space="preserve">Scientists and resource managers increasingly use Markdown-based tools to create reports and manuscripts.</w:t>
+      </w:r>
+      <w:r>
+        <w:t xml:space="preserve"> </w:t>
+      </w:r>
+      <w:r>
+        <w:t xml:space="preserve">We present a Quarto template for this journal in our article.</w:t>
+      </w:r>
+      <w:r>
+        <w:t xml:space="preserve"> </w:t>
+      </w:r>
+      <w:r>
+        <w:t xml:space="preserve">We also provide a high-level overview for Quarto and other Markdown-based workflows as part of the document.</w:t>
+      </w:r>
+      <w:r>
+        <w:t xml:space="preserve"> </w:t>
+      </w:r>
+      <w:r>
+        <w:t xml:space="preserve">Lastly, we provide examples of some features of the Quarto language that may be helpful for authors in this journal.</w:t>
+      </w:r>
+    </w:p>
+    <w:p>
+      <w:pPr>
+        <w:pStyle w:val="BodyText"/>
       </w:pPr>
       <w:r>
         <w:rPr>
@@ -433,7 +492,13 @@
         <w:t xml:space="preserve"> </w:t>
       </w:r>
       <w:r>
-        <w:t xml:space="preserve">Second, sharing the code allows others to reuse methods and also recreate results when data are shared as well.</w:t>
+        <w:t xml:space="preserve">Second, sharing the scripts allows others to reuse methods and also recreate results when data are shared as well.</w:t>
+      </w:r>
+      <w:r>
+        <w:t xml:space="preserve"> </w:t>
+      </w:r>
+      <w:r>
+        <w:t xml:space="preserve">Third, scripting documents exactly what options were, or were not, selected for an analysis and data cleaning.</w:t>
       </w:r>
     </w:p>
     <w:p>
@@ -441,7 +506,7 @@
         <w:pStyle w:val="BodyText"/>
       </w:pPr>
       <w:r>
-        <w:t xml:space="preserve">The broader scientific community has begun to increasingly see the importance of reproducible results because of a perception of a reproducibility crisis exists, across scientific fields</w:t>
+        <w:t xml:space="preserve">The broader scientific community increasingly has begun to see the importance of reproducible results because of a perception of a reproducibility crisis exists, across scientific fields</w:t>
       </w:r>
       <w:r>
         <w:t xml:space="preserve"> </w:t>
@@ -477,7 +542,7 @@
         <w:t xml:space="preserve"> </w:t>
       </w:r>
       <w:r>
-        <w:t xml:space="preserve">(such as wildlife research published in the</w:t>
+        <w:t xml:space="preserve">(such as research published in the</w:t>
       </w:r>
       <w:r>
         <w:t xml:space="preserve"> </w:t>
@@ -490,10 +555,7 @@
         <w:t xml:space="preserve">Journal of Wildlife Management</w:t>
       </w:r>
       <w:r>
-        <w:t xml:space="preserve"> </w:t>
-      </w:r>
-      <w:r>
-        <w:t xml:space="preserve">and descrbed by Archmiller et al. 2020)</w:t>
+        <w:t xml:space="preserve">, where Archmiller et al. 2020 found only 17% of studies could have their analyses reproduced)</w:t>
       </w:r>
       <w:r>
         <w:t xml:space="preserve">.</w:t>
@@ -517,7 +579,7 @@
         <w:t xml:space="preserve"> </w:t>
       </w:r>
       <w:r>
-        <w:t xml:space="preserve">Additionally, Findability, Accessibility, Interoperability, and Reuse (commonly known as</w:t>
+        <w:t xml:space="preserve">Additionally, Findability, Accessibility, Interoperability, and Reuse (commonly known as the acronym</w:t>
       </w:r>
       <w:r>
         <w:t xml:space="preserve"> </w:t>
@@ -532,10 +594,7 @@
         <w:t xml:space="preserve">”</w:t>
       </w:r>
       <w:r>
-        <w:t xml:space="preserve"> </w:t>
-      </w:r>
-      <w:r>
-        <w:t xml:space="preserve">by the organizers) principles exist to help scientists share and produce reproducible science</w:t>
+        <w:t xml:space="preserve">) principles exist to help scientists share and produce reproducible science</w:t>
       </w:r>
       <w:r>
         <w:t xml:space="preserve"> </w:t>
@@ -550,7 +609,7 @@
         <w:t xml:space="preserve"> </w:t>
       </w:r>
       <w:r>
-        <w:t xml:space="preserve">Likewise, professional societies and government agencies have produced guidelines for reproducible science and Table 1 of</w:t>
+        <w:t xml:space="preserve">Likewise, professional societies and government agencies have produced guidelines similar to FAIR for reproducible science and Table 1 of</w:t>
       </w:r>
       <w:r>
         <w:t xml:space="preserve"> </w:t>
@@ -592,7 +651,7 @@
         <w:t xml:space="preserve"> </w:t>
       </w:r>
       <w:r>
-        <w:t xml:space="preserve">use R)</w:t>
+        <w:t xml:space="preserve">use the R computing language)</w:t>
       </w:r>
       <w:r>
         <w:t xml:space="preserve">, we have observed that fewer scientists use similar tools for writing manuscripts.</w:t>
@@ -616,7 +675,13 @@
         <w:t xml:space="preserve"> </w:t>
       </w:r>
       <w:r>
-        <w:t xml:space="preserve">These writing tools can be especially powerful when embedded with code and released, but also include additional benefits.</w:t>
+        <w:t xml:space="preserve">Reasons for efficiency can include all formatting from templates, easy of changing templates and reference formatting, automatic populating of references based upon Digital Object Identifiers (DOIs), and the ability to easily handle complex formulas,</w:t>
+      </w:r>
+      <w:r>
+        <w:t xml:space="preserve"> </w:t>
+      </w:r>
+      <w:r>
+        <w:t xml:space="preserve">Furthermore, these writing tools can be especially powerful when embedded with code and released, but also include additional benefits.</w:t>
       </w:r>
       <w:r>
         <w:t xml:space="preserve"> </w:t>
@@ -672,7 +737,7 @@
         <w:pStyle w:val="BodyText"/>
       </w:pPr>
       <w:r>
-        <w:t xml:space="preserve">On a more personal note, we have observed interest in Markdown-based writing documents from our colleague and collaborators.</w:t>
+        <w:t xml:space="preserve">On a more personal note, we have observed interest in Markdown-based writing documents from our colleague and collaborators who are natural resource managers or scientists supporting these managers, both in North America and globally.</w:t>
       </w:r>
       <w:r>
         <w:t xml:space="preserve"> </w:t>
@@ -684,7 +749,7 @@
         <w:t xml:space="preserve"> </w:t>
       </w:r>
       <w:r>
-        <w:t xml:space="preserve">Additionally, this group includes members from the U.S. Fish and Wildlife.</w:t>
+        <w:t xml:space="preserve">Additionally, this group includes members from the U.S. Fish and Wildlife and other agencies in the U.S. Department of the Interior.</w:t>
       </w:r>
       <w:r>
         <w:t xml:space="preserve"> </w:t>
@@ -734,7 +799,7 @@
         <w:t xml:space="preserve"> </w:t>
       </w:r>
       <w:r>
-        <w:t xml:space="preserve">Leslie Lamport create LaTeX as a set of macros to make TeX easier to use</w:t>
+        <w:t xml:space="preserve">Building upon TeX, Leslie Lamport create LaTeX as a set of macros to make TeX easier to use</w:t>
       </w:r>
       <w:r>
         <w:t xml:space="preserve"> </w:t>
@@ -749,13 +814,13 @@
         <w:t xml:space="preserve"> </w:t>
       </w:r>
       <w:r>
-        <w:t xml:space="preserve">Statistics sought to easily embed statistical code with LaTeX documents.</w:t>
-      </w:r>
-      <w:r>
-        <w:t xml:space="preserve"> </w:t>
-      </w:r>
-      <w:r>
-        <w:t xml:space="preserve">At the time, the S-language (the language upon which R is based) was popular so the program Sweave was created to</w:t>
+        <w:t xml:space="preserve">Statisticians who used LaTeX sought to easily embed statistical code, results, and figures with LaTeX documents.</w:t>
+      </w:r>
+      <w:r>
+        <w:t xml:space="preserve"> </w:t>
+      </w:r>
+      <w:r>
+        <w:t xml:space="preserve">Thus, to meet this need the program Sweave was created to</w:t>
       </w:r>
       <w:r>
         <w:t xml:space="preserve"> </w:t>
@@ -773,7 +838,7 @@
         <w:t xml:space="preserve"> </w:t>
       </w:r>
       <w:r>
-        <w:t xml:space="preserve">S with LaTeX</w:t>
+        <w:t xml:space="preserve">S with LaTeX was created (at the time, many statisticians used the S-language, which is the language upon which R is base)</w:t>
       </w:r>
       <w:r>
         <w:t xml:space="preserve"> </w:t>
@@ -788,13 +853,15 @@
         <w:t xml:space="preserve"> </w:t>
       </w:r>
       <w:r>
-        <w:t xml:space="preserve">While brilliant in theory, we have observed that Tex, LaTeX, and Sweave all can be complicated to use and Sweave can be especially cumbersome to use because it requires the source file to be complied multiple times.</w:t>
-      </w:r>
-      <w:r>
-        <w:t xml:space="preserve"> </w:t>
-      </w:r>
-      <w:r>
-        <w:t xml:space="preserve">Others noted these difficulties as well and Yihui Xie and others to create a Markdown-based program for use with R, R Markdown</w:t>
+        <w:t xml:space="preserve">While brilliant in theory, we have observed that Tex, LaTeX, and Sweave all can be complicated to use and Sweave can be especially cumbersome to use because it requires the source file to be complied multiple times for a single output.</w:t>
+      </w:r>
+    </w:p>
+    <w:p>
+      <w:pPr>
+        <w:pStyle w:val="BodyText"/>
+      </w:pPr>
+      <w:r>
+        <w:t xml:space="preserve">Others noted these difficulties as well and thus Yihui Xie and others created a Markdown-based program for use with R, R Markdown</w:t>
       </w:r>
       <w:r>
         <w:t xml:space="preserve"> </w:t>
@@ -809,7 +876,28 @@
         <w:t xml:space="preserve"> </w:t>
       </w:r>
       <w:r>
-        <w:t xml:space="preserve">The popularity of R Markdown led Yihui Xie and others to create a more general program that works natively with many languages rather than only R, Quarto</w:t>
+        <w:t xml:space="preserve">The broader R community received R Markdown well</w:t>
+      </w:r>
+      <w:r>
+        <w:t xml:space="preserve"> </w:t>
+      </w:r>
+      <w:r>
+        <w:t xml:space="preserve">(such as reviews by Baumer and Udwin 2015)</w:t>
+      </w:r>
+      <w:r>
+        <w:t xml:space="preserve">, but this language also has some limitations.</w:t>
+      </w:r>
+      <w:r>
+        <w:t xml:space="preserve"> </w:t>
+      </w:r>
+      <w:r>
+        <w:t xml:space="preserve">Most notably, the langue requires R and has some minor quirks.</w:t>
+      </w:r>
+      <w:r>
+        <w:t xml:space="preserve"> </w:t>
+      </w:r>
+      <w:r>
+        <w:t xml:space="preserve">Both the popularity and limitations of R Markdown led Yihui Xie and others to create a more general program that works natively with many languages rather than only R, Quarto</w:t>
       </w:r>
       <w:r>
         <w:t xml:space="preserve"> </w:t>
@@ -868,11 +956,11 @@
         <w:t xml:space="preserve"> </w:t>
       </w:r>
       <w:r>
-        <w:t xml:space="preserve">Although our examples tend to focus on R, Quarto works with many languages.</w:t>
+        <w:t xml:space="preserve">Although our examples tend focus on R, Quarto works with many languages.</w:t>
       </w:r>
     </w:p>
     <w:bookmarkEnd w:id="21"/>
-    <w:bookmarkStart w:id="23" w:name="methods"/>
+    <w:bookmarkStart w:id="25" w:name="methods"/>
     <w:p>
       <w:pPr>
         <w:pStyle w:val="Heading1"/>
@@ -888,6 +976,190 @@
       </w:pPr>
       <w:r>
         <w:t xml:space="preserve">Quarto workflow</w:t>
+      </w:r>
+    </w:p>
+    <w:p>
+      <w:pPr>
+        <w:pStyle w:val="FirstParagraph"/>
+      </w:pPr>
+      <w:r>
+        <w:t xml:space="preserve">Most readers of this article likely have used point-and-click word processing programs such as Microsoft Word.</w:t>
+      </w:r>
+      <w:r>
+        <w:t xml:space="preserve"> </w:t>
+      </w:r>
+      <w:r>
+        <w:t xml:space="preserve">Creating a Quarto document differs from creating a Word document because the author types in Markdown code that must be rendered or complied to create the output file in formats such as Portable Document Format (</w:t>
+      </w:r>
+      <w:r>
+        <w:rPr>
+          <w:rStyle w:val="VerbatimChar"/>
+        </w:rPr>
+        <w:t xml:space="preserve">pdf</w:t>
+      </w:r>
+      <w:r>
+        <w:t xml:space="preserve"> </w:t>
+      </w:r>
+      <w:r>
+        <w:t xml:space="preserve">file endings; following ISO-32000), Microsoft Word Open XML Document (</w:t>
+      </w:r>
+      <w:r>
+        <w:rPr>
+          <w:rStyle w:val="VerbatimChar"/>
+        </w:rPr>
+        <w:t xml:space="preserve">docx</w:t>
+      </w:r>
+      <w:r>
+        <w:t xml:space="preserve"> </w:t>
+      </w:r>
+      <w:r>
+        <w:t xml:space="preserve">file ending; following ISO-29500), or HyperText Markup Language (</w:t>
+      </w:r>
+      <w:r>
+        <w:rPr>
+          <w:rStyle w:val="VerbatimChar"/>
+        </w:rPr>
+        <w:t xml:space="preserve">html</w:t>
+      </w:r>
+      <w:r>
+        <w:t xml:space="preserve"> </w:t>
+      </w:r>
+      <w:r>
+        <w:t xml:space="preserve">file ending; following ISO-8859-1).</w:t>
+      </w:r>
+      <w:r>
+        <w:t xml:space="preserve"> </w:t>
+      </w:r>
+      <w:r>
+        <w:t xml:space="preserve">As part of the compilation step, intermediate files such as Markdown files (</w:t>
+      </w:r>
+      <w:r>
+        <w:rPr>
+          <w:rStyle w:val="VerbatimChar"/>
+        </w:rPr>
+        <w:t xml:space="preserve">md</w:t>
+      </w:r>
+      <w:r>
+        <w:t xml:space="preserve">) and LaTeX files (</w:t>
+      </w:r>
+      <w:r>
+        <w:rPr>
+          <w:rStyle w:val="VerbatimChar"/>
+        </w:rPr>
+        <w:t xml:space="preserve">tex</w:t>
+      </w:r>
+      <w:r>
+        <w:t xml:space="preserve">) maybe created and either saved or deleted depending upon user settings.</w:t>
+      </w:r>
+      <w:r>
+        <w:t xml:space="preserve"> </w:t>
+      </w:r>
+      <w:r>
+        <w:t xml:space="preserve">This tutorial focuses on Word document outputs because the</w:t>
+      </w:r>
+      <w:r>
+        <w:t xml:space="preserve"> </w:t>
+      </w:r>
+      <w:r>
+        <w:rPr>
+          <w:iCs/>
+          <w:i/>
+        </w:rPr>
+        <w:t xml:space="preserve">Journal of Fish and Wildlife Management</w:t>
+      </w:r>
+      <w:r>
+        <w:t xml:space="preserve"> </w:t>
+      </w:r>
+      <w:r>
+        <w:t xml:space="preserve">uses a Word-based workflow.</w:t>
+      </w:r>
+    </w:p>
+    <w:p>
+      <w:pPr>
+        <w:pStyle w:val="BodyText"/>
+      </w:pPr>
+      <w:r>
+        <w:t xml:space="preserve">When writing a Quarto document, the first step is to create a quarto file that ends with</w:t>
+      </w:r>
+      <w:r>
+        <w:t xml:space="preserve"> </w:t>
+      </w:r>
+      <w:r>
+        <w:rPr>
+          <w:rStyle w:val="VerbatimChar"/>
+        </w:rPr>
+        <w:t xml:space="preserve">.qmd</w:t>
+      </w:r>
+      <w:r>
+        <w:t xml:space="preserve"> </w:t>
+      </w:r>
+      <w:r>
+        <w:t xml:space="preserve">extensions.</w:t>
+      </w:r>
+      <w:r>
+        <w:t xml:space="preserve"> </w:t>
+      </w:r>
+      <w:r>
+        <w:t xml:space="preserve">Common editors that work with Quarto files include RStudio</w:t>
+      </w:r>
+      <w:r>
+        <w:t xml:space="preserve"> </w:t>
+      </w:r>
+      <w:r>
+        <w:t xml:space="preserve">(Posit team 2023)</w:t>
+      </w:r>
+      <w:r>
+        <w:t xml:space="preserve"> </w:t>
+      </w:r>
+      <w:r>
+        <w:t xml:space="preserve">and VS Code</w:t>
+      </w:r>
+      <w:r>
+        <w:t xml:space="preserve"> </w:t>
+      </w:r>
+      <w:r>
+        <w:t xml:space="preserve">(Microsoft 2023)</w:t>
+      </w:r>
+      <w:r>
+        <w:t xml:space="preserve">.</w:t>
+      </w:r>
+      <w:r>
+        <w:t xml:space="preserve"> </w:t>
+      </w:r>
+      <w:r>
+        <w:t xml:space="preserve">RStudio also offers the benefits of including templates for journals articles, presentations, and other types of documents.</w:t>
+      </w:r>
+      <w:r>
+        <w:t xml:space="preserve"> </w:t>
+      </w:r>
+      <w:r>
+        <w:t xml:space="preserve">Alternatively, you may use an existing Quarto file and edit that file.</w:t>
+      </w:r>
+      <w:r>
+        <w:t xml:space="preserve"> </w:t>
+      </w:r>
+      <w:r>
+        <w:t xml:space="preserve">Erickson et al. (2023)</w:t>
+      </w:r>
+      <w:r>
+        <w:t xml:space="preserve"> </w:t>
+      </w:r>
+      <w:r>
+        <w:t xml:space="preserve">hosts the Quarto file used to generate this article.</w:t>
+      </w:r>
+    </w:p>
+    <w:p>
+      <w:pPr>
+        <w:pStyle w:val="BodyText"/>
+      </w:pPr>
+      <w:r>
+        <w:t xml:space="preserve">Within the Quarto file, the header contains metadata in a YAML-style format.</w:t>
+      </w:r>
+      <w:r>
+        <w:t xml:space="preserve"> </w:t>
+      </w:r>
+      <w:r>
+        <w:t xml:space="preserve">The Quarto file for this article contains the following meta-data:</w:t>
       </w:r>
     </w:p>
     <w:p>
@@ -896,31 +1168,10 @@
           <w:ilvl w:val="0"/>
           <w:numId w:val="1002"/>
         </w:numPr>
-      </w:pPr>
-      <w:r>
-        <w:t xml:space="preserve">Quarto</w:t>
-      </w:r>
-      <w:r>
-        <w:t xml:space="preserve"> </w:t>
-      </w:r>
-      <w:r>
-        <w:rPr>
-          <w:bCs/>
-          <w:b/>
-        </w:rPr>
-        <w:t xml:space="preserve">?@fig-quarto</w:t>
-      </w:r>
-    </w:p>
-    <w:p>
-      <w:pPr>
-        <w:numPr>
-          <w:ilvl w:val="1"/>
-          <w:numId w:val="1003"/>
-        </w:numPr>
         <w:pStyle w:val="Compact"/>
       </w:pPr>
       <w:r>
-        <w:t xml:space="preserve">write a Markdown file with</w:t>
+        <w:t xml:space="preserve">The</w:t>
       </w:r>
       <w:r>
         <w:t xml:space="preserve"> </w:t>
@@ -929,142 +1180,13 @@
         <w:rPr>
           <w:rStyle w:val="VerbatimChar"/>
         </w:rPr>
-        <w:t xml:space="preserve">.qmd</w:t>
-      </w:r>
-      <w:r>
-        <w:t xml:space="preserve"> </w:t>
-      </w:r>
-      <w:r>
-        <w:t xml:space="preserve">extensions</w:t>
-      </w:r>
-    </w:p>
-    <w:p>
-      <w:pPr>
-        <w:numPr>
-          <w:ilvl w:val="1"/>
-          <w:numId w:val="1003"/>
-        </w:numPr>
-        <w:pStyle w:val="Compact"/>
-      </w:pPr>
-      <w:r>
-        <w:t xml:space="preserve">Header contains the metadata in yml format, minimal customization needed for this template</w:t>
-      </w:r>
-    </w:p>
-    <w:p>
-      <w:pPr>
-        <w:numPr>
-          <w:ilvl w:val="1"/>
-          <w:numId w:val="1003"/>
-        </w:numPr>
-        <w:pStyle w:val="Compact"/>
-      </w:pPr>
-      <w:r>
-        <w:t xml:space="preserve">Template file is</w:t>
-      </w:r>
-      <w:r>
-        <w:t xml:space="preserve"> </w:t>
-      </w:r>
-      <w:r>
-        <w:rPr>
-          <w:rStyle w:val="VerbatimChar"/>
-        </w:rPr>
-        <w:t xml:space="preserve">jfwm_template_template.docx</w:t>
-      </w:r>
-    </w:p>
-    <w:p>
-      <w:pPr>
-        <w:numPr>
-          <w:ilvl w:val="1"/>
-          <w:numId w:val="1003"/>
-        </w:numPr>
-        <w:pStyle w:val="Compact"/>
-      </w:pPr>
-      <w:r>
-        <w:t xml:space="preserve">User simply renders file</w:t>
-      </w:r>
-    </w:p>
-    <w:p>
-      <w:pPr>
-        <w:numPr>
-          <w:ilvl w:val="2"/>
-          <w:numId w:val="1004"/>
-        </w:numPr>
-        <w:pStyle w:val="Compact"/>
-      </w:pPr>
-      <w:r>
-        <w:t xml:space="preserve">Posit’s RStudio likely easiest program</w:t>
-      </w:r>
-    </w:p>
-    <w:p>
-      <w:pPr>
-        <w:numPr>
-          <w:ilvl w:val="2"/>
-          <w:numId w:val="1004"/>
-        </w:numPr>
-        <w:pStyle w:val="Compact"/>
-      </w:pPr>
-      <w:r>
-        <w:t xml:space="preserve">Visual Studio Code another easy editor</w:t>
-      </w:r>
-    </w:p>
-    <w:p>
-      <w:pPr>
-        <w:numPr>
-          <w:ilvl w:val="2"/>
-          <w:numId w:val="1004"/>
-        </w:numPr>
-        <w:pStyle w:val="Compact"/>
-      </w:pPr>
-      <w:r>
-        <w:t xml:space="preserve">Command line a third option</w:t>
-      </w:r>
-    </w:p>
-    <w:p>
-      <w:pPr>
-        <w:numPr>
-          <w:ilvl w:val="1"/>
-          <w:numId w:val="1003"/>
-        </w:numPr>
-        <w:pStyle w:val="Compact"/>
-      </w:pPr>
-      <w:r>
-        <w:t xml:space="preserve">End results is a Word</w:t>
-      </w:r>
-      <w:r>
-        <w:t xml:space="preserve"> </w:t>
-      </w:r>
-      <w:r>
-        <w:rPr>
-          <w:rStyle w:val="VerbatimChar"/>
-        </w:rPr>
-        <w:t xml:space="preserve">.docx</w:t>
-      </w:r>
-      <w:r>
-        <w:t xml:space="preserve"> </w:t>
-      </w:r>
-      <w:r>
-        <w:t xml:space="preserve">file</w:t>
-      </w:r>
-    </w:p>
-    <w:p>
-      <w:pPr>
-        <w:numPr>
-          <w:ilvl w:val="1"/>
-          <w:numId w:val="1003"/>
-        </w:numPr>
-        <w:pStyle w:val="Compact"/>
-      </w:pPr>
-      <w:r>
-        <w:t xml:space="preserve">Intermediate step involves a Markdown file (</w:t>
-      </w:r>
-      <w:r>
-        <w:rPr>
-          <w:rStyle w:val="VerbatimChar"/>
-        </w:rPr>
-        <w:t xml:space="preserve">md</w:t>
-      </w:r>
-      <w:r>
-        <w:t xml:space="preserve">) but not germane to our example</w:t>
+        <w:t xml:space="preserve">title</w:t>
+      </w:r>
+      <w:r>
+        <w:t xml:space="preserve"> </w:t>
+      </w:r>
+      <w:r>
+        <w:t xml:space="preserve">for the manuscript.</w:t>
       </w:r>
     </w:p>
     <w:p>
@@ -1073,9 +1195,25 @@
           <w:ilvl w:val="0"/>
           <w:numId w:val="1002"/>
         </w:numPr>
-      </w:pPr>
-      <w:r>
-        <w:t xml:space="preserve">Journal pipeline for us (Table 1)</w:t>
+        <w:pStyle w:val="Compact"/>
+      </w:pPr>
+      <w:r>
+        <w:t xml:space="preserve">The</w:t>
+      </w:r>
+      <w:r>
+        <w:t xml:space="preserve"> </w:t>
+      </w:r>
+      <w:r>
+        <w:rPr>
+          <w:rStyle w:val="VerbatimChar"/>
+        </w:rPr>
+        <w:t xml:space="preserve">author</w:t>
+      </w:r>
+      <w:r>
+        <w:t xml:space="preserve"> </w:t>
+      </w:r>
+      <w:r>
+        <w:t xml:space="preserve">list.</w:t>
       </w:r>
     </w:p>
     <w:p>
@@ -1084,33 +1222,115 @@
           <w:ilvl w:val="0"/>
           <w:numId w:val="1002"/>
         </w:numPr>
-      </w:pPr>
-      <w:r>
-        <w:t xml:space="preserve">Purpose of this manuscript</w:t>
+        <w:pStyle w:val="Compact"/>
+      </w:pPr>
+      <w:r>
+        <w:t xml:space="preserve">The</w:t>
+      </w:r>
+      <w:r>
+        <w:t xml:space="preserve"> </w:t>
+      </w:r>
+      <w:r>
+        <w:rPr>
+          <w:rStyle w:val="VerbatimChar"/>
+        </w:rPr>
+        <w:t xml:space="preserve">date</w:t>
+      </w:r>
+      <w:r>
+        <w:t xml:space="preserve"> </w:t>
+      </w:r>
+      <w:r>
+        <w:t xml:space="preserve">the file was last rendered.</w:t>
       </w:r>
     </w:p>
     <w:p>
       <w:pPr>
         <w:numPr>
-          <w:ilvl w:val="1"/>
-          <w:numId w:val="1005"/>
+          <w:ilvl w:val="0"/>
+          <w:numId w:val="1002"/>
         </w:numPr>
         <w:pStyle w:val="Compact"/>
       </w:pPr>
       <w:r>
-        <w:t xml:space="preserve">Present a template for JFWM using Quarto</w:t>
+        <w:t xml:space="preserve">The output</w:t>
+      </w:r>
+      <w:r>
+        <w:t xml:space="preserve"> </w:t>
+      </w:r>
+      <w:r>
+        <w:rPr>
+          <w:rStyle w:val="VerbatimChar"/>
+        </w:rPr>
+        <w:t xml:space="preserve">format</w:t>
+      </w:r>
+      <w:r>
+        <w:t xml:space="preserve"> </w:t>
+      </w:r>
+      <w:r>
+        <w:t xml:space="preserve">options including the output type of</w:t>
+      </w:r>
+      <w:r>
+        <w:t xml:space="preserve"> </w:t>
+      </w:r>
+      <w:r>
+        <w:rPr>
+          <w:rStyle w:val="VerbatimChar"/>
+        </w:rPr>
+        <w:t xml:space="preserve">docx</w:t>
+      </w:r>
+      <w:r>
+        <w:t xml:space="preserve">, an option to set the figure captions location (</w:t>
+      </w:r>
+      <w:r>
+        <w:rPr>
+          <w:rStyle w:val="VerbatimChar"/>
+        </w:rPr>
+        <w:t xml:space="preserve">fig-cap-location</w:t>
+      </w:r>
+      <w:r>
+        <w:t xml:space="preserve">) to the</w:t>
+      </w:r>
+      <w:r>
+        <w:t xml:space="preserve"> </w:t>
+      </w:r>
+      <w:r>
+        <w:rPr>
+          <w:rStyle w:val="VerbatimChar"/>
+        </w:rPr>
+        <w:t xml:space="preserve">bottom</w:t>
+      </w:r>
+      <w:r>
+        <w:t xml:space="preserve">, an option to keep the LaTeX output files (</w:t>
+      </w:r>
+      <w:r>
+        <w:rPr>
+          <w:rStyle w:val="VerbatimChar"/>
+        </w:rPr>
+        <w:t xml:space="preserve">keep-tex: true</w:t>
+      </w:r>
+      <w:r>
+        <w:t xml:space="preserve">), and the Word file used as the style template for the file (</w:t>
+      </w:r>
+      <w:r>
+        <w:rPr>
+          <w:rStyle w:val="VerbatimChar"/>
+        </w:rPr>
+        <w:t xml:space="preserve">reference-doc: jfwm_template_template.docx</w:t>
+      </w:r>
+      <w:r>
+        <w:t xml:space="preserve">).</w:t>
       </w:r>
     </w:p>
     <w:p>
       <w:pPr>
         <w:numPr>
-          <w:ilvl w:val="1"/>
-          <w:numId w:val="1005"/>
+          <w:ilvl w:val="0"/>
+          <w:numId w:val="1002"/>
         </w:numPr>
         <w:pStyle w:val="Compact"/>
       </w:pPr>
       <w:r>
-        <w:t xml:space="preserve">Demonstrate some useful features: table creation and</w:t>
+        <w:t xml:space="preserve">The</w:t>
       </w:r>
       <w:r>
         <w:t xml:space="preserve"> </w:t>
@@ -1119,185 +1339,134 @@
         <w:rPr>
           <w:rStyle w:val="VerbatimChar"/>
         </w:rPr>
-        <w:t xml:space="preserve">quarto-utils</w:t>
-      </w:r>
-      <w:r>
-        <w:t xml:space="preserve"> </w:t>
-      </w:r>
-      <w:r>
-        <w:t xml:space="preserve">package</w:t>
+        <w:t xml:space="preserve">csl</w:t>
+      </w:r>
+      <w:r>
+        <w:t xml:space="preserve"> </w:t>
+      </w:r>
+      <w:r>
+        <w:t xml:space="preserve">file used for style, for the</w:t>
+      </w:r>
+      <w:r>
+        <w:t xml:space="preserve"> </w:t>
+      </w:r>
+      <w:r>
+        <w:rPr>
+          <w:iCs/>
+          <w:i/>
+        </w:rPr>
+        <w:t xml:space="preserve">Journal of Fish and Wildlife Management</w:t>
+      </w:r>
+      <w:r>
+        <w:t xml:space="preserve">, this is the Council of Science Editors, author-date format (</w:t>
+      </w:r>
+      <w:r>
+        <w:rPr>
+          <w:rStyle w:val="VerbatimChar"/>
+        </w:rPr>
+        <w:t xml:space="preserve">council-of-science-editors-author-date.csl</w:t>
+      </w:r>
+      <w:r>
+        <w:t xml:space="preserve">)</w:t>
       </w:r>
     </w:p>
     <w:p>
       <w:pPr>
         <w:numPr>
-          <w:ilvl w:val="1"/>
-          <w:numId w:val="1005"/>
+          <w:ilvl w:val="0"/>
+          <w:numId w:val="1002"/>
         </w:numPr>
         <w:pStyle w:val="Compact"/>
       </w:pPr>
       <w:r>
-        <w:t xml:space="preserve">Examples tend to focus on R, but Quarto works with many languages. In fact, one of the authors does not use R at all.</w:t>
-      </w:r>
-    </w:p>
-    <w:bookmarkEnd w:id="22"/>
-    <w:bookmarkEnd w:id="23"/>
-    <w:bookmarkStart w:id="26" w:name="materials-and-methods"/>
-    <w:p>
-      <w:pPr>
-        <w:pStyle w:val="Heading1"/>
-      </w:pPr>
-      <w:r>
-        <w:t xml:space="preserve">1. Materials and Methods</w:t>
+        <w:t xml:space="preserve">The name nad location of the reference file (</w:t>
+      </w:r>
+      <w:r>
+        <w:rPr>
+          <w:rStyle w:val="VerbatimChar"/>
+        </w:rPr>
+        <w:t xml:space="preserve">bibliography: references.bib</w:t>
+      </w:r>
+      <w:r>
+        <w:t xml:space="preserve">)</w:t>
       </w:r>
     </w:p>
     <w:p>
       <w:pPr>
         <w:numPr>
           <w:ilvl w:val="0"/>
-          <w:numId w:val="1006"/>
+          <w:numId w:val="1002"/>
         </w:numPr>
         <w:pStyle w:val="Compact"/>
       </w:pPr>
       <w:r>
-        <w:t xml:space="preserve">Quarto</w:t>
-      </w:r>
-      <w:r>
-        <w:t xml:space="preserve"> </w:t>
-      </w:r>
-      <w:hyperlink w:anchor="fig-qurto">
-        <w:r>
-          <w:rPr>
-            <w:rStyle w:val="Hyperlink"/>
-          </w:rPr>
-          <w:t xml:space="preserve">Figure 1</w:t>
-        </w:r>
-      </w:hyperlink>
+        <w:t xml:space="preserve">Code to include LaTeX-based headers (</w:t>
+      </w:r>
+      <w:r>
+        <w:rPr>
+          <w:rStyle w:val="VerbatimChar"/>
+        </w:rPr>
+        <w:t xml:space="preserve">header-includes:</w:t>
+      </w:r>
+      <w:r>
+        <w:t xml:space="preserve">) for double-spacing (</w:t>
+      </w:r>
+      <w:r>
+        <w:rPr>
+          <w:rStyle w:val="VerbatimChar"/>
+        </w:rPr>
+        <w:t xml:space="preserve">\usepackage{setspace}\doublespacing</w:t>
+      </w:r>
+      <w:r>
+        <w:t xml:space="preserve">) and line numbers (</w:t>
+      </w:r>
+      <w:r>
+        <w:rPr>
+          <w:rStyle w:val="VerbatimChar"/>
+        </w:rPr>
+        <w:t xml:space="preserve">\usepackage{lineno} \linenumbers</w:t>
+      </w:r>
+      <w:r>
+        <w:t xml:space="preserve">)</w:t>
+      </w:r>
     </w:p>
     <w:p>
       <w:pPr>
         <w:numPr>
           <w:ilvl w:val="0"/>
-          <w:numId w:val="1006"/>
+          <w:numId w:val="1002"/>
         </w:numPr>
         <w:pStyle w:val="Compact"/>
       </w:pPr>
       <w:r>
+        <w:t xml:space="preserve">Editor options (</w:t>
+      </w:r>
+      <w:r>
         <w:rPr>
           <w:rStyle w:val="VerbatimChar"/>
         </w:rPr>
-        <w:t xml:space="preserve">Quarto-utils</w:t>
-      </w:r>
-      <w:r>
-        <w:t xml:space="preserve"> </w:t>
-      </w:r>
-      <w:r>
-        <w:t xml:space="preserve">Python package</w:t>
-      </w:r>
-    </w:p>
-    <w:p>
-      <w:pPr>
-        <w:numPr>
-          <w:ilvl w:val="0"/>
-          <w:numId w:val="1006"/>
-        </w:numPr>
-        <w:pStyle w:val="Compact"/>
-      </w:pPr>
-      <w:r>
-        <w:t xml:space="preserve">Tables with R and Python</w:t>
-      </w:r>
-    </w:p>
-    <w:p>
-      <w:pPr>
-        <w:numPr>
-          <w:ilvl w:val="0"/>
-          <w:numId w:val="1006"/>
-        </w:numPr>
-        <w:pStyle w:val="Compact"/>
-      </w:pPr>
-      <w:r>
-        <w:t xml:space="preserve">Inline code with R (currently underdevelopment with Python https://github.com/quarto-dev/quarto-cli/pull/6190)</w:t>
-      </w:r>
-    </w:p>
-    <w:bookmarkStart w:id="24" w:name="background-knowledge"/>
-    <w:p>
-      <w:pPr>
-        <w:pStyle w:val="Heading2"/>
-      </w:pPr>
-      <w:r>
-        <w:t xml:space="preserve">1.1 Background knowledge</w:t>
-      </w:r>
-    </w:p>
-    <w:p>
-      <w:pPr>
-        <w:numPr>
-          <w:ilvl w:val="0"/>
-          <w:numId w:val="1007"/>
-        </w:numPr>
-        <w:pStyle w:val="Compact"/>
-      </w:pPr>
-      <w:r>
-        <w:t xml:space="preserve">Basic Markdown</w:t>
-      </w:r>
-    </w:p>
-    <w:bookmarkEnd w:id="24"/>
-    <w:bookmarkStart w:id="25" w:name="specific-steps"/>
-    <w:p>
-      <w:pPr>
-        <w:pStyle w:val="Heading2"/>
-      </w:pPr>
-      <w:r>
-        <w:t xml:space="preserve">1.2 Specific steps</w:t>
-      </w:r>
-    </w:p>
-    <w:p>
-      <w:pPr>
-        <w:numPr>
-          <w:ilvl w:val="0"/>
-          <w:numId w:val="1008"/>
-        </w:numPr>
-        <w:pStyle w:val="Compact"/>
-      </w:pPr>
-      <w:r>
-        <w:t xml:space="preserve">Write document.</w:t>
-      </w:r>
-    </w:p>
-    <w:p>
-      <w:pPr>
-        <w:numPr>
-          <w:ilvl w:val="0"/>
-          <w:numId w:val="1008"/>
-        </w:numPr>
-        <w:pStyle w:val="Compact"/>
-      </w:pPr>
-      <w:r>
-        <w:t xml:space="preserve">Optionally, include code or call code through</w:t>
-      </w:r>
-      <w:r>
-        <w:t xml:space="preserve"> </w:t>
+        <w:t xml:space="preserve">editor_options</w:t>
+      </w:r>
+      <w:r>
+        <w:t xml:space="preserve">) telling the Markdown editor (</w:t>
       </w:r>
       <w:r>
         <w:rPr>
           <w:rStyle w:val="VerbatimChar"/>
         </w:rPr>
-        <w:t xml:space="preserve">knitr::read_chunk()</w:t>
-      </w:r>
-      <w:r>
-        <w:t xml:space="preserve"> </w:t>
-      </w:r>
-      <w:r>
-        <w:t xml:space="preserve">Table 1.</w:t>
-      </w:r>
-    </w:p>
-    <w:bookmarkEnd w:id="25"/>
-    <w:bookmarkEnd w:id="26"/>
-    <w:bookmarkStart w:id="27" w:name="results"/>
-    <w:p>
-      <w:pPr>
-        <w:pStyle w:val="Heading1"/>
-      </w:pPr>
-      <w:r>
-        <w:t xml:space="preserve">2. Results</w:t>
+        <w:t xml:space="preserve">markdown</w:t>
+      </w:r>
+      <w:r>
+        <w:t xml:space="preserve">) to use a soft line wrap after each sentence (</w:t>
+      </w:r>
+      <w:r>
+        <w:rPr>
+          <w:rStyle w:val="VerbatimChar"/>
+        </w:rPr>
+        <w:t xml:space="preserve">wrap: sentence</w:t>
+      </w:r>
+      <w:r>
+        <w:t xml:space="preserve">).</w:t>
       </w:r>
     </w:p>
     <w:p>
@@ -1305,7 +1474,25 @@
         <w:pStyle w:val="FirstParagraph"/>
       </w:pPr>
       <w:r>
-        <w:t xml:space="preserve">We have demonstrated how to use Quarto to prepare manuscript for the</w:t>
+        <w:t xml:space="preserve">After the header, the user write their manuscript using Markdown code with optional LaTeX code for equations.</w:t>
+      </w:r>
+      <w:r>
+        <w:t xml:space="preserve"> </w:t>
+      </w:r>
+      <w:r>
+        <w:t xml:space="preserve">References are added to the BibTeX file, either manually or using a script described later by pulling DOIs.</w:t>
+      </w:r>
+      <w:r>
+        <w:t xml:space="preserve"> </w:t>
+      </w:r>
+      <w:r>
+        <w:t xml:space="preserve">While writing, the author compiles the file to create a Word document (which also serves as a check for code mistakes that might prevent the Quarto document from compiling).</w:t>
+      </w:r>
+      <w:r>
+        <w:t xml:space="preserve"> </w:t>
+      </w:r>
+      <w:r>
+        <w:t xml:space="preserve">The end results is a Word file that may be submitted to</w:t>
       </w:r>
       <w:r>
         <w:t xml:space="preserve"> </w:t>
@@ -1318,27 +1505,207 @@
         <w:t xml:space="preserve">Journal of Fish and Wildlife Management</w:t>
       </w:r>
       <w:r>
+        <w:t xml:space="preserve"> </w:t>
+      </w:r>
+      <w:r>
+        <w:t xml:space="preserve">with minimal manual formatting required.</w:t>
+      </w:r>
+    </w:p>
+    <w:bookmarkEnd w:id="22"/>
+    <w:bookmarkStart w:id="23" w:name="X121895f4d14ba9c3515fed88c28a9e539738129"/>
+    <w:p>
+      <w:pPr>
+        <w:pStyle w:val="Heading2"/>
+      </w:pPr>
+      <w:r>
+        <w:t xml:space="preserve">Background knowledge, tips, and other Quarto observations</w:t>
+      </w:r>
+    </w:p>
+    <w:p>
+      <w:pPr>
+        <w:pStyle w:val="FirstParagraph"/>
+      </w:pPr>
+      <w:r>
+        <w:t xml:space="preserve">Writing Quarto documents requires a basic knowledge of Markdown.</w:t>
+      </w:r>
+      <w:r>
+        <w:t xml:space="preserve"> </w:t>
+      </w:r>
+      <w:r>
+        <w:t xml:space="preserve">The Quarto documentation (available at https://quarto.org/, accessed September 2023) contains tutorials to help people get started.</w:t>
+      </w:r>
+      <w:r>
+        <w:t xml:space="preserve"> </w:t>
+      </w:r>
+      <w:r>
+        <w:t xml:space="preserve">Additionally, the Quarto document</w:t>
+      </w:r>
+      <w:r>
+        <w:t xml:space="preserve"> </w:t>
+      </w:r>
+      <w:r>
+        <w:t xml:space="preserve">(Erickson et al. 2023)</w:t>
+      </w:r>
+      <w:r>
+        <w:t xml:space="preserve"> </w:t>
+      </w:r>
+      <w:r>
+        <w:t xml:space="preserve">used to generate this document contains many examples for those who like to dive in and learn by example.</w:t>
+      </w:r>
+      <w:r>
+        <w:t xml:space="preserve"> </w:t>
+      </w:r>
+      <w:r>
+        <w:t xml:space="preserve">Writing equations requires understanding some of the basics of LaTeX, but much less than writing entire documents in LaTeX.</w:t>
+      </w:r>
+    </w:p>
+    <w:p>
+      <w:pPr>
+        <w:pStyle w:val="BodyText"/>
+      </w:pPr>
+      <w:r>
+        <w:t xml:space="preserve">As a general observation, when Quarto documents are rendered to Word documents, the Pandocs software</w:t>
+      </w:r>
+      <w:r>
+        <w:t xml:space="preserve"> </w:t>
+      </w:r>
+      <w:r>
+        <w:t xml:space="preserve">(Dominici 2014)</w:t>
+      </w:r>
+      <w:r>
+        <w:t xml:space="preserve"> </w:t>
+      </w:r>
+      <w:r>
+        <w:t xml:space="preserve">that renders the document is limited in outputs compared to HTML or PDF outputs due to technical reasons beyond the scope of this papers.</w:t>
+      </w:r>
+      <w:r>
+        <w:t xml:space="preserve"> </w:t>
+      </w:r>
+      <w:r>
+        <w:t xml:space="preserve">Hence, some solutions readers may find using search engines will not work for this Word-based template.</w:t>
+      </w:r>
+      <w:r>
+        <w:t xml:space="preserve"> </w:t>
+      </w:r>
+      <w:r>
+        <w:t xml:space="preserve">For example, cross-references for figures and tables to not work with this templates.</w:t>
+      </w:r>
+      <w:r>
+        <w:t xml:space="preserve"> </w:t>
+      </w:r>
+      <w:r>
+        <w:t xml:space="preserve">Additionally, readers familiar with Quarto may find some quirky examples in this file to help meet the</w:t>
+      </w:r>
+      <w:r>
+        <w:t xml:space="preserve"> </w:t>
+      </w:r>
+      <w:r>
+        <w:rPr>
+          <w:iCs/>
+          <w:i/>
+        </w:rPr>
+        <w:t xml:space="preserve">Journal of Fish and Wildlife Management</w:t>
+      </w:r>
+      <w:r>
+        <w:t xml:space="preserve"> </w:t>
+      </w:r>
+      <w:r>
+        <w:t xml:space="preserve">formatting style.</w:t>
+      </w:r>
+      <w:r>
+        <w:t xml:space="preserve"> </w:t>
+      </w:r>
+      <w:r>
+        <w:t xml:space="preserve">For example, the authors’ name are all listed on one line rather than using multiple entires as one might expect in the metadata section.</w:t>
+      </w:r>
+    </w:p>
+    <w:p>
+      <w:pPr>
+        <w:pStyle w:val="BodyText"/>
+      </w:pPr>
+      <w:r>
+        <w:t xml:space="preserve">Integrating code into Quarto documents also helps to create reproducible results.</w:t>
+      </w:r>
+      <w:r>
+        <w:t xml:space="preserve"> </w:t>
+      </w:r>
+      <w:r>
+        <w:t xml:space="preserve">Code may be included directly within the file, or, R script files called into the Quarto file and</w:t>
+      </w:r>
+      <w:r>
+        <w:t xml:space="preserve"> </w:t>
+      </w:r>
+      <w:r>
+        <w:t xml:space="preserve">“</w:t>
+      </w:r>
+      <w:r>
+        <w:t xml:space="preserve">knit</w:t>
+      </w:r>
+      <w:r>
+        <w:t xml:space="preserve">”</w:t>
+      </w:r>
+      <w:r>
+        <w:t xml:space="preserve"> </w:t>
+      </w:r>
+      <w:r>
+        <w:t xml:space="preserve">into the final outputs using the</w:t>
+      </w:r>
+      <w:r>
+        <w:t xml:space="preserve"> </w:t>
+      </w:r>
+      <w:r>
+        <w:rPr>
+          <w:rStyle w:val="VerbatimChar"/>
+        </w:rPr>
+        <w:t xml:space="preserve">read_chunk()</w:t>
+      </w:r>
+      <w:r>
+        <w:t xml:space="preserve"> </w:t>
+      </w:r>
+      <w:r>
+        <w:t xml:space="preserve">function from</w:t>
+      </w:r>
+      <w:r>
+        <w:t xml:space="preserve"> </w:t>
+      </w:r>
+      <w:r>
+        <w:rPr>
+          <w:rStyle w:val="VerbatimChar"/>
+        </w:rPr>
+        <w:t xml:space="preserve">knitr</w:t>
+      </w:r>
+      <w:r>
+        <w:t xml:space="preserve"> </w:t>
+      </w:r>
+      <w:r>
+        <w:t xml:space="preserve">package</w:t>
+      </w:r>
+      <w:r>
+        <w:t xml:space="preserve"> </w:t>
+      </w:r>
+      <w:r>
+        <w:t xml:space="preserve">(Xie 2014)</w:t>
+      </w:r>
+      <w:r>
         <w:t xml:space="preserve">.</w:t>
       </w:r>
       <w:r>
         <w:t xml:space="preserve"> </w:t>
       </w:r>
       <w:r>
-        <w:t xml:space="preserve">This includes Figures (such as</w:t>
-      </w:r>
-      <w:r>
-        <w:t xml:space="preserve"> </w:t>
-      </w:r>
-      <w:hyperlink w:anchor="fig-qurto">
-        <w:r>
-          <w:rPr>
-            <w:rStyle w:val="Hyperlink"/>
-          </w:rPr>
-          <w:t xml:space="preserve">Figure 1</w:t>
-        </w:r>
-      </w:hyperlink>
-      <w:r>
-        <w:t xml:space="preserve">) and Tables (Such as Table 1 and Table 2).</w:t>
+        <w:t xml:space="preserve">For example, a simple regression might be run or data plotted and then the outputs included the file.</w:t>
+      </w:r>
+      <w:r>
+        <w:t xml:space="preserve"> </w:t>
+      </w:r>
+      <w:r>
+        <w:t xml:space="preserve">This ensures that manuscript always has the most recent results and statistics if the input files are changed.</w:t>
+      </w:r>
+      <w:r>
+        <w:t xml:space="preserve"> </w:t>
+      </w:r>
+      <w:r>
+        <w:t xml:space="preserve">Additionally, code can be included inline with R (and is currently underdevelopment with Python, see https://github.com/quarto-dev/quarto-cli/pull/6190 accessed September 2023).</w:t>
       </w:r>
     </w:p>
     <w:p>
@@ -1346,105 +1713,520 @@
         <w:pStyle w:val="BodyText"/>
       </w:pPr>
       <w:r>
-        <w:t xml:space="preserve">We have also described the co-authors random links to the upper Midwest (Table 2).</w:t>
-      </w:r>
-      <w:r>
-        <w:t xml:space="preserve"> </w:t>
-      </w:r>
-      <w:r>
-        <w:t xml:space="preserve">The main purpose of this sentence sentence is to be a placeholder to demonstrate the second paragraph and the related indentation.</w:t>
+        <w:t xml:space="preserve">For example, when describing a study or writing a monitoring report, write</w:t>
+      </w:r>
+      <w:r>
+        <w:t xml:space="preserve"> </w:t>
+      </w:r>
+      <w:r>
+        <w:t xml:space="preserve">“</w:t>
+      </w:r>
+      <w:r>
+        <w:t xml:space="preserve">We observed many birds (</w:t>
+      </w:r>
+      <w:r>
+        <w:rPr>
+          <w:iCs/>
+          <w:i/>
+        </w:rPr>
+        <w:t xml:space="preserve">n</w:t>
+      </w:r>
+      <w:r>
+        <w:t xml:space="preserve"> </w:t>
+      </w:r>
+      <w:r>
+        <w:t xml:space="preserve">=</w:t>
+      </w:r>
+      <w:r>
+        <w:t xml:space="preserve"> </w:t>
+      </w:r>
+      <w:r>
+        <w:rPr>
+          <w:rStyle w:val="VerbatimChar"/>
+        </w:rPr>
+        <w:t xml:space="preserve">4,341</w:t>
+      </w:r>
+      <w:r>
+        <w:t xml:space="preserve">) at the refuge with a mean of</w:t>
+      </w:r>
+      <w:r>
+        <w:t xml:space="preserve"> </w:t>
+      </w:r>
+      <w:r>
+        <w:rPr>
+          <w:rStyle w:val="VerbatimChar"/>
+        </w:rPr>
+        <w:t xml:space="preserve">184.7</w:t>
+      </w:r>
+      <w:r>
+        <w:t xml:space="preserve"> </w:t>
+      </w:r>
+      <w:r>
+        <w:t xml:space="preserve">birds per day.</w:t>
+      </w:r>
+      <w:r>
+        <w:t xml:space="preserve">”</w:t>
+      </w:r>
+      <w:r>
+        <w:t xml:space="preserve"> </w:t>
+      </w:r>
+      <w:r>
+        <w:t xml:space="preserve">With this example, inline code would allow these numbers to updated dynamically.</w:t>
+      </w:r>
+      <w:r>
+        <w:t xml:space="preserve"> </w:t>
+      </w:r>
+      <w:r>
+        <w:t xml:space="preserve">Hence, if the authors updated their input numbers, the numbers in text would change.</w:t>
+      </w:r>
+      <w:r>
+        <w:t xml:space="preserve"> </w:t>
+      </w:r>
+      <w:r>
+        <w:t xml:space="preserve">This change may occur because the authors update their data while writing a manuscript for a journal such as this, or, because the authors update their report on a regularly basis such as an annual monitoring program.</w:t>
+      </w:r>
+    </w:p>
+    <w:p>
+      <w:pPr>
+        <w:pStyle w:val="BodyText"/>
+      </w:pPr>
+      <w:r>
+        <w:t xml:space="preserve">As another tip and quirk of using Quarto with word documents, consider using the</w:t>
+      </w:r>
+      <w:r>
+        <w:t xml:space="preserve"> </w:t>
+      </w:r>
+      <w:r>
+        <w:rPr>
+          <w:rStyle w:val="VerbatimChar"/>
+        </w:rPr>
+        <w:t xml:space="preserve">flextable</w:t>
+      </w:r>
+      <w:r>
+        <w:t xml:space="preserve"> </w:t>
+      </w:r>
+      <w:r>
+        <w:t xml:space="preserve">package in R</w:t>
+      </w:r>
+      <w:r>
+        <w:t xml:space="preserve"> </w:t>
+      </w:r>
+      <w:r>
+        <w:t xml:space="preserve">(Gohel and Skintzos 2023)</w:t>
+      </w:r>
+      <w:r>
+        <w:t xml:space="preserve"> </w:t>
+      </w:r>
+      <w:r>
+        <w:t xml:space="preserve">for creating tables rather than the other popular</w:t>
+      </w:r>
+      <w:r>
+        <w:t xml:space="preserve"> </w:t>
+      </w:r>
+      <w:r>
+        <w:rPr>
+          <w:rStyle w:val="VerbatimChar"/>
+        </w:rPr>
+        <w:t xml:space="preserve">kable()</w:t>
+      </w:r>
+      <w:r>
+        <w:t xml:space="preserve"> </w:t>
+      </w:r>
+      <w:r>
+        <w:t xml:space="preserve">function from the</w:t>
+      </w:r>
+      <w:r>
+        <w:t xml:space="preserve"> </w:t>
+      </w:r>
+      <w:r>
+        <w:rPr>
+          <w:rStyle w:val="VerbatimChar"/>
+        </w:rPr>
+        <w:t xml:space="preserve">knitr</w:t>
+      </w:r>
+      <w:r>
+        <w:t xml:space="preserve"> </w:t>
+      </w:r>
+      <w:r>
+        <w:t xml:space="preserve">package</w:t>
+      </w:r>
+      <w:r>
+        <w:t xml:space="preserve"> </w:t>
+      </w:r>
+      <w:r>
+        <w:t xml:space="preserve">(Xie 2014)</w:t>
+      </w:r>
+      <w:r>
+        <w:t xml:space="preserve"> </w:t>
+      </w:r>
+      <w:r>
+        <w:t xml:space="preserve">and</w:t>
+      </w:r>
+      <w:r>
+        <w:t xml:space="preserve"> </w:t>
+      </w:r>
+      <w:r>
+        <w:rPr>
+          <w:rStyle w:val="VerbatimChar"/>
+        </w:rPr>
+        <w:t xml:space="preserve">kableExtra</w:t>
+      </w:r>
+      <w:r>
+        <w:t xml:space="preserve"> </w:t>
+      </w:r>
+      <w:r>
+        <w:t xml:space="preserve">package</w:t>
+      </w:r>
+      <w:r>
+        <w:t xml:space="preserve"> </w:t>
+      </w:r>
+      <w:r>
+        <w:t xml:space="preserve">(Zhu 2021)</w:t>
+      </w:r>
+      <w:r>
+        <w:t xml:space="preserve"> </w:t>
+      </w:r>
+      <w:r>
+        <w:t xml:space="preserve">because the</w:t>
+      </w:r>
+      <w:r>
+        <w:t xml:space="preserve"> </w:t>
+      </w:r>
+      <w:r>
+        <w:rPr>
+          <w:rStyle w:val="VerbatimChar"/>
+        </w:rPr>
+        <w:t xml:space="preserve">flextable</w:t>
+      </w:r>
+      <w:r>
+        <w:t xml:space="preserve"> </w:t>
+      </w:r>
+      <w:r>
+        <w:t xml:space="preserve">package more readily allows tables to be formatted in Word-based outputs.</w:t>
+      </w:r>
+      <w:r>
+        <w:t xml:space="preserve"> </w:t>
+      </w:r>
+      <w:r>
+        <w:t xml:space="preserve">For example, we demonstrated how the</w:t>
+      </w:r>
+      <w:r>
+        <w:t xml:space="preserve"> </w:t>
+      </w:r>
+      <w:r>
+        <w:rPr>
+          <w:rStyle w:val="VerbatimChar"/>
+        </w:rPr>
+        <w:t xml:space="preserve">flextable</w:t>
+      </w:r>
+      <w:r>
+        <w:t xml:space="preserve"> </w:t>
+      </w:r>
+      <w:r>
+        <w:t xml:space="preserve">package may be used to create tables with multiple columns and rows with Table 2.</w:t>
+      </w:r>
+      <w:r>
+        <w:t xml:space="preserve"> </w:t>
+      </w:r>
+      <w:r>
+        <w:t xml:space="preserve">This table use multi-column headers and as well as drops duplicate row names.</w:t>
+      </w:r>
+      <w:r>
+        <w:t xml:space="preserve"> </w:t>
+      </w:r>
+      <w:r>
+        <w:t xml:space="preserve">Both of these aesthetic features are commonly used by scientists when describing data and can be automatically created using using the</w:t>
+      </w:r>
+      <w:r>
+        <w:t xml:space="preserve"> </w:t>
+      </w:r>
+      <w:r>
+        <w:rPr>
+          <w:rStyle w:val="VerbatimChar"/>
+        </w:rPr>
+        <w:t xml:space="preserve">flextable</w:t>
+      </w:r>
+      <w:r>
+        <w:t xml:space="preserve"> </w:t>
+      </w:r>
+      <w:r>
+        <w:t xml:space="preserve">package in R.</w:t>
+      </w:r>
+    </w:p>
+    <w:p>
+      <w:pPr>
+        <w:pStyle w:val="BodyText"/>
+      </w:pPr>
+      <w:r>
+        <w:t xml:space="preserve">Finally, to edit the style, change the</w:t>
+      </w:r>
+      <w:r>
+        <w:t xml:space="preserve"> </w:t>
+      </w:r>
+      <w:r>
+        <w:rPr>
+          <w:rStyle w:val="VerbatimChar"/>
+        </w:rPr>
+        <w:t xml:space="preserve">jfwm_template.docx</w:t>
+      </w:r>
+      <w:r>
+        <w:t xml:space="preserve"> </w:t>
+      </w:r>
+      <w:r>
+        <w:t xml:space="preserve">file using Word rather than directly editing the output rendered from Quarto code.</w:t>
+      </w:r>
+      <w:r>
+        <w:t xml:space="preserve"> </w:t>
+      </w:r>
+      <w:r>
+        <w:t xml:space="preserve">This may require you to become familiar with Word templates.</w:t>
+      </w:r>
+      <w:r>
+        <w:t xml:space="preserve"> </w:t>
+      </w:r>
+      <w:r>
+        <w:t xml:space="preserve">For example, the</w:t>
+      </w:r>
+      <w:r>
+        <w:t xml:space="preserve"> </w:t>
+      </w:r>
+      <w:r>
+        <w:rPr>
+          <w:iCs/>
+          <w:i/>
+        </w:rPr>
+        <w:t xml:space="preserve">Journal of Fish and Wildlife Management</w:t>
+      </w:r>
+      <w:r>
+        <w:t xml:space="preserve"> </w:t>
+      </w:r>
+      <w:r>
+        <w:t xml:space="preserve">has the first paragraph of every section without indentation, but the second and subsequent paragraphs with a tab indent.</w:t>
+      </w:r>
+      <w:r>
+        <w:t xml:space="preserve"> </w:t>
+      </w:r>
+      <w:r>
+        <w:t xml:space="preserve">Changing this required diving into the paragraph template settings in the template Word document.</w:t>
+      </w:r>
+    </w:p>
+    <w:bookmarkEnd w:id="23"/>
+    <w:bookmarkStart w:id="24" w:name="quarto-utils"/>
+    <w:p>
+      <w:pPr>
+        <w:pStyle w:val="Heading2"/>
+      </w:pPr>
+      <w:r>
+        <w:rPr>
+          <w:rStyle w:val="VerbatimChar"/>
+        </w:rPr>
+        <w:t xml:space="preserve">quarto-utils</w:t>
+      </w:r>
+    </w:p>
+    <w:p>
+      <w:pPr>
+        <w:pStyle w:val="FirstParagraph"/>
+      </w:pPr>
+      <w:r>
+        <w:t xml:space="preserve">Mike, please provide a one-three paragraph overview of the Quarto Utils package here.</w:t>
+      </w:r>
+    </w:p>
+    <w:bookmarkEnd w:id="24"/>
+    <w:bookmarkEnd w:id="25"/>
+    <w:bookmarkStart w:id="26" w:name="results"/>
+    <w:p>
+      <w:pPr>
+        <w:pStyle w:val="Heading1"/>
+      </w:pPr>
+      <w:r>
+        <w:t xml:space="preserve">Results</w:t>
+      </w:r>
+    </w:p>
+    <w:p>
+      <w:pPr>
+        <w:pStyle w:val="FirstParagraph"/>
+      </w:pPr>
+      <w:r>
+        <w:t xml:space="preserve">We have demonstrated how to use Quarto to prepare manuscript for the</w:t>
+      </w:r>
+      <w:r>
+        <w:t xml:space="preserve"> </w:t>
+      </w:r>
+      <w:r>
+        <w:rPr>
+          <w:iCs/>
+          <w:i/>
+        </w:rPr>
+        <w:t xml:space="preserve">Journal of Fish and Wildlife Management</w:t>
+      </w:r>
+      <w:r>
+        <w:t xml:space="preserve">.</w:t>
+      </w:r>
+      <w:r>
+        <w:t xml:space="preserve"> </w:t>
+      </w:r>
+      <w:r>
+        <w:t xml:space="preserve">This includes Figures (such as Figure 1) and tables (such as Table 1 and Table 2).</w:t>
+      </w:r>
+      <w:r>
+        <w:t xml:space="preserve"> </w:t>
+      </w:r>
+      <w:r>
+        <w:t xml:space="preserve">We have also described the co-authors serendipitous connections to the upper midwest (Table 2).</w:t>
+      </w:r>
+    </w:p>
+    <w:bookmarkEnd w:id="26"/>
+    <w:bookmarkStart w:id="27" w:name="discussion"/>
+    <w:p>
+      <w:pPr>
+        <w:pStyle w:val="Heading1"/>
+      </w:pPr>
+      <w:r>
+        <w:t xml:space="preserve">Discussion</w:t>
+      </w:r>
+    </w:p>
+    <w:p>
+      <w:pPr>
+        <w:pStyle w:val="FirstParagraph"/>
+      </w:pPr>
+      <w:r>
+        <w:t xml:space="preserve">Script-based writing programs such as Quarto offer advantages compared to traditional word processing program by allowing writers to focus on writing rather than formatting</w:t>
+      </w:r>
+      <w:r>
+        <w:t xml:space="preserve">(Baumer and Udwin 2015)</w:t>
+      </w:r>
+      <w:r>
+        <w:t xml:space="preserve">.</w:t>
+      </w:r>
+      <w:r>
+        <w:t xml:space="preserve"> </w:t>
+      </w:r>
+      <w:r>
+        <w:t xml:space="preserve">For example, scientist can easily change formatting if they need to change completion reports to journal articles or change formatting across journal articles because only style files need to be changed rather than reformatting the entire document.</w:t>
+      </w:r>
+      <w:r>
+        <w:t xml:space="preserve"> </w:t>
+      </w:r>
+      <w:r>
+        <w:t xml:space="preserve">Additionally, reports that are completed and rerun on a regular basis can be formatted to automatically include numbers in the text to avoid tedious and error prone copying and pasting of values.</w:t>
+      </w:r>
+      <w:r>
+        <w:t xml:space="preserve"> </w:t>
+      </w:r>
+      <w:r>
+        <w:t xml:space="preserve">When integrated with statistical programs such as Python or R and also publicly released, these programs also more readily support FAIR principles because the details (and code) necessary to recreate results are embedded within the</w:t>
+      </w:r>
+      <w:r>
+        <w:t xml:space="preserve"> </w:t>
+      </w:r>
+      <w:r>
+        <w:t xml:space="preserve">The FAIR principles are increasingly becoming used by science agencies for conducting and documenting both research and monitoring programs.</w:t>
+      </w:r>
+      <w:r>
+        <w:t xml:space="preserve"> </w:t>
+      </w:r>
+      <w:r>
+        <w:t xml:space="preserve">For example, the U.S. Geological Survey includes FAIR principles as part of their road map for science</w:t>
+      </w:r>
+      <w:r>
+        <w:t xml:space="preserve"> </w:t>
+      </w:r>
+      <w:r>
+        <w:t xml:space="preserve">(Lightsom et al. 2022)</w:t>
+      </w:r>
+      <w:r>
+        <w:t xml:space="preserve"> </w:t>
+      </w:r>
+      <w:r>
+        <w:t xml:space="preserve">and U.S. Fish and Wildlife Service planning also includes FAIR principles</w:t>
+      </w:r>
+      <w:r>
+        <w:t xml:space="preserve"> </w:t>
+      </w:r>
+      <w:r>
+        <w:t xml:space="preserve">(U.S. Fish and Wildlife Service 2023b)</w:t>
+      </w:r>
+      <w:r>
+        <w:t xml:space="preserve">.</w:t>
+      </w:r>
+    </w:p>
+    <w:p>
+      <w:pPr>
+        <w:pStyle w:val="BodyText"/>
+      </w:pPr>
+      <w:r>
+        <w:t xml:space="preserve">Thus, we created an example of how to prepare manuscripts in a Quarto document for the</w:t>
+      </w:r>
+      <w:r>
+        <w:t xml:space="preserve"> </w:t>
+      </w:r>
+      <w:r>
+        <w:rPr>
+          <w:iCs/>
+          <w:i/>
+        </w:rPr>
+        <w:t xml:space="preserve">Journal of Fish and Wildlife Management</w:t>
+      </w:r>
+      <w:r>
+        <w:t xml:space="preserve">.</w:t>
+      </w:r>
+      <w:r>
+        <w:t xml:space="preserve"> </w:t>
+      </w:r>
+      <w:r>
+        <w:t xml:space="preserve">Besides directly helping potential authors in this journal, we also hope our publication will raise awareness for fish and wildlife managers about this tool.</w:t>
+      </w:r>
+      <w:r>
+        <w:t xml:space="preserve"> </w:t>
+      </w:r>
+      <w:r>
+        <w:t xml:space="preserve">For example, many weekly, monthly, quarterly, annually, or similar intervale reports would benefit from not only using a computer script to run the statistical analysis or other number crunching, but also document preparation.</w:t>
+      </w:r>
+      <w:r>
+        <w:t xml:space="preserve"> </w:t>
+      </w:r>
+      <w:r>
+        <w:t xml:space="preserve">The example provided in</w:t>
+      </w:r>
+      <w:r>
+        <w:t xml:space="preserve"> </w:t>
+      </w:r>
+      <w:r>
+        <w:t xml:space="preserve">Erickson et al. (2023)</w:t>
+      </w:r>
+      <w:r>
+        <w:t xml:space="preserve"> </w:t>
+      </w:r>
+      <w:r>
+        <w:t xml:space="preserve">could also serve as a starting place for these documents as well.</w:t>
       </w:r>
     </w:p>
     <w:bookmarkEnd w:id="27"/>
-    <w:bookmarkStart w:id="28" w:name="discussion"/>
+    <w:bookmarkStart w:id="28" w:name="conflict-of-interest"/>
     <w:p>
       <w:pPr>
         <w:pStyle w:val="Heading1"/>
       </w:pPr>
       <w:r>
-        <w:t xml:space="preserve">Discussion</w:t>
-      </w:r>
-    </w:p>
-    <w:p>
-      <w:pPr>
-        <w:numPr>
-          <w:ilvl w:val="0"/>
-          <w:numId w:val="1009"/>
-        </w:numPr>
-        <w:pStyle w:val="Compact"/>
-      </w:pPr>
-      <w:r>
-        <w:t xml:space="preserve">Reproducible methods such as Quarto can help science through following principles such as FAIR</w:t>
-      </w:r>
-    </w:p>
-    <w:p>
-      <w:pPr>
-        <w:numPr>
-          <w:ilvl w:val="1"/>
-          <w:numId w:val="1010"/>
-        </w:numPr>
-        <w:pStyle w:val="Compact"/>
-      </w:pPr>
-      <w:r>
-        <w:t xml:space="preserve">USGS uses FAIR principles as part of their roadmap</w:t>
-      </w:r>
-      <w:r>
-        <w:t xml:space="preserve"> </w:t>
-      </w:r>
-      <w:r>
-        <w:t xml:space="preserve">Lightsom et al. (2022)</w:t>
-      </w:r>
-    </w:p>
-    <w:p>
-      <w:pPr>
-        <w:numPr>
-          <w:ilvl w:val="1"/>
-          <w:numId w:val="1010"/>
-        </w:numPr>
-        <w:pStyle w:val="Compact"/>
-      </w:pPr>
-      <w:r>
-        <w:t xml:space="preserve">Likewise, FWS uses FAIR principles</w:t>
-      </w:r>
-      <w:r>
-        <w:t xml:space="preserve"> </w:t>
-      </w:r>
-      <w:r>
-        <w:t xml:space="preserve">(U.S. Fish and Wildlife Service 2023b)</w:t>
-      </w:r>
-    </w:p>
-    <w:p>
-      <w:pPr>
-        <w:numPr>
-          <w:ilvl w:val="0"/>
-          <w:numId w:val="1009"/>
-        </w:numPr>
-        <w:pStyle w:val="Compact"/>
-      </w:pPr>
-      <w:r>
-        <w:t xml:space="preserve">Ideally, if a manuscript submitted to JFWM using this manuscript gets denied (gasp!), fairly easy to modify format to other journal requirements</w:t>
-      </w:r>
-    </w:p>
-    <w:p>
-      <w:pPr>
-        <w:numPr>
-          <w:ilvl w:val="0"/>
-          <w:numId w:val="1009"/>
-        </w:numPr>
-        <w:pStyle w:val="Compact"/>
-      </w:pPr>
-      <w:r>
-        <w:t xml:space="preserve">Pragmatically, helps author be more efficient and avoid formatting of word documents</w:t>
+        <w:t xml:space="preserve">Conflict of Interest</w:t>
+      </w:r>
+    </w:p>
+    <w:p>
+      <w:pPr>
+        <w:pStyle w:val="FirstParagraph"/>
+      </w:pPr>
+      <w:r>
+        <w:t xml:space="preserve">The authors report no conflicts of interest.</w:t>
       </w:r>
     </w:p>
     <w:bookmarkEnd w:id="28"/>
-    <w:bookmarkStart w:id="29" w:name="conflict-of-interest"/>
+    <w:bookmarkStart w:id="29" w:name="acknowledgments"/>
     <w:p>
       <w:pPr>
         <w:pStyle w:val="Heading1"/>
       </w:pPr>
       <w:r>
-        <w:t xml:space="preserve">Conflict of Interest</w:t>
+        <w:t xml:space="preserve">Acknowledgments</w:t>
       </w:r>
     </w:p>
     <w:p>
@@ -1452,17 +2234,29 @@
         <w:pStyle w:val="FirstParagraph"/>
       </w:pPr>
       <w:r>
-        <w:t xml:space="preserve">The authors report no conflicts of interest.</w:t>
+        <w:t xml:space="preserve">We thank the U.S. Geological Survey Biological Threats and Invasive Species Research Program for funding.</w:t>
+      </w:r>
+      <w:r>
+        <w:t xml:space="preserve"> </w:t>
+      </w:r>
+      <w:r>
+        <w:t xml:space="preserve">Any use of trade, firm, or product names is for descriptive purposes only and does not imply endorsement by the U.S. Government.</w:t>
+      </w:r>
+      <w:r>
+        <w:t xml:space="preserve"> </w:t>
+      </w:r>
+      <w:r>
+        <w:t xml:space="preserve">The findings and opinions expressed in this manuscript are those of the authors and do not necessarily represent the views of the US Fish and Wildlife Service.</w:t>
       </w:r>
     </w:p>
     <w:bookmarkEnd w:id="29"/>
-    <w:bookmarkStart w:id="30" w:name="acknowledgments"/>
+    <w:bookmarkStart w:id="30" w:name="data-availability"/>
     <w:p>
       <w:pPr>
         <w:pStyle w:val="Heading1"/>
       </w:pPr>
       <w:r>
-        <w:t xml:space="preserve">Acknowledgments</w:t>
+        <w:t xml:space="preserve">Data availability</w:t>
       </w:r>
     </w:p>
     <w:p>
@@ -1470,33 +2264,20 @@
         <w:pStyle w:val="FirstParagraph"/>
       </w:pPr>
       <w:r>
-        <w:t xml:space="preserve">We thank the U.S. Geological Survey Biological Threats and Invasive Species Research Program for funding.</w:t>
-      </w:r>
-      <w:r>
-        <w:t xml:space="preserve"> </w:t>
-      </w:r>
-      <w:r>
-        <w:t xml:space="preserve">Any use of trade, firm, or product names is for descriptive purposes only and does not imply endorsement by the U.S. Government.</w:t>
-      </w:r>
-      <w:r>
-        <w:t xml:space="preserve"> </w:t>
-      </w:r>
-      <w:r>
-        <w:t xml:space="preserve">The findings and opinions expressed in this manuscript are those of the authors and do not necessarily represent the views of the US Fish and Wildlife Service.</w:t>
+        <w:t xml:space="preserve">The template code for the Quarto document used to create this article may be found at</w:t>
+      </w:r>
+      <w:r>
+        <w:t xml:space="preserve"> </w:t>
+      </w:r>
+      <w:r>
+        <w:t xml:space="preserve">Erickson et al. (2023)</w:t>
+      </w:r>
+      <w:r>
+        <w:t xml:space="preserve">.</w:t>
       </w:r>
     </w:p>
     <w:bookmarkEnd w:id="30"/>
-    <w:bookmarkStart w:id="31" w:name="data-availability"/>
-    <w:p>
-      <w:pPr>
-        <w:pStyle w:val="Heading1"/>
-      </w:pPr>
-      <w:r>
-        <w:t xml:space="preserve">Data availability</w:t>
-      </w:r>
-    </w:p>
-    <w:bookmarkEnd w:id="31"/>
-    <w:bookmarkStart w:id="36" w:name="figures"/>
+    <w:bookmarkStart w:id="34" w:name="figures"/>
     <w:p>
       <w:pPr>
         <w:pStyle w:val="Heading1"/>
@@ -1518,7 +2299,6 @@
       <w:tr>
         <w:tc>
           <w:tcPr/>
-          <w:bookmarkStart w:id="35" w:name="fig-qurto"/>
           <w:p>
             <w:pPr>
               <w:jc w:val="center"/>
@@ -1528,18 +2308,18 @@
                 <wp:inline>
                   <wp:extent cx="5943600" cy="3499294"/>
                   <wp:effectExtent b="0" l="0" r="0" t="0"/>
-                  <wp:docPr descr="" title="" id="33" name="Picture"/>
+                  <wp:docPr descr="" title="" id="32" name="Picture"/>
                   <a:graphic>
                     <a:graphicData uri="http://schemas.openxmlformats.org/drawingml/2006/picture">
                       <pic:pic>
                         <pic:nvPicPr>
-                          <pic:cNvPr descr="./quarto.jpg" id="34" name="Picture"/>
+                          <pic:cNvPr descr="./quarto.jpg" id="33" name="Picture"/>
                           <pic:cNvPicPr>
                             <a:picLocks noChangeArrowheads="1" noChangeAspect="1"/>
                           </pic:cNvPicPr>
                         </pic:nvPicPr>
                         <pic:blipFill>
-                          <a:blip r:embed="rId32"/>
+                          <a:blip r:embed="rId31"/>
                           <a:stretch>
                             <a:fillRect/>
                           </a:stretch>
@@ -1576,15 +2356,14 @@
               <w:pStyle w:val="ImageCaption"/>
             </w:pPr>
             <w:r>
-              <w:t xml:space="preserve">Figure 1: Exampe of quarto workflow.</w:t>
+              <w:t xml:space="preserve">Example of quarto workflow.</w:t>
             </w:r>
           </w:p>
-          <w:bookmarkEnd w:id="35"/>
         </w:tc>
       </w:tr>
     </w:tbl>
-    <w:bookmarkEnd w:id="36"/>
-    <w:bookmarkStart w:id="37" w:name="tables"/>
+    <w:bookmarkEnd w:id="34"/>
+    <w:bookmarkStart w:id="35" w:name="tables"/>
     <w:p>
       <w:pPr>
         <w:pStyle w:val="Heading1"/>
@@ -2360,7 +3139,7 @@
                 <w:szCs w:val="22"/>
                 <w:color w:val="000000"/>
               </w:rPr>
-              <w:t xml:space="preserve">Wisconsin Acadmeic Connection</w:t>
+              <w:t xml:space="preserve">Wisconsin Academic Connection</w:t>
             </w:r>
           </w:p>
         </w:tc>
@@ -2543,7 +3322,7 @@
                 <w:szCs w:val="22"/>
                 <w:color w:val="000000"/>
               </w:rPr>
-              <w:t xml:space="preserve">Univeristy of Wisconsin (UW) System</w:t>
+              <w:t xml:space="preserve">University of Wisconsin (UW) System</w:t>
             </w:r>
           </w:p>
         </w:tc>
@@ -3068,7 +3847,7 @@
                 <w:szCs w:val="22"/>
                 <w:color w:val="000000"/>
               </w:rPr>
-              <w:t xml:space="preserve">Graduate facutly, UW-La Crosse</w:t>
+              <w:t xml:space="preserve">Graduate faculty, UW-La Crosse</w:t>
             </w:r>
           </w:p>
         </w:tc>
@@ -3432,14 +4211,14 @@
                 <w:szCs w:val="22"/>
                 <w:color w:val="000000"/>
               </w:rPr>
-              <w:t xml:space="preserve">Graduate facutly, UW-Madison</w:t>
+              <w:t xml:space="preserve">Graduate faculty, UW-Madison</w:t>
             </w:r>
           </w:p>
         </w:tc>
       </w:tr>
     </w:tbl>
-    <w:bookmarkEnd w:id="37"/>
-    <w:bookmarkStart w:id="38" w:name="supplemental-material"/>
+    <w:bookmarkEnd w:id="35"/>
+    <w:bookmarkStart w:id="36" w:name="supplemental-material"/>
     <w:p>
       <w:pPr>
         <w:pStyle w:val="Heading1"/>
@@ -3482,8 +4261,8 @@
         <w:t xml:space="preserve">U.S. Fish and Wildlife Service. 2023b. Budget justifications and performance information fiscal year 2024. U.S. Department of the Interior, Washington, D.C. USA.</w:t>
       </w:r>
     </w:p>
-    <w:bookmarkEnd w:id="38"/>
-    <w:bookmarkStart w:id="68" w:name="references"/>
+    <w:bookmarkEnd w:id="36"/>
+    <w:bookmarkStart w:id="76" w:name="references"/>
     <w:p>
       <w:pPr>
         <w:pStyle w:val="Heading1"/>
@@ -3492,8 +4271,8 @@
         <w:t xml:space="preserve">References</w:t>
       </w:r>
     </w:p>
-    <w:bookmarkStart w:id="67" w:name="refs"/>
-    <w:bookmarkStart w:id="40" w:name="ref-Allaire2022"/>
+    <w:bookmarkStart w:id="75" w:name="refs"/>
+    <w:bookmarkStart w:id="38" w:name="ref-Allaire2022"/>
     <w:p>
       <w:pPr>
         <w:pStyle w:val="Bibliography"/>
@@ -3501,7 +4280,7 @@
       <w:r>
         <w:t xml:space="preserve">Allaire JJ, Teague C, Xie Y, Dervieux C. 2022. Quarto. doi:</w:t>
       </w:r>
-      <w:hyperlink r:id="rId39">
+      <w:hyperlink r:id="rId37">
         <w:r>
           <w:rPr>
             <w:rStyle w:val="Hyperlink"/>
@@ -3513,8 +4292,8 @@
         <w:t xml:space="preserve">.</w:t>
       </w:r>
     </w:p>
-    <w:bookmarkEnd w:id="40"/>
-    <w:bookmarkStart w:id="42" w:name="ref-Archmiller_2020"/>
+    <w:bookmarkEnd w:id="38"/>
+    <w:bookmarkStart w:id="40" w:name="ref-Archmiller_2020"/>
     <w:p>
       <w:pPr>
         <w:pStyle w:val="Bibliography"/>
@@ -3525,7 +4304,7 @@
       <w:r>
         <w:t xml:space="preserve">s flagship journals. The Journal of Wildlife Management. 84(5):1012–1017. doi:</w:t>
       </w:r>
-      <w:hyperlink r:id="rId41">
+      <w:hyperlink r:id="rId39">
         <w:r>
           <w:rPr>
             <w:rStyle w:val="Hyperlink"/>
@@ -3537,8 +4316,8 @@
         <w:t xml:space="preserve">.</w:t>
       </w:r>
     </w:p>
-    <w:bookmarkEnd w:id="42"/>
-    <w:bookmarkStart w:id="44" w:name="ref-Baker_2016"/>
+    <w:bookmarkEnd w:id="40"/>
+    <w:bookmarkStart w:id="42" w:name="ref-Baker_2016"/>
     <w:p>
       <w:pPr>
         <w:pStyle w:val="Bibliography"/>
@@ -3546,7 +4325,7 @@
       <w:r>
         <w:t xml:space="preserve">Baker M. 2016. 1,500 scientists lift the lid on reproducibility. Nature. 533(7604):452–454. doi:</w:t>
       </w:r>
-      <w:hyperlink r:id="rId43">
+      <w:hyperlink r:id="rId41">
         <w:r>
           <w:rPr>
             <w:rStyle w:val="Hyperlink"/>
@@ -3558,37 +4337,37 @@
         <w:t xml:space="preserve">.</w:t>
       </w:r>
     </w:p>
+    <w:bookmarkEnd w:id="42"/>
+    <w:bookmarkStart w:id="43" w:name="ref-baumer2015r"/>
+    <w:p>
+      <w:pPr>
+        <w:pStyle w:val="Bibliography"/>
+      </w:pPr>
+      <w:r>
+        <w:t xml:space="preserve">Baumer B, Udwin D. 2015.</w:t>
+      </w:r>
+      <w:r>
+        <w:t xml:space="preserve"> </w:t>
+      </w:r>
+      <w:r>
+        <w:t xml:space="preserve">R Markdown</w:t>
+      </w:r>
+      <w:r>
+        <w:t xml:space="preserve">. Wiley Interdisciplinary Reviews: Computational Statistics. 7(3):167–177.</w:t>
+      </w:r>
+    </w:p>
+    <w:bookmarkEnd w:id="43"/>
+    <w:bookmarkStart w:id="44" w:name="ref-borregaard2016towards"/>
+    <w:p>
+      <w:pPr>
+        <w:pStyle w:val="Bibliography"/>
+      </w:pPr>
+      <w:r>
+        <w:t xml:space="preserve">Borregaard M, Hart E. 2016. Towards a more reproducible ecology. Ecography. 39(4).</w:t>
+      </w:r>
+    </w:p>
     <w:bookmarkEnd w:id="44"/>
-    <w:bookmarkStart w:id="45" w:name="ref-baumer2015r"/>
-    <w:p>
-      <w:pPr>
-        <w:pStyle w:val="Bibliography"/>
-      </w:pPr>
-      <w:r>
-        <w:t xml:space="preserve">Baumer B, Udwin D. 2015.</w:t>
-      </w:r>
-      <w:r>
-        <w:t xml:space="preserve"> </w:t>
-      </w:r>
-      <w:r>
-        <w:t xml:space="preserve">R Markdown</w:t>
-      </w:r>
-      <w:r>
-        <w:t xml:space="preserve">. Wiley Interdisciplinary Reviews: Computational Statistics. 7(3):167–177.</w:t>
-      </w:r>
-    </w:p>
-    <w:bookmarkEnd w:id="45"/>
-    <w:bookmarkStart w:id="46" w:name="ref-borregaard2016towards"/>
-    <w:p>
-      <w:pPr>
-        <w:pStyle w:val="Bibliography"/>
-      </w:pPr>
-      <w:r>
-        <w:t xml:space="preserve">Borregaard M, Hart E. 2016. Towards a more reproducible ecology. Ecography. 39(4).</w:t>
-      </w:r>
-    </w:p>
-    <w:bookmarkEnd w:id="46"/>
-    <w:bookmarkStart w:id="48" w:name="ref-Braga_2023"/>
+    <w:bookmarkStart w:id="46" w:name="ref-Braga_2023"/>
     <w:p>
       <w:pPr>
         <w:pStyle w:val="Bibliography"/>
@@ -3646,7 +4425,7 @@
       <w:r>
         <w:t xml:space="preserve">can accelerate collaborative and reproducible research in ecology and evolution. Methods in Ecology and Evolution. 14(6):1364–1380. doi:</w:t>
       </w:r>
-      <w:hyperlink r:id="rId47">
+      <w:hyperlink r:id="rId45">
         <w:r>
           <w:rPr>
             <w:rStyle w:val="Hyperlink"/>
@@ -3658,19 +4437,29 @@
         <w:t xml:space="preserve">.</w:t>
       </w:r>
     </w:p>
-    <w:bookmarkEnd w:id="48"/>
-    <w:bookmarkStart w:id="50" w:name="ref-erickson2023quarto"/>
+    <w:bookmarkEnd w:id="46"/>
+    <w:bookmarkStart w:id="47" w:name="ref-dominici2014overview"/>
     <w:p>
       <w:pPr>
         <w:pStyle w:val="Bibliography"/>
       </w:pPr>
       <w:r>
+        <w:t xml:space="preserve">Dominici M. 2014. An overview of pandoc. TUGboat. 35(1):44–50.</w:t>
+      </w:r>
+    </w:p>
+    <w:bookmarkEnd w:id="47"/>
+    <w:bookmarkStart w:id="49" w:name="ref-erickson2023quarto"/>
+    <w:p>
+      <w:pPr>
+        <w:pStyle w:val="Bibliography"/>
+      </w:pPr>
+      <w:r>
         <w:t xml:space="preserve">Erickson RA, Archer AA, Fienen MN. 2023. Journal of fish and wildlife management quarto template, u.s. Geological survey software release. Reston, VA.</w:t>
       </w:r>
       <w:r>
         <w:t xml:space="preserve"> </w:t>
       </w:r>
-      <w:hyperlink r:id="rId49">
+      <w:hyperlink r:id="rId48">
         <w:r>
           <w:rPr>
             <w:rStyle w:val="Hyperlink"/>
@@ -3682,8 +4471,8 @@
         <w:t xml:space="preserve">.</w:t>
       </w:r>
     </w:p>
-    <w:bookmarkEnd w:id="50"/>
-    <w:bookmarkStart w:id="52" w:name="ref-Erickson_2021"/>
+    <w:bookmarkEnd w:id="49"/>
+    <w:bookmarkStart w:id="51" w:name="ref-Erickson_2021"/>
     <w:p>
       <w:pPr>
         <w:pStyle w:val="Bibliography"/>
@@ -3691,7 +4480,7 @@
       <w:r>
         <w:t xml:space="preserve">Erickson RA, Burnett JL, Wiltermuth MT, Bulliner EA, Hsu L. 2021. Paths to computational fluency for natural resource educators, researchers, and managers. Natural Resource Modeling. 34(3). doi:</w:t>
       </w:r>
-      <w:hyperlink r:id="rId51">
+      <w:hyperlink r:id="rId50">
         <w:r>
           <w:rPr>
             <w:rStyle w:val="Hyperlink"/>
@@ -3703,8 +4492,8 @@
         <w:t xml:space="preserve">.</w:t>
       </w:r>
     </w:p>
-    <w:bookmarkEnd w:id="52"/>
-    <w:bookmarkStart w:id="54" w:name="ref-Erickson_2020"/>
+    <w:bookmarkEnd w:id="51"/>
+    <w:bookmarkStart w:id="53" w:name="ref-Erickson_2020"/>
     <w:p>
       <w:pPr>
         <w:pStyle w:val="Bibliography"/>
@@ -3771,7 +4560,7 @@
       <w:r>
         <w:t xml:space="preserve">0.05 in ecotoxicology: A guide for practitioners. Environmental Toxicology and Chemistry. 39(9):1657–1669. doi:</w:t>
       </w:r>
-      <w:hyperlink r:id="rId53">
+      <w:hyperlink r:id="rId52">
         <w:r>
           <w:rPr>
             <w:rStyle w:val="Hyperlink"/>
@@ -3783,18 +4572,42 @@
         <w:t xml:space="preserve">.</w:t>
       </w:r>
     </w:p>
+    <w:bookmarkEnd w:id="53"/>
+    <w:bookmarkStart w:id="54" w:name="ref-fanelli2018science"/>
+    <w:p>
+      <w:pPr>
+        <w:pStyle w:val="Bibliography"/>
+      </w:pPr>
+      <w:r>
+        <w:t xml:space="preserve">Fanelli D. 2018. Is science really facing a reproducibility crisis, and do we need it to? Proceedings of the National Academy of Sciences. 115(11):2628–2631.</w:t>
+      </w:r>
+    </w:p>
     <w:bookmarkEnd w:id="54"/>
-    <w:bookmarkStart w:id="55" w:name="ref-fanelli2018science"/>
+    <w:bookmarkStart w:id="56" w:name="ref-flextable2013"/>
     <w:p>
       <w:pPr>
         <w:pStyle w:val="Bibliography"/>
       </w:pPr>
       <w:r>
-        <w:t xml:space="preserve">Fanelli D. 2018. Is science really facing a reproducibility crisis, and do we need it to? Proceedings of the National Academy of Sciences. 115(11):2628–2631.</w:t>
-      </w:r>
-    </w:p>
-    <w:bookmarkEnd w:id="55"/>
-    <w:bookmarkStart w:id="56" w:name="ref-knuth1984tex"/>
+        <w:t xml:space="preserve">Gohel D, Skintzos P. 2023. Flextable: Functions for tabular reporting.</w:t>
+      </w:r>
+      <w:r>
+        <w:t xml:space="preserve"> </w:t>
+      </w:r>
+      <w:hyperlink r:id="rId55">
+        <w:r>
+          <w:rPr>
+            <w:rStyle w:val="Hyperlink"/>
+          </w:rPr>
+          <w:t xml:space="preserve">https://CRAN.R-project.org/package=flextable</w:t>
+        </w:r>
+      </w:hyperlink>
+      <w:r>
+        <w:t xml:space="preserve">.</w:t>
+      </w:r>
+    </w:p>
+    <w:bookmarkEnd w:id="56"/>
+    <w:bookmarkStart w:id="57" w:name="ref-knuth1984tex"/>
     <w:p>
       <w:pPr>
         <w:pStyle w:val="Bibliography"/>
@@ -3803,8 +4616,8 @@
         <w:t xml:space="preserve">Knuth DE. 1984. TEX: The program. Reading, MA: Addison–Wesley.</w:t>
       </w:r>
     </w:p>
-    <w:bookmarkEnd w:id="56"/>
-    <w:bookmarkStart w:id="57" w:name="ref-lamport1985latex"/>
+    <w:bookmarkEnd w:id="57"/>
+    <w:bookmarkStart w:id="58" w:name="ref-lamport1985latex"/>
     <w:p>
       <w:pPr>
         <w:pStyle w:val="Bibliography"/>
@@ -3813,8 +4626,8 @@
         <w:t xml:space="preserve">Lamport L. 1985. LaTeX–a document preparation system. Reading, MA: Addison–Wesley.</w:t>
       </w:r>
     </w:p>
-    <w:bookmarkEnd w:id="57"/>
-    <w:bookmarkStart w:id="59" w:name="ref-Leisch_2002"/>
+    <w:bookmarkEnd w:id="58"/>
+    <w:bookmarkStart w:id="60" w:name="ref-Leisch_2002"/>
     <w:p>
       <w:pPr>
         <w:pStyle w:val="Bibliography"/>
@@ -3825,7 +4638,7 @@
       <w:r>
         <w:t xml:space="preserve"> </w:t>
       </w:r>
-      <w:hyperlink r:id="rId58">
+      <w:hyperlink r:id="rId59">
         <w:r>
           <w:rPr>
             <w:rStyle w:val="Hyperlink"/>
@@ -3846,8 +4659,8 @@
         <w:t xml:space="preserve">. p. 575–580.</w:t>
       </w:r>
     </w:p>
-    <w:bookmarkEnd w:id="59"/>
-    <w:bookmarkStart w:id="60" w:name="ref-lightsom2022opportunities"/>
+    <w:bookmarkEnd w:id="60"/>
+    <w:bookmarkStart w:id="61" w:name="ref-lightsom2022opportunities"/>
     <w:p>
       <w:pPr>
         <w:pStyle w:val="Bibliography"/>
@@ -3856,13 +4669,70 @@
         <w:t xml:space="preserve">Lightsom FL, Hutchison VB, Bishop B, Debrewer LM, Govoni DL, Latysh N, Stall S. 2022. Opportunities to improve alignment with the FAIR principles for US geological survey data. US Geological Survey.</w:t>
       </w:r>
     </w:p>
-    <w:bookmarkEnd w:id="60"/>
-    <w:bookmarkStart w:id="62" w:name="ref-Reiser_2018"/>
+    <w:bookmarkEnd w:id="61"/>
+    <w:bookmarkStart w:id="63" w:name="ref-code2023visual"/>
     <w:p>
       <w:pPr>
         <w:pStyle w:val="Bibliography"/>
       </w:pPr>
       <w:r>
+        <w:t xml:space="preserve">Microsoft. 2023.</w:t>
+      </w:r>
+      <w:r>
+        <w:t xml:space="preserve"> </w:t>
+      </w:r>
+      <w:r>
+        <w:t xml:space="preserve">Visual studio code</w:t>
+      </w:r>
+      <w:r>
+        <w:t xml:space="preserve">. Seattle, WA.</w:t>
+      </w:r>
+      <w:r>
+        <w:t xml:space="preserve"> </w:t>
+      </w:r>
+      <w:hyperlink r:id="rId62">
+        <w:r>
+          <w:rPr>
+            <w:rStyle w:val="Hyperlink"/>
+          </w:rPr>
+          <w:t xml:space="preserve">https://code.visualstudio.com/</w:t>
+        </w:r>
+      </w:hyperlink>
+      <w:r>
+        <w:t xml:space="preserve">.</w:t>
+      </w:r>
+    </w:p>
+    <w:bookmarkEnd w:id="63"/>
+    <w:bookmarkStart w:id="65" w:name="ref-rstudio"/>
+    <w:p>
+      <w:pPr>
+        <w:pStyle w:val="Bibliography"/>
+      </w:pPr>
+      <w:r>
+        <w:t xml:space="preserve">Posit team. 2023. RStudio: Integrated development environment for r. Boston, MA: Posit Software, PBC.</w:t>
+      </w:r>
+      <w:r>
+        <w:t xml:space="preserve"> </w:t>
+      </w:r>
+      <w:hyperlink r:id="rId64">
+        <w:r>
+          <w:rPr>
+            <w:rStyle w:val="Hyperlink"/>
+          </w:rPr>
+          <w:t xml:space="preserve">http://www.posit.co/</w:t>
+        </w:r>
+      </w:hyperlink>
+      <w:r>
+        <w:t xml:space="preserve">.</w:t>
+      </w:r>
+    </w:p>
+    <w:bookmarkEnd w:id="65"/>
+    <w:bookmarkStart w:id="67" w:name="ref-Reiser_2018"/>
+    <w:p>
+      <w:pPr>
+        <w:pStyle w:val="Bibliography"/>
+      </w:pPr>
+      <w:r>
         <w:t xml:space="preserve">Reiser L, Harper L, Freeling M, Han B, Luan S. 2018.</w:t>
       </w:r>
       <w:r>
@@ -3874,7 +4744,7 @@
       <w:r>
         <w:t xml:space="preserve">: A call to make published data more findable, accessible, interoperable, and reusable. Molecular Plant. 11(9):1105–1108. doi:</w:t>
       </w:r>
-      <w:hyperlink r:id="rId61">
+      <w:hyperlink r:id="rId66">
         <w:r>
           <w:rPr>
             <w:rStyle w:val="Hyperlink"/>
@@ -3886,8 +4756,8 @@
         <w:t xml:space="preserve">.</w:t>
       </w:r>
     </w:p>
-    <w:bookmarkEnd w:id="62"/>
-    <w:bookmarkStart w:id="63" w:name="ref-usfws2023budget"/>
+    <w:bookmarkEnd w:id="67"/>
+    <w:bookmarkStart w:id="68" w:name="ref-usfws2023budget"/>
     <w:p>
       <w:pPr>
         <w:pStyle w:val="Bibliography"/>
@@ -3905,8 +4775,8 @@
         <w:t xml:space="preserve">.</w:t>
       </w:r>
     </w:p>
-    <w:bookmarkEnd w:id="63"/>
-    <w:bookmarkStart w:id="64" w:name="ref-usfws2023"/>
+    <w:bookmarkEnd w:id="68"/>
+    <w:bookmarkStart w:id="69" w:name="ref-usfws2023"/>
     <w:p>
       <w:pPr>
         <w:pStyle w:val="Bibliography"/>
@@ -3924,19 +4794,38 @@
         <w:t xml:space="preserve">.</w:t>
       </w:r>
     </w:p>
-    <w:bookmarkEnd w:id="64"/>
-    <w:bookmarkStart w:id="66" w:name="ref-Xie_2018"/>
+    <w:bookmarkEnd w:id="69"/>
+    <w:bookmarkStart w:id="70" w:name="ref-knitr2014"/>
     <w:p>
       <w:pPr>
         <w:pStyle w:val="Bibliography"/>
       </w:pPr>
       <w:r>
+        <w:t xml:space="preserve">Xie Y. 2014. Knitr: A comprehensive tool for reproducible research in</w:t>
+      </w:r>
+      <w:r>
+        <w:t xml:space="preserve"> </w:t>
+      </w:r>
+      <w:r>
+        <w:t xml:space="preserve">R</w:t>
+      </w:r>
+      <w:r>
+        <w:t xml:space="preserve">. In: Stodden V, Leisch F, Peng RD, editors. Implementing reproducible computational research. Chapman; Hall/CRC.</w:t>
+      </w:r>
+    </w:p>
+    <w:bookmarkEnd w:id="70"/>
+    <w:bookmarkStart w:id="72" w:name="ref-Xie_2018"/>
+    <w:p>
+      <w:pPr>
+        <w:pStyle w:val="Bibliography"/>
+      </w:pPr>
+      <w:r>
         <w:t xml:space="preserve">Xie Y, Allaire JJ, Grolemund G. 2018.</w:t>
       </w:r>
       <w:r>
         <w:t xml:space="preserve"> </w:t>
       </w:r>
-      <w:hyperlink r:id="rId65">
+      <w:hyperlink r:id="rId71">
         <w:r>
           <w:rPr>
             <w:rStyle w:val="Hyperlink"/>
@@ -3954,9 +4843,33 @@
         <w:t xml:space="preserve">.</w:t>
       </w:r>
     </w:p>
-    <w:bookmarkEnd w:id="66"/>
-    <w:bookmarkEnd w:id="67"/>
-    <w:bookmarkEnd w:id="68"/>
+    <w:bookmarkEnd w:id="72"/>
+    <w:bookmarkStart w:id="74" w:name="ref-kableExtra"/>
+    <w:p>
+      <w:pPr>
+        <w:pStyle w:val="Bibliography"/>
+      </w:pPr>
+      <w:r>
+        <w:t xml:space="preserve">Zhu H. 2021. kableExtra: Construct complex table with ’kable’ and pipe syntax.</w:t>
+      </w:r>
+      <w:r>
+        <w:t xml:space="preserve"> </w:t>
+      </w:r>
+      <w:hyperlink r:id="rId73">
+        <w:r>
+          <w:rPr>
+            <w:rStyle w:val="Hyperlink"/>
+          </w:rPr>
+          <w:t xml:space="preserve">https://CRAN.R-project.org/package=kableExtra</w:t>
+        </w:r>
+      </w:hyperlink>
+      <w:r>
+        <w:t xml:space="preserve">.</w:t>
+      </w:r>
+    </w:p>
+    <w:bookmarkEnd w:id="74"/>
+    <w:bookmarkEnd w:id="75"/>
+    <w:bookmarkEnd w:id="76"/>
     <w:sectPr>
       <w:headerReference r:id="rId10" w:type="even"/>
       <w:headerReference r:id="rId9" w:type="default"/>
@@ -4593,91 +5506,6 @@
       </w:pPr>
     </w:lvl>
   </w:abstractNum>
-  <w:abstractNum w:abstractNumId="99411">
-    <w:nsid w:val="A99411"/>
-    <w:multiLevelType w:val="multilevel"/>
-    <w:lvl w:ilvl="0">
-      <w:start w:val="1"/>
-      <w:numFmt w:val="decimal"/>
-      <w:lvlText w:val="%1."/>
-      <w:lvlJc w:val="left"/>
-      <w:pPr>
-        <w:ind w:left="720" w:hanging="480"/>
-      </w:pPr>
-    </w:lvl>
-    <w:lvl w:ilvl="1">
-      <w:start w:val="1"/>
-      <w:numFmt w:val="decimal"/>
-      <w:lvlText w:val="%2."/>
-      <w:lvlJc w:val="left"/>
-      <w:pPr>
-        <w:ind w:left="1440" w:hanging="480"/>
-      </w:pPr>
-    </w:lvl>
-    <w:lvl w:ilvl="2">
-      <w:start w:val="1"/>
-      <w:numFmt w:val="decimal"/>
-      <w:lvlText w:val="%3."/>
-      <w:lvlJc w:val="left"/>
-      <w:pPr>
-        <w:ind w:left="2160" w:hanging="480"/>
-      </w:pPr>
-    </w:lvl>
-    <w:lvl w:ilvl="3">
-      <w:start w:val="1"/>
-      <w:numFmt w:val="decimal"/>
-      <w:lvlText w:val="%4."/>
-      <w:lvlJc w:val="left"/>
-      <w:pPr>
-        <w:ind w:left="2880" w:hanging="480"/>
-      </w:pPr>
-    </w:lvl>
-    <w:lvl w:ilvl="4">
-      <w:start w:val="1"/>
-      <w:numFmt w:val="decimal"/>
-      <w:lvlText w:val="%5."/>
-      <w:lvlJc w:val="left"/>
-      <w:pPr>
-        <w:ind w:left="3600" w:hanging="480"/>
-      </w:pPr>
-    </w:lvl>
-    <w:lvl w:ilvl="5">
-      <w:start w:val="1"/>
-      <w:numFmt w:val="decimal"/>
-      <w:lvlText w:val="%6."/>
-      <w:lvlJc w:val="left"/>
-      <w:pPr>
-        <w:ind w:left="4320" w:hanging="480"/>
-      </w:pPr>
-    </w:lvl>
-    <w:lvl w:ilvl="6">
-      <w:start w:val="1"/>
-      <w:numFmt w:val="decimal"/>
-      <w:lvlText w:val="%7."/>
-      <w:lvlJc w:val="left"/>
-      <w:pPr>
-        <w:ind w:left="5040" w:hanging="480"/>
-      </w:pPr>
-    </w:lvl>
-    <w:lvl w:ilvl="7">
-      <w:start w:val="1"/>
-      <w:numFmt w:val="decimal"/>
-      <w:lvlText w:val="%8."/>
-      <w:lvlJc w:val="left"/>
-      <w:pPr>
-        <w:ind w:left="5760" w:hanging="480"/>
-      </w:pPr>
-    </w:lvl>
-    <w:lvl w:ilvl="8">
-      <w:start w:val="1"/>
-      <w:numFmt w:val="decimal"/>
-      <w:lvlText w:val="%9."/>
-      <w:lvlJc w:val="left"/>
-      <w:pPr>
-        <w:ind w:left="6480" w:hanging="480"/>
-      </w:pPr>
-    </w:lvl>
-  </w:abstractNum>
   <w:num w16cid:durableId="891190032" w:numId="1">
     <w:abstractNumId w:val="0"/>
   </w:num>
@@ -4697,57 +5525,6 @@
     <w:abstractNumId w:val="991"/>
   </w:num>
   <w:num w:numId="1002">
-    <w:abstractNumId w:val="991"/>
-  </w:num>
-  <w:num w:numId="1003">
-    <w:abstractNumId w:val="991"/>
-  </w:num>
-  <w:num w:numId="1004">
-    <w:abstractNumId w:val="991"/>
-  </w:num>
-  <w:num w:numId="1005">
-    <w:abstractNumId w:val="991"/>
-  </w:num>
-  <w:num w:numId="1006">
-    <w:abstractNumId w:val="991"/>
-  </w:num>
-  <w:num w:numId="1007">
-    <w:abstractNumId w:val="991"/>
-  </w:num>
-  <w:num w:numId="1008">
-    <w:abstractNumId w:val="99411"/>
-    <w:lvlOverride w:ilvl="0">
-      <w:startOverride w:val="1"/>
-    </w:lvlOverride>
-    <w:lvlOverride w:ilvl="1">
-      <w:startOverride w:val="1"/>
-    </w:lvlOverride>
-    <w:lvlOverride w:ilvl="2">
-      <w:startOverride w:val="1"/>
-    </w:lvlOverride>
-    <w:lvlOverride w:ilvl="3">
-      <w:startOverride w:val="1"/>
-    </w:lvlOverride>
-    <w:lvlOverride w:ilvl="4">
-      <w:startOverride w:val="1"/>
-    </w:lvlOverride>
-    <w:lvlOverride w:ilvl="5">
-      <w:startOverride w:val="1"/>
-    </w:lvlOverride>
-    <w:lvlOverride w:ilvl="6">
-      <w:startOverride w:val="1"/>
-    </w:lvlOverride>
-    <w:lvlOverride w:ilvl="7">
-      <w:startOverride w:val="1"/>
-    </w:lvlOverride>
-    <w:lvlOverride w:ilvl="8">
-      <w:startOverride w:val="1"/>
-    </w:lvlOverride>
-  </w:num>
-  <w:num w:numId="1009">
-    <w:abstractNumId w:val="991"/>
-  </w:num>
-  <w:num w:numId="1010">
     <w:abstractNumId w:val="991"/>
   </w:num>
 </w:numbering>

</xml_diff>

<commit_message>
Althea's edits to ms
</commit_message>
<xml_diff>
--- a/jfwm_template_raw.docx
+++ b/jfwm_template_raw.docx
@@ -237,7 +237,7 @@
         <w:pStyle w:val="Date"/>
       </w:pPr>
       <w:r>
-        <w:t xml:space="preserve">2023-09-08</w:t>
+        <w:t xml:space="preserve">2023-09-20</w:t>
       </w:r>
     </w:p>
     <w:p>
@@ -506,7 +506,25 @@
         <w:pStyle w:val="BodyText"/>
       </w:pPr>
       <w:r>
-        <w:t xml:space="preserve">The broader scientific community increasingly has begun to see the importance of reproducible results because of a perception of a reproducibility crisis exists, across scientific fields</w:t>
+        <w:t xml:space="preserve">The broader scientific community increasingly has begun to see the importance of reproducible results because the perception of a</w:t>
+      </w:r>
+      <w:r>
+        <w:t xml:space="preserve"> </w:t>
+      </w:r>
+      <w:r>
+        <w:t xml:space="preserve">“</w:t>
+      </w:r>
+      <w:r>
+        <w:t xml:space="preserve">reproducibility crisis</w:t>
+      </w:r>
+      <w:r>
+        <w:t xml:space="preserve">”</w:t>
+      </w:r>
+      <w:r>
+        <w:t xml:space="preserve"> </w:t>
+      </w:r>
+      <w:r>
+        <w:t xml:space="preserve">exists by the majority of scientists surveyed across scientific fields</w:t>
       </w:r>
       <w:r>
         <w:t xml:space="preserve"> </w:t>
@@ -521,28 +539,19 @@
         <w:t xml:space="preserve"> </w:t>
       </w:r>
       <w:r>
-        <w:t xml:space="preserve">Thus, scientists increasingly seek to produce reproducible results, especially for computationally intensive projects</w:t>
-      </w:r>
-      <w:r>
-        <w:t xml:space="preserve"> </w:t>
-      </w:r>
-      <w:r>
-        <w:t xml:space="preserve">(Borregaard and Hart 2016)</w:t>
-      </w:r>
-      <w:r>
-        <w:t xml:space="preserve">.</w:t>
-      </w:r>
-      <w:r>
-        <w:t xml:space="preserve"> </w:t>
-      </w:r>
-      <w:r>
-        <w:t xml:space="preserve">This lack reproducibility also occurs in natural resource fields</w:t>
-      </w:r>
-      <w:r>
-        <w:t xml:space="preserve"> </w:t>
-      </w:r>
-      <w:r>
-        <w:t xml:space="preserve">(such as research published in the</w:t>
+        <w:t xml:space="preserve">This lack reproducibility also occurs in natural resource fields. For example,</w:t>
+      </w:r>
+      <w:r>
+        <w:t xml:space="preserve"> </w:t>
+      </w:r>
+      <w:r>
+        <w:t xml:space="preserve">ArchMiller et al. (2020)</w:t>
+      </w:r>
+      <w:r>
+        <w:t xml:space="preserve"> </w:t>
+      </w:r>
+      <w:r>
+        <w:t xml:space="preserve">found only 17% of studies randomly selected from the</w:t>
       </w:r>
       <w:r>
         <w:t xml:space="preserve"> </w:t>
@@ -555,87 +564,10 @@
         <w:t xml:space="preserve">Journal of Wildlife Management</w:t>
       </w:r>
       <w:r>
-        <w:t xml:space="preserve">, where Archmiller et al. 2020 found only 17% of studies could have their analyses reproduced)</w:t>
-      </w:r>
-      <w:r>
-        <w:t xml:space="preserve">.</w:t>
-      </w:r>
-      <w:r>
-        <w:t xml:space="preserve"> </w:t>
-      </w:r>
-      <w:r>
-        <w:t xml:space="preserve">Others have provided suggestions and methods for creating reproducible results in natural resource and related fields</w:t>
-      </w:r>
-      <w:r>
-        <w:t xml:space="preserve"> </w:t>
-      </w:r>
-      <w:r>
-        <w:t xml:space="preserve">(Borregaard and Hart 2016; such as Braga et al. 2023)</w:t>
-      </w:r>
-      <w:r>
-        <w:t xml:space="preserve">.</w:t>
-      </w:r>
-      <w:r>
-        <w:t xml:space="preserve"> </w:t>
-      </w:r>
-      <w:r>
-        <w:t xml:space="preserve">Additionally, Findability, Accessibility, Interoperability, and Reuse (commonly known as the acronym</w:t>
-      </w:r>
-      <w:r>
-        <w:t xml:space="preserve"> </w:t>
-      </w:r>
-      <w:r>
-        <w:t xml:space="preserve">“</w:t>
-      </w:r>
-      <w:r>
-        <w:t xml:space="preserve">FAIR</w:t>
-      </w:r>
-      <w:r>
-        <w:t xml:space="preserve">”</w:t>
-      </w:r>
-      <w:r>
-        <w:t xml:space="preserve">) principles exist to help scientists share and produce reproducible science</w:t>
-      </w:r>
-      <w:r>
-        <w:t xml:space="preserve"> </w:t>
-      </w:r>
-      <w:r>
-        <w:t xml:space="preserve">(Reiser et al. 2018)</w:t>
-      </w:r>
-      <w:r>
-        <w:t xml:space="preserve">.</w:t>
-      </w:r>
-      <w:r>
-        <w:t xml:space="preserve"> </w:t>
-      </w:r>
-      <w:r>
-        <w:t xml:space="preserve">Likewise, professional societies and government agencies have produced guidelines similar to FAIR for reproducible science and Table 1 of</w:t>
-      </w:r>
-      <w:r>
-        <w:t xml:space="preserve"> </w:t>
-      </w:r>
-      <w:r>
-        <w:t xml:space="preserve">Erickson et al. (2021)</w:t>
-      </w:r>
-      <w:r>
-        <w:t xml:space="preserve"> </w:t>
-      </w:r>
-      <w:r>
-        <w:t xml:space="preserve">lists example organizations including professional societies and governmental agencies.</w:t>
-      </w:r>
-    </w:p>
-    <w:p>
-      <w:pPr>
-        <w:pStyle w:val="BodyText"/>
-      </w:pPr>
-      <w:r>
-        <w:t xml:space="preserve">While many scientists now use scripting languages for their statistical method</w:t>
-      </w:r>
-      <w:r>
-        <w:t xml:space="preserve"> </w:t>
-      </w:r>
-      <w:r>
-        <w:t xml:space="preserve">(for example, see Figure 2 of Erickson and Rattner 2020 who found that a plurality of authors in an the journal</w:t>
+        <w:t xml:space="preserve"> </w:t>
+      </w:r>
+      <w:r>
+        <w:t xml:space="preserve">and the</w:t>
       </w:r>
       <w:r>
         <w:t xml:space="preserve"> </w:t>
@@ -645,22 +577,129 @@
           <w:iCs/>
           <w:i/>
         </w:rPr>
+        <w:t xml:space="preserve">Wildlife Society Bulletin</w:t>
+      </w:r>
+      <w:r>
+        <w:t xml:space="preserve"> </w:t>
+      </w:r>
+      <w:r>
+        <w:t xml:space="preserve">could have their analyses reproduced.</w:t>
+      </w:r>
+      <w:r>
+        <w:t xml:space="preserve"> </w:t>
+      </w:r>
+      <w:r>
+        <w:t xml:space="preserve">Thus, scientists increasingly seek to produce reproducible results, especially for computationally intensive projects</w:t>
+      </w:r>
+      <w:r>
+        <w:t xml:space="preserve"> </w:t>
+      </w:r>
+      <w:r>
+        <w:t xml:space="preserve">(Borregaard and Hart 2016)</w:t>
+      </w:r>
+      <w:r>
+        <w:t xml:space="preserve">.</w:t>
+      </w:r>
+    </w:p>
+    <w:p>
+      <w:pPr>
+        <w:pStyle w:val="BodyText"/>
+      </w:pPr>
+      <w:r>
+        <w:t xml:space="preserve">Others have provided suggestions and methods for creating reproducible results in natural resource and related fields</w:t>
+      </w:r>
+      <w:r>
+        <w:t xml:space="preserve"> </w:t>
+      </w:r>
+      <w:r>
+        <w:t xml:space="preserve">(Borregaard and Hart 2016; such as Braga et al. 2023)</w:t>
+      </w:r>
+      <w:r>
+        <w:t xml:space="preserve">.</w:t>
+      </w:r>
+      <w:r>
+        <w:t xml:space="preserve"> </w:t>
+      </w:r>
+      <w:r>
+        <w:t xml:space="preserve">Additionally, Findability, Accessibility, Interoperability, and Reuse (commonly known as the acronym</w:t>
+      </w:r>
+      <w:r>
+        <w:t xml:space="preserve"> </w:t>
+      </w:r>
+      <w:r>
+        <w:t xml:space="preserve">“</w:t>
+      </w:r>
+      <w:r>
+        <w:t xml:space="preserve">FAIR</w:t>
+      </w:r>
+      <w:r>
+        <w:t xml:space="preserve">”</w:t>
+      </w:r>
+      <w:r>
+        <w:t xml:space="preserve">) principles exist to help scientists share and produce reproducible science</w:t>
+      </w:r>
+      <w:r>
+        <w:t xml:space="preserve"> </w:t>
+      </w:r>
+      <w:r>
+        <w:t xml:space="preserve">(Reiser et al. 2018)</w:t>
+      </w:r>
+      <w:r>
+        <w:t xml:space="preserve">.</w:t>
+      </w:r>
+      <w:r>
+        <w:t xml:space="preserve"> </w:t>
+      </w:r>
+      <w:r>
+        <w:t xml:space="preserve">Likewise, professional societies and government agencies have produced guidelines similar to FAIR for reproducible science. Table 1 of</w:t>
+      </w:r>
+      <w:r>
+        <w:t xml:space="preserve"> </w:t>
+      </w:r>
+      <w:r>
+        <w:t xml:space="preserve">Erickson et al. (2021)</w:t>
+      </w:r>
+      <w:r>
+        <w:t xml:space="preserve"> </w:t>
+      </w:r>
+      <w:r>
+        <w:t xml:space="preserve">lists example organizations including professional societies and governmental agencies.</w:t>
+      </w:r>
+    </w:p>
+    <w:p>
+      <w:pPr>
+        <w:pStyle w:val="BodyText"/>
+      </w:pPr>
+      <w:r>
+        <w:t xml:space="preserve">Many scientists use scripting languages like Python or R for their statistical methods and analyses. For example,</w:t>
+      </w:r>
+      <w:r>
+        <w:t xml:space="preserve"> </w:t>
+      </w:r>
+      <w:r>
+        <w:t xml:space="preserve">Erickson and Rattner (2020)</w:t>
+      </w:r>
+      <w:r>
+        <w:t xml:space="preserve"> </w:t>
+      </w:r>
+      <w:r>
+        <w:t xml:space="preserve">found that a plurality of authors in an the journal</w:t>
+      </w:r>
+      <w:r>
+        <w:t xml:space="preserve"> </w:t>
+      </w:r>
+      <w:r>
+        <w:rPr>
+          <w:iCs/>
+          <w:i/>
+        </w:rPr>
         <w:t xml:space="preserve">Environmental Toxicology and Chemistry</w:t>
       </w:r>
       <w:r>
         <w:t xml:space="preserve"> </w:t>
       </w:r>
       <w:r>
-        <w:t xml:space="preserve">use the R computing language)</w:t>
-      </w:r>
-      <w:r>
-        <w:t xml:space="preserve">, we have observed that fewer scientists use similar tools for writing manuscripts.</w:t>
-      </w:r>
-      <w:r>
-        <w:t xml:space="preserve"> </w:t>
-      </w:r>
-      <w:r>
-        <w:t xml:space="preserve">However, similar tools to scripting languages for statistics (such as Python or R), other tools exist that allow scientist to more efficiently write manuscript that are Markdown-based</w:t>
+        <w:t xml:space="preserve">use the R computing language. However, we have observed that fewer scientists use similar tools for writing manuscripts even though scripting environments are now enriched with code-based manuscript services, such as Quarto, knitr, and Bookdown, which are primarily Markdown-based</w:t>
       </w:r>
       <w:r>
         <w:t xml:space="preserve"> </w:t>
@@ -669,31 +708,169 @@
         <w:t xml:space="preserve">(Baumer and Udwin 2015)</w:t>
       </w:r>
       <w:r>
+        <w:t xml:space="preserve"> </w:t>
+      </w:r>
+      <w:r>
+        <w:t xml:space="preserve">(Figure 1).</w:t>
+      </w:r>
+      <w:r>
+        <w:t xml:space="preserve"> </w:t>
+      </w:r>
+      <w:r>
+        <w:t xml:space="preserve">Advantages cited for Markdown-based programs over direct typesetting products like LaTeX, Word, or Pages include simplicity, readability, transparency, and embedded computation</w:t>
+      </w:r>
+      <w:r>
+        <w:t xml:space="preserve"> </w:t>
+      </w:r>
+      <w:r>
+        <w:t xml:space="preserve">(Baumer and Udwin 2015)</w:t>
+      </w:r>
+      <w:r>
+        <w:t xml:space="preserve">. Specifically, code-based manuscript writing can include the option to easily incorporate formatting from templates, ease of changing templates and reference formatting, automatic populating of references based upon Digital Object Identifiers (DOIs), and the ability to easily handle complex formulas (i.e., with embedded LaTeX).</w:t>
+      </w:r>
+      <w:r>
+        <w:t xml:space="preserve"> </w:t>
+      </w:r>
+      <w:r>
+        <w:t xml:space="preserve">Furthermore, these writing tools can be especially powerful when embedded with code and/or data, which allows authors to create reproducible manuscripts that directly populate in-text tables and figures.</w:t>
+      </w:r>
+    </w:p>
+    <w:p>
+      <w:pPr>
+        <w:pStyle w:val="BodyText"/>
+      </w:pPr>
+      <w:r>
+        <w:t xml:space="preserve">On a more personal note, we have observed interest in Markdown-based writing documents from our colleagues and collaborators who are natural resource managers or scientists supporting these managers, both in North America and globally.</w:t>
+      </w:r>
+      <w:r>
+        <w:t xml:space="preserve"> </w:t>
+      </w:r>
+      <w:r>
+        <w:t xml:space="preserve">For example, a U.S. Geological Survey Markdown Community of Practice exists and all of the authors have presented tutorials to this group.</w:t>
+      </w:r>
+      <w:r>
+        <w:t xml:space="preserve"> </w:t>
+      </w:r>
+      <w:r>
+        <w:t xml:space="preserve">Additionally, this group includes members from the U.S. Fish and Wildlife and other agencies in the U.S. Department of the Interior.</w:t>
+      </w:r>
+      <w:r>
+        <w:t xml:space="preserve"> </w:t>
+      </w:r>
+      <w:r>
+        <w:t xml:space="preserve">We have also observed conversations about using Markdown-based writing tools in online conversations such as the U.S. Fish and Wildlife Service’s</w:t>
+      </w:r>
+      <w:r>
+        <w:t xml:space="preserve"> </w:t>
+      </w:r>
+      <w:r>
+        <w:t xml:space="preserve">“</w:t>
+      </w:r>
+      <w:r>
+        <w:t xml:space="preserve">Great Lakes R Working Group</w:t>
+      </w:r>
+      <w:r>
+        <w:t xml:space="preserve">”</w:t>
+      </w:r>
+      <w:r>
         <w:t xml:space="preserve">.</w:t>
       </w:r>
-      <w:r>
-        <w:t xml:space="preserve"> </w:t>
-      </w:r>
-      <w:r>
-        <w:t xml:space="preserve">Reasons for efficiency can include all formatting from templates, easy of changing templates and reference formatting, automatic populating of references based upon Digital Object Identifiers (DOIs), and the ability to easily handle complex formulas,</w:t>
-      </w:r>
-      <w:r>
-        <w:t xml:space="preserve"> </w:t>
-      </w:r>
-      <w:r>
-        <w:t xml:space="preserve">Furthermore, these writing tools can be especially powerful when embedded with code and released, but also include additional benefits.</w:t>
-      </w:r>
-      <w:r>
-        <w:t xml:space="preserve"> </w:t>
-      </w:r>
-      <w:r>
-        <w:t xml:space="preserve">Baumer and Udwin (2015)</w:t>
-      </w:r>
-      <w:r>
-        <w:t xml:space="preserve"> </w:t>
-      </w:r>
-      <w:r>
-        <w:t xml:space="preserve">note that Markdown-based programs such as</w:t>
+    </w:p>
+    <w:p>
+      <w:pPr>
+        <w:pStyle w:val="BodyText"/>
+      </w:pPr>
+      <w:r>
+        <w:t xml:space="preserve">For readers who unfamiliar with Markdown-based writings tools, we provide a brief history here.</w:t>
+      </w:r>
+      <w:r>
+        <w:t xml:space="preserve"> </w:t>
+      </w:r>
+      <w:r>
+        <w:t xml:space="preserve">Stanford University computer scientist Donald Knuth had trouble typesetting his mathematical equations in the late-1970s and early-1980s and this led him to create the TeX language</w:t>
+      </w:r>
+      <w:r>
+        <w:t xml:space="preserve"> </w:t>
+      </w:r>
+      <w:r>
+        <w:t xml:space="preserve">(Knuth 1984)</w:t>
+      </w:r>
+      <w:r>
+        <w:t xml:space="preserve">.</w:t>
+      </w:r>
+      <w:r>
+        <w:t xml:space="preserve"> </w:t>
+      </w:r>
+      <w:r>
+        <w:t xml:space="preserve">Building upon TeX, Leslie Lamport create LaTeX as a set of macros to make TeX easier to use</w:t>
+      </w:r>
+      <w:r>
+        <w:t xml:space="preserve"> </w:t>
+      </w:r>
+      <w:r>
+        <w:t xml:space="preserve">(Lamport 1985)</w:t>
+      </w:r>
+      <w:r>
+        <w:t xml:space="preserve">.</w:t>
+      </w:r>
+      <w:r>
+        <w:t xml:space="preserve"> </w:t>
+      </w:r>
+      <w:r>
+        <w:t xml:space="preserve">Statisticians who used LaTeX sought to easily embed statistical code, results, and figures with LaTeX documents.</w:t>
+      </w:r>
+      <w:r>
+        <w:t xml:space="preserve"> </w:t>
+      </w:r>
+      <w:r>
+        <w:t xml:space="preserve">Thus, to meet this need the program Sweave was created to</w:t>
+      </w:r>
+      <w:r>
+        <w:t xml:space="preserve"> </w:t>
+      </w:r>
+      <w:r>
+        <w:t xml:space="preserve">“</w:t>
+      </w:r>
+      <w:r>
+        <w:t xml:space="preserve">weave</w:t>
+      </w:r>
+      <w:r>
+        <w:t xml:space="preserve">”</w:t>
+      </w:r>
+      <w:r>
+        <w:t xml:space="preserve"> </w:t>
+      </w:r>
+      <w:r>
+        <w:t xml:space="preserve">S with LaTeX was created (at the time, many statisticians used the S-language, which is the language upon which R is base)</w:t>
+      </w:r>
+      <w:r>
+        <w:t xml:space="preserve"> </w:t>
+      </w:r>
+      <w:r>
+        <w:t xml:space="preserve">(Leisch 2002)</w:t>
+      </w:r>
+      <w:r>
+        <w:t xml:space="preserve">.</w:t>
+      </w:r>
+      <w:r>
+        <w:t xml:space="preserve"> </w:t>
+      </w:r>
+      <w:r>
+        <w:t xml:space="preserve">While brilliant in theory, we have observed that Tex, LaTeX, and Sweave all can be complicated to use and Sweave can be especially cumbersome to use because it requires the source file to be compiled multiple times for a single output.</w:t>
+      </w:r>
+      <w:r>
+        <w:t xml:space="preserve"> </w:t>
+      </w:r>
+      <w:r>
+        <w:t xml:space="preserve">Tex, LaTeX, and Sweave may also difficult for natural resource scientists to learn, as they require new software and/or languages outside of the more common R or Python environments.</w:t>
+      </w:r>
+    </w:p>
+    <w:p>
+      <w:pPr>
+        <w:pStyle w:val="BodyText"/>
+      </w:pPr>
+      <w:r>
+        <w:t xml:space="preserve">Others noted these difficulties as well and thus Yihui Xie and others created a Markdown-based program</w:t>
       </w:r>
       <w:r>
         <w:t xml:space="preserve"> </w:t>
@@ -702,13 +879,105 @@
         <w:rPr>
           <w:rStyle w:val="VerbatimChar"/>
         </w:rPr>
-        <w:t xml:space="preserve">R Markdown</w:t>
-      </w:r>
-      <w:r>
-        <w:t xml:space="preserve"> </w:t>
-      </w:r>
-      <w:r>
-        <w:t xml:space="preserve">and</w:t>
+        <w:t xml:space="preserve">knitr</w:t>
+      </w:r>
+      <w:r>
+        <w:t xml:space="preserve"> </w:t>
+      </w:r>
+      <w:r>
+        <w:t xml:space="preserve">for use with R, RMarkdown</w:t>
+      </w:r>
+      <w:r>
+        <w:t xml:space="preserve"> </w:t>
+      </w:r>
+      <w:r>
+        <w:t xml:space="preserve">(Xie et al. 2018)</w:t>
+      </w:r>
+      <w:r>
+        <w:t xml:space="preserve">, that overcomes many of these limitations.</w:t>
+      </w:r>
+      <w:r>
+        <w:t xml:space="preserve"> </w:t>
+      </w:r>
+      <w:r>
+        <w:t xml:space="preserve">Another offshoot is the ROxygen2 language, which allows users in the R environment to directly convert R scripts (rather than .Rmd) into RMarkdown, which is then</w:t>
+      </w:r>
+      <w:r>
+        <w:t xml:space="preserve"> </w:t>
+      </w:r>
+      <w:r>
+        <w:t xml:space="preserve">“</w:t>
+      </w:r>
+      <w:r>
+        <w:t xml:space="preserve">knit</w:t>
+      </w:r>
+      <w:r>
+        <w:t xml:space="preserve">”</w:t>
+      </w:r>
+      <w:r>
+        <w:t xml:space="preserve"> </w:t>
+      </w:r>
+      <w:r>
+        <w:t xml:space="preserve">to output formats such as html or Word.</w:t>
+      </w:r>
+      <w:r>
+        <w:t xml:space="preserve"> </w:t>
+      </w:r>
+      <w:r>
+        <w:t xml:space="preserve">The broader R community received RMarkdown well</w:t>
+      </w:r>
+      <w:r>
+        <w:t xml:space="preserve"> </w:t>
+      </w:r>
+      <w:r>
+        <w:t xml:space="preserve">(such as reviews by Baumer and Udwin 2015)</w:t>
+      </w:r>
+      <w:r>
+        <w:t xml:space="preserve">, but this language also has some limitations.</w:t>
+      </w:r>
+      <w:r>
+        <w:t xml:space="preserve"> </w:t>
+      </w:r>
+      <w:r>
+        <w:t xml:space="preserve">Most notably, the language requires R and has some minor quirks.</w:t>
+      </w:r>
+      <w:r>
+        <w:t xml:space="preserve"> </w:t>
+      </w:r>
+      <w:r>
+        <w:t xml:space="preserve">Both the popularity and limitations of RMarkdown led Yihui Xie and others to create a more general program that works natively with many languages rather than only R, Quarto</w:t>
+      </w:r>
+      <w:r>
+        <w:t xml:space="preserve"> </w:t>
+      </w:r>
+      <w:r>
+        <w:t xml:space="preserve">(Allaire et al. 2022)</w:t>
+      </w:r>
+      <w:r>
+        <w:t xml:space="preserve">.</w:t>
+      </w:r>
+    </w:p>
+    <w:p>
+      <w:pPr>
+        <w:pStyle w:val="BodyText"/>
+      </w:pPr>
+      <w:r>
+        <w:t xml:space="preserve">The remaining purpose of our paper is to present our Quarto template for this journal</w:t>
+      </w:r>
+      <w:r>
+        <w:t xml:space="preserve"> </w:t>
+      </w:r>
+      <w:r>
+        <w:t xml:space="preserve">(Erickson et al. 2023)</w:t>
+      </w:r>
+      <w:r>
+        <w:t xml:space="preserve">.</w:t>
+      </w:r>
+      <w:r>
+        <w:t xml:space="preserve"> </w:t>
+      </w:r>
+      <w:r>
+        <w:t xml:space="preserve">We will now demonstrate some useful features including how to include figures, tables, and the</w:t>
       </w:r>
       <w:r>
         <w:t xml:space="preserve"> </w:t>
@@ -717,227 +986,6 @@
         <w:rPr>
           <w:rStyle w:val="VerbatimChar"/>
         </w:rPr>
-        <w:t xml:space="preserve">Quarto</w:t>
-      </w:r>
-      <w:r>
-        <w:t xml:space="preserve"> </w:t>
-      </w:r>
-      <w:r>
-        <w:t xml:space="preserve">offer advantages over LaTeX, Word, or HTML for the author.</w:t>
-      </w:r>
-      <w:r>
-        <w:t xml:space="preserve"> </w:t>
-      </w:r>
-      <w:r>
-        <w:t xml:space="preserve">These include simplicity, readability, transparency, and embedded computation.</w:t>
-      </w:r>
-    </w:p>
-    <w:p>
-      <w:pPr>
-        <w:pStyle w:val="BodyText"/>
-      </w:pPr>
-      <w:r>
-        <w:t xml:space="preserve">On a more personal note, we have observed interest in Markdown-based writing documents from our colleague and collaborators who are natural resource managers or scientists supporting these managers, both in North America and globally.</w:t>
-      </w:r>
-      <w:r>
-        <w:t xml:space="preserve"> </w:t>
-      </w:r>
-      <w:r>
-        <w:t xml:space="preserve">For example, a U.S. Geological Survey Markdown Community of Practice exists and all of the authors have presented tutorials to this group.</w:t>
-      </w:r>
-      <w:r>
-        <w:t xml:space="preserve"> </w:t>
-      </w:r>
-      <w:r>
-        <w:t xml:space="preserve">Additionally, this group includes members from the U.S. Fish and Wildlife and other agencies in the U.S. Department of the Interior.</w:t>
-      </w:r>
-      <w:r>
-        <w:t xml:space="preserve"> </w:t>
-      </w:r>
-      <w:r>
-        <w:t xml:space="preserve">We have also observed conservations about using Markdown-based writing tools in online conversations such as the U.S. Fish and Wildlife Service’s</w:t>
-      </w:r>
-      <w:r>
-        <w:t xml:space="preserve"> </w:t>
-      </w:r>
-      <w:r>
-        <w:t xml:space="preserve">“</w:t>
-      </w:r>
-      <w:r>
-        <w:t xml:space="preserve">Great Lakes R Working Group</w:t>
-      </w:r>
-      <w:r>
-        <w:t xml:space="preserve">”</w:t>
-      </w:r>
-      <w:r>
-        <w:t xml:space="preserve">.</w:t>
-      </w:r>
-    </w:p>
-    <w:p>
-      <w:pPr>
-        <w:pStyle w:val="BodyText"/>
-      </w:pPr>
-      <w:r>
-        <w:t xml:space="preserve">For readers who unfamiliar with Markdown-based writings tools, we provide a brief history here.</w:t>
-      </w:r>
-      <w:r>
-        <w:t xml:space="preserve"> </w:t>
-      </w:r>
-      <w:r>
-        <w:t xml:space="preserve">Stanford University computer scientist Donald Knuth had trouble typesetting his mathematical equations in the late-1970s and early-1980s and this led him to create the TeX language</w:t>
-      </w:r>
-      <w:r>
-        <w:t xml:space="preserve"> </w:t>
-      </w:r>
-      <w:r>
-        <w:t xml:space="preserve">(Knuth 1984)</w:t>
-      </w:r>
-      <w:r>
-        <w:t xml:space="preserve">.</w:t>
-      </w:r>
-      <w:r>
-        <w:t xml:space="preserve"> </w:t>
-      </w:r>
-      <w:r>
-        <w:t xml:space="preserve">Building upon TeX, Leslie Lamport create LaTeX as a set of macros to make TeX easier to use</w:t>
-      </w:r>
-      <w:r>
-        <w:t xml:space="preserve"> </w:t>
-      </w:r>
-      <w:r>
-        <w:t xml:space="preserve">(Lamport 1985)</w:t>
-      </w:r>
-      <w:r>
-        <w:t xml:space="preserve">.</w:t>
-      </w:r>
-      <w:r>
-        <w:t xml:space="preserve"> </w:t>
-      </w:r>
-      <w:r>
-        <w:t xml:space="preserve">Statisticians who used LaTeX sought to easily embed statistical code, results, and figures with LaTeX documents.</w:t>
-      </w:r>
-      <w:r>
-        <w:t xml:space="preserve"> </w:t>
-      </w:r>
-      <w:r>
-        <w:t xml:space="preserve">Thus, to meet this need the program Sweave was created to</w:t>
-      </w:r>
-      <w:r>
-        <w:t xml:space="preserve"> </w:t>
-      </w:r>
-      <w:r>
-        <w:t xml:space="preserve">“</w:t>
-      </w:r>
-      <w:r>
-        <w:t xml:space="preserve">weave</w:t>
-      </w:r>
-      <w:r>
-        <w:t xml:space="preserve">”</w:t>
-      </w:r>
-      <w:r>
-        <w:t xml:space="preserve"> </w:t>
-      </w:r>
-      <w:r>
-        <w:t xml:space="preserve">S with LaTeX was created (at the time, many statisticians used the S-language, which is the language upon which R is base)</w:t>
-      </w:r>
-      <w:r>
-        <w:t xml:space="preserve"> </w:t>
-      </w:r>
-      <w:r>
-        <w:t xml:space="preserve">(Leisch 2002)</w:t>
-      </w:r>
-      <w:r>
-        <w:t xml:space="preserve">.</w:t>
-      </w:r>
-      <w:r>
-        <w:t xml:space="preserve"> </w:t>
-      </w:r>
-      <w:r>
-        <w:t xml:space="preserve">While brilliant in theory, we have observed that Tex, LaTeX, and Sweave all can be complicated to use and Sweave can be especially cumbersome to use because it requires the source file to be complied multiple times for a single output.</w:t>
-      </w:r>
-    </w:p>
-    <w:p>
-      <w:pPr>
-        <w:pStyle w:val="BodyText"/>
-      </w:pPr>
-      <w:r>
-        <w:t xml:space="preserve">Others noted these difficulties as well and thus Yihui Xie and others created a Markdown-based program for use with R, R Markdown</w:t>
-      </w:r>
-      <w:r>
-        <w:t xml:space="preserve"> </w:t>
-      </w:r>
-      <w:r>
-        <w:t xml:space="preserve">(Xie et al. 2018)</w:t>
-      </w:r>
-      <w:r>
-        <w:t xml:space="preserve">, that overcomes many of these limitations.</w:t>
-      </w:r>
-      <w:r>
-        <w:t xml:space="preserve"> </w:t>
-      </w:r>
-      <w:r>
-        <w:t xml:space="preserve">The broader R community received R Markdown well</w:t>
-      </w:r>
-      <w:r>
-        <w:t xml:space="preserve"> </w:t>
-      </w:r>
-      <w:r>
-        <w:t xml:space="preserve">(such as reviews by Baumer and Udwin 2015)</w:t>
-      </w:r>
-      <w:r>
-        <w:t xml:space="preserve">, but this language also has some limitations.</w:t>
-      </w:r>
-      <w:r>
-        <w:t xml:space="preserve"> </w:t>
-      </w:r>
-      <w:r>
-        <w:t xml:space="preserve">Most notably, the langue requires R and has some minor quirks.</w:t>
-      </w:r>
-      <w:r>
-        <w:t xml:space="preserve"> </w:t>
-      </w:r>
-      <w:r>
-        <w:t xml:space="preserve">Both the popularity and limitations of R Markdown led Yihui Xie and others to create a more general program that works natively with many languages rather than only R, Quarto</w:t>
-      </w:r>
-      <w:r>
-        <w:t xml:space="preserve"> </w:t>
-      </w:r>
-      <w:r>
-        <w:t xml:space="preserve">(Allaire et al. 2022)</w:t>
-      </w:r>
-      <w:r>
-        <w:t xml:space="preserve">.</w:t>
-      </w:r>
-    </w:p>
-    <w:p>
-      <w:pPr>
-        <w:pStyle w:val="BodyText"/>
-      </w:pPr>
-      <w:r>
-        <w:t xml:space="preserve">The remaining purpose of our paper is to present our Quarto template for this journal</w:t>
-      </w:r>
-      <w:r>
-        <w:t xml:space="preserve"> </w:t>
-      </w:r>
-      <w:r>
-        <w:t xml:space="preserve">(Erickson et al. 2023)</w:t>
-      </w:r>
-      <w:r>
-        <w:t xml:space="preserve">.</w:t>
-      </w:r>
-      <w:r>
-        <w:t xml:space="preserve"> </w:t>
-      </w:r>
-      <w:r>
-        <w:t xml:space="preserve">We demonstrate useful some useful features including how to include figures, tables, and the</w:t>
-      </w:r>
-      <w:r>
-        <w:t xml:space="preserve"> </w:t>
-      </w:r>
-      <w:r>
-        <w:rPr>
-          <w:rStyle w:val="VerbatimChar"/>
-        </w:rPr>
         <w:t xml:space="preserve">quarto-utils</w:t>
       </w:r>
       <w:r>
@@ -956,7 +1004,7 @@
         <w:t xml:space="preserve"> </w:t>
       </w:r>
       <w:r>
-        <w:t xml:space="preserve">Although our examples tend focus on R, Quarto works with many languages.</w:t>
+        <w:t xml:space="preserve">Although our examples tend focus on R, Quarto works with many languages including LaTeX (e.g., for embedding typeset equations), Python, and Julia (Figure 1).</w:t>
       </w:r>
     </w:p>
     <w:bookmarkEnd w:id="21"/>
@@ -983,13 +1031,31 @@
         <w:pStyle w:val="FirstParagraph"/>
       </w:pPr>
       <w:r>
-        <w:t xml:space="preserve">Most readers of this article likely have used point-and-click word processing programs such as Microsoft Word.</w:t>
-      </w:r>
-      <w:r>
-        <w:t xml:space="preserve"> </w:t>
-      </w:r>
-      <w:r>
-        <w:t xml:space="preserve">Creating a Quarto document differs from creating a Word document because the author types in Markdown code that must be rendered or complied to create the output file in formats such as Portable Document Format (</w:t>
+        <w:t xml:space="preserve">Most readers of this article likely have used</w:t>
+      </w:r>
+      <w:r>
+        <w:t xml:space="preserve"> </w:t>
+      </w:r>
+      <w:r>
+        <w:t xml:space="preserve">“</w:t>
+      </w:r>
+      <w:r>
+        <w:t xml:space="preserve">what you see is what you get</w:t>
+      </w:r>
+      <w:r>
+        <w:t xml:space="preserve">”</w:t>
+      </w:r>
+      <w:r>
+        <w:t xml:space="preserve"> </w:t>
+      </w:r>
+      <w:r>
+        <w:t xml:space="preserve">(WYSWIG) point-and-click word processing programs such as Microsoft Word.</w:t>
+      </w:r>
+      <w:r>
+        <w:t xml:space="preserve"> </w:t>
+      </w:r>
+      <w:r>
+        <w:t xml:space="preserve">Creating a Quarto document differs from creating a Word document because the author writes in Markdown syntax the words and code chunks that then must be rendered or complied to create the output file. Output files include formats such as Portable Document Format (</w:t>
       </w:r>
       <w:r>
         <w:rPr>
@@ -1013,7 +1079,7 @@
         <w:t xml:space="preserve"> </w:t>
       </w:r>
       <w:r>
-        <w:t xml:space="preserve">file ending; following ISO-29500), or HyperText Markup Language (</w:t>
+        <w:t xml:space="preserve">file ending; following ISO-29500), HyperText Markup Language (</w:t>
       </w:r>
       <w:r>
         <w:rPr>
@@ -1025,7 +1091,7 @@
         <w:t xml:space="preserve"> </w:t>
       </w:r>
       <w:r>
-        <w:t xml:space="preserve">file ending; following ISO-8859-1).</w:t>
+        <w:t xml:space="preserve">file ending; following ISO-8859-1), or Microsoft PowerPoint.</w:t>
       </w:r>
       <w:r>
         <w:t xml:space="preserve"> </w:t>
@@ -1049,7 +1115,7 @@
         <w:t xml:space="preserve">tex</w:t>
       </w:r>
       <w:r>
-        <w:t xml:space="preserve">) maybe created and either saved or deleted depending upon user settings.</w:t>
+        <w:t xml:space="preserve">) may be created and either saved or deleted depending upon user settings.</w:t>
       </w:r>
       <w:r>
         <w:t xml:space="preserve"> </w:t>
@@ -1100,7 +1166,7 @@
         <w:t xml:space="preserve"> </w:t>
       </w:r>
       <w:r>
-        <w:t xml:space="preserve">Common editors that work with Quarto files include RStudio</w:t>
+        <w:t xml:space="preserve">Common editors that work with Quarto files include RStudio v2023.06 or newer</w:t>
       </w:r>
       <w:r>
         <w:t xml:space="preserve"> </w:t>
@@ -1379,7 +1445,7 @@
         <w:pStyle w:val="Compact"/>
       </w:pPr>
       <w:r>
-        <w:t xml:space="preserve">The name nad location of the reference file (</w:t>
+        <w:t xml:space="preserve">The name and location of the reference file (</w:t>
       </w:r>
       <w:r>
         <w:rPr>
@@ -1474,7 +1540,58 @@
         <w:pStyle w:val="FirstParagraph"/>
       </w:pPr>
       <w:r>
-        <w:t xml:space="preserve">After the header, the user write their manuscript using Markdown code with optional LaTeX code for equations.</w:t>
+        <w:t xml:space="preserve">After the header, the user writes their manuscript using Markdown code with optional LaTeX code for equations.</w:t>
+      </w:r>
+      <w:r>
+        <w:t xml:space="preserve"> </w:t>
+      </w:r>
+      <w:r>
+        <w:t xml:space="preserve">Code can be embedded within</w:t>
+      </w:r>
+      <w:r>
+        <w:t xml:space="preserve"> </w:t>
+      </w:r>
+      <w:r>
+        <w:t xml:space="preserve">“</w:t>
+      </w:r>
+      <w:r>
+        <w:t xml:space="preserve">chunks</w:t>
+      </w:r>
+      <w:r>
+        <w:t xml:space="preserve">”</w:t>
+      </w:r>
+      <w:r>
+        <w:t xml:space="preserve"> </w:t>
+      </w:r>
+      <w:r>
+        <w:t xml:space="preserve">that are defined by their language (e.g.,</w:t>
+      </w:r>
+      <w:r>
+        <w:t xml:space="preserve"> </w:t>
+      </w:r>
+      <w:r>
+        <w:rPr>
+          <w:rStyle w:val="VerbatimChar"/>
+        </w:rPr>
+        <w:t xml:space="preserve">r</w:t>
+      </w:r>
+      <w:r>
+        <w:t xml:space="preserve"> </w:t>
+      </w:r>
+      <w:r>
+        <w:t xml:space="preserve">or</w:t>
+      </w:r>
+      <w:r>
+        <w:t xml:space="preserve"> </w:t>
+      </w:r>
+      <w:r>
+        <w:rPr>
+          <w:rStyle w:val="VerbatimChar"/>
+        </w:rPr>
+        <w:t xml:space="preserve">python</w:t>
+      </w:r>
+      <w:r>
+        <w:t xml:space="preserve">). These can either be displayed or hidden in the final document.</w:t>
       </w:r>
       <w:r>
         <w:t xml:space="preserve"> </w:t>
@@ -1486,13 +1603,19 @@
         <w:t xml:space="preserve"> </w:t>
       </w:r>
       <w:r>
+        <w:t xml:space="preserve">Figures and tables can be added as needed, whether built locally with code chunks or called in from other sources.</w:t>
+      </w:r>
+      <w:r>
+        <w:t xml:space="preserve"> </w:t>
+      </w:r>
+      <w:r>
         <w:t xml:space="preserve">While writing, the author compiles the file to create a Word document (which also serves as a check for code mistakes that might prevent the Quarto document from compiling).</w:t>
       </w:r>
       <w:r>
         <w:t xml:space="preserve"> </w:t>
       </w:r>
       <w:r>
-        <w:t xml:space="preserve">The end results is a Word file that may be submitted to</w:t>
+        <w:t xml:space="preserve">The end result is a Word file that may be submitted to</w:t>
       </w:r>
       <w:r>
         <w:t xml:space="preserve"> </w:t>
@@ -1564,7 +1687,7 @@
         <w:pStyle w:val="BodyText"/>
       </w:pPr>
       <w:r>
-        <w:t xml:space="preserve">As a general observation, when Quarto documents are rendered to Word documents, the Pandocs software</w:t>
+        <w:t xml:space="preserve">As a general observation, when Quarto documents are rendered to Word documents, the Pandoc software</w:t>
       </w:r>
       <w:r>
         <w:t xml:space="preserve"> </w:t>
@@ -1576,7 +1699,7 @@
         <w:t xml:space="preserve"> </w:t>
       </w:r>
       <w:r>
-        <w:t xml:space="preserve">that renders the document is limited in outputs compared to HTML or PDF outputs due to technical reasons beyond the scope of this papers.</w:t>
+        <w:t xml:space="preserve">that renders the document is limited in outputs compared to HTML or PDF outputs due to technical reasons beyond the scope of this paper.</w:t>
       </w:r>
       <w:r>
         <w:t xml:space="preserve"> </w:t>
@@ -1588,7 +1711,7 @@
         <w:t xml:space="preserve"> </w:t>
       </w:r>
       <w:r>
-        <w:t xml:space="preserve">For example, cross-references for figures and tables to not work with this templates.</w:t>
+        <w:t xml:space="preserve">For example, cross-references for figures and tables do not work with this template.</w:t>
       </w:r>
       <w:r>
         <w:t xml:space="preserve"> </w:t>
@@ -1616,7 +1739,7 @@
         <w:t xml:space="preserve"> </w:t>
       </w:r>
       <w:r>
-        <w:t xml:space="preserve">For example, the authors’ name are all listed on one line rather than using multiple entires as one might expect in the metadata section.</w:t>
+        <w:t xml:space="preserve">For example, the authors’ name are all listed on one line rather than using multiple entries as one might expect in the metadata section.</w:t>
       </w:r>
     </w:p>
     <w:p>
@@ -1908,7 +2031,7 @@
         <w:t xml:space="preserve"> </w:t>
       </w:r>
       <w:r>
-        <w:t xml:space="preserve">For example, we demonstrated how the</w:t>
+        <w:t xml:space="preserve">For example, we demonstrate how the</w:t>
       </w:r>
       <w:r>
         <w:t xml:space="preserve"> </w:t>
@@ -1929,7 +2052,7 @@
         <w:t xml:space="preserve"> </w:t>
       </w:r>
       <w:r>
-        <w:t xml:space="preserve">This table use multi-column headers and as well as drops duplicate row names.</w:t>
+        <w:t xml:space="preserve">This table has multi-column headers and automatically drops duplicate row names.</w:t>
       </w:r>
       <w:r>
         <w:t xml:space="preserve"> </w:t>
@@ -2008,6 +2131,57 @@
       </w:r>
       <w:r>
         <w:t xml:space="preserve">Changing this required diving into the paragraph template settings in the template Word document.</w:t>
+      </w:r>
+      <w:r>
+        <w:t xml:space="preserve"> </w:t>
+      </w:r>
+      <w:r>
+        <w:t xml:space="preserve">Further modifications can be done to change the template by updating the Style definitions (e.g.,</w:t>
+      </w:r>
+      <w:r>
+        <w:t xml:space="preserve"> </w:t>
+      </w:r>
+      <w:r>
+        <w:t xml:space="preserve">“</w:t>
+      </w:r>
+      <w:r>
+        <w:t xml:space="preserve">Header 1</w:t>
+      </w:r>
+      <w:r>
+        <w:t xml:space="preserve">”</w:t>
+      </w:r>
+      <w:r>
+        <w:t xml:space="preserve"> </w:t>
+      </w:r>
+      <w:r>
+        <w:t xml:space="preserve">or</w:t>
+      </w:r>
+      <w:r>
+        <w:t xml:space="preserve"> </w:t>
+      </w:r>
+      <w:r>
+        <w:t xml:space="preserve">“</w:t>
+      </w:r>
+      <w:r>
+        <w:t xml:space="preserve">Body Text</w:t>
+      </w:r>
+      <w:r>
+        <w:t xml:space="preserve">”</w:t>
+      </w:r>
+      <w:r>
+        <w:t xml:space="preserve">) in the template document. These changes would then be shown on the output Quarto-based Word document after saving the template and rendering the</w:t>
+      </w:r>
+      <w:r>
+        <w:t xml:space="preserve"> </w:t>
+      </w:r>
+      <w:r>
+        <w:rPr>
+          <w:rStyle w:val="VerbatimChar"/>
+        </w:rPr>
+        <w:t xml:space="preserve">.qmd</w:t>
+      </w:r>
+      <w:r>
+        <w:t xml:space="preserve">.</w:t>
       </w:r>
     </w:p>
     <w:bookmarkEnd w:id="23"/>
@@ -2072,7 +2246,7 @@
         <w:t xml:space="preserve"> </w:t>
       </w:r>
       <w:r>
-        <w:t xml:space="preserve">We have also described the co-authors serendipitous connections to the upper midwest (Table 2).</w:t>
+        <w:t xml:space="preserve">We have also described the co-authors’ serendipitous connections to the Upper Midwest (Table 2).</w:t>
       </w:r>
     </w:p>
     <w:bookmarkEnd w:id="26"/>
@@ -2093,6 +2267,9 @@
         <w:t xml:space="preserve">Script-based writing programs such as Quarto offer advantages compared to traditional word processing program by allowing writers to focus on writing rather than formatting</w:t>
       </w:r>
       <w:r>
+        <w:t xml:space="preserve"> </w:t>
+      </w:r>
+      <w:r>
         <w:t xml:space="preserve">(Baumer and Udwin 2015)</w:t>
       </w:r>
       <w:r>
@@ -2114,7 +2291,7 @@
         <w:t xml:space="preserve"> </w:t>
       </w:r>
       <w:r>
-        <w:t xml:space="preserve">When integrated with statistical programs such as Python or R and also publicly released, these programs also more readily support FAIR principles because the details (and code) necessary to recreate results are embedded within the</w:t>
+        <w:t xml:space="preserve">When integrated with statistical programs such as Python or R and also publicly released, these programs also more readily support FAIR principles because the details (and code) necessary to recreate results are embedded within the Quarto document.</w:t>
       </w:r>
       <w:r>
         <w:t xml:space="preserve"> </w:t>
@@ -2180,7 +2357,7 @@
         <w:t xml:space="preserve"> </w:t>
       </w:r>
       <w:r>
-        <w:t xml:space="preserve">For example, many weekly, monthly, quarterly, annually, or similar intervale reports would benefit from not only using a computer script to run the statistical analysis or other number crunching, but also document preparation.</w:t>
+        <w:t xml:space="preserve">For example, many weekly, monthly, quarterly, annually, or similar interval reports would benefit from not only using a computer script to run the statistical analysis or other number crunching, but also in the document preparation itself.</w:t>
       </w:r>
       <w:r>
         <w:t xml:space="preserve"> </w:t>
@@ -2306,14 +2483,14 @@
             <w:r>
               <w:drawing>
                 <wp:inline>
-                  <wp:extent cx="5943600" cy="3499294"/>
+                  <wp:extent cx="4938983" cy="2018408"/>
                   <wp:effectExtent b="0" l="0" r="0" t="0"/>
                   <wp:docPr descr="" title="" id="32" name="Picture"/>
                   <a:graphic>
                     <a:graphicData uri="http://schemas.openxmlformats.org/drawingml/2006/picture">
                       <pic:pic>
                         <pic:nvPicPr>
-                          <pic:cNvPr descr="./quarto.jpg" id="33" name="Picture"/>
+                          <pic:cNvPr descr="./quarto.png" id="33" name="Picture"/>
                           <pic:cNvPicPr>
                             <a:picLocks noChangeArrowheads="1" noChangeAspect="1"/>
                           </pic:cNvPicPr>
@@ -2327,7 +2504,7 @@
                         <pic:spPr bwMode="auto">
                           <a:xfrm>
                             <a:off x="0" y="0"/>
-                            <a:ext cx="5943600" cy="3499294"/>
+                            <a:ext cx="4938983" cy="2018408"/>
                           </a:xfrm>
                           <a:prstGeom prst="rect">
                             <a:avLst/>
@@ -2400,12 +2577,12 @@
         <w:tblLook w:firstRow="1" w:lastRow="0" w:firstColumn="0" w:lastColumn="0" w:noHBand="0" w:noVBand="1"/>
       </w:tblPr>
       <w:tblGrid>
-        <w:gridCol w:w="1882"/>
-        <w:gridCol w:w="7478"/>
+        <w:gridCol w:w="1912"/>
+        <w:gridCol w:w="7448"/>
       </w:tblGrid>
       <w:tr>
         <w:trPr>
-          <w:trHeight w:val="611" w:hRule="auto"/>
+          <w:trHeight w:val="604" w:hRule="auto"/>
           <w:tblHeader/>
         </w:trPr>
         header1
@@ -2441,7 +2618,7 @@
             </w:pPr>
             <w:r xmlns:w="http://schemas.openxmlformats.org/wordprocessingml/2006/main" xmlns:wp="http://schemas.openxmlformats.org/drawingml/2006/wordprocessingDrawing" xmlns:r="http://schemas.openxmlformats.org/officeDocument/2006/relationships" xmlns:w14="http://schemas.microsoft.com/office/word/2010/wordml">
               <w:rPr>
-                <w:rFonts w:ascii="DejaVu Sans" w:hAnsi="DejaVu Sans" w:eastAsia="DejaVu Sans" w:cs="DejaVu Sans"/>
+                <w:rFonts w:ascii="Helvetica" w:hAnsi="Helvetica" w:eastAsia="Helvetica" w:cs="Helvetica"/>
                 <w:i w:val="false"/>
                 <w:b w:val="false"/>
                 <w:u w:val="none"/>
@@ -2485,7 +2662,7 @@
             </w:pPr>
             <w:r xmlns:w="http://schemas.openxmlformats.org/wordprocessingml/2006/main" xmlns:wp="http://schemas.openxmlformats.org/drawingml/2006/wordprocessingDrawing" xmlns:r="http://schemas.openxmlformats.org/officeDocument/2006/relationships" xmlns:w14="http://schemas.microsoft.com/office/word/2010/wordml">
               <w:rPr>
-                <w:rFonts w:ascii="DejaVu Sans" w:hAnsi="DejaVu Sans" w:eastAsia="DejaVu Sans" w:cs="DejaVu Sans"/>
+                <w:rFonts w:ascii="Helvetica" w:hAnsi="Helvetica" w:eastAsia="Helvetica" w:cs="Helvetica"/>
                 <w:i w:val="false"/>
                 <w:b w:val="false"/>
                 <w:u w:val="none"/>
@@ -2500,7 +2677,7 @@
       </w:tr>
       <w:tr>
         <w:trPr>
-          <w:trHeight w:val="624" w:hRule="auto"/>
+          <w:trHeight w:val="619" w:hRule="auto"/>
         </w:trPr>
         body1
         <w:tc>
@@ -2535,7 +2712,7 @@
             </w:pPr>
             <w:r xmlns:w="http://schemas.openxmlformats.org/wordprocessingml/2006/main" xmlns:wp="http://schemas.openxmlformats.org/drawingml/2006/wordprocessingDrawing" xmlns:r="http://schemas.openxmlformats.org/officeDocument/2006/relationships" xmlns:w14="http://schemas.microsoft.com/office/word/2010/wordml">
               <w:rPr>
-                <w:rFonts w:ascii="DejaVu Sans" w:hAnsi="DejaVu Sans" w:eastAsia="DejaVu Sans" w:cs="DejaVu Sans"/>
+                <w:rFonts w:ascii="Helvetica" w:hAnsi="Helvetica" w:eastAsia="Helvetica" w:cs="Helvetica"/>
                 <w:i w:val="false"/>
                 <w:b w:val="false"/>
                 <w:u w:val="none"/>
@@ -2579,7 +2756,7 @@
             </w:pPr>
             <w:r xmlns:w="http://schemas.openxmlformats.org/wordprocessingml/2006/main" xmlns:wp="http://schemas.openxmlformats.org/drawingml/2006/wordprocessingDrawing" xmlns:r="http://schemas.openxmlformats.org/officeDocument/2006/relationships" xmlns:w14="http://schemas.microsoft.com/office/word/2010/wordml">
               <w:rPr>
-                <w:rFonts w:ascii="DejaVu Sans" w:hAnsi="DejaVu Sans" w:eastAsia="DejaVu Sans" w:cs="DejaVu Sans"/>
+                <w:rFonts w:ascii="Helvetica" w:hAnsi="Helvetica" w:eastAsia="Helvetica" w:cs="Helvetica"/>
                 <w:i w:val="false"/>
                 <w:b w:val="false"/>
                 <w:u w:val="none"/>
@@ -2594,7 +2771,7 @@
       </w:tr>
       <w:tr>
         <w:trPr>
-          <w:trHeight w:val="624" w:hRule="auto"/>
+          <w:trHeight w:val="618" w:hRule="auto"/>
         </w:trPr>
         body2
         <w:tc>
@@ -2629,7 +2806,7 @@
             </w:pPr>
             <w:r xmlns:w="http://schemas.openxmlformats.org/wordprocessingml/2006/main" xmlns:wp="http://schemas.openxmlformats.org/drawingml/2006/wordprocessingDrawing" xmlns:r="http://schemas.openxmlformats.org/officeDocument/2006/relationships" xmlns:w14="http://schemas.microsoft.com/office/word/2010/wordml">
               <w:rPr>
-                <w:rFonts w:ascii="DejaVu Sans" w:hAnsi="DejaVu Sans" w:eastAsia="DejaVu Sans" w:cs="DejaVu Sans"/>
+                <w:rFonts w:ascii="Helvetica" w:hAnsi="Helvetica" w:eastAsia="Helvetica" w:cs="Helvetica"/>
                 <w:i w:val="false"/>
                 <w:b w:val="false"/>
                 <w:u w:val="none"/>
@@ -2673,7 +2850,7 @@
             </w:pPr>
             <w:r xmlns:w="http://schemas.openxmlformats.org/wordprocessingml/2006/main" xmlns:wp="http://schemas.openxmlformats.org/drawingml/2006/wordprocessingDrawing" xmlns:r="http://schemas.openxmlformats.org/officeDocument/2006/relationships" xmlns:w14="http://schemas.microsoft.com/office/word/2010/wordml">
               <w:rPr>
-                <w:rFonts w:ascii="DejaVu Sans" w:hAnsi="DejaVu Sans" w:eastAsia="DejaVu Sans" w:cs="DejaVu Sans"/>
+                <w:rFonts w:ascii="Helvetica" w:hAnsi="Helvetica" w:eastAsia="Helvetica" w:cs="Helvetica"/>
                 <w:i w:val="false"/>
                 <w:b w:val="false"/>
                 <w:u w:val="none"/>
@@ -2688,7 +2865,7 @@
       </w:tr>
       <w:tr>
         <w:trPr>
-          <w:trHeight w:val="624" w:hRule="auto"/>
+          <w:trHeight w:val="619" w:hRule="auto"/>
         </w:trPr>
         body3
         <w:tc>
@@ -2723,7 +2900,7 @@
             </w:pPr>
             <w:r xmlns:w="http://schemas.openxmlformats.org/wordprocessingml/2006/main" xmlns:wp="http://schemas.openxmlformats.org/drawingml/2006/wordprocessingDrawing" xmlns:r="http://schemas.openxmlformats.org/officeDocument/2006/relationships" xmlns:w14="http://schemas.microsoft.com/office/word/2010/wordml">
               <w:rPr>
-                <w:rFonts w:ascii="DejaVu Sans" w:hAnsi="DejaVu Sans" w:eastAsia="DejaVu Sans" w:cs="DejaVu Sans"/>
+                <w:rFonts w:ascii="Helvetica" w:hAnsi="Helvetica" w:eastAsia="Helvetica" w:cs="Helvetica"/>
                 <w:i w:val="false"/>
                 <w:b w:val="false"/>
                 <w:u w:val="none"/>
@@ -2767,7 +2944,7 @@
             </w:pPr>
             <w:r xmlns:w="http://schemas.openxmlformats.org/wordprocessingml/2006/main" xmlns:wp="http://schemas.openxmlformats.org/drawingml/2006/wordprocessingDrawing" xmlns:r="http://schemas.openxmlformats.org/officeDocument/2006/relationships" xmlns:w14="http://schemas.microsoft.com/office/word/2010/wordml">
               <w:rPr>
-                <w:rFonts w:ascii="DejaVu Sans" w:hAnsi="DejaVu Sans" w:eastAsia="DejaVu Sans" w:cs="DejaVu Sans"/>
+                <w:rFonts w:ascii="Helvetica" w:hAnsi="Helvetica" w:eastAsia="Helvetica" w:cs="Helvetica"/>
                 <w:i w:val="false"/>
                 <w:b w:val="false"/>
                 <w:u w:val="none"/>
@@ -2782,7 +2959,7 @@
       </w:tr>
       <w:tr>
         <w:trPr>
-          <w:trHeight w:val="624" w:hRule="auto"/>
+          <w:trHeight w:val="621" w:hRule="auto"/>
         </w:trPr>
         body4
         <w:tc>
@@ -2817,7 +2994,7 @@
             </w:pPr>
             <w:r xmlns:w="http://schemas.openxmlformats.org/wordprocessingml/2006/main" xmlns:wp="http://schemas.openxmlformats.org/drawingml/2006/wordprocessingDrawing" xmlns:r="http://schemas.openxmlformats.org/officeDocument/2006/relationships" xmlns:w14="http://schemas.microsoft.com/office/word/2010/wordml">
               <w:rPr>
-                <w:rFonts w:ascii="DejaVu Sans" w:hAnsi="DejaVu Sans" w:eastAsia="DejaVu Sans" w:cs="DejaVu Sans"/>
+                <w:rFonts w:ascii="Helvetica" w:hAnsi="Helvetica" w:eastAsia="Helvetica" w:cs="Helvetica"/>
                 <w:i w:val="false"/>
                 <w:b w:val="false"/>
                 <w:u w:val="none"/>
@@ -2861,7 +3038,7 @@
             </w:pPr>
             <w:r xmlns:w="http://schemas.openxmlformats.org/wordprocessingml/2006/main" xmlns:wp="http://schemas.openxmlformats.org/drawingml/2006/wordprocessingDrawing" xmlns:r="http://schemas.openxmlformats.org/officeDocument/2006/relationships" xmlns:w14="http://schemas.microsoft.com/office/word/2010/wordml">
               <w:rPr>
-                <w:rFonts w:ascii="DejaVu Sans" w:hAnsi="DejaVu Sans" w:eastAsia="DejaVu Sans" w:cs="DejaVu Sans"/>
+                <w:rFonts w:ascii="Helvetica" w:hAnsi="Helvetica" w:eastAsia="Helvetica" w:cs="Helvetica"/>
                 <w:i w:val="false"/>
                 <w:b w:val="false"/>
                 <w:u w:val="none"/>
@@ -2876,7 +3053,7 @@
       </w:tr>
       <w:tr>
         <w:trPr>
-          <w:trHeight w:val="630" w:hRule="auto"/>
+          <w:trHeight w:val="621" w:hRule="auto"/>
         </w:trPr>
         body5
         <w:tc>
@@ -2911,7 +3088,7 @@
             </w:pPr>
             <w:r xmlns:w="http://schemas.openxmlformats.org/wordprocessingml/2006/main" xmlns:wp="http://schemas.openxmlformats.org/drawingml/2006/wordprocessingDrawing" xmlns:r="http://schemas.openxmlformats.org/officeDocument/2006/relationships" xmlns:w14="http://schemas.microsoft.com/office/word/2010/wordml">
               <w:rPr>
-                <w:rFonts w:ascii="DejaVu Sans" w:hAnsi="DejaVu Sans" w:eastAsia="DejaVu Sans" w:cs="DejaVu Sans"/>
+                <w:rFonts w:ascii="Helvetica" w:hAnsi="Helvetica" w:eastAsia="Helvetica" w:cs="Helvetica"/>
                 <w:i w:val="false"/>
                 <w:b w:val="false"/>
                 <w:u w:val="none"/>
@@ -2955,7 +3132,7 @@
             </w:pPr>
             <w:r xmlns:w="http://schemas.openxmlformats.org/wordprocessingml/2006/main" xmlns:wp="http://schemas.openxmlformats.org/drawingml/2006/wordprocessingDrawing" xmlns:r="http://schemas.openxmlformats.org/officeDocument/2006/relationships" xmlns:w14="http://schemas.microsoft.com/office/word/2010/wordml">
               <w:rPr>
-                <w:rFonts w:ascii="DejaVu Sans" w:hAnsi="DejaVu Sans" w:eastAsia="DejaVu Sans" w:cs="DejaVu Sans"/>
+                <w:rFonts w:ascii="Helvetica" w:hAnsi="Helvetica" w:eastAsia="Helvetica" w:cs="Helvetica"/>
                 <w:i w:val="false"/>
                 <w:b w:val="false"/>
                 <w:u w:val="none"/>
@@ -2999,14 +3176,14 @@
         <w:tblLook w:firstRow="1" w:lastRow="0" w:firstColumn="0" w:lastColumn="0" w:noHBand="0" w:noVBand="1"/>
       </w:tblPr>
       <w:tblGrid>
-        <w:gridCol w:w="964"/>
-        <w:gridCol w:w="2519"/>
-        <w:gridCol w:w="2119"/>
-        <w:gridCol w:w="3758"/>
+        <w:gridCol w:w="979"/>
+        <w:gridCol w:w="2493"/>
+        <w:gridCol w:w="2143"/>
+        <w:gridCol w:w="3746"/>
       </w:tblGrid>
       <w:tr>
         <w:trPr>
-          <w:trHeight w:val="581" w:hRule="auto"/>
+          <w:trHeight w:val="577" w:hRule="auto"/>
           <w:tblHeader/>
         </w:trPr>
         header1
@@ -3042,7 +3219,7 @@
             </w:pPr>
             <w:r xmlns:w="http://schemas.openxmlformats.org/wordprocessingml/2006/main" xmlns:wp="http://schemas.openxmlformats.org/drawingml/2006/wordprocessingDrawing" xmlns:r="http://schemas.openxmlformats.org/officeDocument/2006/relationships" xmlns:w14="http://schemas.microsoft.com/office/word/2010/wordml">
               <w:rPr>
-                <w:rFonts w:ascii="DejaVu Sans" w:hAnsi="DejaVu Sans" w:eastAsia="DejaVu Sans" w:cs="DejaVu Sans"/>
+                <w:rFonts w:ascii="Helvetica" w:hAnsi="Helvetica" w:eastAsia="Helvetica" w:cs="Helvetica"/>
                 <w:i w:val="false"/>
                 <w:b w:val="false"/>
                 <w:u w:val="none"/>
@@ -3087,7 +3264,7 @@
             </w:pPr>
             <w:r xmlns:w="http://schemas.openxmlformats.org/wordprocessingml/2006/main" xmlns:wp="http://schemas.openxmlformats.org/drawingml/2006/wordprocessingDrawing" xmlns:r="http://schemas.openxmlformats.org/officeDocument/2006/relationships" xmlns:w14="http://schemas.microsoft.com/office/word/2010/wordml">
               <w:rPr>
-                <w:rFonts w:ascii="DejaVu Sans" w:hAnsi="DejaVu Sans" w:eastAsia="DejaVu Sans" w:cs="DejaVu Sans"/>
+                <w:rFonts w:ascii="Helvetica" w:hAnsi="Helvetica" w:eastAsia="Helvetica" w:cs="Helvetica"/>
                 <w:i w:val="false"/>
                 <w:b w:val="false"/>
                 <w:u w:val="none"/>
@@ -3131,7 +3308,7 @@
             </w:pPr>
             <w:r xmlns:w="http://schemas.openxmlformats.org/wordprocessingml/2006/main" xmlns:wp="http://schemas.openxmlformats.org/drawingml/2006/wordprocessingDrawing" xmlns:r="http://schemas.openxmlformats.org/officeDocument/2006/relationships" xmlns:w14="http://schemas.microsoft.com/office/word/2010/wordml">
               <w:rPr>
-                <w:rFonts w:ascii="DejaVu Sans" w:hAnsi="DejaVu Sans" w:eastAsia="DejaVu Sans" w:cs="DejaVu Sans"/>
+                <w:rFonts w:ascii="Helvetica" w:hAnsi="Helvetica" w:eastAsia="Helvetica" w:cs="Helvetica"/>
                 <w:i w:val="false"/>
                 <w:b w:val="false"/>
                 <w:u w:val="none"/>
@@ -3146,7 +3323,7 @@
       </w:tr>
       <w:tr>
         <w:trPr>
-          <w:trHeight w:val="624" w:hRule="auto"/>
+          <w:trHeight w:val="620" w:hRule="auto"/>
           <w:tblHeader/>
         </w:trPr>
         header2
@@ -3182,7 +3359,7 @@
             </w:pPr>
             <w:r xmlns:w="http://schemas.openxmlformats.org/wordprocessingml/2006/main" xmlns:wp="http://schemas.openxmlformats.org/drawingml/2006/wordprocessingDrawing" xmlns:r="http://schemas.openxmlformats.org/officeDocument/2006/relationships" xmlns:w14="http://schemas.microsoft.com/office/word/2010/wordml">
               <w:rPr>
-                <w:rFonts w:ascii="DejaVu Sans" w:hAnsi="DejaVu Sans" w:eastAsia="DejaVu Sans" w:cs="DejaVu Sans"/>
+                <w:rFonts w:ascii="Helvetica" w:hAnsi="Helvetica" w:eastAsia="Helvetica" w:cs="Helvetica"/>
                 <w:i w:val="false"/>
                 <w:b w:val="false"/>
                 <w:u w:val="none"/>
@@ -3226,7 +3403,7 @@
             </w:pPr>
             <w:r xmlns:w="http://schemas.openxmlformats.org/wordprocessingml/2006/main" xmlns:wp="http://schemas.openxmlformats.org/drawingml/2006/wordprocessingDrawing" xmlns:r="http://schemas.openxmlformats.org/officeDocument/2006/relationships" xmlns:w14="http://schemas.microsoft.com/office/word/2010/wordml">
               <w:rPr>
-                <w:rFonts w:ascii="DejaVu Sans" w:hAnsi="DejaVu Sans" w:eastAsia="DejaVu Sans" w:cs="DejaVu Sans"/>
+                <w:rFonts w:ascii="Helvetica" w:hAnsi="Helvetica" w:eastAsia="Helvetica" w:cs="Helvetica"/>
                 <w:i w:val="false"/>
                 <w:b w:val="false"/>
                 <w:u w:val="none"/>
@@ -3270,7 +3447,7 @@
             </w:pPr>
             <w:r xmlns:w="http://schemas.openxmlformats.org/wordprocessingml/2006/main" xmlns:wp="http://schemas.openxmlformats.org/drawingml/2006/wordprocessingDrawing" xmlns:r="http://schemas.openxmlformats.org/officeDocument/2006/relationships" xmlns:w14="http://schemas.microsoft.com/office/word/2010/wordml">
               <w:rPr>
-                <w:rFonts w:ascii="DejaVu Sans" w:hAnsi="DejaVu Sans" w:eastAsia="DejaVu Sans" w:cs="DejaVu Sans"/>
+                <w:rFonts w:ascii="Helvetica" w:hAnsi="Helvetica" w:eastAsia="Helvetica" w:cs="Helvetica"/>
                 <w:i w:val="false"/>
                 <w:b w:val="false"/>
                 <w:u w:val="none"/>
@@ -3314,7 +3491,7 @@
             </w:pPr>
             <w:r xmlns:w="http://schemas.openxmlformats.org/wordprocessingml/2006/main" xmlns:wp="http://schemas.openxmlformats.org/drawingml/2006/wordprocessingDrawing" xmlns:r="http://schemas.openxmlformats.org/officeDocument/2006/relationships" xmlns:w14="http://schemas.microsoft.com/office/word/2010/wordml">
               <w:rPr>
-                <w:rFonts w:ascii="DejaVu Sans" w:hAnsi="DejaVu Sans" w:eastAsia="DejaVu Sans" w:cs="DejaVu Sans"/>
+                <w:rFonts w:ascii="Helvetica" w:hAnsi="Helvetica" w:eastAsia="Helvetica" w:cs="Helvetica"/>
                 <w:i w:val="false"/>
                 <w:b w:val="false"/>
                 <w:u w:val="none"/>
@@ -3329,7 +3506,7 @@
       </w:tr>
       <w:tr>
         <w:trPr>
-          <w:trHeight w:val="624" w:hRule="auto"/>
+          <w:trHeight w:val="621" w:hRule="auto"/>
         </w:trPr>
         body1
         <w:tc>
@@ -3365,7 +3542,7 @@
             </w:pPr>
             <w:r xmlns:w="http://schemas.openxmlformats.org/wordprocessingml/2006/main" xmlns:wp="http://schemas.openxmlformats.org/drawingml/2006/wordprocessingDrawing" xmlns:r="http://schemas.openxmlformats.org/officeDocument/2006/relationships" xmlns:w14="http://schemas.microsoft.com/office/word/2010/wordml">
               <w:rPr>
-                <w:rFonts w:ascii="DejaVu Sans" w:hAnsi="DejaVu Sans" w:eastAsia="DejaVu Sans" w:cs="DejaVu Sans"/>
+                <w:rFonts w:ascii="Helvetica" w:hAnsi="Helvetica" w:eastAsia="Helvetica" w:cs="Helvetica"/>
                 <w:i w:val="false"/>
                 <w:b w:val="false"/>
                 <w:u w:val="none"/>
@@ -3409,7 +3586,7 @@
             </w:pPr>
             <w:r xmlns:w="http://schemas.openxmlformats.org/wordprocessingml/2006/main" xmlns:wp="http://schemas.openxmlformats.org/drawingml/2006/wordprocessingDrawing" xmlns:r="http://schemas.openxmlformats.org/officeDocument/2006/relationships" xmlns:w14="http://schemas.microsoft.com/office/word/2010/wordml">
               <w:rPr>
-                <w:rFonts w:ascii="DejaVu Sans" w:hAnsi="DejaVu Sans" w:eastAsia="DejaVu Sans" w:cs="DejaVu Sans"/>
+                <w:rFonts w:ascii="Helvetica" w:hAnsi="Helvetica" w:eastAsia="Helvetica" w:cs="Helvetica"/>
                 <w:i w:val="false"/>
                 <w:b w:val="false"/>
                 <w:u w:val="none"/>
@@ -3453,7 +3630,7 @@
             </w:pPr>
             <w:r xmlns:w="http://schemas.openxmlformats.org/wordprocessingml/2006/main" xmlns:wp="http://schemas.openxmlformats.org/drawingml/2006/wordprocessingDrawing" xmlns:r="http://schemas.openxmlformats.org/officeDocument/2006/relationships" xmlns:w14="http://schemas.microsoft.com/office/word/2010/wordml">
               <w:rPr>
-                <w:rFonts w:ascii="DejaVu Sans" w:hAnsi="DejaVu Sans" w:eastAsia="DejaVu Sans" w:cs="DejaVu Sans"/>
+                <w:rFonts w:ascii="Helvetica" w:hAnsi="Helvetica" w:eastAsia="Helvetica" w:cs="Helvetica"/>
                 <w:i w:val="false"/>
                 <w:b w:val="false"/>
                 <w:u w:val="none"/>
@@ -3497,7 +3674,7 @@
             </w:pPr>
             <w:r xmlns:w="http://schemas.openxmlformats.org/wordprocessingml/2006/main" xmlns:wp="http://schemas.openxmlformats.org/drawingml/2006/wordprocessingDrawing" xmlns:r="http://schemas.openxmlformats.org/officeDocument/2006/relationships" xmlns:w14="http://schemas.microsoft.com/office/word/2010/wordml">
               <w:rPr>
-                <w:rFonts w:ascii="DejaVu Sans" w:hAnsi="DejaVu Sans" w:eastAsia="DejaVu Sans" w:cs="DejaVu Sans"/>
+                <w:rFonts w:ascii="Helvetica" w:hAnsi="Helvetica" w:eastAsia="Helvetica" w:cs="Helvetica"/>
                 <w:i w:val="false"/>
                 <w:b w:val="false"/>
                 <w:u w:val="none"/>
@@ -3512,7 +3689,7 @@
       </w:tr>
       <w:tr>
         <w:trPr>
-          <w:trHeight w:val="624" w:hRule="auto"/>
+          <w:trHeight w:val="615" w:hRule="auto"/>
         </w:trPr>
         body2
         <w:tc>
@@ -3580,7 +3757,7 @@
             </w:pPr>
             <w:r xmlns:w="http://schemas.openxmlformats.org/wordprocessingml/2006/main" xmlns:wp="http://schemas.openxmlformats.org/drawingml/2006/wordprocessingDrawing" xmlns:r="http://schemas.openxmlformats.org/officeDocument/2006/relationships" xmlns:w14="http://schemas.microsoft.com/office/word/2010/wordml">
               <w:rPr>
-                <w:rFonts w:ascii="DejaVu Sans" w:hAnsi="DejaVu Sans" w:eastAsia="DejaVu Sans" w:cs="DejaVu Sans"/>
+                <w:rFonts w:ascii="Helvetica" w:hAnsi="Helvetica" w:eastAsia="Helvetica" w:cs="Helvetica"/>
                 <w:i w:val="false"/>
                 <w:b w:val="false"/>
                 <w:u w:val="none"/>
@@ -3624,7 +3801,7 @@
             </w:pPr>
             <w:r xmlns:w="http://schemas.openxmlformats.org/wordprocessingml/2006/main" xmlns:wp="http://schemas.openxmlformats.org/drawingml/2006/wordprocessingDrawing" xmlns:r="http://schemas.openxmlformats.org/officeDocument/2006/relationships" xmlns:w14="http://schemas.microsoft.com/office/word/2010/wordml">
               <w:rPr>
-                <w:rFonts w:ascii="DejaVu Sans" w:hAnsi="DejaVu Sans" w:eastAsia="DejaVu Sans" w:cs="DejaVu Sans"/>
+                <w:rFonts w:ascii="Helvetica" w:hAnsi="Helvetica" w:eastAsia="Helvetica" w:cs="Helvetica"/>
                 <w:i w:val="false"/>
                 <w:b w:val="false"/>
                 <w:u w:val="none"/>
@@ -3668,7 +3845,7 @@
             </w:pPr>
             <w:r xmlns:w="http://schemas.openxmlformats.org/wordprocessingml/2006/main" xmlns:wp="http://schemas.openxmlformats.org/drawingml/2006/wordprocessingDrawing" xmlns:r="http://schemas.openxmlformats.org/officeDocument/2006/relationships" xmlns:w14="http://schemas.microsoft.com/office/word/2010/wordml">
               <w:rPr>
-                <w:rFonts w:ascii="DejaVu Sans" w:hAnsi="DejaVu Sans" w:eastAsia="DejaVu Sans" w:cs="DejaVu Sans"/>
+                <w:rFonts w:ascii="Helvetica" w:hAnsi="Helvetica" w:eastAsia="Helvetica" w:cs="Helvetica"/>
                 <w:i w:val="false"/>
                 <w:b w:val="false"/>
                 <w:u w:val="none"/>
@@ -3683,7 +3860,7 @@
       </w:tr>
       <w:tr>
         <w:trPr>
-          <w:trHeight w:val="624" w:hRule="auto"/>
+          <w:trHeight w:val="620" w:hRule="auto"/>
         </w:trPr>
         body3
         <w:tc>
@@ -3751,7 +3928,7 @@
             </w:pPr>
             <w:r xmlns:w="http://schemas.openxmlformats.org/wordprocessingml/2006/main" xmlns:wp="http://schemas.openxmlformats.org/drawingml/2006/wordprocessingDrawing" xmlns:r="http://schemas.openxmlformats.org/officeDocument/2006/relationships" xmlns:w14="http://schemas.microsoft.com/office/word/2010/wordml">
               <w:rPr>
-                <w:rFonts w:ascii="DejaVu Sans" w:hAnsi="DejaVu Sans" w:eastAsia="DejaVu Sans" w:cs="DejaVu Sans"/>
+                <w:rFonts w:ascii="Helvetica" w:hAnsi="Helvetica" w:eastAsia="Helvetica" w:cs="Helvetica"/>
                 <w:i w:val="false"/>
                 <w:b w:val="false"/>
                 <w:u w:val="none"/>
@@ -3795,7 +3972,7 @@
             </w:pPr>
             <w:r xmlns:w="http://schemas.openxmlformats.org/wordprocessingml/2006/main" xmlns:wp="http://schemas.openxmlformats.org/drawingml/2006/wordprocessingDrawing" xmlns:r="http://schemas.openxmlformats.org/officeDocument/2006/relationships" xmlns:w14="http://schemas.microsoft.com/office/word/2010/wordml">
               <w:rPr>
-                <w:rFonts w:ascii="DejaVu Sans" w:hAnsi="DejaVu Sans" w:eastAsia="DejaVu Sans" w:cs="DejaVu Sans"/>
+                <w:rFonts w:ascii="Helvetica" w:hAnsi="Helvetica" w:eastAsia="Helvetica" w:cs="Helvetica"/>
                 <w:i w:val="false"/>
                 <w:b w:val="false"/>
                 <w:u w:val="none"/>
@@ -3839,7 +4016,7 @@
             </w:pPr>
             <w:r xmlns:w="http://schemas.openxmlformats.org/wordprocessingml/2006/main" xmlns:wp="http://schemas.openxmlformats.org/drawingml/2006/wordprocessingDrawing" xmlns:r="http://schemas.openxmlformats.org/officeDocument/2006/relationships" xmlns:w14="http://schemas.microsoft.com/office/word/2010/wordml">
               <w:rPr>
-                <w:rFonts w:ascii="DejaVu Sans" w:hAnsi="DejaVu Sans" w:eastAsia="DejaVu Sans" w:cs="DejaVu Sans"/>
+                <w:rFonts w:ascii="Helvetica" w:hAnsi="Helvetica" w:eastAsia="Helvetica" w:cs="Helvetica"/>
                 <w:i w:val="false"/>
                 <w:b w:val="false"/>
                 <w:u w:val="none"/>
@@ -3854,7 +4031,7 @@
       </w:tr>
       <w:tr>
         <w:trPr>
-          <w:trHeight w:val="624" w:hRule="auto"/>
+          <w:trHeight w:val="619" w:hRule="auto"/>
         </w:trPr>
         body4
         <w:tc>
@@ -3889,7 +4066,7 @@
             </w:pPr>
             <w:r xmlns:w="http://schemas.openxmlformats.org/wordprocessingml/2006/main" xmlns:wp="http://schemas.openxmlformats.org/drawingml/2006/wordprocessingDrawing" xmlns:r="http://schemas.openxmlformats.org/officeDocument/2006/relationships" xmlns:w14="http://schemas.microsoft.com/office/word/2010/wordml">
               <w:rPr>
-                <w:rFonts w:ascii="DejaVu Sans" w:hAnsi="DejaVu Sans" w:eastAsia="DejaVu Sans" w:cs="DejaVu Sans"/>
+                <w:rFonts w:ascii="Helvetica" w:hAnsi="Helvetica" w:eastAsia="Helvetica" w:cs="Helvetica"/>
                 <w:i w:val="false"/>
                 <w:b w:val="false"/>
                 <w:u w:val="none"/>
@@ -3933,7 +4110,7 @@
             </w:pPr>
             <w:r xmlns:w="http://schemas.openxmlformats.org/wordprocessingml/2006/main" xmlns:wp="http://schemas.openxmlformats.org/drawingml/2006/wordprocessingDrawing" xmlns:r="http://schemas.openxmlformats.org/officeDocument/2006/relationships" xmlns:w14="http://schemas.microsoft.com/office/word/2010/wordml">
               <w:rPr>
-                <w:rFonts w:ascii="DejaVu Sans" w:hAnsi="DejaVu Sans" w:eastAsia="DejaVu Sans" w:cs="DejaVu Sans"/>
+                <w:rFonts w:ascii="Helvetica" w:hAnsi="Helvetica" w:eastAsia="Helvetica" w:cs="Helvetica"/>
                 <w:i w:val="false"/>
                 <w:b w:val="false"/>
                 <w:u w:val="none"/>
@@ -3977,7 +4154,7 @@
             </w:pPr>
             <w:r xmlns:w="http://schemas.openxmlformats.org/wordprocessingml/2006/main" xmlns:wp="http://schemas.openxmlformats.org/drawingml/2006/wordprocessingDrawing" xmlns:r="http://schemas.openxmlformats.org/officeDocument/2006/relationships" xmlns:w14="http://schemas.microsoft.com/office/word/2010/wordml">
               <w:rPr>
-                <w:rFonts w:ascii="DejaVu Sans" w:hAnsi="DejaVu Sans" w:eastAsia="DejaVu Sans" w:cs="DejaVu Sans"/>
+                <w:rFonts w:ascii="Helvetica" w:hAnsi="Helvetica" w:eastAsia="Helvetica" w:cs="Helvetica"/>
                 <w:i w:val="false"/>
                 <w:b w:val="false"/>
                 <w:u w:val="none"/>
@@ -4021,7 +4198,7 @@
             </w:pPr>
             <w:r xmlns:w="http://schemas.openxmlformats.org/wordprocessingml/2006/main" xmlns:wp="http://schemas.openxmlformats.org/drawingml/2006/wordprocessingDrawing" xmlns:r="http://schemas.openxmlformats.org/officeDocument/2006/relationships" xmlns:w14="http://schemas.microsoft.com/office/word/2010/wordml">
               <w:rPr>
-                <w:rFonts w:ascii="DejaVu Sans" w:hAnsi="DejaVu Sans" w:eastAsia="DejaVu Sans" w:cs="DejaVu Sans"/>
+                <w:rFonts w:ascii="Helvetica" w:hAnsi="Helvetica" w:eastAsia="Helvetica" w:cs="Helvetica"/>
                 <w:i w:val="false"/>
                 <w:b w:val="false"/>
                 <w:u w:val="none"/>
@@ -4036,7 +4213,7 @@
       </w:tr>
       <w:tr>
         <w:trPr>
-          <w:trHeight w:val="624" w:hRule="auto"/>
+          <w:trHeight w:val="620" w:hRule="auto"/>
         </w:trPr>
         body5
         <w:tc>
@@ -4071,7 +4248,7 @@
             </w:pPr>
             <w:r xmlns:w="http://schemas.openxmlformats.org/wordprocessingml/2006/main" xmlns:wp="http://schemas.openxmlformats.org/drawingml/2006/wordprocessingDrawing" xmlns:r="http://schemas.openxmlformats.org/officeDocument/2006/relationships" xmlns:w14="http://schemas.microsoft.com/office/word/2010/wordml">
               <w:rPr>
-                <w:rFonts w:ascii="DejaVu Sans" w:hAnsi="DejaVu Sans" w:eastAsia="DejaVu Sans" w:cs="DejaVu Sans"/>
+                <w:rFonts w:ascii="Helvetica" w:hAnsi="Helvetica" w:eastAsia="Helvetica" w:cs="Helvetica"/>
                 <w:i w:val="false"/>
                 <w:b w:val="false"/>
                 <w:u w:val="none"/>
@@ -4115,7 +4292,7 @@
             </w:pPr>
             <w:r xmlns:w="http://schemas.openxmlformats.org/wordprocessingml/2006/main" xmlns:wp="http://schemas.openxmlformats.org/drawingml/2006/wordprocessingDrawing" xmlns:r="http://schemas.openxmlformats.org/officeDocument/2006/relationships" xmlns:w14="http://schemas.microsoft.com/office/word/2010/wordml">
               <w:rPr>
-                <w:rFonts w:ascii="DejaVu Sans" w:hAnsi="DejaVu Sans" w:eastAsia="DejaVu Sans" w:cs="DejaVu Sans"/>
+                <w:rFonts w:ascii="Helvetica" w:hAnsi="Helvetica" w:eastAsia="Helvetica" w:cs="Helvetica"/>
                 <w:i w:val="false"/>
                 <w:b w:val="false"/>
                 <w:u w:val="none"/>
@@ -4159,7 +4336,7 @@
             </w:pPr>
             <w:r xmlns:w="http://schemas.openxmlformats.org/wordprocessingml/2006/main" xmlns:wp="http://schemas.openxmlformats.org/drawingml/2006/wordprocessingDrawing" xmlns:r="http://schemas.openxmlformats.org/officeDocument/2006/relationships" xmlns:w14="http://schemas.microsoft.com/office/word/2010/wordml">
               <w:rPr>
-                <w:rFonts w:ascii="DejaVu Sans" w:hAnsi="DejaVu Sans" w:eastAsia="DejaVu Sans" w:cs="DejaVu Sans"/>
+                <w:rFonts w:ascii="Helvetica" w:hAnsi="Helvetica" w:eastAsia="Helvetica" w:cs="Helvetica"/>
                 <w:i w:val="false"/>
                 <w:b w:val="false"/>
                 <w:u w:val="none"/>
@@ -4203,7 +4380,7 @@
             </w:pPr>
             <w:r xmlns:w="http://schemas.openxmlformats.org/wordprocessingml/2006/main" xmlns:wp="http://schemas.openxmlformats.org/drawingml/2006/wordprocessingDrawing" xmlns:r="http://schemas.openxmlformats.org/officeDocument/2006/relationships" xmlns:w14="http://schemas.microsoft.com/office/word/2010/wordml">
               <w:rPr>
-                <w:rFonts w:ascii="DejaVu Sans" w:hAnsi="DejaVu Sans" w:eastAsia="DejaVu Sans" w:cs="DejaVu Sans"/>
+                <w:rFonts w:ascii="Helvetica" w:hAnsi="Helvetica" w:eastAsia="Helvetica" w:cs="Helvetica"/>
                 <w:i w:val="false"/>
                 <w:b w:val="false"/>
                 <w:u w:val="none"/>
@@ -4293,13 +4470,13 @@
       </w:r>
     </w:p>
     <w:bookmarkEnd w:id="38"/>
-    <w:bookmarkStart w:id="40" w:name="ref-Archmiller_2020"/>
+    <w:bookmarkStart w:id="40" w:name="ref-ArchMiller_2020"/>
     <w:p>
       <w:pPr>
         <w:pStyle w:val="Bibliography"/>
       </w:pPr>
       <w:r>
-        <w:t xml:space="preserve">Archmiller AA, Johnson AD, Nolan J, Edwards M, Elliott LH, Ferguson JM, Iannarilli F, Vélez J, Vitense K, Johnson DH, et al. 2020. Computational reproducibility in the wildlife society</w:t>
+        <w:t xml:space="preserve">ArchMiller AA, Johnson AD, Nolan J, Edwards M, Elliott LH, Ferguson JM, Iannarilli F, Vélez J, Vitense K, Johnson DH, et al. 2020. Computational reproducibility in the wildlife society</w:t>
       </w:r>
       <w:r>
         <w:t xml:space="preserve">s flagship journals. The Journal of Wildlife Management. 84(5):1012–1017. doi:</w:t>

</xml_diff>

<commit_message>
updtaed document post USGS copy-edit
</commit_message>
<xml_diff>
--- a/jfwm_template_raw.docx
+++ b/jfwm_template_raw.docx
@@ -237,7 +237,7 @@
         <w:pStyle w:val="Date"/>
       </w:pPr>
       <w:r>
-        <w:t xml:space="preserve">2023-09-21</w:t>
+        <w:t xml:space="preserve">2023-09-28</w:t>
       </w:r>
     </w:p>
     <w:p>
@@ -322,7 +322,7 @@
         <w:t xml:space="preserve"> </w:t>
       </w:r>
       <w:r>
-        <w:t xml:space="preserve">We also provide a high-level overview for Quarto and other Markdown-based workflows as part of the document.</w:t>
+        <w:t xml:space="preserve">We also provide a high-level overview of Quarto and other Markdown-based workflows as part of the document.</w:t>
       </w:r>
       <w:r>
         <w:t xml:space="preserve"> </w:t>
@@ -392,19 +392,19 @@
         <w:t xml:space="preserve"> </w:t>
       </w:r>
       <w:r>
-        <w:t xml:space="preserve">These changes not only make scientists more productive, but confer additional benefits.</w:t>
-      </w:r>
-      <w:r>
-        <w:t xml:space="preserve"> </w:t>
-      </w:r>
-      <w:r>
-        <w:t xml:space="preserve">First, using scripting allows the ready reuse of methods by their creator.</w:t>
-      </w:r>
-      <w:r>
-        <w:t xml:space="preserve"> </w:t>
-      </w:r>
-      <w:r>
-        <w:t xml:space="preserve">For example, scientists commonly conduct the same or similar analyses on a regular basis</w:t>
+        <w:t xml:space="preserve">These changes not only make scientists more productive but also confer additional benefits.</w:t>
+      </w:r>
+      <w:r>
+        <w:t xml:space="preserve"> </w:t>
+      </w:r>
+      <w:r>
+        <w:t xml:space="preserve">First, scripting allows methods to be reused by their creator.</w:t>
+      </w:r>
+      <w:r>
+        <w:t xml:space="preserve"> </w:t>
+      </w:r>
+      <w:r>
+        <w:t xml:space="preserve">For example, scientists commonly complete the same or similar analyses on a regular basis</w:t>
       </w:r>
       <w:r>
         <w:t xml:space="preserve"> </w:t>
@@ -413,66 +413,60 @@
         <w:t xml:space="preserve">(such as U.S. Fish and Wildlife Service 2023a)</w:t>
       </w:r>
       <w:r>
+        <w:t xml:space="preserve">, and scripting allows methods to be easily adapted and often quickly rerun with minimal formatting.</w:t>
+      </w:r>
+      <w:r>
+        <w:t xml:space="preserve"> </w:t>
+      </w:r>
+      <w:r>
+        <w:t xml:space="preserve">Second, sharing the scripts allows others to reuse methods and recreate results when data are shared.</w:t>
+      </w:r>
+      <w:r>
+        <w:t xml:space="preserve"> </w:t>
+      </w:r>
+      <w:r>
+        <w:t xml:space="preserve">Third, scripting documents exactly what options were, or were not, selected for an analysis and data cleaning.</w:t>
+      </w:r>
+    </w:p>
+    <w:p>
+      <w:pPr>
+        <w:pStyle w:val="BodyText"/>
+      </w:pPr>
+      <w:r>
+        <w:t xml:space="preserve">The broader scientific community increasingly has begun to see the importance of reproducible results because the perception of a</w:t>
+      </w:r>
+      <w:r>
+        <w:t xml:space="preserve"> </w:t>
+      </w:r>
+      <w:r>
+        <w:t xml:space="preserve">“</w:t>
+      </w:r>
+      <w:r>
+        <w:t xml:space="preserve">reproducibility crisis</w:t>
+      </w:r>
+      <w:r>
+        <w:t xml:space="preserve">”</w:t>
+      </w:r>
+      <w:r>
+        <w:t xml:space="preserve"> </w:t>
+      </w:r>
+      <w:r>
+        <w:t xml:space="preserve">exists among most of the scientists surveyed across scientific fields</w:t>
+      </w:r>
+      <w:r>
+        <w:t xml:space="preserve"> </w:t>
+      </w:r>
+      <w:r>
+        <w:t xml:space="preserve">(Baker 2016; Fanelli 2018)</w:t>
+      </w:r>
+      <w:r>
         <w:t xml:space="preserve">.</w:t>
       </w:r>
       <w:r>
         <w:t xml:space="preserve"> </w:t>
       </w:r>
       <w:r>
-        <w:t xml:space="preserve">Thus, scripting allows methods to be easily adapted and often quickly rerun with minimal formatting.</w:t>
-      </w:r>
-      <w:r>
-        <w:t xml:space="preserve"> </w:t>
-      </w:r>
-      <w:r>
-        <w:t xml:space="preserve">Second, sharing the scripts allows others to reuse methods and also recreate results when data are shared as well.</w:t>
-      </w:r>
-      <w:r>
-        <w:t xml:space="preserve"> </w:t>
-      </w:r>
-      <w:r>
-        <w:t xml:space="preserve">Third, scripting documents exactly what options were, or were not, selected for an analysis and data cleaning.</w:t>
-      </w:r>
-    </w:p>
-    <w:p>
-      <w:pPr>
-        <w:pStyle w:val="BodyText"/>
-      </w:pPr>
-      <w:r>
-        <w:t xml:space="preserve">The broader scientific community increasingly has begun to see the importance of reproducible results because the perception of a</w:t>
-      </w:r>
-      <w:r>
-        <w:t xml:space="preserve"> </w:t>
-      </w:r>
-      <w:r>
-        <w:t xml:space="preserve">“</w:t>
-      </w:r>
-      <w:r>
-        <w:t xml:space="preserve">reproducibility crisis</w:t>
-      </w:r>
-      <w:r>
-        <w:t xml:space="preserve">”</w:t>
-      </w:r>
-      <w:r>
-        <w:t xml:space="preserve"> </w:t>
-      </w:r>
-      <w:r>
-        <w:t xml:space="preserve">exists by the majority of scientists surveyed across scientific fields</w:t>
-      </w:r>
-      <w:r>
-        <w:t xml:space="preserve"> </w:t>
-      </w:r>
-      <w:r>
-        <w:t xml:space="preserve">(Baker 2016; Fanelli 2018)</w:t>
-      </w:r>
-      <w:r>
-        <w:t xml:space="preserve">.</w:t>
-      </w:r>
-      <w:r>
-        <w:t xml:space="preserve"> </w:t>
-      </w:r>
-      <w:r>
-        <w:t xml:space="preserve">This lack of reproducibility also occurs in natural resource fields.</w:t>
+        <w:t xml:space="preserve">This lack of reproducibility also exists in natural resource fields.</w:t>
       </w:r>
       <w:r>
         <w:t xml:space="preserve"> </w:t>
@@ -490,7 +484,7 @@
         <w:t xml:space="preserve"> </w:t>
       </w:r>
       <w:r>
-        <w:t xml:space="preserve">found only 17% of studies randomly selected from the</w:t>
+        <w:t xml:space="preserve">determined only 17% of studies randomly selected from the</w:t>
       </w:r>
       <w:r>
         <w:t xml:space="preserve"> </w:t>
@@ -587,22 +581,7 @@
         <w:t xml:space="preserve"> </w:t>
       </w:r>
       <w:r>
-        <w:t xml:space="preserve">Additionally, Findability, Accessibility, Interoperability, and Reuse (commonly known as the acronym</w:t>
-      </w:r>
-      <w:r>
-        <w:t xml:space="preserve"> </w:t>
-      </w:r>
-      <w:r>
-        <w:t xml:space="preserve">“</w:t>
-      </w:r>
-      <w:r>
-        <w:t xml:space="preserve">FAIR</w:t>
-      </w:r>
-      <w:r>
-        <w:t xml:space="preserve">”</w:t>
-      </w:r>
-      <w:r>
-        <w:t xml:space="preserve">) principles exist to help scientists share and produce reproducible science</w:t>
+        <w:t xml:space="preserve">Additionally, Findability, Accessibility, Interoperability, and Reuse (FAIR) principles exist to help scientists share and produce reproducible science</w:t>
       </w:r>
       <w:r>
         <w:t xml:space="preserve"> </w:t>
@@ -649,7 +628,7 @@
         <w:t xml:space="preserve"> </w:t>
       </w:r>
       <w:r>
-        <w:t xml:space="preserve">found that a plurality of authors in an the journal</w:t>
+        <w:t xml:space="preserve">determined that a plurality of authors in the journal</w:t>
       </w:r>
       <w:r>
         <w:t xml:space="preserve"> </w:t>
@@ -665,13 +644,13 @@
         <w:t xml:space="preserve"> </w:t>
       </w:r>
       <w:r>
-        <w:t xml:space="preserve">use the R computing language. However, we have observed that fewer scientists use similar tools for writing manuscripts even though scripting environments are now enriched with code-based manuscript services, such as Quarto, knitr, and Bookdown, which are primarily Markdown-based (</w:t>
-      </w:r>
-      <w:r>
-        <w:t xml:space="preserve">Baumer and Udwin (2015)</w:t>
-      </w:r>
-      <w:r>
-        <w:t xml:space="preserve">; Figure 1).</w:t>
+        <w:t xml:space="preserve">use the R computing language for analysis in their papers.</w:t>
+      </w:r>
+      <w:r>
+        <w:t xml:space="preserve"> </w:t>
+      </w:r>
+      <w:r>
+        <w:t xml:space="preserve">However, we have observed that fewer scientists use similar tools for writing manuscripts even though scripting environments are now enriched with code-based manuscript services, such as Quarto, knitr, and Bookdown, which are primarily Markdown-based programs (Baumer and Udwin 2015; Figure 1).</w:t>
       </w:r>
       <w:r>
         <w:t xml:space="preserve"> </w:t>
@@ -692,7 +671,7 @@
         <w:t xml:space="preserve"> </w:t>
       </w:r>
       <w:r>
-        <w:t xml:space="preserve">Furthermore, these writing tools can be especially powerful when embedded with code and/or data, which allows authors to create reproducible manuscripts that directly populate in-text tables and figures.</w:t>
+        <w:t xml:space="preserve">Furthermore, these writing tools can be especially powerful when embedded with the code and data used in the document, which allows authors to create reproducible manuscripts that directly populate in-text tables and figures.</w:t>
       </w:r>
     </w:p>
     <w:p>
@@ -700,7 +679,7 @@
         <w:pStyle w:val="BodyText"/>
       </w:pPr>
       <w:r>
-        <w:t xml:space="preserve">On a more personal note, we have observed interest in Markdown-based writing documents from our colleagues and collaborators who are natural resource managers or scientists supporting these managers, both in North America and globally.</w:t>
+        <w:t xml:space="preserve">On a more personal note, we have observed interest in Markdown-based writing documents from our colleagues and collaborators who are natural resource managers or scientists supporting these managers, in North America and globally.</w:t>
       </w:r>
       <w:r>
         <w:t xml:space="preserve"> </w:t>
@@ -712,7 +691,7 @@
         <w:t xml:space="preserve"> </w:t>
       </w:r>
       <w:r>
-        <w:t xml:space="preserve">Additionally, this group includes members from the U.S. Fish and Wildlife and other agencies in the U.S. Department of the Interior.</w:t>
+        <w:t xml:space="preserve">Additionally, this group includes members from the U.S. Fish and Wildlife Service and other agencies in the U.S. Department of the Interior.</w:t>
       </w:r>
       <w:r>
         <w:t xml:space="preserve"> </w:t>
@@ -727,33 +706,332 @@
         <w:t xml:space="preserve">“</w:t>
       </w:r>
       <w:r>
-        <w:t xml:space="preserve">Great Lakes R Working Group</w:t>
+        <w:t xml:space="preserve">Great Lakes R Working Group.</w:t>
       </w:r>
       <w:r>
         <w:t xml:space="preserve">”</w:t>
       </w:r>
+    </w:p>
+    <w:p>
+      <w:pPr>
+        <w:pStyle w:val="BodyText"/>
+      </w:pPr>
+      <w:r>
+        <w:t xml:space="preserve">For readers who are unfamiliar with Markdown-based writings tools, we provide a brief history here.</w:t>
+      </w:r>
+      <w:r>
+        <w:t xml:space="preserve"> </w:t>
+      </w:r>
+      <w:r>
+        <w:t xml:space="preserve">Stanford University computer scientist Donald Knuth had trouble typesetting his mathematical equations in the late 1970s and early 1980s and this led him to create the TeX language</w:t>
+      </w:r>
+      <w:r>
+        <w:t xml:space="preserve"> </w:t>
+      </w:r>
+      <w:r>
+        <w:t xml:space="preserve">(Knuth 1984)</w:t>
+      </w:r>
       <w:r>
         <w:t xml:space="preserve">.</w:t>
       </w:r>
+      <w:r>
+        <w:t xml:space="preserve"> </w:t>
+      </w:r>
+      <w:r>
+        <w:t xml:space="preserve">Building upon TeX, Leslie Lamport create LaTeX as a set of macros to make TeX easier to use</w:t>
+      </w:r>
+      <w:r>
+        <w:t xml:space="preserve"> </w:t>
+      </w:r>
+      <w:r>
+        <w:t xml:space="preserve">(Lamport 1985)</w:t>
+      </w:r>
+      <w:r>
+        <w:t xml:space="preserve">.</w:t>
+      </w:r>
+      <w:r>
+        <w:t xml:space="preserve"> </w:t>
+      </w:r>
+      <w:r>
+        <w:t xml:space="preserve">Statisticians who used LaTeX sought to easily embed statistical code, results, and figures with LaTeX documents.</w:t>
+      </w:r>
+      <w:r>
+        <w:t xml:space="preserve"> </w:t>
+      </w:r>
+      <w:r>
+        <w:t xml:space="preserve">Thus, to meet this need, the program Sweave was created to</w:t>
+      </w:r>
+      <w:r>
+        <w:t xml:space="preserve"> </w:t>
+      </w:r>
+      <w:r>
+        <w:t xml:space="preserve">“</w:t>
+      </w:r>
+      <w:r>
+        <w:t xml:space="preserve">weave</w:t>
+      </w:r>
+      <w:r>
+        <w:t xml:space="preserve">”</w:t>
+      </w:r>
+      <w:r>
+        <w:t xml:space="preserve"> </w:t>
+      </w:r>
+      <w:r>
+        <w:t xml:space="preserve">S with LaTeX (at the time, many statisticians used the S language, which inspired the R language; Leisch 2002).</w:t>
+      </w:r>
+      <w:r>
+        <w:t xml:space="preserve"> </w:t>
+      </w:r>
+      <w:r>
+        <w:t xml:space="preserve">Although brilliant in theory, we have observed that TeX, LaTeX, and Sweave all can be complicated to use, and Sweave can be especially cumbersome because it requires the source file to be compiled multiple times for a single output.</w:t>
+      </w:r>
+      <w:r>
+        <w:t xml:space="preserve"> </w:t>
+      </w:r>
+      <w:r>
+        <w:t xml:space="preserve">TeX, LaTeX, and Sweave also may be difficult for natural resource scientists to learn, because they require new software and languages outside of the more common R or Python environments.</w:t>
+      </w:r>
+      <w:r>
+        <w:t xml:space="preserve"> </w:t>
+      </w:r>
+      <w:r>
+        <w:t xml:space="preserve">Furthermore, during this time, Markdown usage became ubiquitous through its integration with version control tools such as Git and common Microsoft Office tools such as Teams and Word, which include many common Markdown shortcuts for formatting text (for example, typing</w:t>
+      </w:r>
+      <w:r>
+        <w:t xml:space="preserve"> </w:t>
+      </w:r>
+      <w:r>
+        <w:rPr>
+          <w:rStyle w:val="VerbatimChar"/>
+        </w:rPr>
+        <w:t xml:space="preserve">*</w:t>
+      </w:r>
+      <w:r>
+        <w:t xml:space="preserve"> </w:t>
+      </w:r>
+      <w:r>
+        <w:t xml:space="preserve">then</w:t>
+      </w:r>
+      <w:r>
+        <w:t xml:space="preserve"> </w:t>
+      </w:r>
+      <w:r>
+        <w:rPr>
+          <w:rStyle w:val="VerbatimChar"/>
+        </w:rPr>
+        <w:t xml:space="preserve">space</w:t>
+      </w:r>
+      <w:r>
+        <w:t xml:space="preserve"> </w:t>
+      </w:r>
+      <w:r>
+        <w:t xml:space="preserve">on a new line in either program will start a bulleted list, which is from the Markdown language).</w:t>
+      </w:r>
+      <w:r>
+        <w:t xml:space="preserve"> </w:t>
+      </w:r>
+      <w:r>
+        <w:t xml:space="preserve">Others noted these difficulties as well; thus Yihui Xie and others created a Markdown-based program for use with R, known as R Markdown</w:t>
+      </w:r>
+      <w:r>
+        <w:t xml:space="preserve"> </w:t>
+      </w:r>
+      <w:r>
+        <w:t xml:space="preserve">(Xie et al. 2018)</w:t>
+      </w:r>
+      <w:r>
+        <w:t xml:space="preserve">, that overcomes many of these limitations.</w:t>
+      </w:r>
+      <w:r>
+        <w:t xml:space="preserve"> </w:t>
+      </w:r>
+      <w:r>
+        <w:t xml:space="preserve">R Markdown works by using the</w:t>
+      </w:r>
+      <w:r>
+        <w:t xml:space="preserve"> </w:t>
+      </w:r>
+      <w:r>
+        <w:rPr>
+          <w:rStyle w:val="VerbatimChar"/>
+        </w:rPr>
+        <w:t xml:space="preserve">knitr</w:t>
+      </w:r>
+      <w:r>
+        <w:t xml:space="preserve"> </w:t>
+      </w:r>
+      <w:r>
+        <w:t xml:space="preserve">package to</w:t>
+      </w:r>
+      <w:r>
+        <w:t xml:space="preserve"> </w:t>
+      </w:r>
+      <w:r>
+        <w:t xml:space="preserve">“</w:t>
+      </w:r>
+      <w:r>
+        <w:t xml:space="preserve">knit</w:t>
+      </w:r>
+      <w:r>
+        <w:t xml:space="preserve">”</w:t>
+      </w:r>
+      <w:r>
+        <w:t xml:space="preserve"> </w:t>
+      </w:r>
+      <w:r>
+        <w:t xml:space="preserve">(or compile) the R Markdown into an output such as a Hyptertext Markup Language files, ending with</w:t>
+      </w:r>
+      <w:r>
+        <w:t xml:space="preserve"> </w:t>
+      </w:r>
+      <w:r>
+        <w:rPr>
+          <w:rStyle w:val="VerbatimChar"/>
+        </w:rPr>
+        <w:t xml:space="preserve">.html</w:t>
+      </w:r>
+      <w:r>
+        <w:t xml:space="preserve">; Microsoft Word Document, ending with</w:t>
+      </w:r>
+      <w:r>
+        <w:t xml:space="preserve"> </w:t>
+      </w:r>
+      <w:r>
+        <w:rPr>
+          <w:rStyle w:val="VerbatimChar"/>
+        </w:rPr>
+        <w:t xml:space="preserve">.docx</w:t>
+      </w:r>
+      <w:r>
+        <w:t xml:space="preserve">; or Portable Document Format, ending with</w:t>
+      </w:r>
+      <w:r>
+        <w:t xml:space="preserve"> </w:t>
+      </w:r>
+      <w:r>
+        <w:rPr>
+          <w:rStyle w:val="VerbatimChar"/>
+        </w:rPr>
+        <w:t xml:space="preserve">.pdf</w:t>
+      </w:r>
+      <w:r>
+        <w:t xml:space="preserve"> </w:t>
+      </w:r>
+      <w:r>
+        <w:t xml:space="preserve">(Xie 2014)</w:t>
+      </w:r>
+      <w:r>
+        <w:t xml:space="preserve">.</w:t>
+      </w:r>
+      <w:r>
+        <w:t xml:space="preserve"> </w:t>
+      </w:r>
+      <w:r>
+        <w:t xml:space="preserve">Another Markdown offshoot is the ROxygen2 language, which allows users in the R environment to directly convert R script files (ending with</w:t>
+      </w:r>
+      <w:r>
+        <w:t xml:space="preserve"> </w:t>
+      </w:r>
+      <w:r>
+        <w:rPr>
+          <w:rStyle w:val="VerbatimChar"/>
+        </w:rPr>
+        <w:t xml:space="preserve">.R</w:t>
+      </w:r>
+      <w:r>
+        <w:t xml:space="preserve"> </w:t>
+      </w:r>
+      <w:r>
+        <w:t xml:space="preserve">rather than R Markdown files ending with</w:t>
+      </w:r>
+      <w:r>
+        <w:t xml:space="preserve"> </w:t>
+      </w:r>
+      <w:r>
+        <w:rPr>
+          <w:rStyle w:val="VerbatimChar"/>
+        </w:rPr>
+        <w:t xml:space="preserve">.Rmd</w:t>
+      </w:r>
+      <w:r>
+        <w:t xml:space="preserve">) into R Markdown, which is then</w:t>
+      </w:r>
+      <w:r>
+        <w:t xml:space="preserve"> </w:t>
+      </w:r>
+      <w:r>
+        <w:t xml:space="preserve">“</w:t>
+      </w:r>
+      <w:r>
+        <w:t xml:space="preserve">knit</w:t>
+      </w:r>
+      <w:r>
+        <w:t xml:space="preserve">”</w:t>
+      </w:r>
+      <w:r>
+        <w:t xml:space="preserve"> </w:t>
+      </w:r>
+      <w:r>
+        <w:t xml:space="preserve">to output formats mentioned in the the previous sentence</w:t>
+      </w:r>
+      <w:r>
+        <w:t xml:space="preserve"> </w:t>
+      </w:r>
+      <w:r>
+        <w:t xml:space="preserve">(Wickham et al. 2022)</w:t>
+      </w:r>
+      <w:r>
+        <w:t xml:space="preserve">.</w:t>
+      </w:r>
+      <w:r>
+        <w:t xml:space="preserve"> </w:t>
+      </w:r>
+      <w:r>
+        <w:t xml:space="preserve">The broader R community received R Markdown well</w:t>
+      </w:r>
+      <w:r>
+        <w:t xml:space="preserve"> </w:t>
+      </w:r>
+      <w:r>
+        <w:t xml:space="preserve">(such as reviews by Baumer and Udwin 2015)</w:t>
+      </w:r>
+      <w:r>
+        <w:t xml:space="preserve">, but this language also has some limitations.</w:t>
+      </w:r>
+      <w:r>
+        <w:t xml:space="preserve"> </w:t>
+      </w:r>
+      <w:r>
+        <w:t xml:space="preserve">Most notably, the language requires R and has some minor quirks.</w:t>
+      </w:r>
+      <w:r>
+        <w:t xml:space="preserve"> </w:t>
+      </w:r>
+      <w:r>
+        <w:t xml:space="preserve">The popularity and limitations of R Markdown led a group including Yihui Xie to create a more general program, Quarto, that works natively with many languages rather than only R</w:t>
+      </w:r>
+      <w:r>
+        <w:t xml:space="preserve"> </w:t>
+      </w:r>
+      <w:r>
+        <w:t xml:space="preserve">(Allaire et al. 2022)</w:t>
+      </w:r>
+      <w:r>
+        <w:t xml:space="preserve">.</w:t>
+      </w:r>
     </w:p>
     <w:p>
       <w:pPr>
         <w:pStyle w:val="BodyText"/>
       </w:pPr>
       <w:r>
-        <w:t xml:space="preserve">For readers who unfamiliar with Markdown-based writings tools, we provide a brief history here.</w:t>
-      </w:r>
-      <w:r>
-        <w:t xml:space="preserve"> </w:t>
-      </w:r>
-      <w:r>
-        <w:t xml:space="preserve">Stanford University computer scientist Donald Knuth had trouble typesetting his mathematical equations in the late-1970s and early-1980s and this led him to create the TeX language</w:t>
-      </w:r>
-      <w:r>
-        <w:t xml:space="preserve"> </w:t>
-      </w:r>
-      <w:r>
-        <w:t xml:space="preserve">(Knuth 1984)</w:t>
+        <w:t xml:space="preserve">The remaining purpose of our paper is to present our Quarto template for this journal</w:t>
+      </w:r>
+      <w:r>
+        <w:t xml:space="preserve"> </w:t>
+      </w:r>
+      <w:r>
+        <w:t xml:space="preserve">(Erickson et al. 2023)</w:t>
       </w:r>
       <w:r>
         <w:t xml:space="preserve">.</w:t>
@@ -762,28 +1040,61 @@
         <w:t xml:space="preserve"> </w:t>
       </w:r>
       <w:r>
-        <w:t xml:space="preserve">Building upon TeX, Leslie Lamport create LaTeX as a set of macros to make TeX easier to use</w:t>
-      </w:r>
-      <w:r>
-        <w:t xml:space="preserve"> </w:t>
-      </w:r>
-      <w:r>
-        <w:t xml:space="preserve">(Lamport 1985)</w:t>
-      </w:r>
-      <w:r>
-        <w:t xml:space="preserve">.</w:t>
-      </w:r>
-      <w:r>
-        <w:t xml:space="preserve"> </w:t>
-      </w:r>
-      <w:r>
-        <w:t xml:space="preserve">Statisticians who used LaTeX sought to easily embed statistical code, results, and figures with LaTeX documents.</w:t>
-      </w:r>
-      <w:r>
-        <w:t xml:space="preserve"> </w:t>
-      </w:r>
-      <w:r>
-        <w:t xml:space="preserve">Thus, to meet this need the program Sweave was created to</w:t>
+        <w:t xml:space="preserve">We demonstrate some useful features including how to include figures, tables, and the</w:t>
+      </w:r>
+      <w:r>
+        <w:t xml:space="preserve"> </w:t>
+      </w:r>
+      <w:r>
+        <w:rPr>
+          <w:rStyle w:val="VerbatimChar"/>
+        </w:rPr>
+        <w:t xml:space="preserve">quarto-utils</w:t>
+      </w:r>
+      <w:r>
+        <w:t xml:space="preserve"> </w:t>
+      </w:r>
+      <w:r>
+        <w:t xml:space="preserve">package for automatic bibliography generation.</w:t>
+      </w:r>
+      <w:r>
+        <w:t xml:space="preserve"> </w:t>
+      </w:r>
+      <w:r>
+        <w:t xml:space="preserve">We also discuss how these tools may be applied to other situations.</w:t>
+      </w:r>
+      <w:r>
+        <w:t xml:space="preserve"> </w:t>
+      </w:r>
+      <w:r>
+        <w:t xml:space="preserve">Although our examples tend to focus on R, Quarto works with many languages including LaTeX (for example, to typeset equations and format outputs), Python, and Julia (Figure 1).</w:t>
+      </w:r>
+    </w:p>
+    <w:bookmarkEnd w:id="21"/>
+    <w:bookmarkStart w:id="27" w:name="methods"/>
+    <w:p>
+      <w:pPr>
+        <w:pStyle w:val="Heading1"/>
+      </w:pPr>
+      <w:r>
+        <w:t xml:space="preserve">Methods</w:t>
+      </w:r>
+    </w:p>
+    <w:bookmarkStart w:id="22" w:name="quarto-workflow"/>
+    <w:p>
+      <w:pPr>
+        <w:pStyle w:val="Heading2"/>
+      </w:pPr>
+      <w:r>
+        <w:t xml:space="preserve">Quarto workflow</w:t>
+      </w:r>
+    </w:p>
+    <w:p>
+      <w:pPr>
+        <w:pStyle w:val="FirstParagraph"/>
+      </w:pPr>
+      <w:r>
+        <w:t xml:space="preserve">Most readers of this article likely have used</w:t>
       </w:r>
       <w:r>
         <w:t xml:space="preserve"> </w:t>
@@ -792,7 +1103,7 @@
         <w:t xml:space="preserve">“</w:t>
       </w:r>
       <w:r>
-        <w:t xml:space="preserve">weave</w:t>
+        <w:t xml:space="preserve">what you see is what you get</w:t>
       </w:r>
       <w:r>
         <w:t xml:space="preserve">”</w:t>
@@ -801,306 +1112,91 @@
         <w:t xml:space="preserve"> </w:t>
       </w:r>
       <w:r>
-        <w:t xml:space="preserve">S with LaTeX was created (at the time, many statisticians used the S-language, which is the language upon which R is base)</w:t>
-      </w:r>
-      <w:r>
-        <w:t xml:space="preserve"> </w:t>
-      </w:r>
-      <w:r>
-        <w:t xml:space="preserve">(Leisch 2002)</w:t>
-      </w:r>
-      <w:r>
-        <w:t xml:space="preserve">.</w:t>
-      </w:r>
-      <w:r>
-        <w:t xml:space="preserve"> </w:t>
-      </w:r>
-      <w:r>
-        <w:t xml:space="preserve">While brilliant in theory, we have observed that Tex, LaTeX, and Sweave all can be complicated to use and Sweave can be especially cumbersome to use because it requires the source file to be compiled multiple times for a single output.</w:t>
-      </w:r>
-      <w:r>
-        <w:t xml:space="preserve"> </w:t>
-      </w:r>
-      <w:r>
-        <w:t xml:space="preserve">Tex, LaTeX, and Sweave may also difficult for natural resource scientists to learn, as they require new software and/or languages outside of the more common R or Python environments.</w:t>
-      </w:r>
-      <w:r>
-        <w:t xml:space="preserve"> </w:t>
-      </w:r>
-      <w:r>
-        <w:t xml:space="preserve">Furthermore, during this time, Markdown usage became ubiquitous through its integration with programs version control tools such as Git and common office tools such as Microsoft Teams and Word that both include many common Markdown shortcuts for formatting text (for example, typing</w:t>
-      </w:r>
-      <w:r>
-        <w:t xml:space="preserve"> </w:t>
+        <w:t xml:space="preserve">(WYSIWYG) point-and-click word processing programs such as Microsoft Word.</w:t>
+      </w:r>
+      <w:r>
+        <w:t xml:space="preserve"> </w:t>
+      </w:r>
+      <w:r>
+        <w:t xml:space="preserve">Creating a Quarto document differs from creating a Word document because the author writes the words and code chunks in Markdown syntax that then must be rendered or compiled to create the output file.</w:t>
+      </w:r>
+      <w:r>
+        <w:t xml:space="preserve"> </w:t>
+      </w:r>
+      <w:r>
+        <w:t xml:space="preserve">By operating in a text-based file, the author has less control over how things look, which can shift focus to content, and flip the WYSIWYG paradigm to be</w:t>
+      </w:r>
+      <w:r>
+        <w:t xml:space="preserve"> </w:t>
+      </w:r>
+      <w:r>
+        <w:t xml:space="preserve">“</w:t>
+      </w:r>
+      <w:r>
+        <w:t xml:space="preserve">what you see is what you mean</w:t>
+      </w:r>
+      <w:r>
+        <w:t xml:space="preserve">”</w:t>
+      </w:r>
+      <w:r>
+        <w:t xml:space="preserve"> </w:t>
+      </w:r>
+      <w:r>
+        <w:t xml:space="preserve">(WYSIWYM).</w:t>
+      </w:r>
+      <w:r>
+        <w:t xml:space="preserve"> </w:t>
+      </w:r>
+      <w:r>
+        <w:t xml:space="preserve">Output files include formats such as Portable Document Format (</w:t>
       </w:r>
       <w:r>
         <w:rPr>
           <w:rStyle w:val="VerbatimChar"/>
         </w:rPr>
-        <w:t xml:space="preserve">*</w:t>
-      </w:r>
-      <w:r>
-        <w:t xml:space="preserve"> </w:t>
-      </w:r>
-      <w:r>
-        <w:t xml:space="preserve">then space on an new line in either program will start a bulleted list, which is from the Markdown language).</w:t>
-      </w:r>
-      <w:r>
-        <w:t xml:space="preserve"> </w:t>
-      </w:r>
-      <w:r>
-        <w:t xml:space="preserve">Others noted these difficulties as well and thus Yihui Xie and others created a Markdown-based program</w:t>
-      </w:r>
-      <w:r>
-        <w:t xml:space="preserve"> </w:t>
+        <w:t xml:space="preserve">pdf</w:t>
+      </w:r>
+      <w:r>
+        <w:t xml:space="preserve"> </w:t>
+      </w:r>
+      <w:r>
+        <w:t xml:space="preserve">file endings; following International Organization for Standardization 32000), Microsoft Word Open Extensible Markup Language Document (</w:t>
       </w:r>
       <w:r>
         <w:rPr>
           <w:rStyle w:val="VerbatimChar"/>
         </w:rPr>
-        <w:t xml:space="preserve">knitr</w:t>
-      </w:r>
-      <w:r>
-        <w:t xml:space="preserve"> </w:t>
-      </w:r>
-      <w:r>
-        <w:t xml:space="preserve">for use with R, RMarkdown</w:t>
-      </w:r>
-      <w:r>
-        <w:t xml:space="preserve"> </w:t>
-      </w:r>
-      <w:r>
-        <w:t xml:space="preserve">(Xie et al. 2018)</w:t>
-      </w:r>
-      <w:r>
-        <w:t xml:space="preserve">, that overcomes many of these limitations.</w:t>
-      </w:r>
-      <w:r>
-        <w:t xml:space="preserve"> </w:t>
-      </w:r>
-      <w:r>
-        <w:t xml:space="preserve">Another offshoot is the ROxygen2 language, which allows users in the R environment to directly convert R scripts (rather than .Rmd) into RMarkdown, which is then</w:t>
-      </w:r>
-      <w:r>
-        <w:t xml:space="preserve"> </w:t>
-      </w:r>
-      <w:r>
-        <w:t xml:space="preserve">“</w:t>
-      </w:r>
-      <w:r>
-        <w:t xml:space="preserve">knit</w:t>
-      </w:r>
-      <w:r>
-        <w:t xml:space="preserve">”</w:t>
-      </w:r>
-      <w:r>
-        <w:t xml:space="preserve"> </w:t>
-      </w:r>
-      <w:r>
-        <w:t xml:space="preserve">to output formats such as html or Word.</w:t>
-      </w:r>
-      <w:r>
-        <w:t xml:space="preserve"> </w:t>
-      </w:r>
-      <w:r>
-        <w:t xml:space="preserve">The broader R community received RMarkdown well</w:t>
-      </w:r>
-      <w:r>
-        <w:t xml:space="preserve"> </w:t>
-      </w:r>
-      <w:r>
-        <w:t xml:space="preserve">(such as reviews by Baumer and Udwin 2015)</w:t>
-      </w:r>
-      <w:r>
-        <w:t xml:space="preserve">, but this language also has some limitations.</w:t>
-      </w:r>
-      <w:r>
-        <w:t xml:space="preserve"> </w:t>
-      </w:r>
-      <w:r>
-        <w:t xml:space="preserve">Most notably, the language requires R and has some minor quirks.</w:t>
-      </w:r>
-      <w:r>
-        <w:t xml:space="preserve"> </w:t>
-      </w:r>
-      <w:r>
-        <w:t xml:space="preserve">Both the popularity and limitations of RMarkdown led Yihui Xie and others to create a more general program that works natively with many languages rather than only R, Quarto</w:t>
-      </w:r>
-      <w:r>
-        <w:t xml:space="preserve"> </w:t>
-      </w:r>
-      <w:r>
-        <w:t xml:space="preserve">(Allaire et al. 2022)</w:t>
-      </w:r>
-      <w:r>
-        <w:t xml:space="preserve">.</w:t>
-      </w:r>
-    </w:p>
-    <w:p>
-      <w:pPr>
-        <w:pStyle w:val="BodyText"/>
-      </w:pPr>
-      <w:r>
-        <w:t xml:space="preserve">The remaining purpose of our paper is to present our Quarto template for this journal</w:t>
-      </w:r>
-      <w:r>
-        <w:t xml:space="preserve"> </w:t>
-      </w:r>
-      <w:r>
-        <w:t xml:space="preserve">(Erickson et al. 2023)</w:t>
-      </w:r>
-      <w:r>
-        <w:t xml:space="preserve">.</w:t>
-      </w:r>
-      <w:r>
-        <w:t xml:space="preserve"> </w:t>
-      </w:r>
-      <w:r>
-        <w:t xml:space="preserve">We will now demonstrate some useful features including how to include figures, tables, and the</w:t>
-      </w:r>
-      <w:r>
-        <w:t xml:space="preserve"> </w:t>
+        <w:t xml:space="preserve">docx</w:t>
+      </w:r>
+      <w:r>
+        <w:t xml:space="preserve"> </w:t>
+      </w:r>
+      <w:r>
+        <w:t xml:space="preserve">file ending; following International Organization for Standardization 29500), Hypertext Markup Language (</w:t>
       </w:r>
       <w:r>
         <w:rPr>
           <w:rStyle w:val="VerbatimChar"/>
         </w:rPr>
-        <w:t xml:space="preserve">quarto-utils</w:t>
-      </w:r>
-      <w:r>
-        <w:t xml:space="preserve"> </w:t>
-      </w:r>
-      <w:r>
-        <w:t xml:space="preserve">package for automatic bibliography generation.</w:t>
-      </w:r>
-      <w:r>
-        <w:t xml:space="preserve"> </w:t>
-      </w:r>
-      <w:r>
-        <w:t xml:space="preserve">We also discuss how these tools may be applied to other situations.</w:t>
-      </w:r>
-      <w:r>
-        <w:t xml:space="preserve"> </w:t>
-      </w:r>
-      <w:r>
-        <w:t xml:space="preserve">Although our examples tend focus on R, Quarto works with many languages including LaTeX (for example, to typeset equations and format outputs), Python, and Julia (Figure 1).</w:t>
-      </w:r>
-    </w:p>
-    <w:bookmarkEnd w:id="21"/>
-    <w:bookmarkStart w:id="25" w:name="methods"/>
-    <w:p>
-      <w:pPr>
-        <w:pStyle w:val="Heading1"/>
-      </w:pPr>
-      <w:r>
-        <w:t xml:space="preserve">Methods</w:t>
-      </w:r>
-    </w:p>
-    <w:bookmarkStart w:id="22" w:name="quarto-workflow"/>
-    <w:p>
-      <w:pPr>
-        <w:pStyle w:val="Heading2"/>
-      </w:pPr>
-      <w:r>
-        <w:t xml:space="preserve">Quarto workflow</w:t>
-      </w:r>
-    </w:p>
-    <w:p>
-      <w:pPr>
-        <w:pStyle w:val="FirstParagraph"/>
-      </w:pPr>
-      <w:r>
-        <w:t xml:space="preserve">Most readers of this article likely have used</w:t>
-      </w:r>
-      <w:r>
-        <w:t xml:space="preserve"> </w:t>
-      </w:r>
-      <w:r>
-        <w:t xml:space="preserve">“</w:t>
-      </w:r>
-      <w:r>
-        <w:t xml:space="preserve">what you see is what you get</w:t>
-      </w:r>
-      <w:r>
-        <w:t xml:space="preserve">”</w:t>
-      </w:r>
-      <w:r>
-        <w:t xml:space="preserve"> </w:t>
-      </w:r>
-      <w:r>
-        <w:t xml:space="preserve">(WYSIWYG) point-and-click word processing programs such as Microsoft Word.</w:t>
-      </w:r>
-      <w:r>
-        <w:t xml:space="preserve"> </w:t>
-      </w:r>
-      <w:r>
-        <w:t xml:space="preserve">Creating a Quarto document differs from creating a Word document because the author writes in Markdown syntax the words and code chunks that then must be rendered or complied to create the output file.</w:t>
-      </w:r>
-      <w:r>
-        <w:t xml:space="preserve"> </w:t>
-      </w:r>
-      <w:r>
-        <w:t xml:space="preserve">By operating in a text-based file, the author has less control over how things look which can shift focus to content, flipping the WYSIWYG paradigm to be</w:t>
-      </w:r>
-      <w:r>
-        <w:t xml:space="preserve"> </w:t>
-      </w:r>
-      <w:r>
-        <w:t xml:space="preserve">“</w:t>
-      </w:r>
-      <w:r>
-        <w:t xml:space="preserve">what you see is what you mean</w:t>
-      </w:r>
-      <w:r>
-        <w:t xml:space="preserve">”</w:t>
-      </w:r>
-      <w:r>
-        <w:t xml:space="preserve"> </w:t>
-      </w:r>
-      <w:r>
-        <w:t xml:space="preserve">(WYSIWYM).</w:t>
-      </w:r>
-      <w:r>
-        <w:t xml:space="preserve"> </w:t>
-      </w:r>
-      <w:r>
-        <w:t xml:space="preserve">Output files include formats such as Portable Document Format (</w:t>
+        <w:t xml:space="preserve">html</w:t>
+      </w:r>
+      <w:r>
+        <w:t xml:space="preserve"> </w:t>
+      </w:r>
+      <w:r>
+        <w:t xml:space="preserve">file ending; following International Organization for Standardization 8859-1), or Microsoft PowerPoint Open Extensible Markup Language presentations (</w:t>
       </w:r>
       <w:r>
         <w:rPr>
           <w:rStyle w:val="VerbatimChar"/>
         </w:rPr>
-        <w:t xml:space="preserve">pdf</w:t>
-      </w:r>
-      <w:r>
-        <w:t xml:space="preserve"> </w:t>
-      </w:r>
-      <w:r>
-        <w:t xml:space="preserve">file endings; following ISO-32000), Microsoft Word Open XML Document (</w:t>
-      </w:r>
-      <w:r>
-        <w:rPr>
-          <w:rStyle w:val="VerbatimChar"/>
-        </w:rPr>
-        <w:t xml:space="preserve">docx</w:t>
-      </w:r>
-      <w:r>
-        <w:t xml:space="preserve"> </w:t>
-      </w:r>
-      <w:r>
-        <w:t xml:space="preserve">file ending; following ISO-29500), HyperText Markup Language (</w:t>
-      </w:r>
-      <w:r>
-        <w:rPr>
-          <w:rStyle w:val="VerbatimChar"/>
-        </w:rPr>
-        <w:t xml:space="preserve">html</w:t>
-      </w:r>
-      <w:r>
-        <w:t xml:space="preserve"> </w:t>
-      </w:r>
-      <w:r>
-        <w:t xml:space="preserve">file ending; following ISO-8859-1), or Microsoft PowerPoint.</w:t>
+        <w:t xml:space="preserve">pptx</w:t>
+      </w:r>
+      <w:r>
+        <w:t xml:space="preserve"> </w:t>
+      </w:r>
+      <w:r>
+        <w:t xml:space="preserve">file ending; following International Organization for Standardization 29500:2008-2016).</w:t>
       </w:r>
       <w:r>
         <w:t xml:space="preserve"> </w:t>
@@ -1152,7 +1248,7 @@
         <w:t xml:space="preserve"> </w:t>
       </w:r>
       <w:r>
-        <w:t xml:space="preserve">As a note to the read, we include the acronyms WYSIWYG and WYSIWYM because you may find these when looking for and through online documentation even though we do not use them in this article outside of this paragraph.</w:t>
+        <w:t xml:space="preserve">As a note to the reader, we include the acronyms WYSIWYG and WYSIWYM because you may find these when looking for and through online documentation even though we do not use them in this article outside of this paragraph.</w:t>
       </w:r>
     </w:p>
     <w:p>
@@ -1160,7 +1256,7 @@
         <w:pStyle w:val="BodyText"/>
       </w:pPr>
       <w:r>
-        <w:t xml:space="preserve">When writing a Quarto document, the first step is to create a quarto file that ends with</w:t>
+        <w:t xml:space="preserve">When writing a Quarto document, the first step is to create a Quarto file that ends with</w:t>
       </w:r>
       <w:r>
         <w:t xml:space="preserve"> </w:t>
@@ -1181,19 +1277,7 @@
         <w:t xml:space="preserve"> </w:t>
       </w:r>
       <w:r>
-        <w:t xml:space="preserve">Common editors that work with Quarto files include RStudio v2023.06 or newer</w:t>
-      </w:r>
-      <w:r>
-        <w:t xml:space="preserve"> </w:t>
-      </w:r>
-      <w:r>
-        <w:t xml:space="preserve">(Posit team 2023)</w:t>
-      </w:r>
-      <w:r>
-        <w:t xml:space="preserve"> </w:t>
-      </w:r>
-      <w:r>
-        <w:t xml:space="preserve">and VS Code</w:t>
+        <w:t xml:space="preserve">Common editors that work with Quarto files include Posit RStudio (v2023.06 or newer; Posit Team 2023) and Microsoft Visual Studio Code</w:t>
       </w:r>
       <w:r>
         <w:t xml:space="preserve"> </w:t>
@@ -1208,13 +1292,13 @@
         <w:t xml:space="preserve"> </w:t>
       </w:r>
       <w:r>
-        <w:t xml:space="preserve">RStudio also offers the benefits of including templates for journals articles, presentations, and other types of documents.</w:t>
-      </w:r>
-      <w:r>
-        <w:t xml:space="preserve"> </w:t>
-      </w:r>
-      <w:r>
-        <w:t xml:space="preserve">Additionally, Quarto contains tools for generating empty templates outside of RStudio using command line tools</w:t>
+        <w:t xml:space="preserve">RStudio also offers the benefits of including templates for journal articles, presentations, and other types of documents directly within the editor.</w:t>
+      </w:r>
+      <w:r>
+        <w:t xml:space="preserve"> </w:t>
+      </w:r>
+      <w:r>
+        <w:t xml:space="preserve">Additionally, Quarto contains tools for generating empty templates outside of RStudio using command line tools.</w:t>
       </w:r>
       <w:r>
         <w:t xml:space="preserve"> </w:t>
@@ -1226,13 +1310,19 @@
         <w:t xml:space="preserve"> </w:t>
       </w:r>
       <w:r>
+        <w:t xml:space="preserve">For example,</w:t>
+      </w:r>
+      <w:r>
+        <w:t xml:space="preserve"> </w:t>
+      </w:r>
+      <w:r>
         <w:t xml:space="preserve">Erickson et al. (2023)</w:t>
       </w:r>
       <w:r>
         <w:t xml:space="preserve"> </w:t>
       </w:r>
       <w:r>
-        <w:t xml:space="preserve">hosts the Quarto file used to generate this article.</w:t>
+        <w:t xml:space="preserve">host the Quarto file used to generate this article.</w:t>
       </w:r>
     </w:p>
     <w:p>
@@ -1246,7 +1336,7 @@
         <w:t xml:space="preserve"> </w:t>
       </w:r>
       <w:r>
-        <w:t xml:space="preserve">The Quarto file for this article contains the following meta-data:</w:t>
+        <w:t xml:space="preserve">The Quarto file for this article contains the following metadata:</w:t>
       </w:r>
     </w:p>
     <w:p>
@@ -1273,7 +1363,7 @@
         <w:t xml:space="preserve"> </w:t>
       </w:r>
       <w:r>
-        <w:t xml:space="preserve">for the manuscript.</w:t>
+        <w:t xml:space="preserve">listing the article’s title.</w:t>
       </w:r>
     </w:p>
     <w:p>
@@ -1300,7 +1390,7 @@
         <w:t xml:space="preserve"> </w:t>
       </w:r>
       <w:r>
-        <w:t xml:space="preserve">list.</w:t>
+        <w:t xml:space="preserve">listing the article’s author or authors.</w:t>
       </w:r>
     </w:p>
     <w:p>
@@ -1366,7 +1456,7 @@
         <w:t xml:space="preserve">docx</w:t>
       </w:r>
       <w:r>
-        <w:t xml:space="preserve">, an option to set the figure captions location (</w:t>
+        <w:t xml:space="preserve">, an option to set the figure caption locations (</w:t>
       </w:r>
       <w:r>
         <w:rPr>
@@ -1432,7 +1522,7 @@
         <w:t xml:space="preserve"> </w:t>
       </w:r>
       <w:r>
-        <w:t xml:space="preserve">file used for style, for the</w:t>
+        <w:t xml:space="preserve">file listing article’s citation style; for the</w:t>
       </w:r>
       <w:r>
         <w:t xml:space="preserve"> </w:t>
@@ -1445,7 +1535,7 @@
         <w:t xml:space="preserve">Journal of Fish and Wildlife Management</w:t>
       </w:r>
       <w:r>
-        <w:t xml:space="preserve">, this is the Council of Science Editors, author-date format (</w:t>
+        <w:t xml:space="preserve">, this is the Council of Science Editors, author-date format indents (</w:t>
       </w:r>
       <w:r>
         <w:rPr>
@@ -1454,7 +1544,7 @@
         <w:t xml:space="preserve">council-of-science-editors-author-date.csl</w:t>
       </w:r>
       <w:r>
-        <w:t xml:space="preserve">)</w:t>
+        <w:t xml:space="preserve">).</w:t>
       </w:r>
     </w:p>
     <w:p>
@@ -1475,7 +1565,7 @@
         <w:t xml:space="preserve">bibliography: references.bib</w:t>
       </w:r>
       <w:r>
-        <w:t xml:space="preserve">)</w:t>
+        <w:t xml:space="preserve">).</w:t>
       </w:r>
     </w:p>
     <w:p>
@@ -1496,7 +1586,7 @@
         <w:t xml:space="preserve">header-includes:</w:t>
       </w:r>
       <w:r>
-        <w:t xml:space="preserve">) for double-spacing (</w:t>
+        <w:t xml:space="preserve">) for double spacing (</w:t>
       </w:r>
       <w:r>
         <w:rPr>
@@ -1514,7 +1604,7 @@
         <w:t xml:space="preserve">\usepackage{lineno} \linenumbers</w:t>
       </w:r>
       <w:r>
-        <w:t xml:space="preserve">)</w:t>
+        <w:t xml:space="preserve">).</w:t>
       </w:r>
     </w:p>
     <w:p>
@@ -1558,6 +1648,45 @@
     </w:p>
     <w:p>
       <w:pPr>
+        <w:numPr>
+          <w:ilvl w:val="0"/>
+          <w:numId w:val="1001"/>
+        </w:numPr>
+        <w:pStyle w:val="Compact"/>
+      </w:pPr>
+      <w:r>
+        <w:t xml:space="preserve">A list of</w:t>
+      </w:r>
+      <w:r>
+        <w:t xml:space="preserve"> </w:t>
+      </w:r>
+      <w:r>
+        <w:t xml:space="preserve">“</w:t>
+      </w:r>
+      <w:r>
+        <w:t xml:space="preserve">no citation</w:t>
+      </w:r>
+      <w:r>
+        <w:t xml:space="preserve">”</w:t>
+      </w:r>
+      <w:r>
+        <w:t xml:space="preserve"> </w:t>
+      </w:r>
+      <w:r>
+        <w:t xml:space="preserve">references (</w:t>
+      </w:r>
+      <w:r>
+        <w:rPr>
+          <w:rStyle w:val="VerbatimChar"/>
+        </w:rPr>
+        <w:t xml:space="preserve">nocite</w:t>
+      </w:r>
+      <w:r>
+        <w:t xml:space="preserve">) tells the Markdown to include citation items even if the item is not cited in the document. We include this because we had to manual format some inline citations to match the journal’s style.</w:t>
+      </w:r>
+    </w:p>
+    <w:p>
+      <w:pPr>
         <w:pStyle w:val="FirstParagraph"/>
       </w:pPr>
       <w:r>
@@ -1612,7 +1741,7 @@
         <w:t xml:space="preserve">python</w:t>
       </w:r>
       <w:r>
-        <w:t xml:space="preserve">). These can either be displayed or hidden in the final document.</w:t>
+        <w:t xml:space="preserve">). These code chunks can either be displayed or hidden in the final document.</w:t>
       </w:r>
       <w:r>
         <w:t xml:space="preserve"> </w:t>
@@ -1636,7 +1765,7 @@
         <w:t xml:space="preserve"> </w:t>
       </w:r>
       <w:r>
-        <w:t xml:space="preserve">The end result is a Word file that may be submitted to</w:t>
+        <w:t xml:space="preserve">The end result is a Word file that may be submitted to the</w:t>
       </w:r>
       <w:r>
         <w:t xml:space="preserve"> </w:t>
@@ -1656,7 +1785,7 @@
       </w:r>
     </w:p>
     <w:bookmarkEnd w:id="22"/>
-    <w:bookmarkStart w:id="23" w:name="X121895f4d14ba9c3515fed88c28a9e539738129"/>
+    <w:bookmarkStart w:id="25" w:name="X121895f4d14ba9c3515fed88c28a9e539738129"/>
     <w:p>
       <w:pPr>
         <w:pStyle w:val="Heading2"/>
@@ -1676,7 +1805,21 @@
         <w:t xml:space="preserve"> </w:t>
       </w:r>
       <w:r>
-        <w:t xml:space="preserve">The Quarto documentation (available at https://quarto.org/, accessed September 2023) contains tutorials to help people get started.</w:t>
+        <w:t xml:space="preserve">The Quarto documentation (available at</w:t>
+      </w:r>
+      <w:r>
+        <w:t xml:space="preserve"> </w:t>
+      </w:r>
+      <w:hyperlink r:id="rId23">
+        <w:r>
+          <w:rPr>
+            <w:rStyle w:val="Hyperlink"/>
+          </w:rPr>
+          <w:t xml:space="preserve">https://quarto.org/</w:t>
+        </w:r>
+      </w:hyperlink>
+      <w:r>
+        <w:t xml:space="preserve">, accessed September 2023) contains tutorials to help people get started.</w:t>
       </w:r>
       <w:r>
         <w:t xml:space="preserve"> </w:t>
@@ -1694,13 +1837,13 @@
         <w:t xml:space="preserve"> </w:t>
       </w:r>
       <w:r>
-        <w:t xml:space="preserve">used to generate this document contains many examples for those who like to dive in and learn by example.</w:t>
-      </w:r>
-      <w:r>
-        <w:t xml:space="preserve"> </w:t>
-      </w:r>
-      <w:r>
-        <w:t xml:space="preserve">Writing equations requires understanding some of the basics of LaTeX, but much less than writing entire documents in LaTeX.</w:t>
+        <w:t xml:space="preserve">used to generate this document contains many examples for those who like to dive in and learn by doing.</w:t>
+      </w:r>
+      <w:r>
+        <w:t xml:space="preserve"> </w:t>
+      </w:r>
+      <w:r>
+        <w:t xml:space="preserve">Writing equations requires an understanding of some of the basics of LaTeX but much less than writing entire documents in LaTeX.</w:t>
       </w:r>
     </w:p>
     <w:p>
@@ -1720,7 +1863,7 @@
         <w:t xml:space="preserve"> </w:t>
       </w:r>
       <w:r>
-        <w:t xml:space="preserve">that renders the document is limited in outputs compared to HTML or PDF outputs due to technical reasons beyond the scope of this paper.</w:t>
+        <w:t xml:space="preserve">that renders the document is limited in outputs compared to Hypertext Markup Language or Portable Document Format outputs because to technical reasons beyond the scope of this paper.</w:t>
       </w:r>
       <w:r>
         <w:t xml:space="preserve"> </w:t>
@@ -1733,6 +1876,27 @@
       </w:r>
       <w:r>
         <w:t xml:space="preserve">For example, cross-references for figures and tables do not work with this template.</w:t>
+      </w:r>
+      <w:r>
+        <w:t xml:space="preserve"> </w:t>
+      </w:r>
+      <w:r>
+        <w:t xml:space="preserve">Likewise, we had to use</w:t>
+      </w:r>
+      <w:r>
+        <w:t xml:space="preserve"> </w:t>
+      </w:r>
+      <w:r>
+        <w:rPr>
+          <w:rStyle w:val="VerbatimChar"/>
+        </w:rPr>
+        <w:t xml:space="preserve">nocite</w:t>
+      </w:r>
+      <w:r>
+        <w:t xml:space="preserve"> </w:t>
+      </w:r>
+      <w:r>
+        <w:t xml:space="preserve">and manually type in some references due to formatting challenges with the use of a semicolon.</w:t>
       </w:r>
       <w:r>
         <w:t xml:space="preserve"> </w:t>
@@ -1760,7 +1924,7 @@
         <w:t xml:space="preserve"> </w:t>
       </w:r>
       <w:r>
-        <w:t xml:space="preserve">For example, the authors’ name are all listed on one line rather than using multiple entries as one might expect in the metadata section.</w:t>
+        <w:t xml:space="preserve">For example, the authors’ names are all listed on one line rather than using multiple entries as one might expect in the metadata section.</w:t>
       </w:r>
     </w:p>
     <w:p>
@@ -1774,7 +1938,7 @@
         <w:t xml:space="preserve"> </w:t>
       </w:r>
       <w:r>
-        <w:t xml:space="preserve">Code may be included directly within the file, or, R script files called into the Quarto file and</w:t>
+        <w:t xml:space="preserve">Code may be included directly within the file, or R script files may be called into the Quarto file and</w:t>
       </w:r>
       <w:r>
         <w:t xml:space="preserve"> </w:t>
@@ -1807,7 +1971,7 @@
         <w:t xml:space="preserve"> </w:t>
       </w:r>
       <w:r>
-        <w:t xml:space="preserve">function from</w:t>
+        <w:t xml:space="preserve">function from the</w:t>
       </w:r>
       <w:r>
         <w:t xml:space="preserve"> </w:t>
@@ -1837,27 +2001,39 @@
         <w:t xml:space="preserve"> </w:t>
       </w:r>
       <w:r>
-        <w:t xml:space="preserve">For example, a simple regression might be run or data plotted and then the outputs included the file.</w:t>
-      </w:r>
-      <w:r>
-        <w:t xml:space="preserve"> </w:t>
-      </w:r>
-      <w:r>
-        <w:t xml:space="preserve">This ensures that manuscript always has the most recent results and statistics if the input files are changed.</w:t>
-      </w:r>
-      <w:r>
-        <w:t xml:space="preserve"> </w:t>
-      </w:r>
-      <w:r>
-        <w:t xml:space="preserve">Additionally, code outputs can be included and displayed inline with R (and is currently underdevelopment with Python, see https://github.com/quarto-dev/quarto-cli/pull/6190 accessed September 2023).</w:t>
-      </w:r>
-    </w:p>
-    <w:p>
-      <w:pPr>
-        <w:pStyle w:val="BodyText"/>
-      </w:pPr>
-      <w:r>
-        <w:t xml:space="preserve">For example, when describing a study or writing a monitoring report, write</w:t>
+        <w:t xml:space="preserve">For example, a simple regression might be run or data plotted and then the outputs included in the file.</w:t>
+      </w:r>
+      <w:r>
+        <w:t xml:space="preserve"> </w:t>
+      </w:r>
+      <w:r>
+        <w:t xml:space="preserve">Including the code ensures the manuscript always has the most recent results and statistics if the input files are changed.</w:t>
+      </w:r>
+      <w:r>
+        <w:t xml:space="preserve"> </w:t>
+      </w:r>
+      <w:r>
+        <w:t xml:space="preserve">Additionally, code outputs can be included and displayed inline with R (this is currently under development with Python, see</w:t>
+      </w:r>
+      <w:r>
+        <w:t xml:space="preserve"> </w:t>
+      </w:r>
+      <w:hyperlink r:id="rId24">
+        <w:r>
+          <w:rPr>
+            <w:rStyle w:val="Hyperlink"/>
+          </w:rPr>
+          <w:t xml:space="preserve">https://github.com/quarto-dev/quarto-cli/pull/6190</w:t>
+        </w:r>
+      </w:hyperlink>
+      <w:r>
+        <w:t xml:space="preserve">, accessed September 2023).</w:t>
+      </w:r>
+      <w:r>
+        <w:t xml:space="preserve"> </w:t>
+      </w:r>
+      <w:r>
+        <w:t xml:space="preserve">For example, when describing a study or writing a monitoring report, one might write</w:t>
       </w:r>
       <w:r>
         <w:t xml:space="preserve"> </w:t>
@@ -1927,7 +2103,7 @@
         <w:t xml:space="preserve"> </w:t>
       </w:r>
       <w:r>
-        <w:t xml:space="preserve">This change may occur because the authors update their data while writing a manuscript for a journal such as this, or, because the authors update their report on a regularly basis such as an annual monitoring program.</w:t>
+        <w:t xml:space="preserve">This change may occur because the authors updated their data while writing the manuscript, or because the authors update their report on a regularly basis (such asa report an annual monitoring program).</w:t>
       </w:r>
     </w:p>
     <w:p>
@@ -1935,7 +2111,7 @@
         <w:pStyle w:val="BodyText"/>
       </w:pPr>
       <w:r>
-        <w:t xml:space="preserve">As another tip and quirk of using Quarto with Word documents, consider using the</w:t>
+        <w:t xml:space="preserve">Another tip for using Quarto to render Word documents is to use</w:t>
       </w:r>
       <w:r>
         <w:t xml:space="preserve"> </w:t>
@@ -2067,19 +2243,19 @@
         <w:t xml:space="preserve"> </w:t>
       </w:r>
       <w:r>
-        <w:t xml:space="preserve">package may be used to create tables with multiple columns and rows with Table 2.</w:t>
-      </w:r>
-      <w:r>
-        <w:t xml:space="preserve"> </w:t>
-      </w:r>
-      <w:r>
-        <w:t xml:space="preserve">This table has multi-column headers and automatically drops duplicate row names.</w:t>
-      </w:r>
-      <w:r>
-        <w:t xml:space="preserve"> </w:t>
-      </w:r>
-      <w:r>
-        <w:t xml:space="preserve">Both of these aesthetic features are commonly used by scientists when describing data and can be automatically created using using the</w:t>
+        <w:t xml:space="preserve">package may be used to create simple tables in Table 1 and tables with multiple columns and rows in Table 2.</w:t>
+      </w:r>
+      <w:r>
+        <w:t xml:space="preserve"> </w:t>
+      </w:r>
+      <w:r>
+        <w:t xml:space="preserve">This table has multicolumn headers and automatically drops duplicate row names.</w:t>
+      </w:r>
+      <w:r>
+        <w:t xml:space="preserve"> </w:t>
+      </w:r>
+      <w:r>
+        <w:t xml:space="preserve">These two aesthetic features are commonly used by scientists when describing data and can be automatically created using the</w:t>
       </w:r>
       <w:r>
         <w:t xml:space="preserve"> </w:t>
@@ -2100,7 +2276,7 @@
         <w:t xml:space="preserve"> </w:t>
       </w:r>
       <w:r>
-        <w:t xml:space="preserve">These features exist in with</w:t>
+        <w:t xml:space="preserve">These features exist with</w:t>
       </w:r>
       <w:r>
         <w:t xml:space="preserve"> </w:t>
@@ -2112,7 +2288,7 @@
         <w:t xml:space="preserve">kable</w:t>
       </w:r>
       <w:r>
-        <w:t xml:space="preserve">-type tables, but to not render correctly in Word document outputs.</w:t>
+        <w:t xml:space="preserve">-type tables, but do not render correctly in Word document outputs.</w:t>
       </w:r>
     </w:p>
     <w:p>
@@ -2147,7 +2323,7 @@
         <w:t xml:space="preserve"> </w:t>
       </w:r>
       <w:r>
-        <w:t xml:space="preserve">For example, the</w:t>
+        <w:t xml:space="preserve">For example, in the</w:t>
       </w:r>
       <w:r>
         <w:t xml:space="preserve"> </w:t>
@@ -2160,22 +2336,19 @@
         <w:t xml:space="preserve">Journal of Fish and Wildlife Management</w:t>
       </w:r>
       <w:r>
-        <w:t xml:space="preserve"> </w:t>
-      </w:r>
-      <w:r>
-        <w:t xml:space="preserve">has the first paragraph of every section without indentation, but the second and subsequent paragraphs with a tab indent.</w:t>
-      </w:r>
-      <w:r>
-        <w:t xml:space="preserve"> </w:t>
-      </w:r>
-      <w:r>
-        <w:t xml:space="preserve">Changing this required diving into the paragraph template settings in the template Word document.</w:t>
-      </w:r>
-      <w:r>
-        <w:t xml:space="preserve"> </w:t>
-      </w:r>
-      <w:r>
-        <w:t xml:space="preserve">Further modifications can be done to change the template by updating the Style definitions (such as</w:t>
+        <w:t xml:space="preserve">, the first paragraph of every section lacks indentation, but the second and subsequent paragraphs in a section use a tab indent.</w:t>
+      </w:r>
+      <w:r>
+        <w:t xml:space="preserve"> </w:t>
+      </w:r>
+      <w:r>
+        <w:t xml:space="preserve">Changing this formatting requires diving into the paragraph template settings in the template Word document.</w:t>
+      </w:r>
+      <w:r>
+        <w:t xml:space="preserve"> </w:t>
+      </w:r>
+      <w:r>
+        <w:t xml:space="preserve">Further modifications can be made to change the template by updating the Styles definitions (such as</w:t>
       </w:r>
       <w:r>
         <w:t xml:space="preserve"> </w:t>
@@ -2208,10 +2381,13 @@
         <w:t xml:space="preserve">”</w:t>
       </w:r>
       <w:r>
-        <w:t xml:space="preserve">) in the template document. These changes would then be shown on the output Quarto-based Word document after saving the template and rendering the</w:t>
-      </w:r>
-      <w:r>
-        <w:t xml:space="preserve"> </w:t>
+        <w:t xml:space="preserve">) in the template document.</w:t>
+      </w:r>
+      <w:r>
+        <w:t xml:space="preserve"> </w:t>
+      </w:r>
+      <w:r>
+        <w:t xml:space="preserve">These changes would then be shown on the output Quarto-based Word document after the template is saved and the Quarto (</w:t>
       </w:r>
       <w:r>
         <w:rPr>
@@ -2220,11 +2396,11 @@
         <w:t xml:space="preserve">.qmd</w:t>
       </w:r>
       <w:r>
-        <w:t xml:space="preserve">.</w:t>
-      </w:r>
-    </w:p>
-    <w:bookmarkEnd w:id="23"/>
-    <w:bookmarkStart w:id="24" w:name="quarto-utils"/>
+        <w:t xml:space="preserve">) fille is rendered.</w:t>
+      </w:r>
+    </w:p>
+    <w:bookmarkEnd w:id="25"/>
+    <w:bookmarkStart w:id="26" w:name="quarto-utils"/>
     <w:p>
       <w:pPr>
         <w:pStyle w:val="Heading2"/>
@@ -2256,7 +2432,7 @@
         <w:t xml:space="preserve"> </w:t>
       </w:r>
       <w:r>
-        <w:t xml:space="preserve">software is a Python package to assist Quarto authors in handling references.</w:t>
+        <w:t xml:space="preserve">software is a Python package that assists Quarto authors in compiling and formatting references.</w:t>
       </w:r>
       <w:r>
         <w:t xml:space="preserve"> </w:t>
@@ -2295,7 +2471,7 @@
         <w:t xml:space="preserve"> </w:t>
       </w:r>
       <w:r>
-        <w:t xml:space="preserve">document for DOI codes, retrieve a BiBTeX representation of the reference from doi.org, add the BiBTeX string to a bibliography file, and convert the DOI reference in the</w:t>
+        <w:t xml:space="preserve">document for DOI codes, retrieve a BibTeX representation of the reference from doi.org, add the BibTeX string to a bibliography file, and convert the DOI reference in the</w:t>
       </w:r>
       <w:r>
         <w:t xml:space="preserve"> </w:t>
@@ -2358,7 +2534,7 @@
         <w:t xml:space="preserve">[@Prince1999]</w:t>
       </w:r>
       <w:r>
-        <w:t xml:space="preserve">) they would use either</w:t>
+        <w:t xml:space="preserve">), they would use either</w:t>
       </w:r>
       <w:r>
         <w:t xml:space="preserve"> </w:t>
@@ -2445,7 +2621,10 @@
         <w:t xml:space="preserve"> </w:t>
       </w:r>
       <w:r>
-        <w:t xml:space="preserve">The DOI can take the form of just the number (e.g. </w:t>
+        <w:t xml:space="preserve">The DOI can take the form of just the number (such as</w:t>
+      </w:r>
+      <w:r>
+        <w:t xml:space="preserve"> </w:t>
       </w:r>
       <w:r>
         <w:rPr>
@@ -2454,7 +2633,10 @@
         <w:t xml:space="preserve">10.1999/prince.albums</w:t>
       </w:r>
       <w:r>
-        <w:t xml:space="preserve">) or the full URL (e.g. </w:t>
+        <w:t xml:space="preserve">) or the full uniform resource locator (such as</w:t>
+      </w:r>
+      <w:r>
+        <w:t xml:space="preserve"> </w:t>
       </w:r>
       <w:r>
         <w:rPr>
@@ -2484,7 +2666,7 @@
         <w:t xml:space="preserve"> </w:t>
       </w:r>
       <w:r>
-        <w:t xml:space="preserve">will report that it was not able to find a reference for a given string and will lave the</w:t>
+        <w:t xml:space="preserve">will report that it was not able to find a reference for a given string and will leave the</w:t>
       </w:r>
       <w:r>
         <w:t xml:space="preserve"> </w:t>
@@ -2511,7 +2693,7 @@
         <w:t xml:space="preserve"> </w:t>
       </w:r>
       <w:r>
-        <w:t xml:space="preserve">Many bibliographic database codes are available and can be helpful, but many authors will find it efficient to simply search the internet for a reference they want to cite, copy the DOI, paste into their</w:t>
+        <w:t xml:space="preserve">Many bibliographic database that can be helpful are available, but many authors will find it efficient to simply search the internet for a reference they want to cite, copy the DOI, paste it into their</w:t>
       </w:r>
       <w:r>
         <w:t xml:space="preserve"> </w:t>
@@ -2547,12 +2729,12 @@
         <w:t xml:space="preserve"> </w:t>
       </w:r>
       <w:r>
-        <w:t xml:space="preserve">may requires manual formatting, and, occasionally automatically generated outputs prevent Quarto from rendering files until special (non-ASCII) characters are removed.</w:t>
-      </w:r>
-    </w:p>
-    <w:bookmarkEnd w:id="24"/>
-    <w:bookmarkEnd w:id="25"/>
-    <w:bookmarkStart w:id="26" w:name="results"/>
+        <w:t xml:space="preserve">may require manual formatting, and occasionally, automatically generated outputs prevent Quarto from rendering files until special (such as non-American Standard Code for Information Interchange) characters are removed.</w:t>
+      </w:r>
+    </w:p>
+    <w:bookmarkEnd w:id="26"/>
+    <w:bookmarkEnd w:id="27"/>
+    <w:bookmarkStart w:id="28" w:name="results"/>
     <w:p>
       <w:pPr>
         <w:pStyle w:val="Heading1"/>
@@ -2566,7 +2748,7 @@
         <w:pStyle w:val="FirstParagraph"/>
       </w:pPr>
       <w:r>
-        <w:t xml:space="preserve">We have demonstrated how to use Quarto to prepare manuscript for the</w:t>
+        <w:t xml:space="preserve">We have demonstrated how to use Quarto to prepare manuscripts for the</w:t>
       </w:r>
       <w:r>
         <w:t xml:space="preserve"> </w:t>
@@ -2579,52 +2761,73 @@
         <w:t xml:space="preserve">Journal of Fish and Wildlife Management</w:t>
       </w:r>
       <w:r>
+        <w:t xml:space="preserve">, including figures (such as Figure 1) and tables (such as Table 1 and Table 2).</w:t>
+      </w:r>
+      <w:r>
+        <w:t xml:space="preserve"> </w:t>
+      </w:r>
+      <w:r>
+        <w:t xml:space="preserve">We have also described the coauthors’ serendipitous connections to the Upper Midwest (Table 2).</w:t>
+      </w:r>
+      <w:r>
+        <w:t xml:space="preserve"> </w:t>
+      </w:r>
+      <w:r>
+        <w:t xml:space="preserve">The methods of this paper also provided tips and suggestions for using Quarto to format documents to match this journal’s style.</w:t>
+      </w:r>
+      <w:r>
+        <w:t xml:space="preserve"> </w:t>
+      </w:r>
+      <w:r>
+        <w:t xml:space="preserve">Last, we presented a new Python package,</w:t>
+      </w:r>
+      <w:r>
+        <w:t xml:space="preserve"> </w:t>
+      </w:r>
+      <w:r>
+        <w:rPr>
+          <w:rStyle w:val="VerbatimChar"/>
+        </w:rPr>
+        <w:t xml:space="preserve">quarto-utils</w:t>
+      </w:r>
+      <w:r>
+        <w:t xml:space="preserve"> </w:t>
+      </w:r>
+      <w:r>
+        <w:t xml:space="preserve">for helping author automate their reference management.</w:t>
+      </w:r>
+    </w:p>
+    <w:bookmarkEnd w:id="28"/>
+    <w:bookmarkStart w:id="29" w:name="discussion"/>
+    <w:p>
+      <w:pPr>
+        <w:pStyle w:val="Heading1"/>
+      </w:pPr>
+      <w:r>
+        <w:t xml:space="preserve">Discussion</w:t>
+      </w:r>
+    </w:p>
+    <w:p>
+      <w:pPr>
+        <w:pStyle w:val="FirstParagraph"/>
+      </w:pPr>
+      <w:r>
+        <w:t xml:space="preserve">Script-based writing programs such as Quarto offer advantages compared to traditional word processing programs by allowing writers to focus on writing rather than formatting</w:t>
+      </w:r>
+      <w:r>
+        <w:t xml:space="preserve"> </w:t>
+      </w:r>
+      <w:r>
+        <w:t xml:space="preserve">(Baumer and Udwin 2015)</w:t>
+      </w:r>
+      <w:r>
         <w:t xml:space="preserve">.</w:t>
       </w:r>
       <w:r>
         <w:t xml:space="preserve"> </w:t>
       </w:r>
       <w:r>
-        <w:t xml:space="preserve">This includes Figures (such as Figure 1) and tables (such as Table 1 and Table 2).</w:t>
-      </w:r>
-      <w:r>
-        <w:t xml:space="preserve"> </w:t>
-      </w:r>
-      <w:r>
-        <w:t xml:space="preserve">We have also described the co-authors’ serendipitous connections to the Upper Midwest (Table 2).</w:t>
-      </w:r>
-    </w:p>
-    <w:bookmarkEnd w:id="26"/>
-    <w:bookmarkStart w:id="27" w:name="discussion"/>
-    <w:p>
-      <w:pPr>
-        <w:pStyle w:val="Heading1"/>
-      </w:pPr>
-      <w:r>
-        <w:t xml:space="preserve">Discussion</w:t>
-      </w:r>
-    </w:p>
-    <w:p>
-      <w:pPr>
-        <w:pStyle w:val="FirstParagraph"/>
-      </w:pPr>
-      <w:r>
-        <w:t xml:space="preserve">Script-based writing programs such as Quarto offer advantages compared to traditional word processing program by allowing writers to focus on writing rather than formatting</w:t>
-      </w:r>
-      <w:r>
-        <w:t xml:space="preserve"> </w:t>
-      </w:r>
-      <w:r>
-        <w:t xml:space="preserve">(Baumer and Udwin 2015)</w:t>
-      </w:r>
-      <w:r>
-        <w:t xml:space="preserve">.</w:t>
-      </w:r>
-      <w:r>
-        <w:t xml:space="preserve"> </w:t>
-      </w:r>
-      <w:r>
-        <w:t xml:space="preserve">For example, scientist can easily change formatting if they need to change completion reports to journal articles or change formatting across journal articles because only style files need to be changed rather than reformatting the entire document.</w:t>
+        <w:t xml:space="preserve">For example, scientists can easily change formatting if they need to change completion reports to journal articles or change formatting across journal articles because only style files need to be changed rather than reformatting the entire document.</w:t>
       </w:r>
       <w:r>
         <w:t xml:space="preserve"> </w:t>
@@ -2642,7 +2845,7 @@
         <w:t xml:space="preserve"> </w:t>
       </w:r>
       <w:r>
-        <w:t xml:space="preserve">The FAIR principles are increasingly becoming used by science agencies for conducting and documenting both research and monitoring programs.</w:t>
+        <w:t xml:space="preserve">The FAIR principles are increasingly becoming used by science agencies for conducting and documenting research and monitoring programs.</w:t>
       </w:r>
       <w:r>
         <w:t xml:space="preserve"> </w:t>
@@ -2696,13 +2899,13 @@
         <w:t xml:space="preserve"> </w:t>
       </w:r>
       <w:r>
-        <w:t xml:space="preserve">Besides directly helping potential authors in this journal, we also hope our publication will raise awareness for fish and wildlife managers about this tool.</w:t>
-      </w:r>
-      <w:r>
-        <w:t xml:space="preserve"> </w:t>
-      </w:r>
-      <w:r>
-        <w:t xml:space="preserve">For example, many weekly, monthly, quarterly, annually, or similar interval reports would benefit from not only using a computer script to run the statistical analysis, data formatting, plotting, or other number crunching, but also in the document preparation itself.</w:t>
+        <w:t xml:space="preserve">Aside from directly helping potential authors in this journal, we also hope our publication will raise awareness for fish and wildlife managers about this tool.</w:t>
+      </w:r>
+      <w:r>
+        <w:t xml:space="preserve"> </w:t>
+      </w:r>
+      <w:r>
+        <w:t xml:space="preserve">For example, many reports that are published weekly, monthly, quarterly, annually, or on a similar interval would benefit from not only using a computer script to run the statistical analysis, data formatting, plotting, or other number crunching but also in the document preparation itself.</w:t>
       </w:r>
       <w:r>
         <w:t xml:space="preserve"> </w:t>
@@ -2720,11 +2923,11 @@
         <w:t xml:space="preserve"> </w:t>
       </w:r>
       <w:r>
-        <w:t xml:space="preserve">could also serve as a starting place for these documents as well.</w:t>
-      </w:r>
-    </w:p>
-    <w:bookmarkEnd w:id="27"/>
-    <w:bookmarkStart w:id="28" w:name="conflict-of-interest"/>
+        <w:t xml:space="preserve">could also serve as a starting place for these documents.</w:t>
+      </w:r>
+    </w:p>
+    <w:bookmarkEnd w:id="29"/>
+    <w:bookmarkStart w:id="30" w:name="conflict-of-interest"/>
     <w:p>
       <w:pPr>
         <w:pStyle w:val="Heading1"/>
@@ -2741,8 +2944,8 @@
         <w:t xml:space="preserve">The authors report no conflicts of interest.</w:t>
       </w:r>
     </w:p>
-    <w:bookmarkEnd w:id="28"/>
-    <w:bookmarkStart w:id="29" w:name="acknowledgments"/>
+    <w:bookmarkEnd w:id="30"/>
+    <w:bookmarkStart w:id="31" w:name="acknowledgments"/>
     <w:p>
       <w:pPr>
         <w:pStyle w:val="Heading1"/>
@@ -2756,7 +2959,7 @@
         <w:pStyle w:val="FirstParagraph"/>
       </w:pPr>
       <w:r>
-        <w:t xml:space="preserve">We thank the U.S. Geological Survey Biological Threats and Invasive Species Research Program and U.S. Geological Survey Water Mission Area Integrated Information Dissemination Division for funding.</w:t>
+        <w:t xml:space="preserve">We thank the U.S. Geological Survey Biological Threats and Invasive Species Research Program and U.S. Geological Survey Water Resources Mission Area Integrated Information Dissemination Division for funding.</w:t>
       </w:r>
       <w:r>
         <w:t xml:space="preserve"> </w:t>
@@ -2768,17 +2971,17 @@
         <w:t xml:space="preserve"> </w:t>
       </w:r>
       <w:r>
-        <w:t xml:space="preserve">The findings and opinions expressed in this manuscript are those of the authors and do not necessarily represent the views of the US Fish and Wildlife Service.</w:t>
-      </w:r>
-    </w:p>
-    <w:bookmarkEnd w:id="29"/>
-    <w:bookmarkStart w:id="30" w:name="data-availability"/>
+        <w:t xml:space="preserve">The findings and opinions expressed in this manuscript are those of the authors and do not necessarily represent the views of the U.S. Fish and Wildlife Service.</w:t>
+      </w:r>
+    </w:p>
+    <w:bookmarkEnd w:id="31"/>
+    <w:bookmarkStart w:id="32" w:name="data-availability"/>
     <w:p>
       <w:pPr>
         <w:pStyle w:val="Heading1"/>
       </w:pPr>
       <w:r>
-        <w:t xml:space="preserve">Data availability</w:t>
+        <w:t xml:space="preserve">Data Availability</w:t>
       </w:r>
     </w:p>
     <w:p>
@@ -2786,7 +2989,7 @@
         <w:pStyle w:val="FirstParagraph"/>
       </w:pPr>
       <w:r>
-        <w:t xml:space="preserve">The template code for the Quarto document used to create this article may be found at</w:t>
+        <w:t xml:space="preserve">The template code for the Quarto document used to create this article is available in</w:t>
       </w:r>
       <w:r>
         <w:t xml:space="preserve"> </w:t>
@@ -2798,8 +3001,8 @@
         <w:t xml:space="preserve">.</w:t>
       </w:r>
     </w:p>
-    <w:bookmarkEnd w:id="30"/>
-    <w:bookmarkStart w:id="34" w:name="figures"/>
+    <w:bookmarkEnd w:id="32"/>
+    <w:bookmarkStart w:id="36" w:name="figures"/>
     <w:p>
       <w:pPr>
         <w:pStyle w:val="Heading1"/>
@@ -2830,18 +3033,18 @@
                 <wp:inline>
                   <wp:extent cx="4938983" cy="2018408"/>
                   <wp:effectExtent b="0" l="0" r="0" t="0"/>
-                  <wp:docPr descr="" title="" id="32" name="Picture"/>
+                  <wp:docPr descr="" title="" id="34" name="Picture"/>
                   <a:graphic>
                     <a:graphicData uri="http://schemas.openxmlformats.org/drawingml/2006/picture">
                       <pic:pic>
                         <pic:nvPicPr>
-                          <pic:cNvPr descr="quarto.png" id="33" name="Picture"/>
+                          <pic:cNvPr descr="quarto.png" id="35" name="Picture"/>
                           <pic:cNvPicPr>
                             <a:picLocks noChangeArrowheads="1" noChangeAspect="1"/>
                           </pic:cNvPicPr>
                         </pic:nvPicPr>
                         <pic:blipFill>
-                          <a:blip r:embed="rId31"/>
+                          <a:blip r:embed="rId33"/>
                           <a:stretch>
                             <a:fillRect/>
                           </a:stretch>
@@ -2878,14 +3081,14 @@
               <w:pStyle w:val="ImageCaption"/>
             </w:pPr>
             <w:r>
-              <w:t xml:space="preserve">Figure 1. Example of Quarto workflow. Within the Quarto document, users can add chunks of code in the R, Julia, or Python languages. In addition, users can directly embed LaTeX typesetting, which is often used for equations. Quarto then renders the document to an intermediate Markdown document with Pandoc, which then converts the Markdown document directly to one of the many output formats. These formats include such products as PDF, Microsoft Word or PowerPoint, or html.</w:t>
+              <w:t xml:space="preserve">Figure 1. Example of Quarto workflow. Within the Quarto document, users can add chunks of code in the R, Julia, or Python languages. In addition, users can directly embed LaTeX typesetting, which is often used for equations. Quarto then renders the document to an intermediate Markdown document with Pandoc, which then converts the Markdown document directly to one of the many output formats. These formats include such products as Portable Document Format (PDF), Microsoft Word, Microsoft PowerPoint, or Hypertext Markup Language (html).</w:t>
             </w:r>
           </w:p>
         </w:tc>
       </w:tr>
     </w:tbl>
-    <w:bookmarkEnd w:id="34"/>
-    <w:bookmarkStart w:id="35" w:name="tables"/>
+    <w:bookmarkEnd w:id="36"/>
+    <w:bookmarkStart w:id="37" w:name="tables"/>
     <w:p>
       <w:pPr>
         <w:pStyle w:val="Heading1"/>
@@ -2899,7 +3102,7 @@
         <w:pStyle w:val="FirstParagraph"/>
       </w:pPr>
       <w:r>
-        <w:t xml:space="preserve">Table 1: Steps to use the Quarto template associated with this manuscript with the</w:t>
+        <w:t xml:space="preserve">Table 1. Steps to use the Quarto template associated with this manuscript for a</w:t>
       </w:r>
       <w:r>
         <w:t xml:space="preserve"> </w:t>
@@ -2912,7 +3115,10 @@
         <w:t xml:space="preserve">Journal of Fish and Wildlife Management</w:t>
       </w:r>
       <w:r>
-        <w:t xml:space="preserve">.</w:t>
+        <w:t xml:space="preserve"> </w:t>
+      </w:r>
+      <w:r>
+        <w:t xml:space="preserve">article.</w:t>
       </w:r>
     </w:p>
     <w:tbl xmlns:w="http://schemas.openxmlformats.org/wordprocessingml/2006/main" xmlns:r="http://schemas.openxmlformats.org/officeDocument/2006/relationships" xmlns:w14="http://schemas.microsoft.com/office/word/2010/wordml" xmlns:wp="http://schemas.openxmlformats.org/drawingml/2006/wordprocessingDrawing" xmlns:a="http://schemas.openxmlformats.org/drawingml/2006/main" xmlns:pic="http://schemas.openxmlformats.org/drawingml/2006/picture">
@@ -3590,7 +3796,7 @@
         <w:pStyle w:val="BodyText"/>
       </w:pPr>
       <w:r>
-        <w:t xml:space="preserve">Table 2: Author trivia to demonstrate a table. The table awkwardly includes wide and long form data to demonstrate how to use the</w:t>
+        <w:t xml:space="preserve">Table 2. Author trivia to demonstrate a table. The table awkwardly includes wide and long form data to demonstrate how to use the</w:t>
       </w:r>
       <w:r>
         <w:t xml:space="preserve"> </w:t>
@@ -4833,8 +5039,8 @@
         </w:tc>
       </w:tr>
     </w:tbl>
-    <w:bookmarkEnd w:id="35"/>
-    <w:bookmarkStart w:id="36" w:name="supplemental-material"/>
+    <w:bookmarkEnd w:id="37"/>
+    <w:bookmarkStart w:id="38" w:name="supplemental-material"/>
     <w:p>
       <w:pPr>
         <w:pStyle w:val="Heading1"/>
@@ -4877,8 +5083,8 @@
         <w:t xml:space="preserve">U.S. Fish and Wildlife Service. 2023b. Budget justifications and performance information fiscal year 2024. U.S. Department of the Interior, Washington, D.C. USA.</w:t>
       </w:r>
     </w:p>
-    <w:bookmarkEnd w:id="36"/>
-    <w:bookmarkStart w:id="82" w:name="references"/>
+    <w:bookmarkEnd w:id="38"/>
+    <w:bookmarkStart w:id="86" w:name="references"/>
     <w:p>
       <w:pPr>
         <w:pStyle w:val="Heading1"/>
@@ -4887,8 +5093,8 @@
         <w:t xml:space="preserve">References</w:t>
       </w:r>
     </w:p>
-    <w:bookmarkStart w:id="81" w:name="refs"/>
-    <w:bookmarkStart w:id="38" w:name="ref-Allaire2022"/>
+    <w:bookmarkStart w:id="85" w:name="refs"/>
+    <w:bookmarkStart w:id="40" w:name="ref-Allaire2022"/>
     <w:p>
       <w:pPr>
         <w:pStyle w:val="Bibliography"/>
@@ -4896,7 +5102,7 @@
       <w:r>
         <w:t xml:space="preserve">Allaire JJ, Teague C, Xie Y, Dervieux C. 2022. Quarto. doi:</w:t>
       </w:r>
-      <w:hyperlink r:id="rId37">
+      <w:hyperlink r:id="rId39">
         <w:r>
           <w:rPr>
             <w:rStyle w:val="Hyperlink"/>
@@ -4908,19 +5114,25 @@
         <w:t xml:space="preserve">.</w:t>
       </w:r>
     </w:p>
-    <w:bookmarkEnd w:id="38"/>
-    <w:bookmarkStart w:id="40" w:name="ref-ArchMiller_2020"/>
+    <w:bookmarkEnd w:id="40"/>
+    <w:bookmarkStart w:id="42" w:name="ref-ArchMiller_2020"/>
     <w:p>
       <w:pPr>
         <w:pStyle w:val="Bibliography"/>
       </w:pPr>
       <w:r>
-        <w:t xml:space="preserve">ArchMiller AA, Johnson AD, Nolan J, Edwards M, Elliott LH, Ferguson JM, Iannarilli F, Vélez J, Vitense K, Johnson DH, et al. 2020. Computational reproducibility in the wildlife society</w:t>
-      </w:r>
-      <w:r>
-        <w:t xml:space="preserve">s flagship journals. The Journal of Wildlife Management. 84(5):1012–1017. doi:</w:t>
-      </w:r>
-      <w:hyperlink r:id="rId39">
+        <w:t xml:space="preserve">ArchMiller AA, Johnson AD, Nolan J, Edwards M, Elliott LH, Ferguson JM, Iannarilli F, Vélez J, Vitense K, Johnson DH, et al. 2020.</w:t>
+      </w:r>
+      <w:r>
+        <w:t xml:space="preserve"> </w:t>
+      </w:r>
+      <w:r>
+        <w:t xml:space="preserve">Computational Reproducibility in The Wildlife Society’s Flagship Journals</w:t>
+      </w:r>
+      <w:r>
+        <w:t xml:space="preserve">. Journal of Wildlife Management. 84(5):1012–1017. doi:</w:t>
+      </w:r>
+      <w:hyperlink r:id="rId41">
         <w:r>
           <w:rPr>
             <w:rStyle w:val="Hyperlink"/>
@@ -4932,8 +5144,8 @@
         <w:t xml:space="preserve">.</w:t>
       </w:r>
     </w:p>
-    <w:bookmarkEnd w:id="40"/>
-    <w:bookmarkStart w:id="42" w:name="ref-Baker_2016"/>
+    <w:bookmarkEnd w:id="42"/>
+    <w:bookmarkStart w:id="44" w:name="ref-Baker_2016"/>
     <w:p>
       <w:pPr>
         <w:pStyle w:val="Bibliography"/>
@@ -4941,7 +5153,7 @@
       <w:r>
         <w:t xml:space="preserve">Baker M. 2016. 1,500 scientists lift the lid on reproducibility. Nature. 533(7604):452–454. doi:</w:t>
       </w:r>
-      <w:hyperlink r:id="rId41">
+      <w:hyperlink r:id="rId43">
         <w:r>
           <w:rPr>
             <w:rStyle w:val="Hyperlink"/>
@@ -4953,8 +5165,8 @@
         <w:t xml:space="preserve">.</w:t>
       </w:r>
     </w:p>
-    <w:bookmarkEnd w:id="42"/>
-    <w:bookmarkStart w:id="43" w:name="ref-baumer2015r"/>
+    <w:bookmarkEnd w:id="44"/>
+    <w:bookmarkStart w:id="45" w:name="ref-baumer2015r"/>
     <w:p>
       <w:pPr>
         <w:pStyle w:val="Bibliography"/>
@@ -4972,8 +5184,8 @@
         <w:t xml:space="preserve">. Wiley Interdisciplinary Reviews: Computational Statistics. 7(3):167–177.</w:t>
       </w:r>
     </w:p>
-    <w:bookmarkEnd w:id="43"/>
-    <w:bookmarkStart w:id="44" w:name="ref-borregaard2016towards"/>
+    <w:bookmarkEnd w:id="45"/>
+    <w:bookmarkStart w:id="46" w:name="ref-borregaard2016towards"/>
     <w:p>
       <w:pPr>
         <w:pStyle w:val="Bibliography"/>
@@ -4982,8 +5194,8 @@
         <w:t xml:space="preserve">Borregaard M, Hart E. 2016. Towards a more reproducible ecology. Ecography. 39(4).</w:t>
       </w:r>
     </w:p>
-    <w:bookmarkEnd w:id="44"/>
-    <w:bookmarkStart w:id="46" w:name="ref-Braga_2023"/>
+    <w:bookmarkEnd w:id="46"/>
+    <w:bookmarkStart w:id="48" w:name="ref-Braga_2023"/>
     <w:p>
       <w:pPr>
         <w:pStyle w:val="Bibliography"/>
@@ -5009,7 +5221,7 @@
       <w:r>
         <w:t xml:space="preserve">. 14(6):1364–1380. doi:</w:t>
       </w:r>
-      <w:hyperlink r:id="rId45">
+      <w:hyperlink r:id="rId47">
         <w:r>
           <w:rPr>
             <w:rStyle w:val="Hyperlink"/>
@@ -5021,18 +5233,27 @@
         <w:t xml:space="preserve">.</w:t>
       </w:r>
     </w:p>
-    <w:bookmarkEnd w:id="46"/>
-    <w:bookmarkStart w:id="47" w:name="ref-dominici2014overview"/>
+    <w:bookmarkEnd w:id="48"/>
+    <w:bookmarkStart w:id="49" w:name="ref-dominici2014overview"/>
     <w:p>
       <w:pPr>
         <w:pStyle w:val="Bibliography"/>
       </w:pPr>
       <w:r>
-        <w:t xml:space="preserve">Dominici M. 2014. An overview of pandoc. TUGboat. 35(1):44–50.</w:t>
-      </w:r>
-    </w:p>
-    <w:bookmarkEnd w:id="47"/>
-    <w:bookmarkStart w:id="49" w:name="ref-erickson2023quarto"/>
+        <w:t xml:space="preserve">Dominici M. 2014.</w:t>
+      </w:r>
+      <w:r>
+        <w:t xml:space="preserve"> </w:t>
+      </w:r>
+      <w:r>
+        <w:t xml:space="preserve">An overview of Pandoc</w:t>
+      </w:r>
+      <w:r>
+        <w:t xml:space="preserve">. TUGboat. 35(1):44–50.</w:t>
+      </w:r>
+    </w:p>
+    <w:bookmarkEnd w:id="49"/>
+    <w:bookmarkStart w:id="51" w:name="ref-erickson2023quarto"/>
     <w:p>
       <w:pPr>
         <w:pStyle w:val="Bibliography"/>
@@ -5052,7 +5273,7 @@
       <w:r>
         <w:t xml:space="preserve"> </w:t>
       </w:r>
-      <w:hyperlink r:id="rId48">
+      <w:hyperlink r:id="rId50">
         <w:r>
           <w:rPr>
             <w:rStyle w:val="Hyperlink"/>
@@ -5064,8 +5285,8 @@
         <w:t xml:space="preserve">.</w:t>
       </w:r>
     </w:p>
-    <w:bookmarkEnd w:id="49"/>
-    <w:bookmarkStart w:id="51" w:name="ref-Erickson_2021"/>
+    <w:bookmarkEnd w:id="51"/>
+    <w:bookmarkStart w:id="53" w:name="ref-Erickson_2021"/>
     <w:p>
       <w:pPr>
         <w:pStyle w:val="Bibliography"/>
@@ -5073,7 +5294,7 @@
       <w:r>
         <w:t xml:space="preserve">Erickson RA, Burnett JL, Wiltermuth MT, Bulliner EA, Hsu L. 2021. Paths to computational fluency for natural resource educators, researchers, and managers. Natural Resource Modeling. 34(3). doi:</w:t>
       </w:r>
-      <w:hyperlink r:id="rId50">
+      <w:hyperlink r:id="rId52">
         <w:r>
           <w:rPr>
             <w:rStyle w:val="Hyperlink"/>
@@ -5085,8 +5306,8 @@
         <w:t xml:space="preserve">.</w:t>
       </w:r>
     </w:p>
-    <w:bookmarkEnd w:id="51"/>
-    <w:bookmarkStart w:id="53" w:name="ref-Erickson_2020"/>
+    <w:bookmarkEnd w:id="53"/>
+    <w:bookmarkStart w:id="55" w:name="ref-Erickson_2020"/>
     <w:p>
       <w:pPr>
         <w:pStyle w:val="Bibliography"/>
@@ -5120,7 +5341,7 @@
       <w:r>
         <w:t xml:space="preserve">. Environmental Toxicology and Chemistry. 39(9):1657–1669. doi:</w:t>
       </w:r>
-      <w:hyperlink r:id="rId52">
+      <w:hyperlink r:id="rId54">
         <w:r>
           <w:rPr>
             <w:rStyle w:val="Hyperlink"/>
@@ -5132,8 +5353,8 @@
         <w:t xml:space="preserve">.</w:t>
       </w:r>
     </w:p>
-    <w:bookmarkEnd w:id="53"/>
-    <w:bookmarkStart w:id="54" w:name="ref-fanelli2018science"/>
+    <w:bookmarkEnd w:id="55"/>
+    <w:bookmarkStart w:id="56" w:name="ref-fanelli2018science"/>
     <w:p>
       <w:pPr>
         <w:pStyle w:val="Bibliography"/>
@@ -5142,8 +5363,8 @@
         <w:t xml:space="preserve">Fanelli D. 2018. Is science really facing a reproducibility crisis, and do we need it to? Proceedings of the National Academy of Sciences. 115(11):2628–2631.</w:t>
       </w:r>
     </w:p>
-    <w:bookmarkEnd w:id="54"/>
-    <w:bookmarkStart w:id="56" w:name="ref-Fienen_2016"/>
+    <w:bookmarkEnd w:id="56"/>
+    <w:bookmarkStart w:id="58" w:name="ref-Fienen_2016"/>
     <w:p>
       <w:pPr>
         <w:pStyle w:val="Bibliography"/>
@@ -5163,7 +5384,7 @@
       <w:r>
         <w:t xml:space="preserve">opinions: Repeatable research: What hydrologists can learn from the duke cancer research scandal. Hydrology and Earth System Sciences. 20(9):3739–3743. doi:</w:t>
       </w:r>
-      <w:hyperlink r:id="rId55">
+      <w:hyperlink r:id="rId57">
         <w:r>
           <w:rPr>
             <w:rStyle w:val="Hyperlink"/>
@@ -5175,8 +5396,8 @@
         <w:t xml:space="preserve">.</w:t>
       </w:r>
     </w:p>
-    <w:bookmarkEnd w:id="56"/>
-    <w:bookmarkStart w:id="58" w:name="ref-flextable2013"/>
+    <w:bookmarkEnd w:id="58"/>
+    <w:bookmarkStart w:id="60" w:name="ref-flextable2013"/>
     <w:p>
       <w:pPr>
         <w:pStyle w:val="Bibliography"/>
@@ -5187,7 +5408,7 @@
       <w:r>
         <w:t xml:space="preserve"> </w:t>
       </w:r>
-      <w:hyperlink r:id="rId57">
+      <w:hyperlink r:id="rId59">
         <w:r>
           <w:rPr>
             <w:rStyle w:val="Hyperlink"/>
@@ -5199,8 +5420,8 @@
         <w:t xml:space="preserve">.</w:t>
       </w:r>
     </w:p>
-    <w:bookmarkEnd w:id="58"/>
-    <w:bookmarkStart w:id="60" w:name="ref-Hutton_2016"/>
+    <w:bookmarkEnd w:id="60"/>
+    <w:bookmarkStart w:id="62" w:name="ref-Hutton_2016"/>
     <w:p>
       <w:pPr>
         <w:pStyle w:val="Bibliography"/>
@@ -5208,7 +5429,7 @@
       <w:r>
         <w:t xml:space="preserve">Hutton C, Wagener T, Freer J, Han D, Duffy C, Arheimer B. 2016. Most computational hydrology is not reproducible, so is it really science? Water Resources Research. 52(10):7548–7555. doi:</w:t>
       </w:r>
-      <w:hyperlink r:id="rId59">
+      <w:hyperlink r:id="rId61">
         <w:r>
           <w:rPr>
             <w:rStyle w:val="Hyperlink"/>
@@ -5220,28 +5441,46 @@
         <w:t xml:space="preserve">.</w:t>
       </w:r>
     </w:p>
-    <w:bookmarkEnd w:id="60"/>
-    <w:bookmarkStart w:id="61" w:name="ref-knuth1984tex"/>
+    <w:bookmarkEnd w:id="62"/>
+    <w:bookmarkStart w:id="63" w:name="ref-knuth1984tex"/>
     <w:p>
       <w:pPr>
         <w:pStyle w:val="Bibliography"/>
       </w:pPr>
       <w:r>
-        <w:t xml:space="preserve">Knuth DE. 1984. TEX: The program. Reading, MA: Addison–Wesley.</w:t>
-      </w:r>
-    </w:p>
-    <w:bookmarkEnd w:id="61"/>
-    <w:bookmarkStart w:id="62" w:name="ref-lamport1985latex"/>
+        <w:t xml:space="preserve">Knuth DE. 1984.</w:t>
+      </w:r>
+      <w:r>
+        <w:t xml:space="preserve"> </w:t>
+      </w:r>
+      <w:r>
+        <w:t xml:space="preserve">TEX: The Program</w:t>
+      </w:r>
+      <w:r>
+        <w:t xml:space="preserve">. Reading, MA: Addison–Wesley.</w:t>
+      </w:r>
+    </w:p>
+    <w:bookmarkEnd w:id="63"/>
+    <w:bookmarkStart w:id="64" w:name="ref-lamport1985latex"/>
     <w:p>
       <w:pPr>
         <w:pStyle w:val="Bibliography"/>
       </w:pPr>
       <w:r>
-        <w:t xml:space="preserve">Lamport L. 1985. LaTeX–a document preparation system. Reading, MA: Addison–Wesley.</w:t>
-      </w:r>
-    </w:p>
-    <w:bookmarkEnd w:id="62"/>
-    <w:bookmarkStart w:id="64" w:name="ref-Leisch_2002"/>
+        <w:t xml:space="preserve">Lamport L. 1985.</w:t>
+      </w:r>
+      <w:r>
+        <w:t xml:space="preserve"> </w:t>
+      </w:r>
+      <w:r>
+        <w:t xml:space="preserve">LaTeX–A Document Preparation System</w:t>
+      </w:r>
+      <w:r>
+        <w:t xml:space="preserve">. Reading, MA: Addison–Wesley.</w:t>
+      </w:r>
+    </w:p>
+    <w:bookmarkEnd w:id="64"/>
+    <w:bookmarkStart w:id="66" w:name="ref-Leisch_2002"/>
     <w:p>
       <w:pPr>
         <w:pStyle w:val="Bibliography"/>
@@ -5252,7 +5491,7 @@
       <w:r>
         <w:t xml:space="preserve"> </w:t>
       </w:r>
-      <w:hyperlink r:id="rId63">
+      <w:hyperlink r:id="rId65">
         <w:r>
           <w:rPr>
             <w:rStyle w:val="Hyperlink"/>
@@ -5273,8 +5512,8 @@
         <w:t xml:space="preserve">. p. 575–580.</w:t>
       </w:r>
     </w:p>
-    <w:bookmarkEnd w:id="64"/>
-    <w:bookmarkStart w:id="65" w:name="ref-lightsom2022opportunities"/>
+    <w:bookmarkEnd w:id="66"/>
+    <w:bookmarkStart w:id="67" w:name="ref-lightsom2022opportunities"/>
     <w:p>
       <w:pPr>
         <w:pStyle w:val="Bibliography"/>
@@ -5283,8 +5522,8 @@
         <w:t xml:space="preserve">Lightsom FL, Hutchison VB, Bishop B, Debrewer LM, Govoni DL, Latysh N, Stall S. 2022. Opportunities to improve alignment with the FAIR principles for US geological survey data. US Geological Survey.</w:t>
       </w:r>
     </w:p>
-    <w:bookmarkEnd w:id="65"/>
-    <w:bookmarkStart w:id="67" w:name="ref-code2023visual"/>
+    <w:bookmarkEnd w:id="67"/>
+    <w:bookmarkStart w:id="69" w:name="ref-code2023visual"/>
     <w:p>
       <w:pPr>
         <w:pStyle w:val="Bibliography"/>
@@ -5296,7 +5535,7 @@
         <w:t xml:space="preserve"> </w:t>
       </w:r>
       <w:r>
-        <w:t xml:space="preserve">Visual studio code</w:t>
+        <w:t xml:space="preserve">Visual Studio Code</w:t>
       </w:r>
       <w:r>
         <w:t xml:space="preserve">. Seattle, WA.</w:t>
@@ -5304,7 +5543,7 @@
       <w:r>
         <w:t xml:space="preserve"> </w:t>
       </w:r>
-      <w:hyperlink r:id="rId66">
+      <w:hyperlink r:id="rId68">
         <w:r>
           <w:rPr>
             <w:rStyle w:val="Hyperlink"/>
@@ -5316,19 +5555,28 @@
         <w:t xml:space="preserve">.</w:t>
       </w:r>
     </w:p>
-    <w:bookmarkEnd w:id="67"/>
-    <w:bookmarkStart w:id="69" w:name="ref-rstudio"/>
+    <w:bookmarkEnd w:id="69"/>
+    <w:bookmarkStart w:id="71" w:name="ref-rstudio"/>
     <w:p>
       <w:pPr>
         <w:pStyle w:val="Bibliography"/>
       </w:pPr>
       <w:r>
-        <w:t xml:space="preserve">Posit team. 2023. RStudio: Integrated development environment for r. Boston, MA: Posit Software, PBC.</w:t>
-      </w:r>
-      <w:r>
-        <w:t xml:space="preserve"> </w:t>
-      </w:r>
-      <w:hyperlink r:id="rId68">
+        <w:t xml:space="preserve">Posit Team. 2023.</w:t>
+      </w:r>
+      <w:r>
+        <w:t xml:space="preserve"> </w:t>
+      </w:r>
+      <w:r>
+        <w:t xml:space="preserve">RStudio: Integrated Development Environment for R</w:t>
+      </w:r>
+      <w:r>
+        <w:t xml:space="preserve">. Boston, MA: Posit Software, PBC.</w:t>
+      </w:r>
+      <w:r>
+        <w:t xml:space="preserve"> </w:t>
+      </w:r>
+      <w:hyperlink r:id="rId70">
         <w:r>
           <w:rPr>
             <w:rStyle w:val="Hyperlink"/>
@@ -5340,8 +5588,8 @@
         <w:t xml:space="preserve">.</w:t>
       </w:r>
     </w:p>
-    <w:bookmarkEnd w:id="69"/>
-    <w:bookmarkStart w:id="71" w:name="ref-Reiser_2018"/>
+    <w:bookmarkEnd w:id="71"/>
+    <w:bookmarkStart w:id="73" w:name="ref-Reiser_2018"/>
     <w:p>
       <w:pPr>
         <w:pStyle w:val="Bibliography"/>
@@ -5358,7 +5606,7 @@
       <w:r>
         <w:t xml:space="preserve">: A call to make published data more findable, accessible, interoperable, and reusable. Molecular Plant. 11(9):1105–1108. doi:</w:t>
       </w:r>
-      <w:hyperlink r:id="rId70">
+      <w:hyperlink r:id="rId72">
         <w:r>
           <w:rPr>
             <w:rStyle w:val="Hyperlink"/>
@@ -5370,8 +5618,8 @@
         <w:t xml:space="preserve">.</w:t>
       </w:r>
     </w:p>
-    <w:bookmarkEnd w:id="71"/>
-    <w:bookmarkStart w:id="73" w:name="ref-usfws2023budget"/>
+    <w:bookmarkEnd w:id="73"/>
+    <w:bookmarkStart w:id="75" w:name="ref-usfws2023budget"/>
     <w:p>
       <w:pPr>
         <w:pStyle w:val="Bibliography"/>
@@ -5391,7 +5639,7 @@
       <w:r>
         <w:t xml:space="preserve"> </w:t>
       </w:r>
-      <w:hyperlink r:id="rId72">
+      <w:hyperlink r:id="rId74">
         <w:r>
           <w:rPr>
             <w:rStyle w:val="Hyperlink"/>
@@ -5403,8 +5651,8 @@
         <w:t xml:space="preserve">.</w:t>
       </w:r>
     </w:p>
-    <w:bookmarkEnd w:id="73"/>
-    <w:bookmarkStart w:id="75" w:name="ref-usfws2023"/>
+    <w:bookmarkEnd w:id="75"/>
+    <w:bookmarkStart w:id="77" w:name="ref-usfws2023"/>
     <w:p>
       <w:pPr>
         <w:pStyle w:val="Bibliography"/>
@@ -5424,7 +5672,7 @@
       <w:r>
         <w:t xml:space="preserve"> </w:t>
       </w:r>
-      <w:hyperlink r:id="rId74">
+      <w:hyperlink r:id="rId76">
         <w:r>
           <w:rPr>
             <w:rStyle w:val="Hyperlink"/>
@@ -5436,14 +5684,53 @@
         <w:t xml:space="preserve">.</w:t>
       </w:r>
     </w:p>
-    <w:bookmarkEnd w:id="75"/>
-    <w:bookmarkStart w:id="76" w:name="ref-knitr2014"/>
+    <w:bookmarkEnd w:id="77"/>
+    <w:bookmarkStart w:id="79" w:name="ref-roxygen2"/>
     <w:p>
       <w:pPr>
         <w:pStyle w:val="Bibliography"/>
       </w:pPr>
       <w:r>
-        <w:t xml:space="preserve">Xie Y. 2014. Knitr: A comprehensive tool for reproducible research in</w:t>
+        <w:t xml:space="preserve">Wickham H, Danenberg P, Csárdi G, Eugster M. 2022.</w:t>
+      </w:r>
+      <w:r>
+        <w:t xml:space="preserve"> </w:t>
+      </w:r>
+      <w:r>
+        <w:t xml:space="preserve">roxygen2: In-Line Documentation for R</w:t>
+      </w:r>
+      <w:r>
+        <w:t xml:space="preserve">.</w:t>
+      </w:r>
+      <w:r>
+        <w:t xml:space="preserve"> </w:t>
+      </w:r>
+      <w:hyperlink r:id="rId78">
+        <w:r>
+          <w:rPr>
+            <w:rStyle w:val="Hyperlink"/>
+          </w:rPr>
+          <w:t xml:space="preserve">https://CRAN.R-project.org/package=roxygen2</w:t>
+        </w:r>
+      </w:hyperlink>
+      <w:r>
+        <w:t xml:space="preserve">.</w:t>
+      </w:r>
+    </w:p>
+    <w:bookmarkEnd w:id="79"/>
+    <w:bookmarkStart w:id="80" w:name="ref-knitr2014"/>
+    <w:p>
+      <w:pPr>
+        <w:pStyle w:val="Bibliography"/>
+      </w:pPr>
+      <w:r>
+        <w:t xml:space="preserve">Xie Y. 2014.</w:t>
+      </w:r>
+      <w:r>
+        <w:t xml:space="preserve"> </w:t>
+      </w:r>
+      <w:r>
+        <w:t xml:space="preserve">knitr: A Comprehensive Tool for Reproducible Research in</w:t>
       </w:r>
       <w:r>
         <w:t xml:space="preserve"> </w:t>
@@ -5452,11 +5739,20 @@
         <w:t xml:space="preserve">R</w:t>
       </w:r>
       <w:r>
-        <w:t xml:space="preserve">. In: Stodden V, Leisch F, Peng RD, editors. Implementing reproducible computational research. Chapman; Hall/CRC.</w:t>
-      </w:r>
-    </w:p>
-    <w:bookmarkEnd w:id="76"/>
-    <w:bookmarkStart w:id="78" w:name="ref-Xie_2018"/>
+        <w:t xml:space="preserve">. In: Stodden V, Leisch F, Peng RD, editors.</w:t>
+      </w:r>
+      <w:r>
+        <w:t xml:space="preserve"> </w:t>
+      </w:r>
+      <w:r>
+        <w:t xml:space="preserve">Implementing Reproducible Computational Research</w:t>
+      </w:r>
+      <w:r>
+        <w:t xml:space="preserve">. Chapman; Hall/CRC.</w:t>
+      </w:r>
+    </w:p>
+    <w:bookmarkEnd w:id="80"/>
+    <w:bookmarkStart w:id="82" w:name="ref-Xie_2018"/>
     <w:p>
       <w:pPr>
         <w:pStyle w:val="Bibliography"/>
@@ -5467,7 +5763,7 @@
       <w:r>
         <w:t xml:space="preserve"> </w:t>
       </w:r>
-      <w:hyperlink r:id="rId77">
+      <w:hyperlink r:id="rId81">
         <w:r>
           <w:rPr>
             <w:rStyle w:val="Hyperlink"/>
@@ -5485,19 +5781,28 @@
         <w:t xml:space="preserve">.</w:t>
       </w:r>
     </w:p>
-    <w:bookmarkEnd w:id="78"/>
-    <w:bookmarkStart w:id="80" w:name="ref-kableExtra"/>
+    <w:bookmarkEnd w:id="82"/>
+    <w:bookmarkStart w:id="84" w:name="ref-kableExtra"/>
     <w:p>
       <w:pPr>
         <w:pStyle w:val="Bibliography"/>
       </w:pPr>
       <w:r>
-        <w:t xml:space="preserve">Zhu H. 2021. kableExtra: Construct complex table with ’kable’ and pipe syntax.</w:t>
-      </w:r>
-      <w:r>
-        <w:t xml:space="preserve"> </w:t>
-      </w:r>
-      <w:hyperlink r:id="rId79">
+        <w:t xml:space="preserve">Zhu H. 2021.</w:t>
+      </w:r>
+      <w:r>
+        <w:t xml:space="preserve"> </w:t>
+      </w:r>
+      <w:r>
+        <w:t xml:space="preserve">kableExtra: Construct Complex Table with ’kable’ and Pipe Syntax</w:t>
+      </w:r>
+      <w:r>
+        <w:t xml:space="preserve">.</w:t>
+      </w:r>
+      <w:r>
+        <w:t xml:space="preserve"> </w:t>
+      </w:r>
+      <w:hyperlink r:id="rId83">
         <w:r>
           <w:rPr>
             <w:rStyle w:val="Hyperlink"/>
@@ -5509,15 +5814,15 @@
         <w:t xml:space="preserve">.</w:t>
       </w:r>
     </w:p>
-    <w:bookmarkEnd w:id="80"/>
-    <w:bookmarkEnd w:id="81"/>
-    <w:bookmarkEnd w:id="82"/>
+    <w:bookmarkEnd w:id="84"/>
+    <w:bookmarkEnd w:id="85"/>
+    <w:bookmarkEnd w:id="86"/>
     <w:sectPr>
       <w:headerReference r:id="rId10" w:type="even"/>
-      <w:headerReference r:id="rId9" w:type="default"/>
+      <w:headerReference r:id="rId11" w:type="default"/>
       <w:footerReference r:id="rId14" w:type="even"/>
       <w:footerReference r:id="rId13" w:type="default"/>
-      <w:headerReference r:id="rId11" w:type="first"/>
+      <w:headerReference r:id="rId9" w:type="first"/>
       <w:footerReference r:id="rId12" w:type="first"/>
       <w:pgSz w:h="15840" w:w="12240"/>
       <w:pgMar w:bottom="1440" w:footer="720" w:gutter="0" w:header="720" w:left="1440" w:right="1440" w:top="1440"/>
@@ -6158,6 +6463,12 @@
     <w:abstractNumId w:val="1"/>
   </w:num>
   <w:num w16cid:durableId="983237866" w:numId="4">
+    <w:abstractNumId w:val="2"/>
+  </w:num>
+  <w:num w16cid:durableId="977950428" w:numId="5">
+    <w:abstractNumId w:val="1"/>
+  </w:num>
+  <w:num w16cid:durableId="442503628" w:numId="6">
     <w:abstractNumId w:val="2"/>
   </w:num>
   <w:num w:numId="1000">
@@ -6803,7 +7114,10 @@
     <w:name w:val="Bibliography"/>
     <w:basedOn w:val="Normal"/>
     <w:qFormat/>
-    <w:rsid w:val="00935923"/>
+    <w:rsid w:val="000720BA"/>
+    <w:pPr>
+      <w:ind w:hanging="720" w:left="720"/>
+    </w:pPr>
     <w:rPr>
       <w:rFonts w:ascii="Times New Roman" w:cs="Times New Roman" w:hAnsi="Times New Roman"/>
     </w:rPr>

</xml_diff>

<commit_message>
updated with edits during peer review
</commit_message>
<xml_diff>
--- a/jfwm_template_raw.docx
+++ b/jfwm_template_raw.docx
@@ -888,7 +888,7 @@
         <w:t xml:space="preserve"> </w:t>
       </w:r>
       <w:r>
-        <w:t xml:space="preserve">Furthermore, in the four and half decades since Tex was created and four decades since LaTeX was created, Markdown usage became ubiquitous through its integration with version control tools such as Git and common Microsoft Office tools such as Teams and Word, which include many common Markdown shortcuts for formatting text (for example, typing</w:t>
+        <w:t xml:space="preserve">Furthermore, in the four and a half decades since Tex was created and four decades since LaTeX was created, Markdown usage became ubiquitous through its integration with version control tools such as Git and common Microsoft Office tools such as Teams and Word, which include many common Markdown shortcuts for formatting text (for example, typing</w:t>
       </w:r>
       <w:r>
         <w:t xml:space="preserve"> </w:t>
@@ -972,7 +972,7 @@
         <w:t xml:space="preserve"> </w:t>
       </w:r>
       <w:r>
-        <w:t xml:space="preserve">(or compile) the R Markdown file into an output such as Hyptertext Markup Language files, ending with</w:t>
+        <w:t xml:space="preserve">(or compile) the R Markdown file into an output such as Hyptertext Markup Language (HTML) files, ending with</w:t>
       </w:r>
       <w:r>
         <w:t xml:space="preserve"> </w:t>
@@ -996,7 +996,7 @@
         <w:t xml:space="preserve">.docx</w:t>
       </w:r>
       <w:r>
-        <w:t xml:space="preserve">; or Portable Document Format files, ending with</w:t>
+        <w:t xml:space="preserve">; or Portable Document Format (PDF) files, ending with</w:t>
       </w:r>
       <w:r>
         <w:t xml:space="preserve"> </w:t>
@@ -2153,7 +2153,7 @@
         <w:t xml:space="preserve"> </w:t>
       </w:r>
       <w:r>
-        <w:t xml:space="preserve">References are added to the BibTeX file, either manually or using a script described later by pulling DOIs.</w:t>
+        <w:t xml:space="preserve">References are added to the BibTeX file, either manually or using a script described later by pulling Document Object Identifiers (DOIs).</w:t>
       </w:r>
       <w:r>
         <w:t xml:space="preserve"> </w:t>
@@ -2177,7 +2177,7 @@
         <w:t xml:space="preserve"> </w:t>
       </w:r>
       <w:r>
-        <w:t xml:space="preserve">The end result is a Word file that may be submitted to the a journal with minimal manual formatting required.</w:t>
+        <w:t xml:space="preserve">The end result is a Word file that may be submitted to a journal with minimal manual formatting required.</w:t>
       </w:r>
     </w:p>
     <w:bookmarkEnd w:id="22"/>
@@ -2241,6 +2241,12 @@
       <w:r>
         <w:t xml:space="preserve">Writing equations requires an understanding of some of the basics of LaTeX but much less than writing entire documents in LaTeX (many online tutorials exist such as the TeX User Group’s, http://tug.ctan.org/info/short-math-guide/short-math-guide.pdf, accessed December 2023).</w:t>
       </w:r>
+      <w:r>
+        <w:t xml:space="preserve"> </w:t>
+      </w:r>
+      <w:r>
+        <w:t xml:space="preserve">Additionally, free graphical user interfaces such as LyX (available for all major operating systems; lyx.org, accessed May 2024) provide visual tools to help create complicated equations from which the source LaTeX code can be copied and posted into a Quarto document.</w:t>
+      </w:r>
     </w:p>
     <w:p>
       <w:pPr>
@@ -2259,7 +2265,7 @@
         <w:t xml:space="preserve"> </w:t>
       </w:r>
       <w:r>
-        <w:t xml:space="preserve">that renders the document is limited in formatting and style options compared to Hypertext Markup Language or Portable Document Format files because of technical reasons beyond the scope of this paper.</w:t>
+        <w:t xml:space="preserve">that renders the document is limited in formatting and style options compared to Hypertext Markup Language (HTML) or Portable Document Format (PDF) files because of technical reasons beyond the scope of this paper.</w:t>
       </w:r>
       <w:r>
         <w:t xml:space="preserve"> </w:t>
@@ -2780,13 +2786,13 @@
       </w:r>
     </w:p>
     <w:bookmarkEnd w:id="25"/>
-    <w:bookmarkStart w:id="26" w:name="collaborative-tips"/>
+    <w:bookmarkStart w:id="26" w:name="collaboration-tips"/>
     <w:p>
       <w:pPr>
         <w:pStyle w:val="Heading1"/>
       </w:pPr>
       <w:r>
-        <w:t xml:space="preserve">Collaborative tips</w:t>
+        <w:t xml:space="preserve">Collaboration tips</w:t>
       </w:r>
     </w:p>
     <w:p>
@@ -2794,7 +2800,7 @@
         <w:pStyle w:val="FirstParagraph"/>
       </w:pPr>
       <w:r>
-        <w:t xml:space="preserve">Almost all modern scientific and technical writing documents require multiple people write, edit, or otherwise contribute to documents.</w:t>
+        <w:t xml:space="preserve">Almost all modern scientific and technical writing documents require multiple people to write, edit, or otherwise contribute to documents.</w:t>
       </w:r>
       <w:r>
         <w:t xml:space="preserve"> </w:t>
@@ -2824,7 +2830,7 @@
         <w:t xml:space="preserve"> </w:t>
       </w:r>
       <w:r>
-        <w:t xml:space="preserve">First, some authors may be willing edit Quarto files in RStudio, which provides a visual editor rather than a code-based editor and files may be emailed back and forth, similar to emailing other documents.</w:t>
+        <w:t xml:space="preserve">First, some authors may be willing to edit Quarto files in RStudio, which provides a visual editor rather than a code-based editor and files may be emailed back and forth, similar to emailing other documents.</w:t>
       </w:r>
       <w:r>
         <w:t xml:space="preserve"> </w:t>
@@ -2896,7 +2902,7 @@
         <w:t xml:space="preserve"> </w:t>
       </w:r>
       <w:r>
-        <w:t xml:space="preserve">Sixth, we will also sometimes write a document in Quarto and then switch to a Word-based workflow for the final edits and</w:t>
+        <w:t xml:space="preserve">Sixth, we will also sometimes write a document in Quarto and then switch to the journal’s workflow language for the final edits and</w:t>
       </w:r>
       <w:r>
         <w:t xml:space="preserve"> </w:t>
@@ -2920,7 +2926,71 @@
         <w:t xml:space="preserve"> </w:t>
       </w:r>
       <w:r>
-        <w:t xml:space="preserve">For example when writing agency reports our journal articles, we may stop using Quarto because it is easier than continuing to update Quarto documents.</w:t>
+        <w:t xml:space="preserve">For Word-based workflows, this is a Word document (ending with</w:t>
+      </w:r>
+      <w:r>
+        <w:t xml:space="preserve"> </w:t>
+      </w:r>
+      <w:r>
+        <w:rPr>
+          <w:rStyle w:val="VerbatimChar"/>
+        </w:rPr>
+        <w:t xml:space="preserve">.docx</w:t>
+      </w:r>
+      <w:r>
+        <w:t xml:space="preserve">, or</w:t>
+      </w:r>
+      <w:r>
+        <w:t xml:space="preserve"> </w:t>
+      </w:r>
+      <w:r>
+        <w:rPr>
+          <w:rStyle w:val="VerbatimChar"/>
+        </w:rPr>
+        <w:t xml:space="preserve">.doc</w:t>
+      </w:r>
+      <w:r>
+        <w:t xml:space="preserve"> </w:t>
+      </w:r>
+      <w:r>
+        <w:t xml:space="preserve">for some older workflows) and applies to journals such as the</w:t>
+      </w:r>
+      <w:r>
+        <w:t xml:space="preserve"> </w:t>
+      </w:r>
+      <w:r>
+        <w:rPr>
+          <w:iCs/>
+          <w:i/>
+        </w:rPr>
+        <w:t xml:space="preserve">Journal of Fish and Wildlife Management</w:t>
+      </w:r>
+      <w:r>
+        <w:t xml:space="preserve">.</w:t>
+      </w:r>
+      <w:r>
+        <w:t xml:space="preserve"> </w:t>
+      </w:r>
+      <w:r>
+        <w:t xml:space="preserve">For LaTeX-based workflows, this is a LaTeX document (ending with</w:t>
+      </w:r>
+      <w:r>
+        <w:t xml:space="preserve"> </w:t>
+      </w:r>
+      <w:r>
+        <w:rPr>
+          <w:rStyle w:val="VerbatimChar"/>
+        </w:rPr>
+        <w:t xml:space="preserve">.tex</w:t>
+      </w:r>
+      <w:r>
+        <w:t xml:space="preserve">) and applies to journals that use LaTeX-based workflows.</w:t>
+      </w:r>
+      <w:r>
+        <w:t xml:space="preserve"> </w:t>
+      </w:r>
+      <w:r>
+        <w:t xml:space="preserve">For example when writing agency reports based upon our journal articles, we may stop using Quarto at the final stages because it is easier than continuing to update Quarto documents.</w:t>
       </w:r>
     </w:p>
     <w:bookmarkEnd w:id="26"/>
@@ -3283,7 +3353,7 @@
         <w:t xml:space="preserve">10.48550/arXiv.1003.6087</w:t>
       </w:r>
       <w:r>
-        <w:t xml:space="preserve">) or the full uniform resource locator (such as</w:t>
+        <w:t xml:space="preserve">) or the full uniform resource locator (URL) (such as</w:t>
       </w:r>
       <w:r>
         <w:t xml:space="preserve"> </w:t>
@@ -3379,7 +3449,7 @@
         <w:t xml:space="preserve"> </w:t>
       </w:r>
       <w:r>
-        <w:t xml:space="preserve">may require manual formatting, and occasionally, automatically generated outputs prevent Quarto from rendering files until special characters (such as non-American Standard Code for Information Interchange) are removed.</w:t>
+        <w:t xml:space="preserve">may require manual formatting, and occasionally, automatically generated outputs prevent Quarto from rendering files until special characters (such as non-American Standard Code for Information Interchange (ASCII)) characters are removed.</w:t>
       </w:r>
       <w:r>
         <w:t xml:space="preserve"> </w:t>
@@ -3430,7 +3500,7 @@
         <w:t xml:space="preserve"> </w:t>
       </w:r>
       <w:r>
-        <w:t xml:space="preserve">When integrated with statistical programs such as Python or R and publicly released, files created by these programs also more readily support FAIR principles because the details (and code) necessary to recreate results are embedded within the Quarto document.</w:t>
+        <w:t xml:space="preserve">When integrated with statistical and analytical programming languages such as Python or R and publicly released, files created by these programs also more readily support Findable Accessible Interaperable Reusable (FAIR) principles because the details (and code) necessary to recreate results are embedded within the Quarto document.</w:t>
       </w:r>
       <w:r>
         <w:t xml:space="preserve"> </w:t>
@@ -3525,6 +3595,12 @@
         <w:t xml:space="preserve"> </w:t>
       </w:r>
       <w:r>
+        <w:t xml:space="preserve">The Quarto workflow can also serve as a frontend to journals using LaTeX-based workflow.</w:t>
+      </w:r>
+      <w:r>
+        <w:t xml:space="preserve"> </w:t>
+      </w:r>
+      <w:r>
         <w:t xml:space="preserve">Aside from directly helping authors who write journal articles or other products such as annual reports, we also hope our publication will raise awareness for fish and wildlife managers about this tool.</w:t>
       </w:r>
       <w:r>
@@ -3573,7 +3649,7 @@
         <w:t xml:space="preserve"> </w:t>
       </w:r>
       <w:r>
-        <w:t xml:space="preserve">We thank the U.S. Geological Survey Biological Threats and Invasive Species Research Program and U.S. Geological Survey Water Resources Mission Area Integrated Information Dissemination Division for funding.</w:t>
+        <w:t xml:space="preserve">We thank the U.S. Geological Survey Biological Threats and Invasive Species Research Program and U.S. Geological Survey Water Resources HyTest Project for funding.</w:t>
       </w:r>
       <w:r>
         <w:t xml:space="preserve"> </w:t>
@@ -4470,7 +4546,7 @@
         <w:t xml:space="preserve"> </w:t>
       </w:r>
       <w:r>
-        <w:t xml:space="preserve">The table is intentionally awkwardly formated to include wide and long form data to demonstrate how to use the</w:t>
+        <w:t xml:space="preserve">The table is intentionally awkwardly formatted to include wide and long form data to demonstrate how to use the</w:t>
       </w:r>
       <w:r>
         <w:t xml:space="preserve"> </w:t>

</xml_diff>

<commit_message>
updates to docx too
</commit_message>
<xml_diff>
--- a/jfwm_template_raw.docx
+++ b/jfwm_template_raw.docx
@@ -1893,27 +1893,114 @@
     </w:p>
     <w:p>
       <w:pPr>
+        <w:pStyle w:val="BodyText"/>
+      </w:pPr>
+      <w:r>
+        <w:t xml:space="preserve">This code chunk would be shown in the resulting document:</w:t>
+      </w:r>
+    </w:p>
+    <w:p>
+      <w:pPr>
         <w:pStyle w:val="SourceCode"/>
       </w:pPr>
       <w:r>
+        <w:rPr>
+          <w:rStyle w:val="InformationTok"/>
+        </w:rPr>
+        <w:t xml:space="preserve">```{r}</w:t>
+      </w:r>
+      <w:r>
         <w:br/>
       </w:r>
       <w:r>
         <w:rPr>
           <w:rStyle w:val="NormalTok"/>
         </w:rPr>
-        <w:t xml:space="preserve">This code chunk would be shown in the resulting document:</w:t>
+        <w:t xml:space="preserve">n_total </w:t>
+      </w:r>
+      <w:r>
+        <w:rPr>
+          <w:rStyle w:val="OtherTok"/>
+        </w:rPr>
+        <w:t xml:space="preserve">&lt;-</w:t>
+      </w:r>
+      <w:r>
+        <w:rPr>
+          <w:rStyle w:val="NormalTok"/>
+        </w:rPr>
+        <w:t xml:space="preserve"> </w:t>
+      </w:r>
+      <w:r>
+        <w:rPr>
+          <w:rStyle w:val="DecValTok"/>
+        </w:rPr>
+        <w:t xml:space="preserve">4341</w:t>
       </w:r>
       <w:r>
         <w:br/>
       </w:r>
       <w:r>
+        <w:rPr>
+          <w:rStyle w:val="NormalTok"/>
+        </w:rPr>
+        <w:t xml:space="preserve">n_mean </w:t>
+      </w:r>
+      <w:r>
+        <w:rPr>
+          <w:rStyle w:val="OtherTok"/>
+        </w:rPr>
+        <w:t xml:space="preserve">&lt;-</w:t>
+      </w:r>
+      <w:r>
+        <w:rPr>
+          <w:rStyle w:val="NormalTok"/>
+        </w:rPr>
+        <w:t xml:space="preserve"> n_total </w:t>
+      </w:r>
+      <w:r>
+        <w:rPr>
+          <w:rStyle w:val="SpecialCharTok"/>
+        </w:rPr>
+        <w:t xml:space="preserve">/</w:t>
+      </w:r>
+      <w:r>
+        <w:rPr>
+          <w:rStyle w:val="NormalTok"/>
+        </w:rPr>
+        <w:t xml:space="preserve"> </w:t>
+      </w:r>
+      <w:r>
+        <w:rPr>
+          <w:rStyle w:val="FloatTok"/>
+        </w:rPr>
+        <w:t xml:space="preserve">23.5</w:t>
+      </w:r>
+      <w:r>
         <w:br/>
       </w:r>
       <w:r>
         <w:rPr>
           <w:rStyle w:val="InformationTok"/>
         </w:rPr>
+        <w:t xml:space="preserve">```</w:t>
+      </w:r>
+    </w:p>
+    <w:p>
+      <w:pPr>
+        <w:pStyle w:val="FirstParagraph"/>
+      </w:pPr>
+      <w:r>
+        <w:t xml:space="preserve">Whereas these code chunks demonstrate two options to hide the code in the resulting document:</w:t>
+      </w:r>
+    </w:p>
+    <w:p>
+      <w:pPr>
+        <w:pStyle w:val="SourceCode"/>
+      </w:pPr>
+      <w:r>
+        <w:rPr>
+          <w:rStyle w:val="InformationTok"/>
+        </w:rPr>
         <w:t xml:space="preserve">```{r}</w:t>
       </w:r>
       <w:r>
@@ -1921,6 +2008,15 @@
       </w:r>
       <w:r>
         <w:rPr>
+          <w:rStyle w:val="CommentTok"/>
+        </w:rPr>
+        <w:t xml:space="preserve">#| echo: false</w:t>
+      </w:r>
+      <w:r>
+        <w:br/>
+      </w:r>
+      <w:r>
+        <w:rPr>
           <w:rStyle w:val="NormalTok"/>
         </w:rPr>
         <w:t xml:space="preserve">n_total </w:t>
@@ -1991,41 +2087,16 @@
         </w:rPr>
         <w:t xml:space="preserve">```</w:t>
       </w:r>
-      <w:r>
-        <w:br/>
-      </w:r>
-      <w:r>
-        <w:br/>
-      </w:r>
-      <w:r>
-        <w:br/>
-      </w:r>
-      <w:r>
-        <w:rPr>
-          <w:rStyle w:val="NormalTok"/>
-        </w:rPr>
-        <w:t xml:space="preserve">Whereas this code chunk would be hidden from the resulting document:</w:t>
-      </w:r>
-      <w:r>
-        <w:br/>
-      </w:r>
-      <w:r>
-        <w:br/>
-      </w:r>
+    </w:p>
+    <w:p>
+      <w:pPr>
+        <w:pStyle w:val="SourceCode"/>
+      </w:pPr>
       <w:r>
         <w:rPr>
           <w:rStyle w:val="InformationTok"/>
         </w:rPr>
-        <w:t xml:space="preserve">```{r}</w:t>
-      </w:r>
-      <w:r>
-        <w:br/>
-      </w:r>
-      <w:r>
-        <w:rPr>
-          <w:rStyle w:val="CommentTok"/>
-        </w:rPr>
-        <w:t xml:space="preserve">#| echo: false</w:t>
+        <w:t xml:space="preserve">```{r, echo=FALSE}</w:t>
       </w:r>
       <w:r>
         <w:br/>
@@ -2812,7 +2883,7 @@
         <w:t xml:space="preserve"> </w:t>
       </w:r>
       <w:r>
-        <w:t xml:space="preserve">In an ideal world (at least the authors’ idealized world), all contributors would comfortable using version control software and sharing their documents that way.</w:t>
+        <w:t xml:space="preserve">In an ideal world (at least the authors’ idealized world), all contributors would be comfortable using version control software and sharing their documents that way.</w:t>
       </w:r>
       <w:r>
         <w:t xml:space="preserve"> </w:t>
@@ -3104,7 +3175,7 @@
         <w:rPr>
           <w:rStyle w:val="VerbatimChar"/>
         </w:rPr>
-        <w:t xml:space="preserve">![Alt text description](image_pathway.png).0</w:t>
+        <w:t xml:space="preserve">![Alt text description](image_pathway.png).</w:t>
       </w:r>
     </w:p>
     <w:p>
@@ -3865,7 +3936,7 @@
       </w:tblGrid>
       <w:tr>
         <w:trPr>
-          <w:trHeight w:val="608" w:hRule="auto"/>
+          <w:trHeight w:val="604" w:hRule="auto"/>
           <w:tblHeader/>
         </w:trPr>
         header1
@@ -3901,7 +3972,7 @@
             </w:pPr>
             <w:r xmlns:w="http://schemas.openxmlformats.org/wordprocessingml/2006/main" xmlns:wp="http://schemas.openxmlformats.org/drawingml/2006/wordprocessingDrawing" xmlns:r="http://schemas.openxmlformats.org/officeDocument/2006/relationships" xmlns:w14="http://schemas.microsoft.com/office/word/2010/wordml">
               <w:rPr>
-                <w:rFonts w:ascii="Arial" w:hAnsi="Arial" w:eastAsia="Arial" w:cs="Arial"/>
+                <w:rFonts w:ascii="Helvetica" w:hAnsi="Helvetica" w:eastAsia="Helvetica" w:cs="Helvetica"/>
                 <w:i w:val="false"/>
                 <w:b w:val="false"/>
                 <w:u w:val="none"/>
@@ -3945,7 +4016,7 @@
             </w:pPr>
             <w:r xmlns:w="http://schemas.openxmlformats.org/wordprocessingml/2006/main" xmlns:wp="http://schemas.openxmlformats.org/drawingml/2006/wordprocessingDrawing" xmlns:r="http://schemas.openxmlformats.org/officeDocument/2006/relationships" xmlns:w14="http://schemas.microsoft.com/office/word/2010/wordml">
               <w:rPr>
-                <w:rFonts w:ascii="Arial" w:hAnsi="Arial" w:eastAsia="Arial" w:cs="Arial"/>
+                <w:rFonts w:ascii="Helvetica" w:hAnsi="Helvetica" w:eastAsia="Helvetica" w:cs="Helvetica"/>
                 <w:i w:val="false"/>
                 <w:b w:val="false"/>
                 <w:u w:val="none"/>
@@ -3960,7 +4031,7 @@
       </w:tr>
       <w:tr>
         <w:trPr>
-          <w:trHeight w:val="615" w:hRule="auto"/>
+          <w:trHeight w:val="619" w:hRule="auto"/>
         </w:trPr>
         body1
         <w:tc>
@@ -3995,7 +4066,7 @@
             </w:pPr>
             <w:r xmlns:w="http://schemas.openxmlformats.org/wordprocessingml/2006/main" xmlns:wp="http://schemas.openxmlformats.org/drawingml/2006/wordprocessingDrawing" xmlns:r="http://schemas.openxmlformats.org/officeDocument/2006/relationships" xmlns:w14="http://schemas.microsoft.com/office/word/2010/wordml">
               <w:rPr>
-                <w:rFonts w:ascii="Arial" w:hAnsi="Arial" w:eastAsia="Arial" w:cs="Arial"/>
+                <w:rFonts w:ascii="Helvetica" w:hAnsi="Helvetica" w:eastAsia="Helvetica" w:cs="Helvetica"/>
                 <w:i w:val="false"/>
                 <w:b w:val="false"/>
                 <w:u w:val="none"/>
@@ -4039,7 +4110,7 @@
             </w:pPr>
             <w:r xmlns:w="http://schemas.openxmlformats.org/wordprocessingml/2006/main" xmlns:wp="http://schemas.openxmlformats.org/drawingml/2006/wordprocessingDrawing" xmlns:r="http://schemas.openxmlformats.org/officeDocument/2006/relationships" xmlns:w14="http://schemas.microsoft.com/office/word/2010/wordml">
               <w:rPr>
-                <w:rFonts w:ascii="Arial" w:hAnsi="Arial" w:eastAsia="Arial" w:cs="Arial"/>
+                <w:rFonts w:ascii="Helvetica" w:hAnsi="Helvetica" w:eastAsia="Helvetica" w:cs="Helvetica"/>
                 <w:i w:val="false"/>
                 <w:b w:val="false"/>
                 <w:u w:val="none"/>
@@ -4054,7 +4125,7 @@
       </w:tr>
       <w:tr>
         <w:trPr>
-          <w:trHeight w:val="614" w:hRule="auto"/>
+          <w:trHeight w:val="618" w:hRule="auto"/>
         </w:trPr>
         body2
         <w:tc>
@@ -4089,7 +4160,7 @@
             </w:pPr>
             <w:r xmlns:w="http://schemas.openxmlformats.org/wordprocessingml/2006/main" xmlns:wp="http://schemas.openxmlformats.org/drawingml/2006/wordprocessingDrawing" xmlns:r="http://schemas.openxmlformats.org/officeDocument/2006/relationships" xmlns:w14="http://schemas.microsoft.com/office/word/2010/wordml">
               <w:rPr>
-                <w:rFonts w:ascii="Arial" w:hAnsi="Arial" w:eastAsia="Arial" w:cs="Arial"/>
+                <w:rFonts w:ascii="Helvetica" w:hAnsi="Helvetica" w:eastAsia="Helvetica" w:cs="Helvetica"/>
                 <w:i w:val="false"/>
                 <w:b w:val="false"/>
                 <w:u w:val="none"/>
@@ -4133,7 +4204,7 @@
             </w:pPr>
             <w:r xmlns:w="http://schemas.openxmlformats.org/wordprocessingml/2006/main" xmlns:wp="http://schemas.openxmlformats.org/drawingml/2006/wordprocessingDrawing" xmlns:r="http://schemas.openxmlformats.org/officeDocument/2006/relationships" xmlns:w14="http://schemas.microsoft.com/office/word/2010/wordml">
               <w:rPr>
-                <w:rFonts w:ascii="Arial" w:hAnsi="Arial" w:eastAsia="Arial" w:cs="Arial"/>
+                <w:rFonts w:ascii="Helvetica" w:hAnsi="Helvetica" w:eastAsia="Helvetica" w:cs="Helvetica"/>
                 <w:i w:val="false"/>
                 <w:b w:val="false"/>
                 <w:u w:val="none"/>
@@ -4148,7 +4219,7 @@
       </w:tr>
       <w:tr>
         <w:trPr>
-          <w:trHeight w:val="617" w:hRule="auto"/>
+          <w:trHeight w:val="619" w:hRule="auto"/>
         </w:trPr>
         body3
         <w:tc>
@@ -4183,7 +4254,7 @@
             </w:pPr>
             <w:r xmlns:w="http://schemas.openxmlformats.org/wordprocessingml/2006/main" xmlns:wp="http://schemas.openxmlformats.org/drawingml/2006/wordprocessingDrawing" xmlns:r="http://schemas.openxmlformats.org/officeDocument/2006/relationships" xmlns:w14="http://schemas.microsoft.com/office/word/2010/wordml">
               <w:rPr>
-                <w:rFonts w:ascii="Arial" w:hAnsi="Arial" w:eastAsia="Arial" w:cs="Arial"/>
+                <w:rFonts w:ascii="Helvetica" w:hAnsi="Helvetica" w:eastAsia="Helvetica" w:cs="Helvetica"/>
                 <w:i w:val="false"/>
                 <w:b w:val="false"/>
                 <w:u w:val="none"/>
@@ -4227,7 +4298,7 @@
             </w:pPr>
             <w:r xmlns:w="http://schemas.openxmlformats.org/wordprocessingml/2006/main" xmlns:wp="http://schemas.openxmlformats.org/drawingml/2006/wordprocessingDrawing" xmlns:r="http://schemas.openxmlformats.org/officeDocument/2006/relationships" xmlns:w14="http://schemas.microsoft.com/office/word/2010/wordml">
               <w:rPr>
-                <w:rFonts w:ascii="Arial" w:hAnsi="Arial" w:eastAsia="Arial" w:cs="Arial"/>
+                <w:rFonts w:ascii="Helvetica" w:hAnsi="Helvetica" w:eastAsia="Helvetica" w:cs="Helvetica"/>
                 <w:i w:val="false"/>
                 <w:b w:val="false"/>
                 <w:u w:val="none"/>
@@ -4242,7 +4313,7 @@
       </w:tr>
       <w:tr>
         <w:trPr>
-          <w:trHeight w:val="571" w:hRule="auto"/>
+          <w:trHeight w:val="573" w:hRule="auto"/>
         </w:trPr>
         body4
         <w:tc>
@@ -4277,7 +4348,7 @@
             </w:pPr>
             <w:r xmlns:w="http://schemas.openxmlformats.org/wordprocessingml/2006/main" xmlns:wp="http://schemas.openxmlformats.org/drawingml/2006/wordprocessingDrawing" xmlns:r="http://schemas.openxmlformats.org/officeDocument/2006/relationships" xmlns:w14="http://schemas.microsoft.com/office/word/2010/wordml">
               <w:rPr>
-                <w:rFonts w:ascii="Arial" w:hAnsi="Arial" w:eastAsia="Arial" w:cs="Arial"/>
+                <w:rFonts w:ascii="Helvetica" w:hAnsi="Helvetica" w:eastAsia="Helvetica" w:cs="Helvetica"/>
                 <w:i w:val="false"/>
                 <w:b w:val="false"/>
                 <w:u w:val="none"/>
@@ -4321,7 +4392,7 @@
             </w:pPr>
             <w:r xmlns:w="http://schemas.openxmlformats.org/wordprocessingml/2006/main" xmlns:wp="http://schemas.openxmlformats.org/drawingml/2006/wordprocessingDrawing" xmlns:r="http://schemas.openxmlformats.org/officeDocument/2006/relationships" xmlns:w14="http://schemas.microsoft.com/office/word/2010/wordml">
               <w:rPr>
-                <w:rFonts w:ascii="Arial" w:hAnsi="Arial" w:eastAsia="Arial" w:cs="Arial"/>
+                <w:rFonts w:ascii="Helvetica" w:hAnsi="Helvetica" w:eastAsia="Helvetica" w:cs="Helvetica"/>
                 <w:i w:val="false"/>
                 <w:b w:val="false"/>
                 <w:u w:val="none"/>
@@ -4336,7 +4407,7 @@
       </w:tr>
       <w:tr>
         <w:trPr>
-          <w:trHeight w:val="617" w:hRule="auto"/>
+          <w:trHeight w:val="621" w:hRule="auto"/>
         </w:trPr>
         body5
         <w:tc>
@@ -4371,7 +4442,7 @@
             </w:pPr>
             <w:r xmlns:w="http://schemas.openxmlformats.org/wordprocessingml/2006/main" xmlns:wp="http://schemas.openxmlformats.org/drawingml/2006/wordprocessingDrawing" xmlns:r="http://schemas.openxmlformats.org/officeDocument/2006/relationships" xmlns:w14="http://schemas.microsoft.com/office/word/2010/wordml">
               <w:rPr>
-                <w:rFonts w:ascii="Arial" w:hAnsi="Arial" w:eastAsia="Arial" w:cs="Arial"/>
+                <w:rFonts w:ascii="Helvetica" w:hAnsi="Helvetica" w:eastAsia="Helvetica" w:cs="Helvetica"/>
                 <w:i w:val="false"/>
                 <w:b w:val="false"/>
                 <w:u w:val="none"/>
@@ -4415,7 +4486,7 @@
             </w:pPr>
             <w:r xmlns:w="http://schemas.openxmlformats.org/wordprocessingml/2006/main" xmlns:wp="http://schemas.openxmlformats.org/drawingml/2006/wordprocessingDrawing" xmlns:r="http://schemas.openxmlformats.org/officeDocument/2006/relationships" xmlns:w14="http://schemas.microsoft.com/office/word/2010/wordml">
               <w:rPr>
-                <w:rFonts w:ascii="Arial" w:hAnsi="Arial" w:eastAsia="Arial" w:cs="Arial"/>
+                <w:rFonts w:ascii="Helvetica" w:hAnsi="Helvetica" w:eastAsia="Helvetica" w:cs="Helvetica"/>
                 <w:i w:val="false"/>
                 <w:b w:val="false"/>
                 <w:u w:val="none"/>
@@ -4430,7 +4501,7 @@
       </w:tr>
       <w:tr>
         <w:trPr>
-          <w:trHeight w:val="617" w:hRule="auto"/>
+          <w:trHeight w:val="619" w:hRule="auto"/>
         </w:trPr>
         body6
         <w:tc>
@@ -4465,7 +4536,7 @@
             </w:pPr>
             <w:r xmlns:w="http://schemas.openxmlformats.org/wordprocessingml/2006/main" xmlns:wp="http://schemas.openxmlformats.org/drawingml/2006/wordprocessingDrawing" xmlns:r="http://schemas.openxmlformats.org/officeDocument/2006/relationships" xmlns:w14="http://schemas.microsoft.com/office/word/2010/wordml">
               <w:rPr>
-                <w:rFonts w:ascii="Arial" w:hAnsi="Arial" w:eastAsia="Arial" w:cs="Arial"/>
+                <w:rFonts w:ascii="Helvetica" w:hAnsi="Helvetica" w:eastAsia="Helvetica" w:cs="Helvetica"/>
                 <w:i w:val="false"/>
                 <w:b w:val="false"/>
                 <w:u w:val="none"/>
@@ -4509,7 +4580,7 @@
             </w:pPr>
             <w:r xmlns:w="http://schemas.openxmlformats.org/wordprocessingml/2006/main" xmlns:wp="http://schemas.openxmlformats.org/drawingml/2006/wordprocessingDrawing" xmlns:r="http://schemas.openxmlformats.org/officeDocument/2006/relationships" xmlns:w14="http://schemas.microsoft.com/office/word/2010/wordml">
               <w:rPr>
-                <w:rFonts w:ascii="Arial" w:hAnsi="Arial" w:eastAsia="Arial" w:cs="Arial"/>
+                <w:rFonts w:ascii="Helvetica" w:hAnsi="Helvetica" w:eastAsia="Helvetica" w:cs="Helvetica"/>
                 <w:i w:val="false"/>
                 <w:b w:val="false"/>
                 <w:u w:val="none"/>
@@ -4578,7 +4649,7 @@
       </w:tblGrid>
       <w:tr>
         <w:trPr>
-          <w:trHeight w:val="574" w:hRule="auto"/>
+          <w:trHeight w:val="577" w:hRule="auto"/>
           <w:tblHeader/>
         </w:trPr>
         header1
@@ -4614,7 +4685,7 @@
             </w:pPr>
             <w:r xmlns:w="http://schemas.openxmlformats.org/wordprocessingml/2006/main" xmlns:wp="http://schemas.openxmlformats.org/drawingml/2006/wordprocessingDrawing" xmlns:r="http://schemas.openxmlformats.org/officeDocument/2006/relationships" xmlns:w14="http://schemas.microsoft.com/office/word/2010/wordml">
               <w:rPr>
-                <w:rFonts w:ascii="Arial" w:hAnsi="Arial" w:eastAsia="Arial" w:cs="Arial"/>
+                <w:rFonts w:ascii="Helvetica" w:hAnsi="Helvetica" w:eastAsia="Helvetica" w:cs="Helvetica"/>
                 <w:i w:val="false"/>
                 <w:b w:val="false"/>
                 <w:u w:val="none"/>
@@ -4659,7 +4730,7 @@
             </w:pPr>
             <w:r xmlns:w="http://schemas.openxmlformats.org/wordprocessingml/2006/main" xmlns:wp="http://schemas.openxmlformats.org/drawingml/2006/wordprocessingDrawing" xmlns:r="http://schemas.openxmlformats.org/officeDocument/2006/relationships" xmlns:w14="http://schemas.microsoft.com/office/word/2010/wordml">
               <w:rPr>
-                <w:rFonts w:ascii="Arial" w:hAnsi="Arial" w:eastAsia="Arial" w:cs="Arial"/>
+                <w:rFonts w:ascii="Helvetica" w:hAnsi="Helvetica" w:eastAsia="Helvetica" w:cs="Helvetica"/>
                 <w:i w:val="false"/>
                 <w:b w:val="false"/>
                 <w:u w:val="none"/>
@@ -4703,7 +4774,7 @@
             </w:pPr>
             <w:r xmlns:w="http://schemas.openxmlformats.org/wordprocessingml/2006/main" xmlns:wp="http://schemas.openxmlformats.org/drawingml/2006/wordprocessingDrawing" xmlns:r="http://schemas.openxmlformats.org/officeDocument/2006/relationships" xmlns:w14="http://schemas.microsoft.com/office/word/2010/wordml">
               <w:rPr>
-                <w:rFonts w:ascii="Arial" w:hAnsi="Arial" w:eastAsia="Arial" w:cs="Arial"/>
+                <w:rFonts w:ascii="Helvetica" w:hAnsi="Helvetica" w:eastAsia="Helvetica" w:cs="Helvetica"/>
                 <w:i w:val="false"/>
                 <w:b w:val="false"/>
                 <w:u w:val="none"/>
@@ -4718,7 +4789,7 @@
       </w:tr>
       <w:tr>
         <w:trPr>
-          <w:trHeight w:val="617" w:hRule="auto"/>
+          <w:trHeight w:val="620" w:hRule="auto"/>
           <w:tblHeader/>
         </w:trPr>
         header2
@@ -4754,7 +4825,7 @@
             </w:pPr>
             <w:r xmlns:w="http://schemas.openxmlformats.org/wordprocessingml/2006/main" xmlns:wp="http://schemas.openxmlformats.org/drawingml/2006/wordprocessingDrawing" xmlns:r="http://schemas.openxmlformats.org/officeDocument/2006/relationships" xmlns:w14="http://schemas.microsoft.com/office/word/2010/wordml">
               <w:rPr>
-                <w:rFonts w:ascii="Arial" w:hAnsi="Arial" w:eastAsia="Arial" w:cs="Arial"/>
+                <w:rFonts w:ascii="Helvetica" w:hAnsi="Helvetica" w:eastAsia="Helvetica" w:cs="Helvetica"/>
                 <w:i w:val="false"/>
                 <w:b w:val="false"/>
                 <w:u w:val="none"/>
@@ -4798,7 +4869,7 @@
             </w:pPr>
             <w:r xmlns:w="http://schemas.openxmlformats.org/wordprocessingml/2006/main" xmlns:wp="http://schemas.openxmlformats.org/drawingml/2006/wordprocessingDrawing" xmlns:r="http://schemas.openxmlformats.org/officeDocument/2006/relationships" xmlns:w14="http://schemas.microsoft.com/office/word/2010/wordml">
               <w:rPr>
-                <w:rFonts w:ascii="Arial" w:hAnsi="Arial" w:eastAsia="Arial" w:cs="Arial"/>
+                <w:rFonts w:ascii="Helvetica" w:hAnsi="Helvetica" w:eastAsia="Helvetica" w:cs="Helvetica"/>
                 <w:i w:val="false"/>
                 <w:b w:val="false"/>
                 <w:u w:val="none"/>
@@ -4842,7 +4913,7 @@
             </w:pPr>
             <w:r xmlns:w="http://schemas.openxmlformats.org/wordprocessingml/2006/main" xmlns:wp="http://schemas.openxmlformats.org/drawingml/2006/wordprocessingDrawing" xmlns:r="http://schemas.openxmlformats.org/officeDocument/2006/relationships" xmlns:w14="http://schemas.microsoft.com/office/word/2010/wordml">
               <w:rPr>
-                <w:rFonts w:ascii="Arial" w:hAnsi="Arial" w:eastAsia="Arial" w:cs="Arial"/>
+                <w:rFonts w:ascii="Helvetica" w:hAnsi="Helvetica" w:eastAsia="Helvetica" w:cs="Helvetica"/>
                 <w:i w:val="false"/>
                 <w:b w:val="false"/>
                 <w:u w:val="none"/>
@@ -4886,7 +4957,7 @@
             </w:pPr>
             <w:r xmlns:w="http://schemas.openxmlformats.org/wordprocessingml/2006/main" xmlns:wp="http://schemas.openxmlformats.org/drawingml/2006/wordprocessingDrawing" xmlns:r="http://schemas.openxmlformats.org/officeDocument/2006/relationships" xmlns:w14="http://schemas.microsoft.com/office/word/2010/wordml">
               <w:rPr>
-                <w:rFonts w:ascii="Arial" w:hAnsi="Arial" w:eastAsia="Arial" w:cs="Arial"/>
+                <w:rFonts w:ascii="Helvetica" w:hAnsi="Helvetica" w:eastAsia="Helvetica" w:cs="Helvetica"/>
                 <w:i w:val="false"/>
                 <w:b w:val="false"/>
                 <w:u w:val="none"/>
@@ -4901,7 +4972,7 @@
       </w:tr>
       <w:tr>
         <w:trPr>
-          <w:trHeight w:val="617" w:hRule="auto"/>
+          <w:trHeight w:val="621" w:hRule="auto"/>
         </w:trPr>
         body1
         <w:tc>
@@ -4937,7 +5008,7 @@
             </w:pPr>
             <w:r xmlns:w="http://schemas.openxmlformats.org/wordprocessingml/2006/main" xmlns:wp="http://schemas.openxmlformats.org/drawingml/2006/wordprocessingDrawing" xmlns:r="http://schemas.openxmlformats.org/officeDocument/2006/relationships" xmlns:w14="http://schemas.microsoft.com/office/word/2010/wordml">
               <w:rPr>
-                <w:rFonts w:ascii="Arial" w:hAnsi="Arial" w:eastAsia="Arial" w:cs="Arial"/>
+                <w:rFonts w:ascii="Helvetica" w:hAnsi="Helvetica" w:eastAsia="Helvetica" w:cs="Helvetica"/>
                 <w:i w:val="false"/>
                 <w:b w:val="false"/>
                 <w:u w:val="none"/>
@@ -4981,7 +5052,7 @@
             </w:pPr>
             <w:r xmlns:w="http://schemas.openxmlformats.org/wordprocessingml/2006/main" xmlns:wp="http://schemas.openxmlformats.org/drawingml/2006/wordprocessingDrawing" xmlns:r="http://schemas.openxmlformats.org/officeDocument/2006/relationships" xmlns:w14="http://schemas.microsoft.com/office/word/2010/wordml">
               <w:rPr>
-                <w:rFonts w:ascii="Arial" w:hAnsi="Arial" w:eastAsia="Arial" w:cs="Arial"/>
+                <w:rFonts w:ascii="Helvetica" w:hAnsi="Helvetica" w:eastAsia="Helvetica" w:cs="Helvetica"/>
                 <w:i w:val="false"/>
                 <w:b w:val="false"/>
                 <w:u w:val="none"/>
@@ -5025,7 +5096,7 @@
             </w:pPr>
             <w:r xmlns:w="http://schemas.openxmlformats.org/wordprocessingml/2006/main" xmlns:wp="http://schemas.openxmlformats.org/drawingml/2006/wordprocessingDrawing" xmlns:r="http://schemas.openxmlformats.org/officeDocument/2006/relationships" xmlns:w14="http://schemas.microsoft.com/office/word/2010/wordml">
               <w:rPr>
-                <w:rFonts w:ascii="Arial" w:hAnsi="Arial" w:eastAsia="Arial" w:cs="Arial"/>
+                <w:rFonts w:ascii="Helvetica" w:hAnsi="Helvetica" w:eastAsia="Helvetica" w:cs="Helvetica"/>
                 <w:i w:val="false"/>
                 <w:b w:val="false"/>
                 <w:u w:val="none"/>
@@ -5069,7 +5140,7 @@
             </w:pPr>
             <w:r xmlns:w="http://schemas.openxmlformats.org/wordprocessingml/2006/main" xmlns:wp="http://schemas.openxmlformats.org/drawingml/2006/wordprocessingDrawing" xmlns:r="http://schemas.openxmlformats.org/officeDocument/2006/relationships" xmlns:w14="http://schemas.microsoft.com/office/word/2010/wordml">
               <w:rPr>
-                <w:rFonts w:ascii="Arial" w:hAnsi="Arial" w:eastAsia="Arial" w:cs="Arial"/>
+                <w:rFonts w:ascii="Helvetica" w:hAnsi="Helvetica" w:eastAsia="Helvetica" w:cs="Helvetica"/>
                 <w:i w:val="false"/>
                 <w:b w:val="false"/>
                 <w:u w:val="none"/>
@@ -5084,7 +5155,7 @@
       </w:tr>
       <w:tr>
         <w:trPr>
-          <w:trHeight w:val="612" w:hRule="auto"/>
+          <w:trHeight w:val="615" w:hRule="auto"/>
         </w:trPr>
         body2
         <w:tc>
@@ -5152,7 +5223,7 @@
             </w:pPr>
             <w:r xmlns:w="http://schemas.openxmlformats.org/wordprocessingml/2006/main" xmlns:wp="http://schemas.openxmlformats.org/drawingml/2006/wordprocessingDrawing" xmlns:r="http://schemas.openxmlformats.org/officeDocument/2006/relationships" xmlns:w14="http://schemas.microsoft.com/office/word/2010/wordml">
               <w:rPr>
-                <w:rFonts w:ascii="Arial" w:hAnsi="Arial" w:eastAsia="Arial" w:cs="Arial"/>
+                <w:rFonts w:ascii="Helvetica" w:hAnsi="Helvetica" w:eastAsia="Helvetica" w:cs="Helvetica"/>
                 <w:i w:val="false"/>
                 <w:b w:val="false"/>
                 <w:u w:val="none"/>
@@ -5196,7 +5267,7 @@
             </w:pPr>
             <w:r xmlns:w="http://schemas.openxmlformats.org/wordprocessingml/2006/main" xmlns:wp="http://schemas.openxmlformats.org/drawingml/2006/wordprocessingDrawing" xmlns:r="http://schemas.openxmlformats.org/officeDocument/2006/relationships" xmlns:w14="http://schemas.microsoft.com/office/word/2010/wordml">
               <w:rPr>
-                <w:rFonts w:ascii="Arial" w:hAnsi="Arial" w:eastAsia="Arial" w:cs="Arial"/>
+                <w:rFonts w:ascii="Helvetica" w:hAnsi="Helvetica" w:eastAsia="Helvetica" w:cs="Helvetica"/>
                 <w:i w:val="false"/>
                 <w:b w:val="false"/>
                 <w:u w:val="none"/>
@@ -5240,7 +5311,7 @@
             </w:pPr>
             <w:r xmlns:w="http://schemas.openxmlformats.org/wordprocessingml/2006/main" xmlns:wp="http://schemas.openxmlformats.org/drawingml/2006/wordprocessingDrawing" xmlns:r="http://schemas.openxmlformats.org/officeDocument/2006/relationships" xmlns:w14="http://schemas.microsoft.com/office/word/2010/wordml">
               <w:rPr>
-                <w:rFonts w:ascii="Arial" w:hAnsi="Arial" w:eastAsia="Arial" w:cs="Arial"/>
+                <w:rFonts w:ascii="Helvetica" w:hAnsi="Helvetica" w:eastAsia="Helvetica" w:cs="Helvetica"/>
                 <w:i w:val="false"/>
                 <w:b w:val="false"/>
                 <w:u w:val="none"/>
@@ -5255,7 +5326,7 @@
       </w:tr>
       <w:tr>
         <w:trPr>
-          <w:trHeight w:val="617" w:hRule="auto"/>
+          <w:trHeight w:val="620" w:hRule="auto"/>
         </w:trPr>
         body3
         <w:tc>
@@ -5323,7 +5394,7 @@
             </w:pPr>
             <w:r xmlns:w="http://schemas.openxmlformats.org/wordprocessingml/2006/main" xmlns:wp="http://schemas.openxmlformats.org/drawingml/2006/wordprocessingDrawing" xmlns:r="http://schemas.openxmlformats.org/officeDocument/2006/relationships" xmlns:w14="http://schemas.microsoft.com/office/word/2010/wordml">
               <w:rPr>
-                <w:rFonts w:ascii="Arial" w:hAnsi="Arial" w:eastAsia="Arial" w:cs="Arial"/>
+                <w:rFonts w:ascii="Helvetica" w:hAnsi="Helvetica" w:eastAsia="Helvetica" w:cs="Helvetica"/>
                 <w:i w:val="false"/>
                 <w:b w:val="false"/>
                 <w:u w:val="none"/>
@@ -5367,7 +5438,7 @@
             </w:pPr>
             <w:r xmlns:w="http://schemas.openxmlformats.org/wordprocessingml/2006/main" xmlns:wp="http://schemas.openxmlformats.org/drawingml/2006/wordprocessingDrawing" xmlns:r="http://schemas.openxmlformats.org/officeDocument/2006/relationships" xmlns:w14="http://schemas.microsoft.com/office/word/2010/wordml">
               <w:rPr>
-                <w:rFonts w:ascii="Arial" w:hAnsi="Arial" w:eastAsia="Arial" w:cs="Arial"/>
+                <w:rFonts w:ascii="Helvetica" w:hAnsi="Helvetica" w:eastAsia="Helvetica" w:cs="Helvetica"/>
                 <w:i w:val="false"/>
                 <w:b w:val="false"/>
                 <w:u w:val="none"/>
@@ -5411,7 +5482,7 @@
             </w:pPr>
             <w:r xmlns:w="http://schemas.openxmlformats.org/wordprocessingml/2006/main" xmlns:wp="http://schemas.openxmlformats.org/drawingml/2006/wordprocessingDrawing" xmlns:r="http://schemas.openxmlformats.org/officeDocument/2006/relationships" xmlns:w14="http://schemas.microsoft.com/office/word/2010/wordml">
               <w:rPr>
-                <w:rFonts w:ascii="Arial" w:hAnsi="Arial" w:eastAsia="Arial" w:cs="Arial"/>
+                <w:rFonts w:ascii="Helvetica" w:hAnsi="Helvetica" w:eastAsia="Helvetica" w:cs="Helvetica"/>
                 <w:i w:val="false"/>
                 <w:b w:val="false"/>
                 <w:u w:val="none"/>
@@ -5426,7 +5497,7 @@
       </w:tr>
       <w:tr>
         <w:trPr>
-          <w:trHeight w:val="617" w:hRule="auto"/>
+          <w:trHeight w:val="621" w:hRule="auto"/>
         </w:trPr>
         body4
         <w:tc>
@@ -5461,7 +5532,7 @@
             </w:pPr>
             <w:r xmlns:w="http://schemas.openxmlformats.org/wordprocessingml/2006/main" xmlns:wp="http://schemas.openxmlformats.org/drawingml/2006/wordprocessingDrawing" xmlns:r="http://schemas.openxmlformats.org/officeDocument/2006/relationships" xmlns:w14="http://schemas.microsoft.com/office/word/2010/wordml">
               <w:rPr>
-                <w:rFonts w:ascii="Arial" w:hAnsi="Arial" w:eastAsia="Arial" w:cs="Arial"/>
+                <w:rFonts w:ascii="Helvetica" w:hAnsi="Helvetica" w:eastAsia="Helvetica" w:cs="Helvetica"/>
                 <w:i w:val="false"/>
                 <w:b w:val="false"/>
                 <w:u w:val="none"/>
@@ -5505,7 +5576,7 @@
             </w:pPr>
             <w:r xmlns:w="http://schemas.openxmlformats.org/wordprocessingml/2006/main" xmlns:wp="http://schemas.openxmlformats.org/drawingml/2006/wordprocessingDrawing" xmlns:r="http://schemas.openxmlformats.org/officeDocument/2006/relationships" xmlns:w14="http://schemas.microsoft.com/office/word/2010/wordml">
               <w:rPr>
-                <w:rFonts w:ascii="Arial" w:hAnsi="Arial" w:eastAsia="Arial" w:cs="Arial"/>
+                <w:rFonts w:ascii="Helvetica" w:hAnsi="Helvetica" w:eastAsia="Helvetica" w:cs="Helvetica"/>
                 <w:i w:val="false"/>
                 <w:b w:val="false"/>
                 <w:u w:val="none"/>
@@ -5549,7 +5620,7 @@
             </w:pPr>
             <w:r xmlns:w="http://schemas.openxmlformats.org/wordprocessingml/2006/main" xmlns:wp="http://schemas.openxmlformats.org/drawingml/2006/wordprocessingDrawing" xmlns:r="http://schemas.openxmlformats.org/officeDocument/2006/relationships" xmlns:w14="http://schemas.microsoft.com/office/word/2010/wordml">
               <w:rPr>
-                <w:rFonts w:ascii="Arial" w:hAnsi="Arial" w:eastAsia="Arial" w:cs="Arial"/>
+                <w:rFonts w:ascii="Helvetica" w:hAnsi="Helvetica" w:eastAsia="Helvetica" w:cs="Helvetica"/>
                 <w:i w:val="false"/>
                 <w:b w:val="false"/>
                 <w:u w:val="none"/>
@@ -5593,7 +5664,7 @@
             </w:pPr>
             <w:r xmlns:w="http://schemas.openxmlformats.org/wordprocessingml/2006/main" xmlns:wp="http://schemas.openxmlformats.org/drawingml/2006/wordprocessingDrawing" xmlns:r="http://schemas.openxmlformats.org/officeDocument/2006/relationships" xmlns:w14="http://schemas.microsoft.com/office/word/2010/wordml">
               <w:rPr>
-                <w:rFonts w:ascii="Arial" w:hAnsi="Arial" w:eastAsia="Arial" w:cs="Arial"/>
+                <w:rFonts w:ascii="Helvetica" w:hAnsi="Helvetica" w:eastAsia="Helvetica" w:cs="Helvetica"/>
                 <w:i w:val="false"/>
                 <w:b w:val="false"/>
                 <w:u w:val="none"/>
@@ -5608,7 +5679,7 @@
       </w:tr>
       <w:tr>
         <w:trPr>
-          <w:trHeight w:val="617" w:hRule="auto"/>
+          <w:trHeight w:val="621" w:hRule="auto"/>
         </w:trPr>
         body5
         <w:tc>
@@ -5643,7 +5714,7 @@
             </w:pPr>
             <w:r xmlns:w="http://schemas.openxmlformats.org/wordprocessingml/2006/main" xmlns:wp="http://schemas.openxmlformats.org/drawingml/2006/wordprocessingDrawing" xmlns:r="http://schemas.openxmlformats.org/officeDocument/2006/relationships" xmlns:w14="http://schemas.microsoft.com/office/word/2010/wordml">
               <w:rPr>
-                <w:rFonts w:ascii="Arial" w:hAnsi="Arial" w:eastAsia="Arial" w:cs="Arial"/>
+                <w:rFonts w:ascii="Helvetica" w:hAnsi="Helvetica" w:eastAsia="Helvetica" w:cs="Helvetica"/>
                 <w:i w:val="false"/>
                 <w:b w:val="false"/>
                 <w:u w:val="none"/>
@@ -5687,7 +5758,7 @@
             </w:pPr>
             <w:r xmlns:w="http://schemas.openxmlformats.org/wordprocessingml/2006/main" xmlns:wp="http://schemas.openxmlformats.org/drawingml/2006/wordprocessingDrawing" xmlns:r="http://schemas.openxmlformats.org/officeDocument/2006/relationships" xmlns:w14="http://schemas.microsoft.com/office/word/2010/wordml">
               <w:rPr>
-                <w:rFonts w:ascii="Arial" w:hAnsi="Arial" w:eastAsia="Arial" w:cs="Arial"/>
+                <w:rFonts w:ascii="Helvetica" w:hAnsi="Helvetica" w:eastAsia="Helvetica" w:cs="Helvetica"/>
                 <w:i w:val="false"/>
                 <w:b w:val="false"/>
                 <w:u w:val="none"/>
@@ -5731,7 +5802,7 @@
             </w:pPr>
             <w:r xmlns:w="http://schemas.openxmlformats.org/wordprocessingml/2006/main" xmlns:wp="http://schemas.openxmlformats.org/drawingml/2006/wordprocessingDrawing" xmlns:r="http://schemas.openxmlformats.org/officeDocument/2006/relationships" xmlns:w14="http://schemas.microsoft.com/office/word/2010/wordml">
               <w:rPr>
-                <w:rFonts w:ascii="Arial" w:hAnsi="Arial" w:eastAsia="Arial" w:cs="Arial"/>
+                <w:rFonts w:ascii="Helvetica" w:hAnsi="Helvetica" w:eastAsia="Helvetica" w:cs="Helvetica"/>
                 <w:i w:val="false"/>
                 <w:b w:val="false"/>
                 <w:u w:val="none"/>
@@ -5775,7 +5846,7 @@
             </w:pPr>
             <w:r xmlns:w="http://schemas.openxmlformats.org/wordprocessingml/2006/main" xmlns:wp="http://schemas.openxmlformats.org/drawingml/2006/wordprocessingDrawing" xmlns:r="http://schemas.openxmlformats.org/officeDocument/2006/relationships" xmlns:w14="http://schemas.microsoft.com/office/word/2010/wordml">
               <w:rPr>
-                <w:rFonts w:ascii="Arial" w:hAnsi="Arial" w:eastAsia="Arial" w:cs="Arial"/>
+                <w:rFonts w:ascii="Helvetica" w:hAnsi="Helvetica" w:eastAsia="Helvetica" w:cs="Helvetica"/>
                 <w:i w:val="false"/>
                 <w:b w:val="false"/>
                 <w:u w:val="none"/>
@@ -7876,10 +7947,11 @@
     <w:name w:val="heading 3"/>
     <w:basedOn w:val="Normal"/>
     <w:next w:val="BodyText"/>
+    <w:autoRedefine/>
     <w:uiPriority w:val="9"/>
     <w:unhideWhenUsed/>
     <w:qFormat/>
-    <w:rsid w:val="007E2FF3"/>
+    <w:rsid w:val="004A18C1"/>
     <w:pPr>
       <w:keepNext/>
       <w:keepLines/>
@@ -7887,10 +7959,9 @@
       <w:outlineLvl w:val="2"/>
     </w:pPr>
     <w:rPr>
-      <w:rFonts w:asciiTheme="majorHAnsi" w:cstheme="majorBidi" w:eastAsiaTheme="majorEastAsia" w:hAnsiTheme="majorHAnsi"/>
-      <w:b/>
+      <w:rFonts w:ascii="Times New Roman" w:cstheme="majorBidi" w:eastAsiaTheme="majorEastAsia" w:hAnsi="Times New Roman"/>
       <w:bCs/>
-      <w:sz w:val="28"/>
+      <w:i/>
       <w:szCs w:val="28"/>
     </w:rPr>
   </w:style>

</xml_diff>